<commit_message>
feat: completed ddl scripts for users & topics table.
</commit_message>
<xml_diff>
--- a/udiddit-a-social-news-aggregator.docx
+++ b/udiddit-a-social-news-aggregator.docx
@@ -13,11 +13,19 @@
       </w:pPr>
       <w:bookmarkStart w:id="0" w:name="_mg1e9c8gt4f4" w:colFirst="0" w:colLast="0"/>
       <w:bookmarkEnd w:id="0"/>
-      <w:r>
-        <w:rPr>
-          <w:rFonts w:ascii="Open Sans" w:eastAsia="Open Sans" w:hAnsi="Open Sans" w:cs="Open Sans"/>
-        </w:rPr>
-        <w:t>Udiddit, a social news aggregator</w:t>
+      <w:proofErr w:type="spellStart"/>
+      <w:r>
+        <w:rPr>
+          <w:rFonts w:ascii="Open Sans" w:eastAsia="Open Sans" w:hAnsi="Open Sans" w:cs="Open Sans"/>
+        </w:rPr>
+        <w:t>Udiddit</w:t>
+      </w:r>
+      <w:proofErr w:type="spellEnd"/>
+      <w:r>
+        <w:rPr>
+          <w:rFonts w:ascii="Open Sans" w:eastAsia="Open Sans" w:hAnsi="Open Sans" w:cs="Open Sans"/>
+        </w:rPr>
+        <w:t>, a social news aggregator</w:t>
       </w:r>
     </w:p>
     <w:p>
@@ -42,11 +50,19 @@
           <w:rFonts w:ascii="Open Sans" w:eastAsia="Open Sans" w:hAnsi="Open Sans" w:cs="Open Sans"/>
         </w:rPr>
       </w:pPr>
-      <w:r>
-        <w:rPr>
-          <w:rFonts w:ascii="Open Sans" w:eastAsia="Open Sans" w:hAnsi="Open Sans" w:cs="Open Sans"/>
-        </w:rPr>
-        <w:t>Udiddit, a social news aggregation, web content rating, and discussion website, is currently using a risky and unreliable Postgres database schema to store the forum posts, discussions, and votes made by their users about different topics.</w:t>
+      <w:proofErr w:type="spellStart"/>
+      <w:r>
+        <w:rPr>
+          <w:rFonts w:ascii="Open Sans" w:eastAsia="Open Sans" w:hAnsi="Open Sans" w:cs="Open Sans"/>
+        </w:rPr>
+        <w:t>Udiddit</w:t>
+      </w:r>
+      <w:proofErr w:type="spellEnd"/>
+      <w:r>
+        <w:rPr>
+          <w:rFonts w:ascii="Open Sans" w:eastAsia="Open Sans" w:hAnsi="Open Sans" w:cs="Open Sans"/>
+        </w:rPr>
+        <w:t>, a social news aggregation, web content rating, and discussion website, is currently using a risky and unreliable Postgres database schema to store the forum posts, discussions, and votes made by their users about different topics.</w:t>
       </w:r>
     </w:p>
     <w:p>
@@ -185,7 +201,29 @@
                 <w:sz w:val="20"/>
                 <w:szCs w:val="20"/>
               </w:rPr>
-              <w:t xml:space="preserve"> bad_posts (</w:t>
+              <w:t xml:space="preserve"> </w:t>
+            </w:r>
+            <w:proofErr w:type="spellStart"/>
+            <w:r>
+              <w:rPr>
+                <w:rFonts w:ascii="Roboto Mono" w:eastAsia="Roboto Mono" w:hAnsi="Roboto Mono" w:cs="Roboto Mono"/>
+                <w:b/>
+                <w:color w:val="7F7F7F"/>
+                <w:sz w:val="20"/>
+                <w:szCs w:val="20"/>
+              </w:rPr>
+              <w:t>bad_posts</w:t>
+            </w:r>
+            <w:proofErr w:type="spellEnd"/>
+            <w:r>
+              <w:rPr>
+                <w:rFonts w:ascii="Roboto Mono" w:eastAsia="Roboto Mono" w:hAnsi="Roboto Mono" w:cs="Roboto Mono"/>
+                <w:b/>
+                <w:color w:val="7F7F7F"/>
+                <w:sz w:val="20"/>
+                <w:szCs w:val="20"/>
+              </w:rPr>
+              <w:t xml:space="preserve"> (</w:t>
             </w:r>
           </w:p>
           <w:p>
@@ -295,6 +333,7 @@
               <w:tab/>
               <w:t xml:space="preserve">topic </w:t>
             </w:r>
+            <w:proofErr w:type="gramStart"/>
             <w:r>
               <w:rPr>
                 <w:rFonts w:ascii="Roboto Mono" w:eastAsia="Roboto Mono" w:hAnsi="Roboto Mono" w:cs="Roboto Mono"/>
@@ -315,6 +354,7 @@
               </w:rPr>
               <w:t>(</w:t>
             </w:r>
+            <w:proofErr w:type="gramEnd"/>
             <w:r>
               <w:rPr>
                 <w:rFonts w:ascii="Roboto Mono" w:eastAsia="Roboto Mono" w:hAnsi="Roboto Mono" w:cs="Roboto Mono"/>
@@ -359,6 +399,7 @@
               <w:tab/>
               <w:t xml:space="preserve">username </w:t>
             </w:r>
+            <w:proofErr w:type="gramStart"/>
             <w:r>
               <w:rPr>
                 <w:rFonts w:ascii="Roboto Mono" w:eastAsia="Roboto Mono" w:hAnsi="Roboto Mono" w:cs="Roboto Mono"/>
@@ -379,6 +420,7 @@
               </w:rPr>
               <w:t>(</w:t>
             </w:r>
+            <w:proofErr w:type="gramEnd"/>
             <w:r>
               <w:rPr>
                 <w:rFonts w:ascii="Roboto Mono" w:eastAsia="Roboto Mono" w:hAnsi="Roboto Mono" w:cs="Roboto Mono"/>
@@ -423,6 +465,7 @@
               <w:tab/>
               <w:t xml:space="preserve">title </w:t>
             </w:r>
+            <w:proofErr w:type="gramStart"/>
             <w:r>
               <w:rPr>
                 <w:rFonts w:ascii="Roboto Mono" w:eastAsia="Roboto Mono" w:hAnsi="Roboto Mono" w:cs="Roboto Mono"/>
@@ -443,6 +486,7 @@
               </w:rPr>
               <w:t>(</w:t>
             </w:r>
+            <w:proofErr w:type="gramEnd"/>
             <w:r>
               <w:rPr>
                 <w:rFonts w:ascii="Roboto Mono" w:eastAsia="Roboto Mono" w:hAnsi="Roboto Mono" w:cs="Roboto Mono"/>
@@ -485,8 +529,30 @@
                 <w:szCs w:val="20"/>
               </w:rPr>
               <w:tab/>
-              <w:t xml:space="preserve">url </w:t>
-            </w:r>
+            </w:r>
+            <w:proofErr w:type="spellStart"/>
+            <w:r>
+              <w:rPr>
+                <w:rFonts w:ascii="Roboto Mono" w:eastAsia="Roboto Mono" w:hAnsi="Roboto Mono" w:cs="Roboto Mono"/>
+                <w:b/>
+                <w:color w:val="7F7F7F"/>
+                <w:sz w:val="20"/>
+                <w:szCs w:val="20"/>
+              </w:rPr>
+              <w:t>url</w:t>
+            </w:r>
+            <w:proofErr w:type="spellEnd"/>
+            <w:r>
+              <w:rPr>
+                <w:rFonts w:ascii="Roboto Mono" w:eastAsia="Roboto Mono" w:hAnsi="Roboto Mono" w:cs="Roboto Mono"/>
+                <w:b/>
+                <w:color w:val="7F7F7F"/>
+                <w:sz w:val="20"/>
+                <w:szCs w:val="20"/>
+              </w:rPr>
+              <w:t xml:space="preserve"> </w:t>
+            </w:r>
+            <w:proofErr w:type="gramStart"/>
             <w:r>
               <w:rPr>
                 <w:rFonts w:ascii="Roboto Mono" w:eastAsia="Roboto Mono" w:hAnsi="Roboto Mono" w:cs="Roboto Mono"/>
@@ -507,6 +573,7 @@
               </w:rPr>
               <w:t>(</w:t>
             </w:r>
+            <w:proofErr w:type="gramEnd"/>
             <w:r>
               <w:rPr>
                 <w:rFonts w:ascii="Roboto Mono" w:eastAsia="Roboto Mono" w:hAnsi="Roboto Mono" w:cs="Roboto Mono"/>
@@ -589,7 +656,28 @@
                 <w:szCs w:val="20"/>
               </w:rPr>
               <w:tab/>
-              <w:t xml:space="preserve">text_content </w:t>
+            </w:r>
+            <w:proofErr w:type="spellStart"/>
+            <w:r>
+              <w:rPr>
+                <w:rFonts w:ascii="Roboto Mono" w:eastAsia="Roboto Mono" w:hAnsi="Roboto Mono" w:cs="Roboto Mono"/>
+                <w:b/>
+                <w:color w:val="7F7F7F"/>
+                <w:sz w:val="20"/>
+                <w:szCs w:val="20"/>
+              </w:rPr>
+              <w:t>text_content</w:t>
+            </w:r>
+            <w:proofErr w:type="spellEnd"/>
+            <w:r>
+              <w:rPr>
+                <w:rFonts w:ascii="Roboto Mono" w:eastAsia="Roboto Mono" w:hAnsi="Roboto Mono" w:cs="Roboto Mono"/>
+                <w:b/>
+                <w:color w:val="7F7F7F"/>
+                <w:sz w:val="20"/>
+                <w:szCs w:val="20"/>
+              </w:rPr>
+              <w:t xml:space="preserve"> </w:t>
             </w:r>
             <w:r>
               <w:rPr>
@@ -816,7 +904,29 @@
                 <w:sz w:val="20"/>
                 <w:szCs w:val="20"/>
               </w:rPr>
-              <w:t xml:space="preserve"> bad_comments (</w:t>
+              <w:t xml:space="preserve"> </w:t>
+            </w:r>
+            <w:proofErr w:type="spellStart"/>
+            <w:r>
+              <w:rPr>
+                <w:rFonts w:ascii="Roboto Mono" w:eastAsia="Roboto Mono" w:hAnsi="Roboto Mono" w:cs="Roboto Mono"/>
+                <w:b/>
+                <w:color w:val="7F7F7F"/>
+                <w:sz w:val="20"/>
+                <w:szCs w:val="20"/>
+              </w:rPr>
+              <w:t>bad_comments</w:t>
+            </w:r>
+            <w:proofErr w:type="spellEnd"/>
+            <w:r>
+              <w:rPr>
+                <w:rFonts w:ascii="Roboto Mono" w:eastAsia="Roboto Mono" w:hAnsi="Roboto Mono" w:cs="Roboto Mono"/>
+                <w:b/>
+                <w:color w:val="7F7F7F"/>
+                <w:sz w:val="20"/>
+                <w:szCs w:val="20"/>
+              </w:rPr>
+              <w:t xml:space="preserve"> (</w:t>
             </w:r>
           </w:p>
           <w:p>
@@ -926,6 +1036,7 @@
               <w:tab/>
               <w:t xml:space="preserve">username </w:t>
             </w:r>
+            <w:proofErr w:type="gramStart"/>
             <w:r>
               <w:rPr>
                 <w:rFonts w:ascii="Roboto Mono" w:eastAsia="Roboto Mono" w:hAnsi="Roboto Mono" w:cs="Roboto Mono"/>
@@ -946,6 +1057,7 @@
               </w:rPr>
               <w:t>(</w:t>
             </w:r>
+            <w:proofErr w:type="gramEnd"/>
             <w:r>
               <w:rPr>
                 <w:rFonts w:ascii="Roboto Mono" w:eastAsia="Roboto Mono" w:hAnsi="Roboto Mono" w:cs="Roboto Mono"/>
@@ -988,7 +1100,28 @@
                 <w:szCs w:val="20"/>
               </w:rPr>
               <w:tab/>
-              <w:t xml:space="preserve">post_id </w:t>
+            </w:r>
+            <w:proofErr w:type="spellStart"/>
+            <w:r>
+              <w:rPr>
+                <w:rFonts w:ascii="Roboto Mono" w:eastAsia="Roboto Mono" w:hAnsi="Roboto Mono" w:cs="Roboto Mono"/>
+                <w:b/>
+                <w:color w:val="7F7F7F"/>
+                <w:sz w:val="20"/>
+                <w:szCs w:val="20"/>
+              </w:rPr>
+              <w:t>post_id</w:t>
+            </w:r>
+            <w:proofErr w:type="spellEnd"/>
+            <w:r>
+              <w:rPr>
+                <w:rFonts w:ascii="Roboto Mono" w:eastAsia="Roboto Mono" w:hAnsi="Roboto Mono" w:cs="Roboto Mono"/>
+                <w:b/>
+                <w:color w:val="7F7F7F"/>
+                <w:sz w:val="20"/>
+                <w:szCs w:val="20"/>
+              </w:rPr>
+              <w:t xml:space="preserve"> </w:t>
             </w:r>
             <w:r>
               <w:rPr>
@@ -1032,7 +1165,28 @@
                 <w:szCs w:val="20"/>
               </w:rPr>
               <w:tab/>
-              <w:t xml:space="preserve">text_content </w:t>
+            </w:r>
+            <w:proofErr w:type="spellStart"/>
+            <w:r>
+              <w:rPr>
+                <w:rFonts w:ascii="Roboto Mono" w:eastAsia="Roboto Mono" w:hAnsi="Roboto Mono" w:cs="Roboto Mono"/>
+                <w:b/>
+                <w:color w:val="7F7F7F"/>
+                <w:sz w:val="20"/>
+                <w:szCs w:val="20"/>
+              </w:rPr>
+              <w:t>text_content</w:t>
+            </w:r>
+            <w:proofErr w:type="spellEnd"/>
+            <w:r>
+              <w:rPr>
+                <w:rFonts w:ascii="Roboto Mono" w:eastAsia="Roboto Mono" w:hAnsi="Roboto Mono" w:cs="Roboto Mono"/>
+                <w:b/>
+                <w:color w:val="7F7F7F"/>
+                <w:sz w:val="20"/>
+                <w:szCs w:val="20"/>
+              </w:rPr>
+              <w:t xml:space="preserve"> </w:t>
             </w:r>
             <w:r>
               <w:rPr>
@@ -1149,13 +1303,7 @@
         <w:rPr>
           <w:rFonts w:ascii="Open Sans" w:eastAsia="Open Sans" w:hAnsi="Open Sans" w:cs="Open Sans"/>
         </w:rPr>
-        <w:t xml:space="preserve">suggest </w:t>
-      </w:r>
-      <w:r>
-        <w:rPr>
-          <w:rFonts w:ascii="Open Sans" w:eastAsia="Open Sans" w:hAnsi="Open Sans" w:cs="Open Sans"/>
-        </w:rPr>
-        <w:t xml:space="preserve">things by only analyzing given tables and not thinking of </w:t>
+        <w:t xml:space="preserve">suggest things by only analyzing given tables and not thinking of </w:t>
       </w:r>
       <w:r>
         <w:rPr>
@@ -1937,26 +2085,16 @@
         <w:rPr>
           <w:rFonts w:ascii="Open Sans" w:eastAsia="Open Sans" w:hAnsi="Open Sans" w:cs="Open Sans"/>
         </w:rPr>
-        <w:t xml:space="preserve">There is no relationship defined between the two tables. I see that both the tables have a common </w:t>
-      </w:r>
-      <w:r>
-        <w:rPr>
-          <w:rFonts w:ascii="Open Sans" w:eastAsia="Open Sans" w:hAnsi="Open Sans" w:cs="Open Sans"/>
-        </w:rPr>
-        <w:t>column</w:t>
-      </w:r>
-      <w:r>
-        <w:rPr>
-          <w:rFonts w:ascii="Open Sans" w:eastAsia="Open Sans" w:hAnsi="Open Sans" w:cs="Open Sans"/>
-        </w:rPr>
-        <w:t xml:space="preserve"> </w:t>
-      </w:r>
+        <w:t xml:space="preserve">There is no relationship defined between the two tables. I see that both the tables have a common column </w:t>
+      </w:r>
+      <w:proofErr w:type="spellStart"/>
       <w:r>
         <w:rPr>
           <w:rFonts w:ascii="Open Sans" w:eastAsia="Open Sans" w:hAnsi="Open Sans" w:cs="Open Sans"/>
         </w:rPr>
         <w:t>post_id</w:t>
       </w:r>
+      <w:proofErr w:type="spellEnd"/>
       <w:r>
         <w:rPr>
           <w:rFonts w:ascii="Open Sans" w:eastAsia="Open Sans" w:hAnsi="Open Sans" w:cs="Open Sans"/>
@@ -2021,19 +2159,7 @@
         <w:rPr>
           <w:rFonts w:ascii="Open Sans" w:eastAsia="Open Sans" w:hAnsi="Open Sans" w:cs="Open Sans"/>
         </w:rPr>
-        <w:t xml:space="preserve">I also see that we don’t have any constraints, we can add more constraints </w:t>
-      </w:r>
-      <w:r>
-        <w:rPr>
-          <w:rFonts w:ascii="Open Sans" w:eastAsia="Open Sans" w:hAnsi="Open Sans" w:cs="Open Sans"/>
-        </w:rPr>
-        <w:t>based on current business rules</w:t>
-      </w:r>
-      <w:r>
-        <w:rPr>
-          <w:rFonts w:ascii="Open Sans" w:eastAsia="Open Sans" w:hAnsi="Open Sans" w:cs="Open Sans"/>
-        </w:rPr>
-        <w:t>.</w:t>
+        <w:t>I also see that we don’t have any constraints, we can add more constraints based on current business rules.</w:t>
       </w:r>
     </w:p>
     <w:p>
@@ -2060,7 +2186,21 @@
         <w:rPr>
           <w:rFonts w:ascii="Open Sans" w:eastAsia="Open Sans" w:hAnsi="Open Sans" w:cs="Open Sans"/>
         </w:rPr>
-        <w:t>Having done this initial investigation and assessment, your next goal is to dive deep into the heart of the problem and create a new schema for Udiddit. Your new schema should at least reflect fixes to the shortcomings you pointed to in the previous exercise. To help you create the new schema, a few guidelines are provided to you:</w:t>
+        <w:t xml:space="preserve">Having done this initial investigation and assessment, your next goal is to dive deep into the heart of the problem and create a new schema for </w:t>
+      </w:r>
+      <w:proofErr w:type="spellStart"/>
+      <w:r>
+        <w:rPr>
+          <w:rFonts w:ascii="Open Sans" w:eastAsia="Open Sans" w:hAnsi="Open Sans" w:cs="Open Sans"/>
+        </w:rPr>
+        <w:t>Udiddit</w:t>
+      </w:r>
+      <w:proofErr w:type="spellEnd"/>
+      <w:r>
+        <w:rPr>
+          <w:rFonts w:ascii="Open Sans" w:eastAsia="Open Sans" w:hAnsi="Open Sans" w:cs="Open Sans"/>
+        </w:rPr>
+        <w:t>. Your new schema should at least reflect fixes to the shortcomings you pointed to in the previous exercise. To help you create the new schema, a few guidelines are provided to you:</w:t>
       </w:r>
     </w:p>
     <w:p>
@@ -2084,7 +2224,21 @@
         <w:rPr>
           <w:rFonts w:ascii="Open Sans" w:eastAsia="Open Sans" w:hAnsi="Open Sans" w:cs="Open Sans"/>
         </w:rPr>
-        <w:t xml:space="preserve">Guideline #1: here is a list of features and specifications that Udiddit needs </w:t>
+        <w:t xml:space="preserve">Guideline #1: here is a list of features and specifications that </w:t>
+      </w:r>
+      <w:proofErr w:type="spellStart"/>
+      <w:r>
+        <w:rPr>
+          <w:rFonts w:ascii="Open Sans" w:eastAsia="Open Sans" w:hAnsi="Open Sans" w:cs="Open Sans"/>
+        </w:rPr>
+        <w:t>Udiddit</w:t>
+      </w:r>
+      <w:proofErr w:type="spellEnd"/>
+      <w:r>
+        <w:rPr>
+          <w:rFonts w:ascii="Open Sans" w:eastAsia="Open Sans" w:hAnsi="Open Sans" w:cs="Open Sans"/>
+        </w:rPr>
+        <w:t xml:space="preserve"> needs </w:t>
       </w:r>
       <w:r>
         <w:rPr>
@@ -2130,7 +2284,21 @@
         <w:rPr>
           <w:rFonts w:ascii="Open Sans" w:eastAsia="Open Sans" w:hAnsi="Open Sans" w:cs="Open Sans"/>
         </w:rPr>
-        <w:t>Each username has to be unique</w:t>
+        <w:t xml:space="preserve">Each username </w:t>
+      </w:r>
+      <w:proofErr w:type="gramStart"/>
+      <w:r>
+        <w:rPr>
+          <w:rFonts w:ascii="Open Sans" w:eastAsia="Open Sans" w:hAnsi="Open Sans" w:cs="Open Sans"/>
+        </w:rPr>
+        <w:t>has to</w:t>
+      </w:r>
+      <w:proofErr w:type="gramEnd"/>
+      <w:r>
+        <w:rPr>
+          <w:rFonts w:ascii="Open Sans" w:eastAsia="Open Sans" w:hAnsi="Open Sans" w:cs="Open Sans"/>
+        </w:rPr>
+        <w:t xml:space="preserve"> be unique</w:t>
       </w:r>
     </w:p>
     <w:p>
@@ -2215,7 +2383,21 @@
         <w:rPr>
           <w:rFonts w:ascii="Open Sans" w:eastAsia="Open Sans" w:hAnsi="Open Sans" w:cs="Open Sans"/>
         </w:rPr>
-        <w:t>Topic names have to be unique.</w:t>
+        <w:t xml:space="preserve">Topic names </w:t>
+      </w:r>
+      <w:proofErr w:type="gramStart"/>
+      <w:r>
+        <w:rPr>
+          <w:rFonts w:ascii="Open Sans" w:eastAsia="Open Sans" w:hAnsi="Open Sans" w:cs="Open Sans"/>
+        </w:rPr>
+        <w:t>have to</w:t>
+      </w:r>
+      <w:proofErr w:type="gramEnd"/>
+      <w:r>
+        <w:rPr>
+          <w:rFonts w:ascii="Open Sans" w:eastAsia="Open Sans" w:hAnsi="Open Sans" w:cs="Open Sans"/>
+        </w:rPr>
+        <w:t xml:space="preserve"> be unique.</w:t>
       </w:r>
     </w:p>
     <w:p>
@@ -2589,7 +2771,35 @@
         <w:rPr>
           <w:rFonts w:ascii="Open Sans" w:eastAsia="Open Sans" w:hAnsi="Open Sans" w:cs="Open Sans"/>
         </w:rPr>
-        <w:t>Guideline #2: here is a list of queries that Udiddit needs in order to support its website and administrative interface. Note that you don’t need to produce the DQL for those queries: they are only provided to guide the design of your new database schema.</w:t>
+        <w:t xml:space="preserve">Guideline #2: here is a list of queries that </w:t>
+      </w:r>
+      <w:proofErr w:type="spellStart"/>
+      <w:r>
+        <w:rPr>
+          <w:rFonts w:ascii="Open Sans" w:eastAsia="Open Sans" w:hAnsi="Open Sans" w:cs="Open Sans"/>
+        </w:rPr>
+        <w:t>Udiddit</w:t>
+      </w:r>
+      <w:proofErr w:type="spellEnd"/>
+      <w:r>
+        <w:rPr>
+          <w:rFonts w:ascii="Open Sans" w:eastAsia="Open Sans" w:hAnsi="Open Sans" w:cs="Open Sans"/>
+        </w:rPr>
+        <w:t xml:space="preserve"> needs </w:t>
+      </w:r>
+      <w:proofErr w:type="gramStart"/>
+      <w:r>
+        <w:rPr>
+          <w:rFonts w:ascii="Open Sans" w:eastAsia="Open Sans" w:hAnsi="Open Sans" w:cs="Open Sans"/>
+        </w:rPr>
+        <w:t>in order to</w:t>
+      </w:r>
+      <w:proofErr w:type="gramEnd"/>
+      <w:r>
+        <w:rPr>
+          <w:rFonts w:ascii="Open Sans" w:eastAsia="Open Sans" w:hAnsi="Open Sans" w:cs="Open Sans"/>
+        </w:rPr>
+        <w:t xml:space="preserve"> support its website and administrative interface. Note that you don’t need to produce the DQL for those queries: they are only provided to guide the design of your new database schema.</w:t>
       </w:r>
     </w:p>
     <w:p>
@@ -2623,7 +2833,19 @@
         <w:rPr>
           <w:rFonts w:ascii="Open Sans" w:eastAsia="Open Sans" w:hAnsi="Open Sans" w:cs="Open Sans"/>
         </w:rPr>
-        <w:t>List all users who haven’t created any post.</w:t>
+        <w:t xml:space="preserve">List all users who haven’t created any </w:t>
+      </w:r>
+      <w:r>
+        <w:rPr>
+          <w:rFonts w:ascii="Open Sans" w:eastAsia="Open Sans" w:hAnsi="Open Sans" w:cs="Open Sans"/>
+        </w:rPr>
+        <w:t>posts</w:t>
+      </w:r>
+      <w:r>
+        <w:rPr>
+          <w:rFonts w:ascii="Open Sans" w:eastAsia="Open Sans" w:hAnsi="Open Sans" w:cs="Open Sans"/>
+        </w:rPr>
+        <w:t>.</w:t>
       </w:r>
     </w:p>
     <w:p>
@@ -2890,6 +3112,12 @@
       <w:tblPr>
         <w:tblStyle w:val="a1"/>
         <w:tblW w:w="9360" w:type="dxa"/>
+        <w:tblBorders>
+          <w:top w:val="single" w:sz="4" w:space="0" w:color="auto"/>
+          <w:left w:val="single" w:sz="4" w:space="0" w:color="auto"/>
+          <w:bottom w:val="single" w:sz="4" w:space="0" w:color="auto"/>
+          <w:right w:val="single" w:sz="4" w:space="0" w:color="auto"/>
+        </w:tblBorders>
         <w:tblLayout w:type="fixed"/>
         <w:tblLook w:val="0600" w:firstRow="0" w:lastRow="0" w:firstColumn="0" w:lastColumn="0" w:noHBand="1" w:noVBand="1"/>
       </w:tblPr>
@@ -2900,7 +3128,7 @@
         <w:tc>
           <w:tcPr>
             <w:tcW w:w="9360" w:type="dxa"/>
-            <w:shd w:val="clear" w:color="auto" w:fill="000000"/>
+            <w:shd w:val="clear" w:color="auto" w:fill="FFFFFF" w:themeFill="background1"/>
             <w:tcMar>
               <w:top w:w="100" w:type="dxa"/>
               <w:left w:w="100" w:type="dxa"/>
@@ -2910,6 +3138,551 @@
           </w:tcPr>
           <w:p>
             <w:pPr>
+              <w:pStyle w:val="HTMLPreformatted"/>
+              <w:shd w:val="clear" w:color="auto" w:fill="FFFFFF"/>
+              <w:rPr>
+                <w:color w:val="080808"/>
+              </w:rPr>
+            </w:pPr>
+            <w:r>
+              <w:rPr>
+                <w:color w:val="0033B3"/>
+              </w:rPr>
+              <w:t xml:space="preserve">CREATE TABLE IF NOT EXISTS </w:t>
+            </w:r>
+            <w:r>
+              <w:rPr>
+                <w:color w:val="000000"/>
+              </w:rPr>
+              <w:t>"users"</w:t>
+            </w:r>
+            <w:r>
+              <w:rPr>
+                <w:color w:val="000000"/>
+              </w:rPr>
+              <w:br/>
+            </w:r>
+            <w:r>
+              <w:rPr>
+                <w:color w:val="080808"/>
+              </w:rPr>
+              <w:t>(</w:t>
+            </w:r>
+            <w:r>
+              <w:rPr>
+                <w:color w:val="080808"/>
+              </w:rPr>
+              <w:br/>
+              <w:t xml:space="preserve">    </w:t>
+            </w:r>
+            <w:r>
+              <w:rPr>
+                <w:color w:val="871094"/>
+              </w:rPr>
+              <w:t xml:space="preserve">"id"         </w:t>
+            </w:r>
+            <w:r>
+              <w:rPr>
+                <w:color w:val="0033B3"/>
+              </w:rPr>
+              <w:t>BIGSERIAL PRIMARY KEY</w:t>
+            </w:r>
+            <w:r>
+              <w:rPr>
+                <w:color w:val="080808"/>
+              </w:rPr>
+              <w:t>,</w:t>
+            </w:r>
+            <w:r>
+              <w:rPr>
+                <w:color w:val="080808"/>
+              </w:rPr>
+              <w:br/>
+              <w:t xml:space="preserve">    </w:t>
+            </w:r>
+            <w:r>
+              <w:rPr>
+                <w:color w:val="871094"/>
+              </w:rPr>
+              <w:t xml:space="preserve">"username"   </w:t>
+            </w:r>
+            <w:proofErr w:type="gramStart"/>
+            <w:r>
+              <w:rPr>
+                <w:color w:val="0033B3"/>
+              </w:rPr>
+              <w:t>VARCHAR</w:t>
+            </w:r>
+            <w:r>
+              <w:rPr>
+                <w:color w:val="080808"/>
+              </w:rPr>
+              <w:t>(</w:t>
+            </w:r>
+            <w:proofErr w:type="gramEnd"/>
+            <w:r>
+              <w:rPr>
+                <w:color w:val="1750EB"/>
+              </w:rPr>
+              <w:t>25</w:t>
+            </w:r>
+            <w:r>
+              <w:rPr>
+                <w:color w:val="080808"/>
+              </w:rPr>
+              <w:t xml:space="preserve">) </w:t>
+            </w:r>
+            <w:r>
+              <w:rPr>
+                <w:color w:val="0033B3"/>
+              </w:rPr>
+              <w:t>UNIQUE NOT NULL</w:t>
+            </w:r>
+            <w:r>
+              <w:rPr>
+                <w:color w:val="080808"/>
+              </w:rPr>
+              <w:t>,</w:t>
+            </w:r>
+            <w:r>
+              <w:rPr>
+                <w:color w:val="080808"/>
+              </w:rPr>
+              <w:br/>
+              <w:t xml:space="preserve">    </w:t>
+            </w:r>
+            <w:r>
+              <w:rPr>
+                <w:color w:val="871094"/>
+              </w:rPr>
+              <w:t xml:space="preserve">"last_login" </w:t>
+            </w:r>
+            <w:r>
+              <w:rPr>
+                <w:color w:val="0033B3"/>
+              </w:rPr>
+              <w:t>TIMESTAMP</w:t>
+            </w:r>
+            <w:r>
+              <w:rPr>
+                <w:color w:val="0033B3"/>
+              </w:rPr>
+              <w:br/>
+            </w:r>
+            <w:r>
+              <w:rPr>
+                <w:color w:val="080808"/>
+              </w:rPr>
+              <w:t>);</w:t>
+            </w:r>
+            <w:r>
+              <w:rPr>
+                <w:color w:val="080808"/>
+              </w:rPr>
+              <w:br/>
+            </w:r>
+            <w:r>
+              <w:rPr>
+                <w:color w:val="080808"/>
+              </w:rPr>
+              <w:br/>
+            </w:r>
+            <w:r>
+              <w:rPr>
+                <w:color w:val="0033B3"/>
+              </w:rPr>
+              <w:t xml:space="preserve">CREATE TABLE IF NOT EXISTS </w:t>
+            </w:r>
+            <w:r>
+              <w:rPr>
+                <w:color w:val="000000"/>
+              </w:rPr>
+              <w:t>"topics"</w:t>
+            </w:r>
+            <w:r>
+              <w:rPr>
+                <w:color w:val="000000"/>
+              </w:rPr>
+              <w:br/>
+            </w:r>
+            <w:r>
+              <w:rPr>
+                <w:color w:val="080808"/>
+              </w:rPr>
+              <w:t>(</w:t>
+            </w:r>
+            <w:r>
+              <w:rPr>
+                <w:color w:val="080808"/>
+              </w:rPr>
+              <w:br/>
+              <w:t xml:space="preserve">    </w:t>
+            </w:r>
+            <w:r>
+              <w:rPr>
+                <w:color w:val="871094"/>
+              </w:rPr>
+              <w:t xml:space="preserve">"id"          </w:t>
+            </w:r>
+            <w:r>
+              <w:rPr>
+                <w:color w:val="0033B3"/>
+              </w:rPr>
+              <w:t>BIGSERIAL PRIMARY KEY</w:t>
+            </w:r>
+            <w:r>
+              <w:rPr>
+                <w:color w:val="080808"/>
+              </w:rPr>
+              <w:t>,</w:t>
+            </w:r>
+            <w:r>
+              <w:rPr>
+                <w:color w:val="080808"/>
+              </w:rPr>
+              <w:br/>
+              <w:t xml:space="preserve">    </w:t>
+            </w:r>
+            <w:r>
+              <w:rPr>
+                <w:color w:val="871094"/>
+              </w:rPr>
+              <w:t xml:space="preserve">"name"        </w:t>
+            </w:r>
+            <w:r>
+              <w:rPr>
+                <w:color w:val="0033B3"/>
+              </w:rPr>
+              <w:t>VARCHAR</w:t>
+            </w:r>
+            <w:r>
+              <w:rPr>
+                <w:color w:val="080808"/>
+              </w:rPr>
+              <w:t>(</w:t>
+            </w:r>
+            <w:r>
+              <w:rPr>
+                <w:color w:val="1750EB"/>
+              </w:rPr>
+              <w:t>30</w:t>
+            </w:r>
+            <w:r>
+              <w:rPr>
+                <w:color w:val="080808"/>
+              </w:rPr>
+              <w:t xml:space="preserve">) </w:t>
+            </w:r>
+            <w:r>
+              <w:rPr>
+                <w:color w:val="0033B3"/>
+              </w:rPr>
+              <w:t>UNIQUE NOT NULL</w:t>
+            </w:r>
+            <w:r>
+              <w:rPr>
+                <w:color w:val="080808"/>
+              </w:rPr>
+              <w:t>,</w:t>
+            </w:r>
+            <w:r>
+              <w:rPr>
+                <w:color w:val="080808"/>
+              </w:rPr>
+              <w:br/>
+              <w:t xml:space="preserve">    </w:t>
+            </w:r>
+            <w:r>
+              <w:rPr>
+                <w:color w:val="871094"/>
+              </w:rPr>
+              <w:t xml:space="preserve">"description" </w:t>
+            </w:r>
+            <w:r>
+              <w:rPr>
+                <w:color w:val="0033B3"/>
+              </w:rPr>
+              <w:t>VARCHAR</w:t>
+            </w:r>
+            <w:r>
+              <w:rPr>
+                <w:color w:val="080808"/>
+              </w:rPr>
+              <w:t>(</w:t>
+            </w:r>
+            <w:r>
+              <w:rPr>
+                <w:color w:val="1750EB"/>
+              </w:rPr>
+              <w:t>500</w:t>
+            </w:r>
+            <w:r>
+              <w:rPr>
+                <w:color w:val="080808"/>
+              </w:rPr>
+              <w:t>),</w:t>
+            </w:r>
+            <w:r>
+              <w:rPr>
+                <w:color w:val="080808"/>
+              </w:rPr>
+              <w:br/>
+              <w:t xml:space="preserve">    </w:t>
+            </w:r>
+            <w:r>
+              <w:rPr>
+                <w:color w:val="871094"/>
+              </w:rPr>
+              <w:t>"</w:t>
+            </w:r>
+            <w:proofErr w:type="spellStart"/>
+            <w:r>
+              <w:rPr>
+                <w:color w:val="871094"/>
+              </w:rPr>
+              <w:t>user_id</w:t>
+            </w:r>
+            <w:proofErr w:type="spellEnd"/>
+            <w:r>
+              <w:rPr>
+                <w:color w:val="871094"/>
+              </w:rPr>
+              <w:t xml:space="preserve">"     </w:t>
+            </w:r>
+            <w:r>
+              <w:rPr>
+                <w:color w:val="0033B3"/>
+              </w:rPr>
+              <w:t xml:space="preserve">BIGINT NOT NULL REFERENCES </w:t>
+            </w:r>
+            <w:r>
+              <w:rPr>
+                <w:color w:val="000000"/>
+              </w:rPr>
+              <w:t xml:space="preserve">"users" </w:t>
+            </w:r>
+            <w:r>
+              <w:rPr>
+                <w:color w:val="080808"/>
+              </w:rPr>
+              <w:t>(</w:t>
+            </w:r>
+            <w:r>
+              <w:rPr>
+                <w:color w:val="871094"/>
+              </w:rPr>
+              <w:t>id</w:t>
+            </w:r>
+            <w:r>
+              <w:rPr>
+                <w:color w:val="080808"/>
+              </w:rPr>
+              <w:t>)</w:t>
+            </w:r>
+            <w:r>
+              <w:rPr>
+                <w:color w:val="080808"/>
+              </w:rPr>
+              <w:br/>
+              <w:t>);</w:t>
+            </w:r>
+          </w:p>
+          <w:p>
+            <w:pPr>
+              <w:widowControl w:val="0"/>
+              <w:spacing w:line="240" w:lineRule="auto"/>
+              <w:rPr>
+                <w:rFonts w:ascii="Courier New" w:eastAsia="Times New Roman" w:hAnsi="Courier New" w:cs="Courier New"/>
+                <w:color w:val="080808"/>
+                <w:sz w:val="20"/>
+                <w:szCs w:val="20"/>
+                <w:lang w:val="en-US"/>
+              </w:rPr>
+            </w:pPr>
+          </w:p>
+          <w:p>
+            <w:pPr>
+              <w:widowControl w:val="0"/>
+              <w:spacing w:line="240" w:lineRule="auto"/>
+              <w:rPr>
+                <w:rFonts w:ascii="Courier New" w:eastAsia="Times New Roman" w:hAnsi="Courier New" w:cs="Courier New"/>
+                <w:color w:val="080808"/>
+                <w:sz w:val="20"/>
+                <w:szCs w:val="20"/>
+                <w:lang w:val="en-US"/>
+              </w:rPr>
+            </w:pPr>
+          </w:p>
+          <w:p>
+            <w:pPr>
+              <w:widowControl w:val="0"/>
+              <w:spacing w:line="240" w:lineRule="auto"/>
+              <w:rPr>
+                <w:rFonts w:ascii="Roboto Mono" w:eastAsia="Roboto Mono" w:hAnsi="Roboto Mono" w:cs="Roboto Mono"/>
+                <w:color w:val="FFFFFF"/>
+                <w:sz w:val="20"/>
+                <w:szCs w:val="20"/>
+              </w:rPr>
+            </w:pPr>
+          </w:p>
+          <w:p>
+            <w:pPr>
+              <w:widowControl w:val="0"/>
+              <w:spacing w:line="240" w:lineRule="auto"/>
+              <w:rPr>
+                <w:rFonts w:ascii="Roboto Mono" w:eastAsia="Roboto Mono" w:hAnsi="Roboto Mono" w:cs="Roboto Mono"/>
+                <w:color w:val="FFFFFF"/>
+                <w:sz w:val="20"/>
+                <w:szCs w:val="20"/>
+              </w:rPr>
+            </w:pPr>
+          </w:p>
+          <w:p>
+            <w:pPr>
+              <w:widowControl w:val="0"/>
+              <w:spacing w:line="240" w:lineRule="auto"/>
+              <w:rPr>
+                <w:rFonts w:ascii="Roboto Mono" w:eastAsia="Roboto Mono" w:hAnsi="Roboto Mono" w:cs="Roboto Mono"/>
+                <w:color w:val="FFFFFF"/>
+                <w:sz w:val="20"/>
+                <w:szCs w:val="20"/>
+              </w:rPr>
+            </w:pPr>
+          </w:p>
+          <w:p>
+            <w:pPr>
+              <w:widowControl w:val="0"/>
+              <w:spacing w:line="240" w:lineRule="auto"/>
+              <w:rPr>
+                <w:rFonts w:ascii="Roboto Mono" w:eastAsia="Roboto Mono" w:hAnsi="Roboto Mono" w:cs="Roboto Mono"/>
+                <w:color w:val="FFFFFF"/>
+                <w:sz w:val="20"/>
+                <w:szCs w:val="20"/>
+              </w:rPr>
+            </w:pPr>
+          </w:p>
+          <w:p>
+            <w:pPr>
+              <w:widowControl w:val="0"/>
+              <w:spacing w:line="240" w:lineRule="auto"/>
+              <w:rPr>
+                <w:rFonts w:ascii="Roboto Mono" w:eastAsia="Roboto Mono" w:hAnsi="Roboto Mono" w:cs="Roboto Mono"/>
+                <w:color w:val="FFFFFF"/>
+                <w:sz w:val="20"/>
+                <w:szCs w:val="20"/>
+              </w:rPr>
+            </w:pPr>
+          </w:p>
+          <w:p>
+            <w:pPr>
+              <w:widowControl w:val="0"/>
+              <w:spacing w:line="240" w:lineRule="auto"/>
+              <w:rPr>
+                <w:rFonts w:ascii="Roboto Mono" w:eastAsia="Roboto Mono" w:hAnsi="Roboto Mono" w:cs="Roboto Mono"/>
+                <w:color w:val="FFFFFF"/>
+                <w:sz w:val="20"/>
+                <w:szCs w:val="20"/>
+              </w:rPr>
+            </w:pPr>
+          </w:p>
+          <w:p>
+            <w:pPr>
+              <w:widowControl w:val="0"/>
+              <w:spacing w:line="240" w:lineRule="auto"/>
+              <w:rPr>
+                <w:rFonts w:ascii="Roboto Mono" w:eastAsia="Roboto Mono" w:hAnsi="Roboto Mono" w:cs="Roboto Mono"/>
+                <w:color w:val="FFFFFF"/>
+                <w:sz w:val="20"/>
+                <w:szCs w:val="20"/>
+              </w:rPr>
+            </w:pPr>
+          </w:p>
+          <w:p>
+            <w:pPr>
+              <w:widowControl w:val="0"/>
+              <w:spacing w:line="240" w:lineRule="auto"/>
+              <w:rPr>
+                <w:rFonts w:ascii="Roboto Mono" w:eastAsia="Roboto Mono" w:hAnsi="Roboto Mono" w:cs="Roboto Mono"/>
+                <w:color w:val="FFFFFF"/>
+                <w:sz w:val="20"/>
+                <w:szCs w:val="20"/>
+              </w:rPr>
+            </w:pPr>
+          </w:p>
+          <w:p>
+            <w:pPr>
+              <w:widowControl w:val="0"/>
+              <w:spacing w:line="240" w:lineRule="auto"/>
+              <w:rPr>
+                <w:rFonts w:ascii="Roboto Mono" w:eastAsia="Roboto Mono" w:hAnsi="Roboto Mono" w:cs="Roboto Mono"/>
+                <w:color w:val="FFFFFF"/>
+                <w:sz w:val="20"/>
+                <w:szCs w:val="20"/>
+              </w:rPr>
+            </w:pPr>
+          </w:p>
+          <w:p>
+            <w:pPr>
+              <w:widowControl w:val="0"/>
+              <w:spacing w:line="240" w:lineRule="auto"/>
+              <w:rPr>
+                <w:rFonts w:ascii="Roboto Mono" w:eastAsia="Roboto Mono" w:hAnsi="Roboto Mono" w:cs="Roboto Mono"/>
+                <w:color w:val="FFFFFF"/>
+                <w:sz w:val="20"/>
+                <w:szCs w:val="20"/>
+              </w:rPr>
+            </w:pPr>
+          </w:p>
+          <w:p>
+            <w:pPr>
+              <w:widowControl w:val="0"/>
+              <w:spacing w:line="240" w:lineRule="auto"/>
+              <w:rPr>
+                <w:rFonts w:ascii="Roboto Mono" w:eastAsia="Roboto Mono" w:hAnsi="Roboto Mono" w:cs="Roboto Mono"/>
+                <w:color w:val="FFFFFF"/>
+                <w:sz w:val="20"/>
+                <w:szCs w:val="20"/>
+              </w:rPr>
+            </w:pPr>
+          </w:p>
+          <w:p>
+            <w:pPr>
+              <w:widowControl w:val="0"/>
+              <w:spacing w:line="240" w:lineRule="auto"/>
+              <w:rPr>
+                <w:rFonts w:ascii="Roboto Mono" w:eastAsia="Roboto Mono" w:hAnsi="Roboto Mono" w:cs="Roboto Mono"/>
+                <w:color w:val="FFFFFF"/>
+                <w:sz w:val="20"/>
+                <w:szCs w:val="20"/>
+              </w:rPr>
+            </w:pPr>
+          </w:p>
+          <w:p>
+            <w:pPr>
+              <w:widowControl w:val="0"/>
+              <w:spacing w:line="240" w:lineRule="auto"/>
+              <w:rPr>
+                <w:rFonts w:ascii="Roboto Mono" w:eastAsia="Roboto Mono" w:hAnsi="Roboto Mono" w:cs="Roboto Mono"/>
+                <w:color w:val="FFFFFF"/>
+                <w:sz w:val="20"/>
+                <w:szCs w:val="20"/>
+              </w:rPr>
+            </w:pPr>
+          </w:p>
+          <w:p>
+            <w:pPr>
+              <w:widowControl w:val="0"/>
+              <w:spacing w:line="240" w:lineRule="auto"/>
+              <w:rPr>
+                <w:rFonts w:ascii="Roboto Mono" w:eastAsia="Roboto Mono" w:hAnsi="Roboto Mono" w:cs="Roboto Mono"/>
+                <w:color w:val="FFFFFF"/>
+                <w:sz w:val="20"/>
+                <w:szCs w:val="20"/>
+              </w:rPr>
+            </w:pPr>
+          </w:p>
+          <w:p>
+            <w:pPr>
               <w:widowControl w:val="0"/>
               <w:spacing w:line="240" w:lineRule="auto"/>
               <w:rPr>
@@ -2930,6 +3703,7 @@
         </w:rPr>
       </w:pPr>
       <w:r>
+        <w:lastRenderedPageBreak/>
         <w:br w:type="page"/>
       </w:r>
     </w:p>
@@ -3001,7 +3775,35 @@
         <w:rPr>
           <w:rFonts w:ascii="Open Sans" w:eastAsia="Open Sans" w:hAnsi="Open Sans" w:cs="Open Sans"/>
         </w:rPr>
-        <w:t>Since the bad_comments table doesn’t have the threading feature, you can migrate all comments as top-level comments, i.e. without a parent</w:t>
+        <w:t xml:space="preserve">Since the </w:t>
+      </w:r>
+      <w:proofErr w:type="spellStart"/>
+      <w:r>
+        <w:rPr>
+          <w:rFonts w:ascii="Open Sans" w:eastAsia="Open Sans" w:hAnsi="Open Sans" w:cs="Open Sans"/>
+        </w:rPr>
+        <w:t>bad_comments</w:t>
+      </w:r>
+      <w:proofErr w:type="spellEnd"/>
+      <w:r>
+        <w:rPr>
+          <w:rFonts w:ascii="Open Sans" w:eastAsia="Open Sans" w:hAnsi="Open Sans" w:cs="Open Sans"/>
+        </w:rPr>
+        <w:t xml:space="preserve"> table doesn’t have the threading feature, you can migrate all comments as top-level comments, </w:t>
+      </w:r>
+      <w:proofErr w:type="gramStart"/>
+      <w:r>
+        <w:rPr>
+          <w:rFonts w:ascii="Open Sans" w:eastAsia="Open Sans" w:hAnsi="Open Sans" w:cs="Open Sans"/>
+        </w:rPr>
+        <w:t>i.e.</w:t>
+      </w:r>
+      <w:proofErr w:type="gramEnd"/>
+      <w:r>
+        <w:rPr>
+          <w:rFonts w:ascii="Open Sans" w:eastAsia="Open Sans" w:hAnsi="Open Sans" w:cs="Open Sans"/>
+        </w:rPr>
+        <w:t xml:space="preserve"> without a parent</w:t>
       </w:r>
     </w:p>
     <w:p>
@@ -3020,6 +3822,7 @@
         </w:rPr>
         <w:t xml:space="preserve">You can use the Postgres string function </w:t>
       </w:r>
+      <w:proofErr w:type="spellStart"/>
       <w:r>
         <w:rPr>
           <w:rFonts w:ascii="Open Sans" w:eastAsia="Open Sans" w:hAnsi="Open Sans" w:cs="Open Sans"/>
@@ -3027,6 +3830,7 @@
         </w:rPr>
         <w:t>regexp_split_to_table</w:t>
       </w:r>
+      <w:proofErr w:type="spellEnd"/>
       <w:r>
         <w:rPr>
           <w:rFonts w:ascii="Open Sans" w:eastAsia="Open Sans" w:hAnsi="Open Sans" w:cs="Open Sans"/>
@@ -3048,7 +3852,21 @@
         <w:rPr>
           <w:rFonts w:ascii="Open Sans" w:eastAsia="Open Sans" w:hAnsi="Open Sans" w:cs="Open Sans"/>
         </w:rPr>
-        <w:t>Don’t forget that some users only vote or comment, and haven’t created any posts. You’ll have to create those users too.</w:t>
+        <w:t xml:space="preserve">Don’t forget that some users only vote or </w:t>
+      </w:r>
+      <w:proofErr w:type="gramStart"/>
+      <w:r>
+        <w:rPr>
+          <w:rFonts w:ascii="Open Sans" w:eastAsia="Open Sans" w:hAnsi="Open Sans" w:cs="Open Sans"/>
+        </w:rPr>
+        <w:t>comment, and</w:t>
+      </w:r>
+      <w:proofErr w:type="gramEnd"/>
+      <w:r>
+        <w:rPr>
+          <w:rFonts w:ascii="Open Sans" w:eastAsia="Open Sans" w:hAnsi="Open Sans" w:cs="Open Sans"/>
+        </w:rPr>
+        <w:t xml:space="preserve"> haven’t created any posts. You’ll have to create those users too.</w:t>
       </w:r>
     </w:p>
     <w:p>
@@ -3082,7 +3900,21 @@
         <w:rPr>
           <w:rFonts w:ascii="Open Sans" w:eastAsia="Open Sans" w:hAnsi="Open Sans" w:cs="Open Sans"/>
         </w:rPr>
-        <w:t>Tip: You can start by running only SELECTs to fine-tune your queries, and use a LIMIT to avoid large data sets. Once you know you have the correct query, you can then run your full INSERT...SELECT query.</w:t>
+        <w:t xml:space="preserve">Tip: You can start by running only SELECTs to fine-tune your </w:t>
+      </w:r>
+      <w:proofErr w:type="gramStart"/>
+      <w:r>
+        <w:rPr>
+          <w:rFonts w:ascii="Open Sans" w:eastAsia="Open Sans" w:hAnsi="Open Sans" w:cs="Open Sans"/>
+        </w:rPr>
+        <w:t>queries, and</w:t>
+      </w:r>
+      <w:proofErr w:type="gramEnd"/>
+      <w:r>
+        <w:rPr>
+          <w:rFonts w:ascii="Open Sans" w:eastAsia="Open Sans" w:hAnsi="Open Sans" w:cs="Open Sans"/>
+        </w:rPr>
+        <w:t xml:space="preserve"> use a LIMIT to avoid large data sets. Once you know you have the correct query, you can then run your full INSERT...SELECT query.</w:t>
       </w:r>
     </w:p>
     <w:p>
@@ -3126,7 +3958,35 @@
         <w:rPr>
           <w:rFonts w:ascii="Open Sans" w:eastAsia="Open Sans" w:hAnsi="Open Sans" w:cs="Open Sans"/>
         </w:rPr>
-        <w:t>Write the DML to migrate the current data in bad_posts and bad_comments to your new database schema:</w:t>
+        <w:t xml:space="preserve">Write the DML to migrate the current data in </w:t>
+      </w:r>
+      <w:proofErr w:type="spellStart"/>
+      <w:r>
+        <w:rPr>
+          <w:rFonts w:ascii="Open Sans" w:eastAsia="Open Sans" w:hAnsi="Open Sans" w:cs="Open Sans"/>
+        </w:rPr>
+        <w:t>bad_posts</w:t>
+      </w:r>
+      <w:proofErr w:type="spellEnd"/>
+      <w:r>
+        <w:rPr>
+          <w:rFonts w:ascii="Open Sans" w:eastAsia="Open Sans" w:hAnsi="Open Sans" w:cs="Open Sans"/>
+        </w:rPr>
+        <w:t xml:space="preserve"> and </w:t>
+      </w:r>
+      <w:proofErr w:type="spellStart"/>
+      <w:r>
+        <w:rPr>
+          <w:rFonts w:ascii="Open Sans" w:eastAsia="Open Sans" w:hAnsi="Open Sans" w:cs="Open Sans"/>
+        </w:rPr>
+        <w:t>bad_comments</w:t>
+      </w:r>
+      <w:proofErr w:type="spellEnd"/>
+      <w:r>
+        <w:rPr>
+          <w:rFonts w:ascii="Open Sans" w:eastAsia="Open Sans" w:hAnsi="Open Sans" w:cs="Open Sans"/>
+        </w:rPr>
+        <w:t xml:space="preserve"> to your new database schema:</w:t>
       </w:r>
     </w:p>
     <w:p>
@@ -4425,6 +5285,54 @@
       <w:contextualSpacing/>
     </w:pPr>
   </w:style>
+  <w:style w:type="paragraph" w:styleId="HTMLPreformatted">
+    <w:name w:val="HTML Preformatted"/>
+    <w:basedOn w:val="Normal"/>
+    <w:link w:val="HTMLPreformattedChar"/>
+    <w:uiPriority w:val="99"/>
+    <w:unhideWhenUsed/>
+    <w:rsid w:val="005F6ABA"/>
+    <w:pPr>
+      <w:tabs>
+        <w:tab w:val="left" w:pos="916"/>
+        <w:tab w:val="left" w:pos="1832"/>
+        <w:tab w:val="left" w:pos="2748"/>
+        <w:tab w:val="left" w:pos="3664"/>
+        <w:tab w:val="left" w:pos="4580"/>
+        <w:tab w:val="left" w:pos="5496"/>
+        <w:tab w:val="left" w:pos="6412"/>
+        <w:tab w:val="left" w:pos="7328"/>
+        <w:tab w:val="left" w:pos="8244"/>
+        <w:tab w:val="left" w:pos="9160"/>
+        <w:tab w:val="left" w:pos="10076"/>
+        <w:tab w:val="left" w:pos="10992"/>
+        <w:tab w:val="left" w:pos="11908"/>
+        <w:tab w:val="left" w:pos="12824"/>
+        <w:tab w:val="left" w:pos="13740"/>
+        <w:tab w:val="left" w:pos="14656"/>
+      </w:tabs>
+      <w:spacing w:line="240" w:lineRule="auto"/>
+    </w:pPr>
+    <w:rPr>
+      <w:rFonts w:ascii="Courier New" w:eastAsia="Times New Roman" w:hAnsi="Courier New" w:cs="Courier New"/>
+      <w:sz w:val="20"/>
+      <w:szCs w:val="20"/>
+      <w:lang w:val="en-US"/>
+    </w:rPr>
+  </w:style>
+  <w:style w:type="character" w:customStyle="1" w:styleId="HTMLPreformattedChar">
+    <w:name w:val="HTML Preformatted Char"/>
+    <w:basedOn w:val="DefaultParagraphFont"/>
+    <w:link w:val="HTMLPreformatted"/>
+    <w:uiPriority w:val="99"/>
+    <w:rsid w:val="005F6ABA"/>
+    <w:rPr>
+      <w:rFonts w:ascii="Courier New" w:eastAsia="Times New Roman" w:hAnsi="Courier New" w:cs="Courier New"/>
+      <w:sz w:val="20"/>
+      <w:szCs w:val="20"/>
+      <w:lang w:val="en-US"/>
+    </w:rPr>
+  </w:style>
 </w:styles>
 </file>
 

</xml_diff>

<commit_message>
feat: completed ddl scripts for all tables.
</commit_message>
<xml_diff>
--- a/udiddit-a-social-news-aggregator.docx
+++ b/udiddit-a-social-news-aggregator.docx
@@ -82,7 +82,21 @@
         <w:rPr>
           <w:rFonts w:ascii="Open Sans" w:eastAsia="Open Sans" w:hAnsi="Open Sans" w:cs="Open Sans"/>
         </w:rPr>
-        <w:t xml:space="preserve">The schema allows posts to be created by registered users on certain </w:t>
+        <w:t xml:space="preserve">The schema allows posts to </w:t>
+      </w:r>
+      <w:proofErr w:type="gramStart"/>
+      <w:r>
+        <w:rPr>
+          <w:rFonts w:ascii="Open Sans" w:eastAsia="Open Sans" w:hAnsi="Open Sans" w:cs="Open Sans"/>
+        </w:rPr>
+        <w:t>be created</w:t>
+      </w:r>
+      <w:proofErr w:type="gramEnd"/>
+      <w:r>
+        <w:rPr>
+          <w:rFonts w:ascii="Open Sans" w:eastAsia="Open Sans" w:hAnsi="Open Sans" w:cs="Open Sans"/>
+        </w:rPr>
+        <w:t xml:space="preserve"> by registered users on certain </w:t>
       </w:r>
       <w:r>
         <w:rPr>
@@ -94,7 +108,21 @@
         <w:rPr>
           <w:rFonts w:ascii="Open Sans" w:eastAsia="Open Sans" w:hAnsi="Open Sans" w:cs="Open Sans"/>
         </w:rPr>
-        <w:t xml:space="preserve"> can include a URL or a text content. It also allows registered users to cast an upvote (like) or downvote (dislike) for any forum post that has been created. In addition to this, the schema also allows registered users to add comments on posts.</w:t>
+        <w:t xml:space="preserve"> can include a URL or a text content. It also allows registered users to cast an upvote (like) or downvote (dislike) for any forum post that has </w:t>
+      </w:r>
+      <w:proofErr w:type="gramStart"/>
+      <w:r>
+        <w:rPr>
+          <w:rFonts w:ascii="Open Sans" w:eastAsia="Open Sans" w:hAnsi="Open Sans" w:cs="Open Sans"/>
+        </w:rPr>
+        <w:t>been created</w:t>
+      </w:r>
+      <w:proofErr w:type="gramEnd"/>
+      <w:r>
+        <w:rPr>
+          <w:rFonts w:ascii="Open Sans" w:eastAsia="Open Sans" w:hAnsi="Open Sans" w:cs="Open Sans"/>
+        </w:rPr>
+        <w:t>. In addition to this, the schema also allows registered users to add comments on posts.</w:t>
       </w:r>
     </w:p>
     <w:p>
@@ -529,28 +557,7 @@
                 <w:szCs w:val="20"/>
               </w:rPr>
               <w:tab/>
-            </w:r>
-            <w:proofErr w:type="spellStart"/>
-            <w:r>
-              <w:rPr>
-                <w:rFonts w:ascii="Roboto Mono" w:eastAsia="Roboto Mono" w:hAnsi="Roboto Mono" w:cs="Roboto Mono"/>
-                <w:b/>
-                <w:color w:val="7F7F7F"/>
-                <w:sz w:val="20"/>
-                <w:szCs w:val="20"/>
-              </w:rPr>
-              <w:t>url</w:t>
-            </w:r>
-            <w:proofErr w:type="spellEnd"/>
-            <w:r>
-              <w:rPr>
-                <w:rFonts w:ascii="Roboto Mono" w:eastAsia="Roboto Mono" w:hAnsi="Roboto Mono" w:cs="Roboto Mono"/>
-                <w:b/>
-                <w:color w:val="7F7F7F"/>
-                <w:sz w:val="20"/>
-                <w:szCs w:val="20"/>
-              </w:rPr>
-              <w:t xml:space="preserve"> </w:t>
+              <w:t xml:space="preserve">url </w:t>
             </w:r>
             <w:proofErr w:type="gramStart"/>
             <w:r>
@@ -904,29 +911,7 @@
                 <w:sz w:val="20"/>
                 <w:szCs w:val="20"/>
               </w:rPr>
-              <w:t xml:space="preserve"> </w:t>
-            </w:r>
-            <w:proofErr w:type="spellStart"/>
-            <w:r>
-              <w:rPr>
-                <w:rFonts w:ascii="Roboto Mono" w:eastAsia="Roboto Mono" w:hAnsi="Roboto Mono" w:cs="Roboto Mono"/>
-                <w:b/>
-                <w:color w:val="7F7F7F"/>
-                <w:sz w:val="20"/>
-                <w:szCs w:val="20"/>
-              </w:rPr>
-              <w:t>bad_comments</w:t>
-            </w:r>
-            <w:proofErr w:type="spellEnd"/>
-            <w:r>
-              <w:rPr>
-                <w:rFonts w:ascii="Roboto Mono" w:eastAsia="Roboto Mono" w:hAnsi="Roboto Mono" w:cs="Roboto Mono"/>
-                <w:b/>
-                <w:color w:val="7F7F7F"/>
-                <w:sz w:val="20"/>
-                <w:szCs w:val="20"/>
-              </w:rPr>
-              <w:t xml:space="preserve"> (</w:t>
+              <w:t xml:space="preserve"> bad_comments (</w:t>
             </w:r>
           </w:p>
           <w:p>
@@ -1100,28 +1085,7 @@
                 <w:szCs w:val="20"/>
               </w:rPr>
               <w:tab/>
-            </w:r>
-            <w:proofErr w:type="spellStart"/>
-            <w:r>
-              <w:rPr>
-                <w:rFonts w:ascii="Roboto Mono" w:eastAsia="Roboto Mono" w:hAnsi="Roboto Mono" w:cs="Roboto Mono"/>
-                <w:b/>
-                <w:color w:val="7F7F7F"/>
-                <w:sz w:val="20"/>
-                <w:szCs w:val="20"/>
-              </w:rPr>
-              <w:t>post_id</w:t>
-            </w:r>
-            <w:proofErr w:type="spellEnd"/>
-            <w:r>
-              <w:rPr>
-                <w:rFonts w:ascii="Roboto Mono" w:eastAsia="Roboto Mono" w:hAnsi="Roboto Mono" w:cs="Roboto Mono"/>
-                <w:b/>
-                <w:color w:val="7F7F7F"/>
-                <w:sz w:val="20"/>
-                <w:szCs w:val="20"/>
-              </w:rPr>
-              <w:t xml:space="preserve"> </w:t>
+              <w:t xml:space="preserve">post_id </w:t>
             </w:r>
             <w:r>
               <w:rPr>
@@ -1265,7 +1229,49 @@
         <w:rPr>
           <w:rFonts w:ascii="Open Sans" w:eastAsia="Open Sans" w:hAnsi="Open Sans" w:cs="Open Sans"/>
         </w:rPr>
-        <w:t>As a first step, investigate this schema and some of the sample data in the project’s SQL workspace. Then, in your own words, outline three (3) specific things that could be improved about this schema. Don’t hesitate to outline more if you want to stand out!</w:t>
+        <w:t xml:space="preserve">As a first step, investigate this schema and </w:t>
+      </w:r>
+      <w:proofErr w:type="gramStart"/>
+      <w:r>
+        <w:rPr>
+          <w:rFonts w:ascii="Open Sans" w:eastAsia="Open Sans" w:hAnsi="Open Sans" w:cs="Open Sans"/>
+        </w:rPr>
+        <w:t>some of</w:t>
+      </w:r>
+      <w:proofErr w:type="gramEnd"/>
+      <w:r>
+        <w:rPr>
+          <w:rFonts w:ascii="Open Sans" w:eastAsia="Open Sans" w:hAnsi="Open Sans" w:cs="Open Sans"/>
+        </w:rPr>
+        <w:t xml:space="preserve"> the sample data in the project’s SQL workspace. Then, in your own words, outline three (3) specific things that could </w:t>
+      </w:r>
+      <w:proofErr w:type="gramStart"/>
+      <w:r>
+        <w:rPr>
+          <w:rFonts w:ascii="Open Sans" w:eastAsia="Open Sans" w:hAnsi="Open Sans" w:cs="Open Sans"/>
+        </w:rPr>
+        <w:t>be improved</w:t>
+      </w:r>
+      <w:proofErr w:type="gramEnd"/>
+      <w:r>
+        <w:rPr>
+          <w:rFonts w:ascii="Open Sans" w:eastAsia="Open Sans" w:hAnsi="Open Sans" w:cs="Open Sans"/>
+        </w:rPr>
+        <w:t xml:space="preserve"> about this schema. </w:t>
+      </w:r>
+      <w:proofErr w:type="gramStart"/>
+      <w:r>
+        <w:rPr>
+          <w:rFonts w:ascii="Open Sans" w:eastAsia="Open Sans" w:hAnsi="Open Sans" w:cs="Open Sans"/>
+        </w:rPr>
+        <w:t>Don’t</w:t>
+      </w:r>
+      <w:proofErr w:type="gramEnd"/>
+      <w:r>
+        <w:rPr>
+          <w:rFonts w:ascii="Open Sans" w:eastAsia="Open Sans" w:hAnsi="Open Sans" w:cs="Open Sans"/>
+        </w:rPr>
+        <w:t xml:space="preserve"> hesitate to outline more if you want to stand out!</w:t>
       </w:r>
     </w:p>
     <w:p>
@@ -1315,7 +1321,21 @@
         <w:rPr>
           <w:rFonts w:ascii="Open Sans" w:eastAsia="Open Sans" w:hAnsi="Open Sans" w:cs="Open Sans"/>
         </w:rPr>
-        <w:t xml:space="preserve">big picture like we don’t have a user’s table to store user details like </w:t>
+        <w:t xml:space="preserve">big picture like we </w:t>
+      </w:r>
+      <w:proofErr w:type="gramStart"/>
+      <w:r>
+        <w:rPr>
+          <w:rFonts w:ascii="Open Sans" w:eastAsia="Open Sans" w:hAnsi="Open Sans" w:cs="Open Sans"/>
+        </w:rPr>
+        <w:t>don’t</w:t>
+      </w:r>
+      <w:proofErr w:type="gramEnd"/>
+      <w:r>
+        <w:rPr>
+          <w:rFonts w:ascii="Open Sans" w:eastAsia="Open Sans" w:hAnsi="Open Sans" w:cs="Open Sans"/>
+        </w:rPr>
+        <w:t xml:space="preserve"> have a user’s table to store user details like </w:t>
       </w:r>
       <w:r>
         <w:rPr>
@@ -1417,7 +1437,21 @@
         <w:rPr>
           <w:rFonts w:ascii="Open Sans" w:eastAsia="Open Sans" w:hAnsi="Open Sans" w:cs="Open Sans"/>
         </w:rPr>
-        <w:t xml:space="preserve">suggest 3 </w:t>
+        <w:t xml:space="preserve">suggest </w:t>
+      </w:r>
+      <w:proofErr w:type="gramStart"/>
+      <w:r>
+        <w:rPr>
+          <w:rFonts w:ascii="Open Sans" w:eastAsia="Open Sans" w:hAnsi="Open Sans" w:cs="Open Sans"/>
+        </w:rPr>
+        <w:t>3</w:t>
+      </w:r>
+      <w:proofErr w:type="gramEnd"/>
+      <w:r>
+        <w:rPr>
+          <w:rFonts w:ascii="Open Sans" w:eastAsia="Open Sans" w:hAnsi="Open Sans" w:cs="Open Sans"/>
+        </w:rPr>
+        <w:t xml:space="preserve"> </w:t>
       </w:r>
       <w:r>
         <w:rPr>
@@ -1483,7 +1517,21 @@
         <w:rPr>
           <w:rFonts w:ascii="Open Sans" w:eastAsia="Open Sans" w:hAnsi="Open Sans" w:cs="Open Sans"/>
         </w:rPr>
-        <w:t xml:space="preserve"> do that, I came up with </w:t>
+        <w:t xml:space="preserve"> do that, I </w:t>
+      </w:r>
+      <w:proofErr w:type="gramStart"/>
+      <w:r>
+        <w:rPr>
+          <w:rFonts w:ascii="Open Sans" w:eastAsia="Open Sans" w:hAnsi="Open Sans" w:cs="Open Sans"/>
+        </w:rPr>
+        <w:t>came up with</w:t>
+      </w:r>
+      <w:proofErr w:type="gramEnd"/>
+      <w:r>
+        <w:rPr>
+          <w:rFonts w:ascii="Open Sans" w:eastAsia="Open Sans" w:hAnsi="Open Sans" w:cs="Open Sans"/>
+        </w:rPr>
+        <w:t xml:space="preserve"> </w:t>
       </w:r>
       <w:r>
         <w:rPr>
@@ -1909,7 +1957,14 @@
         <w:rPr>
           <w:rFonts w:ascii="Open Sans" w:eastAsia="Open Sans" w:hAnsi="Open Sans" w:cs="Open Sans"/>
         </w:rPr>
-        <w:t xml:space="preserve"> After applying 1</w:t>
+        <w:t xml:space="preserve"> After applying </w:t>
+      </w:r>
+      <w:proofErr w:type="gramStart"/>
+      <w:r>
+        <w:rPr>
+          <w:rFonts w:ascii="Open Sans" w:eastAsia="Open Sans" w:hAnsi="Open Sans" w:cs="Open Sans"/>
+        </w:rPr>
+        <w:t>1</w:t>
       </w:r>
       <w:r>
         <w:rPr>
@@ -1918,6 +1973,7 @@
         </w:rPr>
         <w:t>st</w:t>
       </w:r>
+      <w:proofErr w:type="gramEnd"/>
       <w:r>
         <w:rPr>
           <w:rFonts w:ascii="Open Sans" w:eastAsia="Open Sans" w:hAnsi="Open Sans" w:cs="Open Sans"/>
@@ -1966,7 +2022,14 @@
         <w:rPr>
           <w:rFonts w:ascii="Open Sans" w:eastAsia="Open Sans" w:hAnsi="Open Sans" w:cs="Open Sans"/>
         </w:rPr>
-        <w:t>Since the data violates 1</w:t>
+        <w:t xml:space="preserve">Since the data violates </w:t>
+      </w:r>
+      <w:proofErr w:type="gramStart"/>
+      <w:r>
+        <w:rPr>
+          <w:rFonts w:ascii="Open Sans" w:eastAsia="Open Sans" w:hAnsi="Open Sans" w:cs="Open Sans"/>
+        </w:rPr>
+        <w:t>1</w:t>
       </w:r>
       <w:r>
         <w:rPr>
@@ -1975,6 +2038,7 @@
         </w:rPr>
         <w:t>st</w:t>
       </w:r>
+      <w:proofErr w:type="gramEnd"/>
       <w:r>
         <w:rPr>
           <w:rFonts w:ascii="Open Sans" w:eastAsia="Open Sans" w:hAnsi="Open Sans" w:cs="Open Sans"/>
@@ -2085,21 +2149,7 @@
         <w:rPr>
           <w:rFonts w:ascii="Open Sans" w:eastAsia="Open Sans" w:hAnsi="Open Sans" w:cs="Open Sans"/>
         </w:rPr>
-        <w:t xml:space="preserve">There is no relationship defined between the two tables. I see that both the tables have a common column </w:t>
-      </w:r>
-      <w:proofErr w:type="spellStart"/>
-      <w:r>
-        <w:rPr>
-          <w:rFonts w:ascii="Open Sans" w:eastAsia="Open Sans" w:hAnsi="Open Sans" w:cs="Open Sans"/>
-        </w:rPr>
-        <w:t>post_id</w:t>
-      </w:r>
-      <w:proofErr w:type="spellEnd"/>
-      <w:r>
-        <w:rPr>
-          <w:rFonts w:ascii="Open Sans" w:eastAsia="Open Sans" w:hAnsi="Open Sans" w:cs="Open Sans"/>
-        </w:rPr>
-        <w:t>.</w:t>
+        <w:t>There is no relationship defined between the two tables. I see that both the tables have a common column post_id.</w:t>
       </w:r>
       <w:r>
         <w:rPr>
@@ -2159,7 +2209,21 @@
         <w:rPr>
           <w:rFonts w:ascii="Open Sans" w:eastAsia="Open Sans" w:hAnsi="Open Sans" w:cs="Open Sans"/>
         </w:rPr>
-        <w:t>I also see that we don’t have any constraints, we can add more constraints based on current business rules.</w:t>
+        <w:t xml:space="preserve">I also see that we </w:t>
+      </w:r>
+      <w:proofErr w:type="gramStart"/>
+      <w:r>
+        <w:rPr>
+          <w:rFonts w:ascii="Open Sans" w:eastAsia="Open Sans" w:hAnsi="Open Sans" w:cs="Open Sans"/>
+        </w:rPr>
+        <w:t>don’t</w:t>
+      </w:r>
+      <w:proofErr w:type="gramEnd"/>
+      <w:r>
+        <w:rPr>
+          <w:rFonts w:ascii="Open Sans" w:eastAsia="Open Sans" w:hAnsi="Open Sans" w:cs="Open Sans"/>
+        </w:rPr>
+        <w:t xml:space="preserve"> have any constraints, we can add more constraints based on current business rules.</w:t>
       </w:r>
     </w:p>
     <w:p>
@@ -2200,7 +2264,21 @@
         <w:rPr>
           <w:rFonts w:ascii="Open Sans" w:eastAsia="Open Sans" w:hAnsi="Open Sans" w:cs="Open Sans"/>
         </w:rPr>
-        <w:t>. Your new schema should at least reflect fixes to the shortcomings you pointed to in the previous exercise. To help you create the new schema, a few guidelines are provided to you:</w:t>
+        <w:t xml:space="preserve">. Your new schema should at least reflect fixes to the shortcomings you pointed to in the previous exercise. To help you create the new schema, </w:t>
+      </w:r>
+      <w:proofErr w:type="gramStart"/>
+      <w:r>
+        <w:rPr>
+          <w:rFonts w:ascii="Open Sans" w:eastAsia="Open Sans" w:hAnsi="Open Sans" w:cs="Open Sans"/>
+        </w:rPr>
+        <w:t>a few</w:t>
+      </w:r>
+      <w:proofErr w:type="gramEnd"/>
+      <w:r>
+        <w:rPr>
+          <w:rFonts w:ascii="Open Sans" w:eastAsia="Open Sans" w:hAnsi="Open Sans" w:cs="Open Sans"/>
+        </w:rPr>
+        <w:t xml:space="preserve"> guidelines are provided to you:</w:t>
       </w:r>
     </w:p>
     <w:p>
@@ -2267,7 +2345,21 @@
         <w:rPr>
           <w:rFonts w:ascii="Open Sans" w:eastAsia="Open Sans" w:hAnsi="Open Sans" w:cs="Open Sans"/>
         </w:rPr>
-        <w:t>Allow new users to register:</w:t>
+        <w:t xml:space="preserve">Allow </w:t>
+      </w:r>
+      <w:proofErr w:type="gramStart"/>
+      <w:r>
+        <w:rPr>
+          <w:rFonts w:ascii="Open Sans" w:eastAsia="Open Sans" w:hAnsi="Open Sans" w:cs="Open Sans"/>
+        </w:rPr>
+        <w:t>new users</w:t>
+      </w:r>
+      <w:proofErr w:type="gramEnd"/>
+      <w:r>
+        <w:rPr>
+          <w:rFonts w:ascii="Open Sans" w:eastAsia="Open Sans" w:hAnsi="Open Sans" w:cs="Open Sans"/>
+        </w:rPr>
+        <w:t xml:space="preserve"> to register:</w:t>
       </w:r>
     </w:p>
     <w:p>
@@ -2315,7 +2407,21 @@
         <w:rPr>
           <w:rFonts w:ascii="Open Sans" w:eastAsia="Open Sans" w:hAnsi="Open Sans" w:cs="Open Sans"/>
         </w:rPr>
-        <w:t>Usernames can be composed of at most 25 characters</w:t>
+        <w:t xml:space="preserve">Usernames can be composed of at most </w:t>
+      </w:r>
+      <w:proofErr w:type="gramStart"/>
+      <w:r>
+        <w:rPr>
+          <w:rFonts w:ascii="Open Sans" w:eastAsia="Open Sans" w:hAnsi="Open Sans" w:cs="Open Sans"/>
+        </w:rPr>
+        <w:t>25</w:t>
+      </w:r>
+      <w:proofErr w:type="gramEnd"/>
+      <w:r>
+        <w:rPr>
+          <w:rFonts w:ascii="Open Sans" w:eastAsia="Open Sans" w:hAnsi="Open Sans" w:cs="Open Sans"/>
+        </w:rPr>
+        <w:t xml:space="preserve"> characters</w:t>
       </w:r>
     </w:p>
     <w:p>
@@ -2332,7 +2438,21 @@
         <w:rPr>
           <w:rFonts w:ascii="Open Sans" w:eastAsia="Open Sans" w:hAnsi="Open Sans" w:cs="Open Sans"/>
         </w:rPr>
-        <w:t>Usernames can’t be empty</w:t>
+        <w:t xml:space="preserve">Usernames </w:t>
+      </w:r>
+      <w:proofErr w:type="gramStart"/>
+      <w:r>
+        <w:rPr>
+          <w:rFonts w:ascii="Open Sans" w:eastAsia="Open Sans" w:hAnsi="Open Sans" w:cs="Open Sans"/>
+        </w:rPr>
+        <w:t>can’t</w:t>
+      </w:r>
+      <w:proofErr w:type="gramEnd"/>
+      <w:r>
+        <w:rPr>
+          <w:rFonts w:ascii="Open Sans" w:eastAsia="Open Sans" w:hAnsi="Open Sans" w:cs="Open Sans"/>
+        </w:rPr>
+        <w:t xml:space="preserve"> be empty</w:t>
       </w:r>
     </w:p>
     <w:p>
@@ -2349,7 +2469,21 @@
         <w:rPr>
           <w:rFonts w:ascii="Open Sans" w:eastAsia="Open Sans" w:hAnsi="Open Sans" w:cs="Open Sans"/>
         </w:rPr>
-        <w:t>We won’t worry about user passwords for this project</w:t>
+        <w:t xml:space="preserve">We </w:t>
+      </w:r>
+      <w:proofErr w:type="gramStart"/>
+      <w:r>
+        <w:rPr>
+          <w:rFonts w:ascii="Open Sans" w:eastAsia="Open Sans" w:hAnsi="Open Sans" w:cs="Open Sans"/>
+        </w:rPr>
+        <w:t>won’t</w:t>
+      </w:r>
+      <w:proofErr w:type="gramEnd"/>
+      <w:r>
+        <w:rPr>
+          <w:rFonts w:ascii="Open Sans" w:eastAsia="Open Sans" w:hAnsi="Open Sans" w:cs="Open Sans"/>
+        </w:rPr>
+        <w:t xml:space="preserve"> worry about user passwords for this project</w:t>
       </w:r>
     </w:p>
     <w:p>
@@ -2414,7 +2548,21 @@
         <w:rPr>
           <w:rFonts w:ascii="Open Sans" w:eastAsia="Open Sans" w:hAnsi="Open Sans" w:cs="Open Sans"/>
         </w:rPr>
-        <w:t>The topic’s name is at most 30 characters</w:t>
+        <w:t xml:space="preserve">The topic’s name is at most </w:t>
+      </w:r>
+      <w:proofErr w:type="gramStart"/>
+      <w:r>
+        <w:rPr>
+          <w:rFonts w:ascii="Open Sans" w:eastAsia="Open Sans" w:hAnsi="Open Sans" w:cs="Open Sans"/>
+        </w:rPr>
+        <w:t>30</w:t>
+      </w:r>
+      <w:proofErr w:type="gramEnd"/>
+      <w:r>
+        <w:rPr>
+          <w:rFonts w:ascii="Open Sans" w:eastAsia="Open Sans" w:hAnsi="Open Sans" w:cs="Open Sans"/>
+        </w:rPr>
+        <w:t xml:space="preserve"> characters</w:t>
       </w:r>
     </w:p>
     <w:p>
@@ -2431,7 +2579,21 @@
         <w:rPr>
           <w:rFonts w:ascii="Open Sans" w:eastAsia="Open Sans" w:hAnsi="Open Sans" w:cs="Open Sans"/>
         </w:rPr>
-        <w:t>The topic’s name can’t be empty</w:t>
+        <w:t xml:space="preserve">The topic’s name </w:t>
+      </w:r>
+      <w:proofErr w:type="gramStart"/>
+      <w:r>
+        <w:rPr>
+          <w:rFonts w:ascii="Open Sans" w:eastAsia="Open Sans" w:hAnsi="Open Sans" w:cs="Open Sans"/>
+        </w:rPr>
+        <w:t>can’t</w:t>
+      </w:r>
+      <w:proofErr w:type="gramEnd"/>
+      <w:r>
+        <w:rPr>
+          <w:rFonts w:ascii="Open Sans" w:eastAsia="Open Sans" w:hAnsi="Open Sans" w:cs="Open Sans"/>
+        </w:rPr>
+        <w:t xml:space="preserve"> be empty</w:t>
       </w:r>
     </w:p>
     <w:p>
@@ -2448,7 +2610,21 @@
         <w:rPr>
           <w:rFonts w:ascii="Open Sans" w:eastAsia="Open Sans" w:hAnsi="Open Sans" w:cs="Open Sans"/>
         </w:rPr>
-        <w:t>Topics can have an optional description of at most 500 characters.</w:t>
+        <w:t xml:space="preserve">Topics can have an optional description of at most </w:t>
+      </w:r>
+      <w:proofErr w:type="gramStart"/>
+      <w:r>
+        <w:rPr>
+          <w:rFonts w:ascii="Open Sans" w:eastAsia="Open Sans" w:hAnsi="Open Sans" w:cs="Open Sans"/>
+        </w:rPr>
+        <w:t>500</w:t>
+      </w:r>
+      <w:proofErr w:type="gramEnd"/>
+      <w:r>
+        <w:rPr>
+          <w:rFonts w:ascii="Open Sans" w:eastAsia="Open Sans" w:hAnsi="Open Sans" w:cs="Open Sans"/>
+        </w:rPr>
+        <w:t xml:space="preserve"> characters.</w:t>
       </w:r>
     </w:p>
     <w:p>
@@ -2482,7 +2658,21 @@
         <w:rPr>
           <w:rFonts w:ascii="Open Sans" w:eastAsia="Open Sans" w:hAnsi="Open Sans" w:cs="Open Sans"/>
         </w:rPr>
-        <w:t>Posts have a required title of at most 100 characters</w:t>
+        <w:t xml:space="preserve">Posts have a required title of at most </w:t>
+      </w:r>
+      <w:proofErr w:type="gramStart"/>
+      <w:r>
+        <w:rPr>
+          <w:rFonts w:ascii="Open Sans" w:eastAsia="Open Sans" w:hAnsi="Open Sans" w:cs="Open Sans"/>
+        </w:rPr>
+        <w:t>100</w:t>
+      </w:r>
+      <w:proofErr w:type="gramEnd"/>
+      <w:r>
+        <w:rPr>
+          <w:rFonts w:ascii="Open Sans" w:eastAsia="Open Sans" w:hAnsi="Open Sans" w:cs="Open Sans"/>
+        </w:rPr>
+        <w:t xml:space="preserve"> characters</w:t>
       </w:r>
     </w:p>
     <w:p>
@@ -2499,7 +2689,21 @@
         <w:rPr>
           <w:rFonts w:ascii="Open Sans" w:eastAsia="Open Sans" w:hAnsi="Open Sans" w:cs="Open Sans"/>
         </w:rPr>
-        <w:t>The title of a post can’t be empty.</w:t>
+        <w:t xml:space="preserve">The title of a post </w:t>
+      </w:r>
+      <w:proofErr w:type="gramStart"/>
+      <w:r>
+        <w:rPr>
+          <w:rFonts w:ascii="Open Sans" w:eastAsia="Open Sans" w:hAnsi="Open Sans" w:cs="Open Sans"/>
+        </w:rPr>
+        <w:t>can’t</w:t>
+      </w:r>
+      <w:proofErr w:type="gramEnd"/>
+      <w:r>
+        <w:rPr>
+          <w:rFonts w:ascii="Open Sans" w:eastAsia="Open Sans" w:hAnsi="Open Sans" w:cs="Open Sans"/>
+        </w:rPr>
+        <w:t xml:space="preserve"> be empty.</w:t>
       </w:r>
     </w:p>
     <w:p>
@@ -2559,7 +2763,21 @@
         <w:rPr>
           <w:rFonts w:ascii="Open Sans" w:eastAsia="Open Sans" w:hAnsi="Open Sans" w:cs="Open Sans"/>
         </w:rPr>
-        <w:t xml:space="preserve"> associated with it should be automatically deleted too.</w:t>
+        <w:t xml:space="preserve"> associated with it should </w:t>
+      </w:r>
+      <w:proofErr w:type="gramStart"/>
+      <w:r>
+        <w:rPr>
+          <w:rFonts w:ascii="Open Sans" w:eastAsia="Open Sans" w:hAnsi="Open Sans" w:cs="Open Sans"/>
+        </w:rPr>
+        <w:t>be automatically deleted</w:t>
+      </w:r>
+      <w:proofErr w:type="gramEnd"/>
+      <w:r>
+        <w:rPr>
+          <w:rFonts w:ascii="Open Sans" w:eastAsia="Open Sans" w:hAnsi="Open Sans" w:cs="Open Sans"/>
+        </w:rPr>
+        <w:t xml:space="preserve"> too.</w:t>
       </w:r>
     </w:p>
     <w:p>
@@ -2610,7 +2828,21 @@
         <w:rPr>
           <w:rFonts w:ascii="Open Sans" w:eastAsia="Open Sans" w:hAnsi="Open Sans" w:cs="Open Sans"/>
         </w:rPr>
-        <w:t>A comment’s text content can’t be empty.</w:t>
+        <w:t xml:space="preserve">A comment’s text content </w:t>
+      </w:r>
+      <w:proofErr w:type="gramStart"/>
+      <w:r>
+        <w:rPr>
+          <w:rFonts w:ascii="Open Sans" w:eastAsia="Open Sans" w:hAnsi="Open Sans" w:cs="Open Sans"/>
+        </w:rPr>
+        <w:t>can’t</w:t>
+      </w:r>
+      <w:proofErr w:type="gramEnd"/>
+      <w:r>
+        <w:rPr>
+          <w:rFonts w:ascii="Open Sans" w:eastAsia="Open Sans" w:hAnsi="Open Sans" w:cs="Open Sans"/>
+        </w:rPr>
+        <w:t xml:space="preserve"> be empty.</w:t>
       </w:r>
     </w:p>
     <w:p>
@@ -2644,7 +2876,21 @@
         <w:rPr>
           <w:rFonts w:ascii="Open Sans" w:eastAsia="Open Sans" w:hAnsi="Open Sans" w:cs="Open Sans"/>
         </w:rPr>
-        <w:t>If a post gets deleted, all comments associated with it should be automatically deleted too.</w:t>
+        <w:t xml:space="preserve">If a post gets deleted, all comments associated with it should </w:t>
+      </w:r>
+      <w:proofErr w:type="gramStart"/>
+      <w:r>
+        <w:rPr>
+          <w:rFonts w:ascii="Open Sans" w:eastAsia="Open Sans" w:hAnsi="Open Sans" w:cs="Open Sans"/>
+        </w:rPr>
+        <w:t>be automatically deleted</w:t>
+      </w:r>
+      <w:proofErr w:type="gramEnd"/>
+      <w:r>
+        <w:rPr>
+          <w:rFonts w:ascii="Open Sans" w:eastAsia="Open Sans" w:hAnsi="Open Sans" w:cs="Open Sans"/>
+        </w:rPr>
+        <w:t xml:space="preserve"> too.</w:t>
       </w:r>
     </w:p>
     <w:p>
@@ -2678,7 +2924,21 @@
         <w:rPr>
           <w:rFonts w:ascii="Open Sans" w:eastAsia="Open Sans" w:hAnsi="Open Sans" w:cs="Open Sans"/>
         </w:rPr>
-        <w:t>If a comment gets deleted, then all its descendants in the thread structure should be automatically deleted too.</w:t>
+        <w:t xml:space="preserve">If a comment gets deleted, then all its descendants in the thread structure should </w:t>
+      </w:r>
+      <w:proofErr w:type="gramStart"/>
+      <w:r>
+        <w:rPr>
+          <w:rFonts w:ascii="Open Sans" w:eastAsia="Open Sans" w:hAnsi="Open Sans" w:cs="Open Sans"/>
+        </w:rPr>
+        <w:t>be automatically deleted</w:t>
+      </w:r>
+      <w:proofErr w:type="gramEnd"/>
+      <w:r>
+        <w:rPr>
+          <w:rFonts w:ascii="Open Sans" w:eastAsia="Open Sans" w:hAnsi="Open Sans" w:cs="Open Sans"/>
+        </w:rPr>
+        <w:t xml:space="preserve"> too.</w:t>
       </w:r>
     </w:p>
     <w:p>
@@ -2746,7 +3006,21 @@
         <w:rPr>
           <w:rFonts w:ascii="Open Sans" w:eastAsia="Open Sans" w:hAnsi="Open Sans" w:cs="Open Sans"/>
         </w:rPr>
-        <w:t>If a post gets deleted, then all the votes for that post should be automatically deleted too.</w:t>
+        <w:t xml:space="preserve">If a post gets deleted, then all the votes for that post should </w:t>
+      </w:r>
+      <w:proofErr w:type="gramStart"/>
+      <w:r>
+        <w:rPr>
+          <w:rFonts w:ascii="Open Sans" w:eastAsia="Open Sans" w:hAnsi="Open Sans" w:cs="Open Sans"/>
+        </w:rPr>
+        <w:t>be automatically deleted</w:t>
+      </w:r>
+      <w:proofErr w:type="gramEnd"/>
+      <w:r>
+        <w:rPr>
+          <w:rFonts w:ascii="Open Sans" w:eastAsia="Open Sans" w:hAnsi="Open Sans" w:cs="Open Sans"/>
+        </w:rPr>
+        <w:t xml:space="preserve"> too.</w:t>
       </w:r>
     </w:p>
     <w:p>
@@ -2799,7 +3073,21 @@
         <w:rPr>
           <w:rFonts w:ascii="Open Sans" w:eastAsia="Open Sans" w:hAnsi="Open Sans" w:cs="Open Sans"/>
         </w:rPr>
-        <w:t xml:space="preserve"> support its website and administrative interface. Note that you don’t need to produce the DQL for those queries: they are only provided to guide the design of your new database schema.</w:t>
+        <w:t xml:space="preserve"> support its website and administrative interface. Note that you </w:t>
+      </w:r>
+      <w:proofErr w:type="gramStart"/>
+      <w:r>
+        <w:rPr>
+          <w:rFonts w:ascii="Open Sans" w:eastAsia="Open Sans" w:hAnsi="Open Sans" w:cs="Open Sans"/>
+        </w:rPr>
+        <w:t>don’t</w:t>
+      </w:r>
+      <w:proofErr w:type="gramEnd"/>
+      <w:r>
+        <w:rPr>
+          <w:rFonts w:ascii="Open Sans" w:eastAsia="Open Sans" w:hAnsi="Open Sans" w:cs="Open Sans"/>
+        </w:rPr>
+        <w:t xml:space="preserve"> need to produce the DQL for those queries: they are only provided to guide the design of your new database schema.</w:t>
       </w:r>
     </w:p>
     <w:p>
@@ -2816,7 +3104,21 @@
         <w:rPr>
           <w:rFonts w:ascii="Open Sans" w:eastAsia="Open Sans" w:hAnsi="Open Sans" w:cs="Open Sans"/>
         </w:rPr>
-        <w:t>List all users who haven’t logged in in the last year.</w:t>
+        <w:t xml:space="preserve">List all users who </w:t>
+      </w:r>
+      <w:proofErr w:type="gramStart"/>
+      <w:r>
+        <w:rPr>
+          <w:rFonts w:ascii="Open Sans" w:eastAsia="Open Sans" w:hAnsi="Open Sans" w:cs="Open Sans"/>
+        </w:rPr>
+        <w:t>haven’t</w:t>
+      </w:r>
+      <w:proofErr w:type="gramEnd"/>
+      <w:r>
+        <w:rPr>
+          <w:rFonts w:ascii="Open Sans" w:eastAsia="Open Sans" w:hAnsi="Open Sans" w:cs="Open Sans"/>
+        </w:rPr>
+        <w:t xml:space="preserve"> logged in in the last year.</w:t>
       </w:r>
     </w:p>
     <w:p>
@@ -2833,7 +3135,21 @@
         <w:rPr>
           <w:rFonts w:ascii="Open Sans" w:eastAsia="Open Sans" w:hAnsi="Open Sans" w:cs="Open Sans"/>
         </w:rPr>
-        <w:t xml:space="preserve">List all users who haven’t created any </w:t>
+        <w:t xml:space="preserve">List all users who </w:t>
+      </w:r>
+      <w:proofErr w:type="gramStart"/>
+      <w:r>
+        <w:rPr>
+          <w:rFonts w:ascii="Open Sans" w:eastAsia="Open Sans" w:hAnsi="Open Sans" w:cs="Open Sans"/>
+        </w:rPr>
+        <w:t>haven’t</w:t>
+      </w:r>
+      <w:proofErr w:type="gramEnd"/>
+      <w:r>
+        <w:rPr>
+          <w:rFonts w:ascii="Open Sans" w:eastAsia="Open Sans" w:hAnsi="Open Sans" w:cs="Open Sans"/>
+        </w:rPr>
+        <w:t xml:space="preserve"> created any </w:t>
       </w:r>
       <w:r>
         <w:rPr>
@@ -2879,7 +3195,21 @@
         <w:rPr>
           <w:rFonts w:ascii="Open Sans" w:eastAsia="Open Sans" w:hAnsi="Open Sans" w:cs="Open Sans"/>
         </w:rPr>
-        <w:t>List all topics that don’t have any posts.</w:t>
+        <w:t xml:space="preserve">List all topics that </w:t>
+      </w:r>
+      <w:proofErr w:type="gramStart"/>
+      <w:r>
+        <w:rPr>
+          <w:rFonts w:ascii="Open Sans" w:eastAsia="Open Sans" w:hAnsi="Open Sans" w:cs="Open Sans"/>
+        </w:rPr>
+        <w:t>don’t</w:t>
+      </w:r>
+      <w:proofErr w:type="gramEnd"/>
+      <w:r>
+        <w:rPr>
+          <w:rFonts w:ascii="Open Sans" w:eastAsia="Open Sans" w:hAnsi="Open Sans" w:cs="Open Sans"/>
+        </w:rPr>
+        <w:t xml:space="preserve"> have any posts.</w:t>
       </w:r>
     </w:p>
     <w:p>
@@ -2913,7 +3243,21 @@
         <w:rPr>
           <w:rFonts w:ascii="Open Sans" w:eastAsia="Open Sans" w:hAnsi="Open Sans" w:cs="Open Sans"/>
         </w:rPr>
-        <w:t>List the latest 20 posts for a given topic.</w:t>
+        <w:t xml:space="preserve">List the latest </w:t>
+      </w:r>
+      <w:proofErr w:type="gramStart"/>
+      <w:r>
+        <w:rPr>
+          <w:rFonts w:ascii="Open Sans" w:eastAsia="Open Sans" w:hAnsi="Open Sans" w:cs="Open Sans"/>
+        </w:rPr>
+        <w:t>20</w:t>
+      </w:r>
+      <w:proofErr w:type="gramEnd"/>
+      <w:r>
+        <w:rPr>
+          <w:rFonts w:ascii="Open Sans" w:eastAsia="Open Sans" w:hAnsi="Open Sans" w:cs="Open Sans"/>
+        </w:rPr>
+        <w:t xml:space="preserve"> posts for a given topic.</w:t>
       </w:r>
     </w:p>
     <w:p>
@@ -2930,7 +3274,21 @@
         <w:rPr>
           <w:rFonts w:ascii="Open Sans" w:eastAsia="Open Sans" w:hAnsi="Open Sans" w:cs="Open Sans"/>
         </w:rPr>
-        <w:t>List the latest 20 posts made by a given user.</w:t>
+        <w:t xml:space="preserve">List the latest </w:t>
+      </w:r>
+      <w:proofErr w:type="gramStart"/>
+      <w:r>
+        <w:rPr>
+          <w:rFonts w:ascii="Open Sans" w:eastAsia="Open Sans" w:hAnsi="Open Sans" w:cs="Open Sans"/>
+        </w:rPr>
+        <w:t>20</w:t>
+      </w:r>
+      <w:proofErr w:type="gramEnd"/>
+      <w:r>
+        <w:rPr>
+          <w:rFonts w:ascii="Open Sans" w:eastAsia="Open Sans" w:hAnsi="Open Sans" w:cs="Open Sans"/>
+        </w:rPr>
+        <w:t xml:space="preserve"> posts made by a given user.</w:t>
       </w:r>
     </w:p>
     <w:p>
@@ -2964,7 +3322,21 @@
         <w:rPr>
           <w:rFonts w:ascii="Open Sans" w:eastAsia="Open Sans" w:hAnsi="Open Sans" w:cs="Open Sans"/>
         </w:rPr>
-        <w:t>List all the top-level comments (those that don’t have a parent comment) for a given post.</w:t>
+        <w:t xml:space="preserve">List all the top-level comments (those that </w:t>
+      </w:r>
+      <w:proofErr w:type="gramStart"/>
+      <w:r>
+        <w:rPr>
+          <w:rFonts w:ascii="Open Sans" w:eastAsia="Open Sans" w:hAnsi="Open Sans" w:cs="Open Sans"/>
+        </w:rPr>
+        <w:t>don’t</w:t>
+      </w:r>
+      <w:proofErr w:type="gramEnd"/>
+      <w:r>
+        <w:rPr>
+          <w:rFonts w:ascii="Open Sans" w:eastAsia="Open Sans" w:hAnsi="Open Sans" w:cs="Open Sans"/>
+        </w:rPr>
+        <w:t xml:space="preserve"> have a parent comment) for a given post.</w:t>
       </w:r>
     </w:p>
     <w:p>
@@ -2999,7 +3371,21 @@
         <w:rPr>
           <w:rFonts w:ascii="Open Sans" w:eastAsia="Open Sans" w:hAnsi="Open Sans" w:cs="Open Sans"/>
         </w:rPr>
-        <w:t>List the latest 20 comments made by a given user.</w:t>
+        <w:t xml:space="preserve">List the latest </w:t>
+      </w:r>
+      <w:proofErr w:type="gramStart"/>
+      <w:r>
+        <w:rPr>
+          <w:rFonts w:ascii="Open Sans" w:eastAsia="Open Sans" w:hAnsi="Open Sans" w:cs="Open Sans"/>
+        </w:rPr>
+        <w:t>20</w:t>
+      </w:r>
+      <w:proofErr w:type="gramEnd"/>
+      <w:r>
+        <w:rPr>
+          <w:rFonts w:ascii="Open Sans" w:eastAsia="Open Sans" w:hAnsi="Open Sans" w:cs="Open Sans"/>
+        </w:rPr>
+        <w:t xml:space="preserve"> comments made by a given user.</w:t>
       </w:r>
     </w:p>
     <w:p>
@@ -3041,7 +3427,21 @@
         <w:rPr>
           <w:rFonts w:ascii="Open Sans" w:eastAsia="Open Sans" w:hAnsi="Open Sans" w:cs="Open Sans"/>
         </w:rPr>
-        <w:t>Guideline #3: you’ll need to use normalization, various constraints, as well as indexes in your new database schema. You should use named constraints and indexes to make your schema cleaner.</w:t>
+        <w:t xml:space="preserve">Guideline #3: </w:t>
+      </w:r>
+      <w:proofErr w:type="gramStart"/>
+      <w:r>
+        <w:rPr>
+          <w:rFonts w:ascii="Open Sans" w:eastAsia="Open Sans" w:hAnsi="Open Sans" w:cs="Open Sans"/>
+        </w:rPr>
+        <w:t>you’ll</w:t>
+      </w:r>
+      <w:proofErr w:type="gramEnd"/>
+      <w:r>
+        <w:rPr>
+          <w:rFonts w:ascii="Open Sans" w:eastAsia="Open Sans" w:hAnsi="Open Sans" w:cs="Open Sans"/>
+        </w:rPr>
+        <w:t xml:space="preserve"> need to use normalization, various constraints, as well as indexes in your new database schema. You should use named constraints and indexes to make your schema cleaner.</w:t>
       </w:r>
     </w:p>
     <w:p>
@@ -3086,7 +3486,21 @@
         <w:rPr>
           <w:rFonts w:ascii="Open Sans" w:eastAsia="Open Sans" w:hAnsi="Open Sans" w:cs="Open Sans"/>
         </w:rPr>
-        <w:t>Once you’ve taken the time to think about your new schema, write the DDL for it in the space provided here:</w:t>
+        <w:t xml:space="preserve">Once </w:t>
+      </w:r>
+      <w:proofErr w:type="gramStart"/>
+      <w:r>
+        <w:rPr>
+          <w:rFonts w:ascii="Open Sans" w:eastAsia="Open Sans" w:hAnsi="Open Sans" w:cs="Open Sans"/>
+        </w:rPr>
+        <w:t>you’ve</w:t>
+      </w:r>
+      <w:proofErr w:type="gramEnd"/>
+      <w:r>
+        <w:rPr>
+          <w:rFonts w:ascii="Open Sans" w:eastAsia="Open Sans" w:hAnsi="Open Sans" w:cs="Open Sans"/>
+        </w:rPr>
+        <w:t xml:space="preserve"> taken the time to think about your new schema, write the DDL for it in the space provided here:</w:t>
       </w:r>
     </w:p>
     <w:p>
@@ -3206,7 +3620,6 @@
               </w:rPr>
               <w:t xml:space="preserve">"username"   </w:t>
             </w:r>
-            <w:proofErr w:type="gramStart"/>
             <w:r>
               <w:rPr>
                 <w:color w:val="0033B3"/>
@@ -3219,7 +3632,6 @@
               </w:rPr>
               <w:t>(</w:t>
             </w:r>
-            <w:proofErr w:type="gramEnd"/>
             <w:r>
               <w:rPr>
                 <w:color w:val="1750EB"/>
@@ -3433,32 +3845,602 @@
               <w:rPr>
                 <w:color w:val="871094"/>
               </w:rPr>
-              <w:t>"</w:t>
-            </w:r>
-            <w:proofErr w:type="spellStart"/>
+              <w:t xml:space="preserve">"user_id"     </w:t>
+            </w:r>
+            <w:r>
+              <w:rPr>
+                <w:color w:val="0033B3"/>
+              </w:rPr>
+              <w:t xml:space="preserve">BIGINT             NOT NULL REFERENCES </w:t>
+            </w:r>
+            <w:r>
+              <w:rPr>
+                <w:color w:val="000000"/>
+              </w:rPr>
+              <w:t xml:space="preserve">"users" </w:t>
+            </w:r>
+            <w:r>
+              <w:rPr>
+                <w:color w:val="080808"/>
+              </w:rPr>
+              <w:t>(</w:t>
+            </w:r>
             <w:r>
               <w:rPr>
                 <w:color w:val="871094"/>
               </w:rPr>
-              <w:t>user_id</w:t>
-            </w:r>
-            <w:proofErr w:type="spellEnd"/>
+              <w:t>"id"</w:t>
+            </w:r>
+            <w:r>
+              <w:rPr>
+                <w:color w:val="080808"/>
+              </w:rPr>
+              <w:t>)</w:t>
+            </w:r>
+            <w:r>
+              <w:rPr>
+                <w:color w:val="080808"/>
+              </w:rPr>
+              <w:br/>
+              <w:t>);</w:t>
+            </w:r>
+            <w:r>
+              <w:rPr>
+                <w:color w:val="080808"/>
+              </w:rPr>
+              <w:br/>
+            </w:r>
+            <w:r>
+              <w:rPr>
+                <w:color w:val="0033B3"/>
+              </w:rPr>
+              <w:t xml:space="preserve">CREATE TABLE IF NOT EXISTS </w:t>
+            </w:r>
+            <w:r>
+              <w:rPr>
+                <w:color w:val="000000"/>
+              </w:rPr>
+              <w:t>"posts"</w:t>
+            </w:r>
+            <w:r>
+              <w:rPr>
+                <w:color w:val="000000"/>
+              </w:rPr>
+              <w:br/>
+            </w:r>
+            <w:r>
+              <w:rPr>
+                <w:color w:val="080808"/>
+              </w:rPr>
+              <w:t>(</w:t>
+            </w:r>
+            <w:r>
+              <w:rPr>
+                <w:color w:val="080808"/>
+              </w:rPr>
+              <w:br/>
+              <w:t xml:space="preserve">    </w:t>
+            </w:r>
             <w:r>
               <w:rPr>
                 <w:color w:val="871094"/>
               </w:rPr>
-              <w:t xml:space="preserve">"     </w:t>
+              <w:t xml:space="preserve">"id"       </w:t>
             </w:r>
             <w:r>
               <w:rPr>
                 <w:color w:val="0033B3"/>
               </w:rPr>
+              <w:t>BIGSERIAL PRIMARY KEY</w:t>
+            </w:r>
+            <w:r>
+              <w:rPr>
+                <w:color w:val="080808"/>
+              </w:rPr>
+              <w:t>,</w:t>
+            </w:r>
+            <w:r>
+              <w:rPr>
+                <w:color w:val="080808"/>
+              </w:rPr>
+              <w:br/>
+              <w:t xml:space="preserve">    </w:t>
+            </w:r>
+            <w:r>
+              <w:rPr>
+                <w:color w:val="871094"/>
+              </w:rPr>
+              <w:t xml:space="preserve">"title"    </w:t>
+            </w:r>
+            <w:r>
+              <w:rPr>
+                <w:color w:val="0033B3"/>
+              </w:rPr>
+              <w:t>VARCHAR</w:t>
+            </w:r>
+            <w:r>
+              <w:rPr>
+                <w:color w:val="080808"/>
+              </w:rPr>
+              <w:t>(</w:t>
+            </w:r>
+            <w:r>
+              <w:rPr>
+                <w:color w:val="1750EB"/>
+              </w:rPr>
+              <w:t>100</w:t>
+            </w:r>
+            <w:r>
+              <w:rPr>
+                <w:color w:val="080808"/>
+              </w:rPr>
+              <w:t xml:space="preserve">) </w:t>
+            </w:r>
+            <w:r>
+              <w:rPr>
+                <w:color w:val="0033B3"/>
+              </w:rPr>
+              <w:t>NOT NULL</w:t>
+            </w:r>
+            <w:r>
+              <w:rPr>
+                <w:color w:val="080808"/>
+              </w:rPr>
+              <w:t>,</w:t>
+            </w:r>
+            <w:r>
+              <w:rPr>
+                <w:color w:val="080808"/>
+              </w:rPr>
+              <w:br/>
+              <w:t xml:space="preserve">    </w:t>
+            </w:r>
+            <w:r>
+              <w:rPr>
+                <w:color w:val="871094"/>
+              </w:rPr>
+              <w:t xml:space="preserve">"url"      </w:t>
+            </w:r>
+            <w:r>
+              <w:rPr>
+                <w:color w:val="0033B3"/>
+              </w:rPr>
+              <w:t>TEXT</w:t>
+            </w:r>
+            <w:r>
+              <w:rPr>
+                <w:color w:val="080808"/>
+              </w:rPr>
+              <w:t>,</w:t>
+            </w:r>
+            <w:r>
+              <w:rPr>
+                <w:color w:val="080808"/>
+              </w:rPr>
+              <w:br/>
+              <w:t xml:space="preserve">    </w:t>
+            </w:r>
+            <w:r>
+              <w:rPr>
+                <w:color w:val="871094"/>
+              </w:rPr>
+              <w:t xml:space="preserve">"content"  </w:t>
+            </w:r>
+            <w:r>
+              <w:rPr>
+                <w:color w:val="0033B3"/>
+              </w:rPr>
+              <w:t>TEXT</w:t>
+            </w:r>
+            <w:r>
+              <w:rPr>
+                <w:color w:val="080808"/>
+              </w:rPr>
+              <w:t>,</w:t>
+            </w:r>
+            <w:r>
+              <w:rPr>
+                <w:color w:val="080808"/>
+              </w:rPr>
+              <w:br/>
+              <w:t xml:space="preserve">    </w:t>
+            </w:r>
+            <w:r>
+              <w:rPr>
+                <w:color w:val="0033B3"/>
+              </w:rPr>
+              <w:t xml:space="preserve">CONSTRAINT </w:t>
+            </w:r>
+            <w:r>
+              <w:rPr>
+                <w:color w:val="080808"/>
+              </w:rPr>
+              <w:t>either_url_or_content</w:t>
+            </w:r>
+            <w:r>
+              <w:rPr>
+                <w:color w:val="080808"/>
+              </w:rPr>
+              <w:br/>
+              <w:t xml:space="preserve">        </w:t>
+            </w:r>
+            <w:r>
+              <w:rPr>
+                <w:color w:val="0033B3"/>
+              </w:rPr>
+              <w:t xml:space="preserve">CHECK </w:t>
+            </w:r>
+            <w:r>
+              <w:rPr>
+                <w:color w:val="080808"/>
+              </w:rPr>
+              <w:t>((</w:t>
+            </w:r>
+            <w:r>
+              <w:rPr>
+                <w:color w:val="871094"/>
+              </w:rPr>
+              <w:t xml:space="preserve">"url" </w:t>
+            </w:r>
+            <w:r>
+              <w:rPr>
+                <w:color w:val="0033B3"/>
+              </w:rPr>
+              <w:t xml:space="preserve">IS NOT NULL AND </w:t>
+            </w:r>
+            <w:r>
+              <w:rPr>
+                <w:color w:val="871094"/>
+              </w:rPr>
+              <w:t xml:space="preserve">content </w:t>
+            </w:r>
+            <w:r>
+              <w:rPr>
+                <w:color w:val="0033B3"/>
+              </w:rPr>
+              <w:t>IS NULL</w:t>
+            </w:r>
+            <w:r>
+              <w:rPr>
+                <w:color w:val="080808"/>
+              </w:rPr>
+              <w:t>)</w:t>
+            </w:r>
+            <w:r>
+              <w:rPr>
+                <w:color w:val="080808"/>
+              </w:rPr>
+              <w:br/>
+              <w:t xml:space="preserve">            </w:t>
+            </w:r>
+            <w:r>
+              <w:rPr>
+                <w:color w:val="0033B3"/>
+              </w:rPr>
+              <w:t xml:space="preserve">OR </w:t>
+            </w:r>
+            <w:r>
+              <w:rPr>
+                <w:color w:val="080808"/>
+              </w:rPr>
+              <w:t>(</w:t>
+            </w:r>
+            <w:r>
+              <w:rPr>
+                <w:color w:val="871094"/>
+              </w:rPr>
+              <w:t xml:space="preserve">content </w:t>
+            </w:r>
+            <w:r>
+              <w:rPr>
+                <w:color w:val="0033B3"/>
+              </w:rPr>
+              <w:t xml:space="preserve">IS NOT NULL AND </w:t>
+            </w:r>
+            <w:r>
+              <w:rPr>
+                <w:color w:val="871094"/>
+              </w:rPr>
+              <w:t xml:space="preserve">"url" </w:t>
+            </w:r>
+            <w:r>
+              <w:rPr>
+                <w:color w:val="0033B3"/>
+              </w:rPr>
+              <w:t>IS NULL</w:t>
+            </w:r>
+            <w:r>
+              <w:rPr>
+                <w:color w:val="080808"/>
+              </w:rPr>
+              <w:t>)),</w:t>
+            </w:r>
+            <w:r>
+              <w:rPr>
+                <w:color w:val="080808"/>
+              </w:rPr>
+              <w:br/>
+              <w:t xml:space="preserve">    </w:t>
+            </w:r>
+            <w:r>
+              <w:rPr>
+                <w:color w:val="871094"/>
+              </w:rPr>
+              <w:t xml:space="preserve">"topic_id" </w:t>
+            </w:r>
+            <w:r>
+              <w:rPr>
+                <w:color w:val="0033B3"/>
+              </w:rPr>
+              <w:t xml:space="preserve">BIGINT       NOT NULL REFERENCES </w:t>
+            </w:r>
+            <w:r>
+              <w:rPr>
+                <w:color w:val="000000"/>
+              </w:rPr>
+              <w:t xml:space="preserve">"topics" </w:t>
+            </w:r>
+            <w:r>
+              <w:rPr>
+                <w:color w:val="080808"/>
+              </w:rPr>
+              <w:t>(</w:t>
+            </w:r>
+            <w:r>
+              <w:rPr>
+                <w:color w:val="871094"/>
+              </w:rPr>
+              <w:t>"id"</w:t>
+            </w:r>
+            <w:r>
+              <w:rPr>
+                <w:color w:val="080808"/>
+              </w:rPr>
+              <w:t xml:space="preserve">) </w:t>
+            </w:r>
+            <w:r>
+              <w:rPr>
+                <w:color w:val="0033B3"/>
+              </w:rPr>
+              <w:t>ON DELETE CASCADE</w:t>
+            </w:r>
+            <w:r>
+              <w:rPr>
+                <w:color w:val="080808"/>
+              </w:rPr>
+              <w:t>,</w:t>
+            </w:r>
+            <w:r>
+              <w:rPr>
+                <w:color w:val="080808"/>
+              </w:rPr>
+              <w:br/>
+              <w:t xml:space="preserve">    </w:t>
+            </w:r>
+            <w:r>
+              <w:rPr>
+                <w:color w:val="871094"/>
+              </w:rPr>
+              <w:t xml:space="preserve">"user_id"  </w:t>
+            </w:r>
+            <w:r>
+              <w:rPr>
+                <w:color w:val="0033B3"/>
+              </w:rPr>
+              <w:t xml:space="preserve">BIGINT       NOT NULL REFERENCES </w:t>
+            </w:r>
+            <w:r>
+              <w:rPr>
+                <w:color w:val="000000"/>
+              </w:rPr>
+              <w:t xml:space="preserve">"users" </w:t>
+            </w:r>
+            <w:r>
+              <w:rPr>
+                <w:color w:val="080808"/>
+              </w:rPr>
+              <w:t>(</w:t>
+            </w:r>
+            <w:r>
+              <w:rPr>
+                <w:color w:val="871094"/>
+              </w:rPr>
+              <w:t>"id"</w:t>
+            </w:r>
+            <w:r>
+              <w:rPr>
+                <w:color w:val="080808"/>
+              </w:rPr>
+              <w:t xml:space="preserve">) </w:t>
+            </w:r>
+            <w:r>
+              <w:rPr>
+                <w:color w:val="0033B3"/>
+              </w:rPr>
+              <w:t>ON DELETE SET NULL</w:t>
+            </w:r>
+            <w:r>
+              <w:rPr>
+                <w:color w:val="0033B3"/>
+              </w:rPr>
+              <w:br/>
+            </w:r>
+            <w:r>
+              <w:rPr>
+                <w:color w:val="080808"/>
+              </w:rPr>
+              <w:t>);</w:t>
+            </w:r>
+            <w:r>
+              <w:rPr>
+                <w:color w:val="080808"/>
+              </w:rPr>
+              <w:br/>
+            </w:r>
+            <w:r>
+              <w:rPr>
+                <w:color w:val="080808"/>
+              </w:rPr>
+              <w:br/>
+            </w:r>
+            <w:r>
+              <w:rPr>
+                <w:color w:val="0033B3"/>
+              </w:rPr>
+              <w:t xml:space="preserve">CREATE TABLE IF NOT EXISTS </w:t>
+            </w:r>
+            <w:r>
+              <w:rPr>
+                <w:color w:val="000000"/>
+              </w:rPr>
+              <w:t>"comments"</w:t>
+            </w:r>
+            <w:r>
+              <w:rPr>
+                <w:color w:val="000000"/>
+              </w:rPr>
+              <w:br/>
+            </w:r>
+            <w:r>
+              <w:rPr>
+                <w:color w:val="080808"/>
+              </w:rPr>
+              <w:t>(</w:t>
+            </w:r>
+            <w:r>
+              <w:rPr>
+                <w:color w:val="080808"/>
+              </w:rPr>
+              <w:br/>
+              <w:t xml:space="preserve">    </w:t>
+            </w:r>
+            <w:r>
+              <w:rPr>
+                <w:color w:val="871094"/>
+              </w:rPr>
+              <w:t xml:space="preserve">"id"                </w:t>
+            </w:r>
+            <w:r>
+              <w:rPr>
+                <w:color w:val="0033B3"/>
+              </w:rPr>
+              <w:t>BIGSERIAL PRIMARY KEY</w:t>
+            </w:r>
+            <w:r>
+              <w:rPr>
+                <w:color w:val="080808"/>
+              </w:rPr>
+              <w:t>,</w:t>
+            </w:r>
+            <w:r>
+              <w:rPr>
+                <w:color w:val="080808"/>
+              </w:rPr>
+              <w:br/>
+            </w:r>
+            <w:r>
+              <w:rPr>
+                <w:color w:val="080808"/>
+              </w:rPr>
+              <w:lastRenderedPageBreak/>
+              <w:t xml:space="preserve">    </w:t>
+            </w:r>
+            <w:r>
+              <w:rPr>
+                <w:color w:val="871094"/>
+              </w:rPr>
+              <w:t xml:space="preserve">"content"           </w:t>
+            </w:r>
+            <w:r>
+              <w:rPr>
+                <w:color w:val="0033B3"/>
+              </w:rPr>
+              <w:t>TEXT   NOT NULL</w:t>
+            </w:r>
+            <w:r>
+              <w:rPr>
+                <w:color w:val="080808"/>
+              </w:rPr>
+              <w:t>,</w:t>
+            </w:r>
+            <w:r>
+              <w:rPr>
+                <w:color w:val="080808"/>
+              </w:rPr>
+              <w:br/>
+              <w:t xml:space="preserve">    </w:t>
+            </w:r>
+            <w:r>
+              <w:rPr>
+                <w:color w:val="871094"/>
+              </w:rPr>
+              <w:t xml:space="preserve">"post_id"           </w:t>
+            </w:r>
+            <w:r>
+              <w:rPr>
+                <w:color w:val="0033B3"/>
+              </w:rPr>
               <w:t xml:space="preserve">BIGINT NOT NULL REFERENCES </w:t>
             </w:r>
             <w:r>
               <w:rPr>
                 <w:color w:val="000000"/>
               </w:rPr>
+              <w:t xml:space="preserve">"posts" </w:t>
+            </w:r>
+            <w:r>
+              <w:rPr>
+                <w:color w:val="080808"/>
+              </w:rPr>
+              <w:t>(</w:t>
+            </w:r>
+            <w:r>
+              <w:rPr>
+                <w:color w:val="871094"/>
+              </w:rPr>
+              <w:t>"id"</w:t>
+            </w:r>
+            <w:r>
+              <w:rPr>
+                <w:color w:val="080808"/>
+              </w:rPr>
+              <w:t xml:space="preserve">) </w:t>
+            </w:r>
+            <w:r>
+              <w:rPr>
+                <w:color w:val="0033B3"/>
+              </w:rPr>
+              <w:t>ON DELETE CASCADE</w:t>
+            </w:r>
+            <w:r>
+              <w:rPr>
+                <w:color w:val="080808"/>
+              </w:rPr>
+              <w:t>,</w:t>
+            </w:r>
+            <w:r>
+              <w:rPr>
+                <w:color w:val="080808"/>
+              </w:rPr>
+              <w:br/>
+              <w:t xml:space="preserve">    </w:t>
+            </w:r>
+            <w:r>
+              <w:rPr>
+                <w:color w:val="871094"/>
+              </w:rPr>
+              <w:t xml:space="preserve">"user_id"           </w:t>
+            </w:r>
+            <w:r>
+              <w:rPr>
+                <w:color w:val="0033B3"/>
+              </w:rPr>
+              <w:t xml:space="preserve">BIGINT NOT NULL REFERENCES </w:t>
+            </w:r>
+            <w:r>
+              <w:rPr>
+                <w:color w:val="000000"/>
+              </w:rPr>
               <w:t xml:space="preserve">"users" </w:t>
             </w:r>
             <w:r>
@@ -3471,19 +4453,341 @@
               <w:rPr>
                 <w:color w:val="871094"/>
               </w:rPr>
-              <w:t>id</w:t>
-            </w:r>
-            <w:r>
-              <w:rPr>
-                <w:color w:val="080808"/>
-              </w:rPr>
-              <w:t>)</w:t>
+              <w:t>"id"</w:t>
+            </w:r>
+            <w:r>
+              <w:rPr>
+                <w:color w:val="080808"/>
+              </w:rPr>
+              <w:t xml:space="preserve">) </w:t>
+            </w:r>
+            <w:r>
+              <w:rPr>
+                <w:color w:val="0033B3"/>
+              </w:rPr>
+              <w:t>ON DELETE SET NULL</w:t>
+            </w:r>
+            <w:r>
+              <w:rPr>
+                <w:color w:val="080808"/>
+              </w:rPr>
+              <w:t>,</w:t>
             </w:r>
             <w:r>
               <w:rPr>
                 <w:color w:val="080808"/>
               </w:rPr>
               <w:br/>
+              <w:t xml:space="preserve">    </w:t>
+            </w:r>
+            <w:r>
+              <w:rPr>
+                <w:color w:val="871094"/>
+              </w:rPr>
+              <w:t xml:space="preserve">"parent_comment_id" </w:t>
+            </w:r>
+            <w:r>
+              <w:rPr>
+                <w:color w:val="0033B3"/>
+              </w:rPr>
+              <w:t xml:space="preserve">BIGINT REFERENCES </w:t>
+            </w:r>
+            <w:r>
+              <w:rPr>
+                <w:color w:val="000000"/>
+              </w:rPr>
+              <w:t xml:space="preserve">"comments" </w:t>
+            </w:r>
+            <w:r>
+              <w:rPr>
+                <w:color w:val="080808"/>
+              </w:rPr>
+              <w:t>(</w:t>
+            </w:r>
+            <w:r>
+              <w:rPr>
+                <w:color w:val="871094"/>
+              </w:rPr>
+              <w:t>"id"</w:t>
+            </w:r>
+            <w:r>
+              <w:rPr>
+                <w:color w:val="080808"/>
+              </w:rPr>
+              <w:t xml:space="preserve">) </w:t>
+            </w:r>
+            <w:r>
+              <w:rPr>
+                <w:color w:val="0033B3"/>
+              </w:rPr>
+              <w:t>ON DELETE CASCADE</w:t>
+            </w:r>
+            <w:r>
+              <w:rPr>
+                <w:color w:val="0033B3"/>
+              </w:rPr>
+              <w:br/>
+            </w:r>
+            <w:r>
+              <w:rPr>
+                <w:color w:val="080808"/>
+              </w:rPr>
+              <w:t>);</w:t>
+            </w:r>
+            <w:r>
+              <w:rPr>
+                <w:color w:val="080808"/>
+              </w:rPr>
+              <w:br/>
+            </w:r>
+            <w:r>
+              <w:rPr>
+                <w:color w:val="080808"/>
+              </w:rPr>
+              <w:br/>
+            </w:r>
+            <w:r>
+              <w:rPr>
+                <w:color w:val="0033B3"/>
+              </w:rPr>
+              <w:t xml:space="preserve">CREATE TABLE IF NOT EXISTS </w:t>
+            </w:r>
+            <w:r>
+              <w:rPr>
+                <w:color w:val="000000"/>
+              </w:rPr>
+              <w:t>"votes"</w:t>
+            </w:r>
+            <w:r>
+              <w:rPr>
+                <w:color w:val="000000"/>
+              </w:rPr>
+              <w:br/>
+            </w:r>
+            <w:r>
+              <w:rPr>
+                <w:color w:val="080808"/>
+              </w:rPr>
+              <w:t>(</w:t>
+            </w:r>
+            <w:r>
+              <w:rPr>
+                <w:color w:val="080808"/>
+              </w:rPr>
+              <w:br/>
+              <w:t xml:space="preserve">    </w:t>
+            </w:r>
+            <w:r>
+              <w:rPr>
+                <w:color w:val="871094"/>
+              </w:rPr>
+              <w:t xml:space="preserve">"id"      </w:t>
+            </w:r>
+            <w:r>
+              <w:rPr>
+                <w:color w:val="0033B3"/>
+              </w:rPr>
+              <w:t>BIGSERIAL PRIMARY KEY</w:t>
+            </w:r>
+            <w:r>
+              <w:rPr>
+                <w:color w:val="080808"/>
+              </w:rPr>
+              <w:t>,</w:t>
+            </w:r>
+            <w:r>
+              <w:rPr>
+                <w:color w:val="080808"/>
+              </w:rPr>
+              <w:br/>
+              <w:t xml:space="preserve">    </w:t>
+            </w:r>
+            <w:r>
+              <w:rPr>
+                <w:color w:val="871094"/>
+              </w:rPr>
+              <w:t xml:space="preserve">"vote"    </w:t>
+            </w:r>
+            <w:r>
+              <w:rPr>
+                <w:color w:val="0033B3"/>
+              </w:rPr>
+              <w:t xml:space="preserve">SMALLINT  CHECK </w:t>
+            </w:r>
+            <w:r>
+              <w:rPr>
+                <w:color w:val="080808"/>
+              </w:rPr>
+              <w:t>(</w:t>
+            </w:r>
+            <w:r>
+              <w:rPr>
+                <w:color w:val="871094"/>
+              </w:rPr>
+              <w:t xml:space="preserve">vote </w:t>
+            </w:r>
+            <w:r>
+              <w:rPr>
+                <w:color w:val="080808"/>
+              </w:rPr>
+              <w:t xml:space="preserve">= </w:t>
+            </w:r>
+            <w:r>
+              <w:rPr>
+                <w:color w:val="1750EB"/>
+              </w:rPr>
+              <w:t xml:space="preserve">1 </w:t>
+            </w:r>
+            <w:r>
+              <w:rPr>
+                <w:color w:val="0033B3"/>
+              </w:rPr>
+              <w:t xml:space="preserve">or </w:t>
+            </w:r>
+            <w:r>
+              <w:rPr>
+                <w:color w:val="871094"/>
+              </w:rPr>
+              <w:t xml:space="preserve">vote </w:t>
+            </w:r>
+            <w:r>
+              <w:rPr>
+                <w:color w:val="080808"/>
+              </w:rPr>
+              <w:t>= -</w:t>
+            </w:r>
+            <w:r>
+              <w:rPr>
+                <w:color w:val="1750EB"/>
+              </w:rPr>
+              <w:t>1</w:t>
+            </w:r>
+            <w:r>
+              <w:rPr>
+                <w:color w:val="080808"/>
+              </w:rPr>
+              <w:t>),</w:t>
+            </w:r>
+            <w:r>
+              <w:rPr>
+                <w:color w:val="080808"/>
+              </w:rPr>
+              <w:br/>
+              <w:t xml:space="preserve">    </w:t>
+            </w:r>
+            <w:r>
+              <w:rPr>
+                <w:color w:val="871094"/>
+              </w:rPr>
+              <w:t xml:space="preserve">"user_id" </w:t>
+            </w:r>
+            <w:r>
+              <w:rPr>
+                <w:color w:val="0033B3"/>
+              </w:rPr>
+              <w:t xml:space="preserve">BIGINT NOT NULL REFERENCES </w:t>
+            </w:r>
+            <w:r>
+              <w:rPr>
+                <w:color w:val="000000"/>
+              </w:rPr>
+              <w:t xml:space="preserve">"users" </w:t>
+            </w:r>
+            <w:r>
+              <w:rPr>
+                <w:color w:val="080808"/>
+              </w:rPr>
+              <w:t>(</w:t>
+            </w:r>
+            <w:r>
+              <w:rPr>
+                <w:color w:val="871094"/>
+              </w:rPr>
+              <w:t>"id"</w:t>
+            </w:r>
+            <w:r>
+              <w:rPr>
+                <w:color w:val="080808"/>
+              </w:rPr>
+              <w:t xml:space="preserve">) </w:t>
+            </w:r>
+            <w:r>
+              <w:rPr>
+                <w:color w:val="0033B3"/>
+              </w:rPr>
+              <w:t>ON DELETE SET NULL</w:t>
+            </w:r>
+            <w:r>
+              <w:rPr>
+                <w:color w:val="080808"/>
+              </w:rPr>
+              <w:t>,</w:t>
+            </w:r>
+            <w:r>
+              <w:rPr>
+                <w:color w:val="080808"/>
+              </w:rPr>
+              <w:br/>
+              <w:t xml:space="preserve">    </w:t>
+            </w:r>
+            <w:r>
+              <w:rPr>
+                <w:color w:val="871094"/>
+              </w:rPr>
+              <w:t xml:space="preserve">"post_id" </w:t>
+            </w:r>
+            <w:r>
+              <w:rPr>
+                <w:color w:val="0033B3"/>
+              </w:rPr>
+              <w:t xml:space="preserve">BIGINT NOT NULL REFERENCES </w:t>
+            </w:r>
+            <w:r>
+              <w:rPr>
+                <w:color w:val="000000"/>
+              </w:rPr>
+              <w:t xml:space="preserve">"posts" </w:t>
+            </w:r>
+            <w:r>
+              <w:rPr>
+                <w:color w:val="080808"/>
+              </w:rPr>
+              <w:t>(</w:t>
+            </w:r>
+            <w:r>
+              <w:rPr>
+                <w:color w:val="871094"/>
+              </w:rPr>
+              <w:t>"id"</w:t>
+            </w:r>
+            <w:r>
+              <w:rPr>
+                <w:color w:val="080808"/>
+              </w:rPr>
+              <w:t xml:space="preserve">) </w:t>
+            </w:r>
+            <w:r>
+              <w:rPr>
+                <w:color w:val="0033B3"/>
+              </w:rPr>
+              <w:t>ON DELETE CASCADE</w:t>
+            </w:r>
+            <w:r>
+              <w:rPr>
+                <w:color w:val="0033B3"/>
+              </w:rPr>
+              <w:br/>
+            </w:r>
+            <w:r>
+              <w:rPr>
+                <w:color w:val="0033B3"/>
+              </w:rPr>
+              <w:br/>
+            </w:r>
+            <w:r>
+              <w:rPr>
+                <w:color w:val="080808"/>
+              </w:rPr>
               <w:t>);</w:t>
             </w:r>
           </w:p>
@@ -3492,11 +4796,10 @@
               <w:widowControl w:val="0"/>
               <w:spacing w:line="240" w:lineRule="auto"/>
               <w:rPr>
-                <w:rFonts w:ascii="Courier New" w:eastAsia="Times New Roman" w:hAnsi="Courier New" w:cs="Courier New"/>
-                <w:color w:val="080808"/>
-                <w:sz w:val="20"/>
-                <w:szCs w:val="20"/>
-                <w:lang w:val="en-US"/>
+                <w:rFonts w:ascii="Roboto Mono" w:eastAsia="Roboto Mono" w:hAnsi="Roboto Mono" w:cs="Roboto Mono"/>
+                <w:color w:val="FFFFFF"/>
+                <w:sz w:val="20"/>
+                <w:szCs w:val="20"/>
               </w:rPr>
             </w:pPr>
           </w:p>
@@ -3505,11 +4808,10 @@
               <w:widowControl w:val="0"/>
               <w:spacing w:line="240" w:lineRule="auto"/>
               <w:rPr>
-                <w:rFonts w:ascii="Courier New" w:eastAsia="Times New Roman" w:hAnsi="Courier New" w:cs="Courier New"/>
-                <w:color w:val="080808"/>
-                <w:sz w:val="20"/>
-                <w:szCs w:val="20"/>
-                <w:lang w:val="en-US"/>
+                <w:rFonts w:ascii="Roboto Mono" w:eastAsia="Roboto Mono" w:hAnsi="Roboto Mono" w:cs="Roboto Mono"/>
+                <w:color w:val="FFFFFF"/>
+                <w:sz w:val="20"/>
+                <w:szCs w:val="20"/>
               </w:rPr>
             </w:pPr>
           </w:p>
@@ -3585,114 +4887,6 @@
               </w:rPr>
             </w:pPr>
           </w:p>
-          <w:p>
-            <w:pPr>
-              <w:widowControl w:val="0"/>
-              <w:spacing w:line="240" w:lineRule="auto"/>
-              <w:rPr>
-                <w:rFonts w:ascii="Roboto Mono" w:eastAsia="Roboto Mono" w:hAnsi="Roboto Mono" w:cs="Roboto Mono"/>
-                <w:color w:val="FFFFFF"/>
-                <w:sz w:val="20"/>
-                <w:szCs w:val="20"/>
-              </w:rPr>
-            </w:pPr>
-          </w:p>
-          <w:p>
-            <w:pPr>
-              <w:widowControl w:val="0"/>
-              <w:spacing w:line="240" w:lineRule="auto"/>
-              <w:rPr>
-                <w:rFonts w:ascii="Roboto Mono" w:eastAsia="Roboto Mono" w:hAnsi="Roboto Mono" w:cs="Roboto Mono"/>
-                <w:color w:val="FFFFFF"/>
-                <w:sz w:val="20"/>
-                <w:szCs w:val="20"/>
-              </w:rPr>
-            </w:pPr>
-          </w:p>
-          <w:p>
-            <w:pPr>
-              <w:widowControl w:val="0"/>
-              <w:spacing w:line="240" w:lineRule="auto"/>
-              <w:rPr>
-                <w:rFonts w:ascii="Roboto Mono" w:eastAsia="Roboto Mono" w:hAnsi="Roboto Mono" w:cs="Roboto Mono"/>
-                <w:color w:val="FFFFFF"/>
-                <w:sz w:val="20"/>
-                <w:szCs w:val="20"/>
-              </w:rPr>
-            </w:pPr>
-          </w:p>
-          <w:p>
-            <w:pPr>
-              <w:widowControl w:val="0"/>
-              <w:spacing w:line="240" w:lineRule="auto"/>
-              <w:rPr>
-                <w:rFonts w:ascii="Roboto Mono" w:eastAsia="Roboto Mono" w:hAnsi="Roboto Mono" w:cs="Roboto Mono"/>
-                <w:color w:val="FFFFFF"/>
-                <w:sz w:val="20"/>
-                <w:szCs w:val="20"/>
-              </w:rPr>
-            </w:pPr>
-          </w:p>
-          <w:p>
-            <w:pPr>
-              <w:widowControl w:val="0"/>
-              <w:spacing w:line="240" w:lineRule="auto"/>
-              <w:rPr>
-                <w:rFonts w:ascii="Roboto Mono" w:eastAsia="Roboto Mono" w:hAnsi="Roboto Mono" w:cs="Roboto Mono"/>
-                <w:color w:val="FFFFFF"/>
-                <w:sz w:val="20"/>
-                <w:szCs w:val="20"/>
-              </w:rPr>
-            </w:pPr>
-          </w:p>
-          <w:p>
-            <w:pPr>
-              <w:widowControl w:val="0"/>
-              <w:spacing w:line="240" w:lineRule="auto"/>
-              <w:rPr>
-                <w:rFonts w:ascii="Roboto Mono" w:eastAsia="Roboto Mono" w:hAnsi="Roboto Mono" w:cs="Roboto Mono"/>
-                <w:color w:val="FFFFFF"/>
-                <w:sz w:val="20"/>
-                <w:szCs w:val="20"/>
-              </w:rPr>
-            </w:pPr>
-          </w:p>
-          <w:p>
-            <w:pPr>
-              <w:widowControl w:val="0"/>
-              <w:spacing w:line="240" w:lineRule="auto"/>
-              <w:rPr>
-                <w:rFonts w:ascii="Roboto Mono" w:eastAsia="Roboto Mono" w:hAnsi="Roboto Mono" w:cs="Roboto Mono"/>
-                <w:color w:val="FFFFFF"/>
-                <w:sz w:val="20"/>
-                <w:szCs w:val="20"/>
-              </w:rPr>
-            </w:pPr>
-          </w:p>
-          <w:p>
-            <w:pPr>
-              <w:widowControl w:val="0"/>
-              <w:spacing w:line="240" w:lineRule="auto"/>
-              <w:rPr>
-                <w:rFonts w:ascii="Roboto Mono" w:eastAsia="Roboto Mono" w:hAnsi="Roboto Mono" w:cs="Roboto Mono"/>
-                <w:color w:val="FFFFFF"/>
-                <w:sz w:val="20"/>
-                <w:szCs w:val="20"/>
-              </w:rPr>
-            </w:pPr>
-          </w:p>
-          <w:p>
-            <w:pPr>
-              <w:widowControl w:val="0"/>
-              <w:spacing w:line="240" w:lineRule="auto"/>
-              <w:rPr>
-                <w:rFonts w:ascii="Roboto Mono" w:eastAsia="Roboto Mono" w:hAnsi="Roboto Mono" w:cs="Roboto Mono"/>
-                <w:color w:val="FFFFFF"/>
-                <w:sz w:val="20"/>
-                <w:szCs w:val="20"/>
-              </w:rPr>
-            </w:pPr>
-          </w:p>
         </w:tc>
       </w:tr>
     </w:tbl>
@@ -3734,7 +4928,49 @@
         <w:rPr>
           <w:rFonts w:ascii="Open Sans" w:eastAsia="Open Sans" w:hAnsi="Open Sans" w:cs="Open Sans"/>
         </w:rPr>
-        <w:t>Now that your new schema is created, it’s time to migrate the data from the provided schema in the project’s SQL Workspace to your own schema. This will allow you to review some DML and DQL concepts, as you’ll be using INSERT...SELECT queries to do so. Here are a few guidelines to help you in this process:</w:t>
+        <w:t xml:space="preserve">Now that your new schema is created, </w:t>
+      </w:r>
+      <w:proofErr w:type="gramStart"/>
+      <w:r>
+        <w:rPr>
+          <w:rFonts w:ascii="Open Sans" w:eastAsia="Open Sans" w:hAnsi="Open Sans" w:cs="Open Sans"/>
+        </w:rPr>
+        <w:t>it’s</w:t>
+      </w:r>
+      <w:proofErr w:type="gramEnd"/>
+      <w:r>
+        <w:rPr>
+          <w:rFonts w:ascii="Open Sans" w:eastAsia="Open Sans" w:hAnsi="Open Sans" w:cs="Open Sans"/>
+        </w:rPr>
+        <w:t xml:space="preserve"> time to migrate the data from the provided schema in the project’s SQL Workspace to your own schema. This will allow you to review some DML and DQL concepts, as </w:t>
+      </w:r>
+      <w:proofErr w:type="gramStart"/>
+      <w:r>
+        <w:rPr>
+          <w:rFonts w:ascii="Open Sans" w:eastAsia="Open Sans" w:hAnsi="Open Sans" w:cs="Open Sans"/>
+        </w:rPr>
+        <w:t>you’ll</w:t>
+      </w:r>
+      <w:proofErr w:type="gramEnd"/>
+      <w:r>
+        <w:rPr>
+          <w:rFonts w:ascii="Open Sans" w:eastAsia="Open Sans" w:hAnsi="Open Sans" w:cs="Open Sans"/>
+        </w:rPr>
+        <w:t xml:space="preserve"> be using INSERT...SELECT queries to do so. Here are </w:t>
+      </w:r>
+      <w:proofErr w:type="gramStart"/>
+      <w:r>
+        <w:rPr>
+          <w:rFonts w:ascii="Open Sans" w:eastAsia="Open Sans" w:hAnsi="Open Sans" w:cs="Open Sans"/>
+        </w:rPr>
+        <w:t>a few</w:t>
+      </w:r>
+      <w:proofErr w:type="gramEnd"/>
+      <w:r>
+        <w:rPr>
+          <w:rFonts w:ascii="Open Sans" w:eastAsia="Open Sans" w:hAnsi="Open Sans" w:cs="Open Sans"/>
+        </w:rPr>
+        <w:t xml:space="preserve"> guidelines to help you in this process:</w:t>
       </w:r>
     </w:p>
     <w:p>
@@ -3775,35 +5011,21 @@
         <w:rPr>
           <w:rFonts w:ascii="Open Sans" w:eastAsia="Open Sans" w:hAnsi="Open Sans" w:cs="Open Sans"/>
         </w:rPr>
-        <w:t xml:space="preserve">Since the </w:t>
-      </w:r>
-      <w:proofErr w:type="spellStart"/>
-      <w:r>
-        <w:rPr>
-          <w:rFonts w:ascii="Open Sans" w:eastAsia="Open Sans" w:hAnsi="Open Sans" w:cs="Open Sans"/>
-        </w:rPr>
-        <w:t>bad_comments</w:t>
-      </w:r>
-      <w:proofErr w:type="spellEnd"/>
-      <w:r>
-        <w:rPr>
-          <w:rFonts w:ascii="Open Sans" w:eastAsia="Open Sans" w:hAnsi="Open Sans" w:cs="Open Sans"/>
-        </w:rPr>
-        <w:t xml:space="preserve"> table doesn’t have the threading feature, you can migrate all comments as top-level comments, </w:t>
+        <w:t xml:space="preserve">Since the bad_comments table </w:t>
       </w:r>
       <w:proofErr w:type="gramStart"/>
       <w:r>
         <w:rPr>
           <w:rFonts w:ascii="Open Sans" w:eastAsia="Open Sans" w:hAnsi="Open Sans" w:cs="Open Sans"/>
         </w:rPr>
-        <w:t>i.e.</w:t>
+        <w:t>doesn’t</w:t>
       </w:r>
       <w:proofErr w:type="gramEnd"/>
       <w:r>
         <w:rPr>
           <w:rFonts w:ascii="Open Sans" w:eastAsia="Open Sans" w:hAnsi="Open Sans" w:cs="Open Sans"/>
         </w:rPr>
-        <w:t xml:space="preserve"> without a parent</w:t>
+        <w:t xml:space="preserve"> have the threading feature, you can migrate all comments as top-level comments, i.e. without a parent</w:t>
       </w:r>
     </w:p>
     <w:p>
@@ -3822,7 +5044,6 @@
         </w:rPr>
         <w:t xml:space="preserve">You can use the Postgres string function </w:t>
       </w:r>
-      <w:proofErr w:type="spellStart"/>
       <w:r>
         <w:rPr>
           <w:rFonts w:ascii="Open Sans" w:eastAsia="Open Sans" w:hAnsi="Open Sans" w:cs="Open Sans"/>
@@ -3830,7 +5051,6 @@
         </w:rPr>
         <w:t>regexp_split_to_table</w:t>
       </w:r>
-      <w:proofErr w:type="spellEnd"/>
       <w:r>
         <w:rPr>
           <w:rFonts w:ascii="Open Sans" w:eastAsia="Open Sans" w:hAnsi="Open Sans" w:cs="Open Sans"/>
@@ -3866,7 +5086,21 @@
         <w:rPr>
           <w:rFonts w:ascii="Open Sans" w:eastAsia="Open Sans" w:hAnsi="Open Sans" w:cs="Open Sans"/>
         </w:rPr>
-        <w:t xml:space="preserve"> haven’t created any posts. You’ll have to create those users too.</w:t>
+        <w:t xml:space="preserve"> haven’t created any posts. </w:t>
+      </w:r>
+      <w:proofErr w:type="gramStart"/>
+      <w:r>
+        <w:rPr>
+          <w:rFonts w:ascii="Open Sans" w:eastAsia="Open Sans" w:hAnsi="Open Sans" w:cs="Open Sans"/>
+        </w:rPr>
+        <w:t>You’ll</w:t>
+      </w:r>
+      <w:proofErr w:type="gramEnd"/>
+      <w:r>
+        <w:rPr>
+          <w:rFonts w:ascii="Open Sans" w:eastAsia="Open Sans" w:hAnsi="Open Sans" w:cs="Open Sans"/>
+        </w:rPr>
+        <w:t xml:space="preserve"> have to create those users too.</w:t>
       </w:r>
     </w:p>
     <w:p>
@@ -3883,7 +5117,21 @@
         <w:rPr>
           <w:rFonts w:ascii="Open Sans" w:eastAsia="Open Sans" w:hAnsi="Open Sans" w:cs="Open Sans"/>
         </w:rPr>
-        <w:t>The order of your migrations matter! For example, since posts depend on users and topics, you’ll have to migrate the latter first.</w:t>
+        <w:t xml:space="preserve">The order of your migrations matter! For example, since posts depend on users and topics, </w:t>
+      </w:r>
+      <w:proofErr w:type="gramStart"/>
+      <w:r>
+        <w:rPr>
+          <w:rFonts w:ascii="Open Sans" w:eastAsia="Open Sans" w:hAnsi="Open Sans" w:cs="Open Sans"/>
+        </w:rPr>
+        <w:t>you’ll</w:t>
+      </w:r>
+      <w:proofErr w:type="gramEnd"/>
+      <w:r>
+        <w:rPr>
+          <w:rFonts w:ascii="Open Sans" w:eastAsia="Open Sans" w:hAnsi="Open Sans" w:cs="Open Sans"/>
+        </w:rPr>
+        <w:t xml:space="preserve"> have to migrate the latter first.</w:t>
       </w:r>
     </w:p>
     <w:p>
@@ -3900,21 +5148,7 @@
         <w:rPr>
           <w:rFonts w:ascii="Open Sans" w:eastAsia="Open Sans" w:hAnsi="Open Sans" w:cs="Open Sans"/>
         </w:rPr>
-        <w:t xml:space="preserve">Tip: You can start by running only SELECTs to fine-tune your </w:t>
-      </w:r>
-      <w:proofErr w:type="gramStart"/>
-      <w:r>
-        <w:rPr>
-          <w:rFonts w:ascii="Open Sans" w:eastAsia="Open Sans" w:hAnsi="Open Sans" w:cs="Open Sans"/>
-        </w:rPr>
-        <w:t>queries, and</w:t>
-      </w:r>
-      <w:proofErr w:type="gramEnd"/>
-      <w:r>
-        <w:rPr>
-          <w:rFonts w:ascii="Open Sans" w:eastAsia="Open Sans" w:hAnsi="Open Sans" w:cs="Open Sans"/>
-        </w:rPr>
-        <w:t xml:space="preserve"> use a LIMIT to avoid large data sets. Once you know you have the correct query, you can then run your full INSERT...SELECT query.</w:t>
+        <w:t>Tip: You can start by running only SELECTs to fine-tune your queries, and use a LIMIT to avoid large data sets. Once you know you have the correct query, you can then run your full INSERT...SELECT query.</w:t>
       </w:r>
     </w:p>
     <w:p>
@@ -3972,21 +5206,7 @@
         <w:rPr>
           <w:rFonts w:ascii="Open Sans" w:eastAsia="Open Sans" w:hAnsi="Open Sans" w:cs="Open Sans"/>
         </w:rPr>
-        <w:t xml:space="preserve"> and </w:t>
-      </w:r>
-      <w:proofErr w:type="spellStart"/>
-      <w:r>
-        <w:rPr>
-          <w:rFonts w:ascii="Open Sans" w:eastAsia="Open Sans" w:hAnsi="Open Sans" w:cs="Open Sans"/>
-        </w:rPr>
-        <w:t>bad_comments</w:t>
-      </w:r>
-      <w:proofErr w:type="spellEnd"/>
-      <w:r>
-        <w:rPr>
-          <w:rFonts w:ascii="Open Sans" w:eastAsia="Open Sans" w:hAnsi="Open Sans" w:cs="Open Sans"/>
-        </w:rPr>
-        <w:t xml:space="preserve"> to your new database schema:</w:t>
+        <w:t xml:space="preserve"> and bad_comments to your new database schema:</w:t>
       </w:r>
     </w:p>
     <w:p>

</xml_diff>

<commit_message>
feat: completed project and ready for submission.
</commit_message>
<xml_diff>
--- a/udiddit-a-social-news-aggregator.docx
+++ b/udiddit-a-social-news-aggregator.docx
@@ -82,21 +82,7 @@
         <w:rPr>
           <w:rFonts w:ascii="Open Sans" w:eastAsia="Open Sans" w:hAnsi="Open Sans" w:cs="Open Sans"/>
         </w:rPr>
-        <w:t xml:space="preserve">The schema allows posts to </w:t>
-      </w:r>
-      <w:proofErr w:type="gramStart"/>
-      <w:r>
-        <w:rPr>
-          <w:rFonts w:ascii="Open Sans" w:eastAsia="Open Sans" w:hAnsi="Open Sans" w:cs="Open Sans"/>
-        </w:rPr>
-        <w:t>be created</w:t>
-      </w:r>
-      <w:proofErr w:type="gramEnd"/>
-      <w:r>
-        <w:rPr>
-          <w:rFonts w:ascii="Open Sans" w:eastAsia="Open Sans" w:hAnsi="Open Sans" w:cs="Open Sans"/>
-        </w:rPr>
-        <w:t xml:space="preserve"> by registered users on certain </w:t>
+        <w:t xml:space="preserve">The schema allows posts to be created by registered users on certain </w:t>
       </w:r>
       <w:r>
         <w:rPr>
@@ -108,21 +94,7 @@
         <w:rPr>
           <w:rFonts w:ascii="Open Sans" w:eastAsia="Open Sans" w:hAnsi="Open Sans" w:cs="Open Sans"/>
         </w:rPr>
-        <w:t xml:space="preserve"> can include a URL or a text content. It also allows registered users to cast an upvote (like) or downvote (dislike) for any forum post that has </w:t>
-      </w:r>
-      <w:proofErr w:type="gramStart"/>
-      <w:r>
-        <w:rPr>
-          <w:rFonts w:ascii="Open Sans" w:eastAsia="Open Sans" w:hAnsi="Open Sans" w:cs="Open Sans"/>
-        </w:rPr>
-        <w:t>been created</w:t>
-      </w:r>
-      <w:proofErr w:type="gramEnd"/>
-      <w:r>
-        <w:rPr>
-          <w:rFonts w:ascii="Open Sans" w:eastAsia="Open Sans" w:hAnsi="Open Sans" w:cs="Open Sans"/>
-        </w:rPr>
-        <w:t>. In addition to this, the schema also allows registered users to add comments on posts.</w:t>
+        <w:t xml:space="preserve"> can include a URL or a text content. It also allows registered users to cast an upvote (like) or downvote (dislike) for any forum post that has been created. In addition to this, the schema also allows registered users to add comments on posts.</w:t>
       </w:r>
     </w:p>
     <w:p>
@@ -361,7 +333,6 @@
               <w:tab/>
               <w:t xml:space="preserve">topic </w:t>
             </w:r>
-            <w:proofErr w:type="gramStart"/>
             <w:r>
               <w:rPr>
                 <w:rFonts w:ascii="Roboto Mono" w:eastAsia="Roboto Mono" w:hAnsi="Roboto Mono" w:cs="Roboto Mono"/>
@@ -382,7 +353,6 @@
               </w:rPr>
               <w:t>(</w:t>
             </w:r>
-            <w:proofErr w:type="gramEnd"/>
             <w:r>
               <w:rPr>
                 <w:rFonts w:ascii="Roboto Mono" w:eastAsia="Roboto Mono" w:hAnsi="Roboto Mono" w:cs="Roboto Mono"/>
@@ -427,7 +397,6 @@
               <w:tab/>
               <w:t xml:space="preserve">username </w:t>
             </w:r>
-            <w:proofErr w:type="gramStart"/>
             <w:r>
               <w:rPr>
                 <w:rFonts w:ascii="Roboto Mono" w:eastAsia="Roboto Mono" w:hAnsi="Roboto Mono" w:cs="Roboto Mono"/>
@@ -448,7 +417,6 @@
               </w:rPr>
               <w:t>(</w:t>
             </w:r>
-            <w:proofErr w:type="gramEnd"/>
             <w:r>
               <w:rPr>
                 <w:rFonts w:ascii="Roboto Mono" w:eastAsia="Roboto Mono" w:hAnsi="Roboto Mono" w:cs="Roboto Mono"/>
@@ -493,7 +461,6 @@
               <w:tab/>
               <w:t xml:space="preserve">title </w:t>
             </w:r>
-            <w:proofErr w:type="gramStart"/>
             <w:r>
               <w:rPr>
                 <w:rFonts w:ascii="Roboto Mono" w:eastAsia="Roboto Mono" w:hAnsi="Roboto Mono" w:cs="Roboto Mono"/>
@@ -514,7 +481,6 @@
               </w:rPr>
               <w:t>(</w:t>
             </w:r>
-            <w:proofErr w:type="gramEnd"/>
             <w:r>
               <w:rPr>
                 <w:rFonts w:ascii="Roboto Mono" w:eastAsia="Roboto Mono" w:hAnsi="Roboto Mono" w:cs="Roboto Mono"/>
@@ -559,7 +525,6 @@
               <w:tab/>
               <w:t xml:space="preserve">url </w:t>
             </w:r>
-            <w:proofErr w:type="gramStart"/>
             <w:r>
               <w:rPr>
                 <w:rFonts w:ascii="Roboto Mono" w:eastAsia="Roboto Mono" w:hAnsi="Roboto Mono" w:cs="Roboto Mono"/>
@@ -580,7 +545,6 @@
               </w:rPr>
               <w:t>(</w:t>
             </w:r>
-            <w:proofErr w:type="gramEnd"/>
             <w:r>
               <w:rPr>
                 <w:rFonts w:ascii="Roboto Mono" w:eastAsia="Roboto Mono" w:hAnsi="Roboto Mono" w:cs="Roboto Mono"/>
@@ -1021,7 +985,6 @@
               <w:tab/>
               <w:t xml:space="preserve">username </w:t>
             </w:r>
-            <w:proofErr w:type="gramStart"/>
             <w:r>
               <w:rPr>
                 <w:rFonts w:ascii="Roboto Mono" w:eastAsia="Roboto Mono" w:hAnsi="Roboto Mono" w:cs="Roboto Mono"/>
@@ -1042,7 +1005,6 @@
               </w:rPr>
               <w:t>(</w:t>
             </w:r>
-            <w:proofErr w:type="gramEnd"/>
             <w:r>
               <w:rPr>
                 <w:rFonts w:ascii="Roboto Mono" w:eastAsia="Roboto Mono" w:hAnsi="Roboto Mono" w:cs="Roboto Mono"/>
@@ -1229,49 +1191,7 @@
         <w:rPr>
           <w:rFonts w:ascii="Open Sans" w:eastAsia="Open Sans" w:hAnsi="Open Sans" w:cs="Open Sans"/>
         </w:rPr>
-        <w:t xml:space="preserve">As a first step, investigate this schema and </w:t>
-      </w:r>
-      <w:proofErr w:type="gramStart"/>
-      <w:r>
-        <w:rPr>
-          <w:rFonts w:ascii="Open Sans" w:eastAsia="Open Sans" w:hAnsi="Open Sans" w:cs="Open Sans"/>
-        </w:rPr>
-        <w:t>some of</w:t>
-      </w:r>
-      <w:proofErr w:type="gramEnd"/>
-      <w:r>
-        <w:rPr>
-          <w:rFonts w:ascii="Open Sans" w:eastAsia="Open Sans" w:hAnsi="Open Sans" w:cs="Open Sans"/>
-        </w:rPr>
-        <w:t xml:space="preserve"> the sample data in the project’s SQL workspace. Then, in your own words, outline three (3) specific things that could </w:t>
-      </w:r>
-      <w:proofErr w:type="gramStart"/>
-      <w:r>
-        <w:rPr>
-          <w:rFonts w:ascii="Open Sans" w:eastAsia="Open Sans" w:hAnsi="Open Sans" w:cs="Open Sans"/>
-        </w:rPr>
-        <w:t>be improved</w:t>
-      </w:r>
-      <w:proofErr w:type="gramEnd"/>
-      <w:r>
-        <w:rPr>
-          <w:rFonts w:ascii="Open Sans" w:eastAsia="Open Sans" w:hAnsi="Open Sans" w:cs="Open Sans"/>
-        </w:rPr>
-        <w:t xml:space="preserve"> about this schema. </w:t>
-      </w:r>
-      <w:proofErr w:type="gramStart"/>
-      <w:r>
-        <w:rPr>
-          <w:rFonts w:ascii="Open Sans" w:eastAsia="Open Sans" w:hAnsi="Open Sans" w:cs="Open Sans"/>
-        </w:rPr>
-        <w:t>Don’t</w:t>
-      </w:r>
-      <w:proofErr w:type="gramEnd"/>
-      <w:r>
-        <w:rPr>
-          <w:rFonts w:ascii="Open Sans" w:eastAsia="Open Sans" w:hAnsi="Open Sans" w:cs="Open Sans"/>
-        </w:rPr>
-        <w:t xml:space="preserve"> hesitate to outline more if you want to stand out!</w:t>
+        <w:t>As a first step, investigate this schema and some of the sample data in the project’s SQL workspace. Then, in your own words, outline three (3) specific things that could be improved about this schema. Don’t hesitate to outline more if you want to stand out!</w:t>
       </w:r>
     </w:p>
     <w:p>
@@ -1321,21 +1241,7 @@
         <w:rPr>
           <w:rFonts w:ascii="Open Sans" w:eastAsia="Open Sans" w:hAnsi="Open Sans" w:cs="Open Sans"/>
         </w:rPr>
-        <w:t xml:space="preserve">big picture like we </w:t>
-      </w:r>
-      <w:proofErr w:type="gramStart"/>
-      <w:r>
-        <w:rPr>
-          <w:rFonts w:ascii="Open Sans" w:eastAsia="Open Sans" w:hAnsi="Open Sans" w:cs="Open Sans"/>
-        </w:rPr>
-        <w:t>don’t</w:t>
-      </w:r>
-      <w:proofErr w:type="gramEnd"/>
-      <w:r>
-        <w:rPr>
-          <w:rFonts w:ascii="Open Sans" w:eastAsia="Open Sans" w:hAnsi="Open Sans" w:cs="Open Sans"/>
-        </w:rPr>
-        <w:t xml:space="preserve"> have a user’s table to store user details like </w:t>
+        <w:t xml:space="preserve">big picture like we don’t have a user’s table to store user details like </w:t>
       </w:r>
       <w:r>
         <w:rPr>
@@ -1437,21 +1343,7 @@
         <w:rPr>
           <w:rFonts w:ascii="Open Sans" w:eastAsia="Open Sans" w:hAnsi="Open Sans" w:cs="Open Sans"/>
         </w:rPr>
-        <w:t xml:space="preserve">suggest </w:t>
-      </w:r>
-      <w:proofErr w:type="gramStart"/>
-      <w:r>
-        <w:rPr>
-          <w:rFonts w:ascii="Open Sans" w:eastAsia="Open Sans" w:hAnsi="Open Sans" w:cs="Open Sans"/>
-        </w:rPr>
-        <w:t>3</w:t>
-      </w:r>
-      <w:proofErr w:type="gramEnd"/>
-      <w:r>
-        <w:rPr>
-          <w:rFonts w:ascii="Open Sans" w:eastAsia="Open Sans" w:hAnsi="Open Sans" w:cs="Open Sans"/>
-        </w:rPr>
-        <w:t xml:space="preserve"> </w:t>
+        <w:t xml:space="preserve">suggest 3 </w:t>
       </w:r>
       <w:r>
         <w:rPr>
@@ -1517,21 +1409,7 @@
         <w:rPr>
           <w:rFonts w:ascii="Open Sans" w:eastAsia="Open Sans" w:hAnsi="Open Sans" w:cs="Open Sans"/>
         </w:rPr>
-        <w:t xml:space="preserve"> do that, I </w:t>
-      </w:r>
-      <w:proofErr w:type="gramStart"/>
-      <w:r>
-        <w:rPr>
-          <w:rFonts w:ascii="Open Sans" w:eastAsia="Open Sans" w:hAnsi="Open Sans" w:cs="Open Sans"/>
-        </w:rPr>
-        <w:t>came up with</w:t>
-      </w:r>
-      <w:proofErr w:type="gramEnd"/>
-      <w:r>
-        <w:rPr>
-          <w:rFonts w:ascii="Open Sans" w:eastAsia="Open Sans" w:hAnsi="Open Sans" w:cs="Open Sans"/>
-        </w:rPr>
-        <w:t xml:space="preserve"> </w:t>
+        <w:t xml:space="preserve"> do that, I came up with </w:t>
       </w:r>
       <w:r>
         <w:rPr>
@@ -1957,14 +1835,7 @@
         <w:rPr>
           <w:rFonts w:ascii="Open Sans" w:eastAsia="Open Sans" w:hAnsi="Open Sans" w:cs="Open Sans"/>
         </w:rPr>
-        <w:t xml:space="preserve"> After applying </w:t>
-      </w:r>
-      <w:proofErr w:type="gramStart"/>
-      <w:r>
-        <w:rPr>
-          <w:rFonts w:ascii="Open Sans" w:eastAsia="Open Sans" w:hAnsi="Open Sans" w:cs="Open Sans"/>
-        </w:rPr>
-        <w:t>1</w:t>
+        <w:t xml:space="preserve"> After applying 1</w:t>
       </w:r>
       <w:r>
         <w:rPr>
@@ -1973,7 +1844,6 @@
         </w:rPr>
         <w:t>st</w:t>
       </w:r>
-      <w:proofErr w:type="gramEnd"/>
       <w:r>
         <w:rPr>
           <w:rFonts w:ascii="Open Sans" w:eastAsia="Open Sans" w:hAnsi="Open Sans" w:cs="Open Sans"/>
@@ -2022,14 +1892,7 @@
         <w:rPr>
           <w:rFonts w:ascii="Open Sans" w:eastAsia="Open Sans" w:hAnsi="Open Sans" w:cs="Open Sans"/>
         </w:rPr>
-        <w:t xml:space="preserve">Since the data violates </w:t>
-      </w:r>
-      <w:proofErr w:type="gramStart"/>
-      <w:r>
-        <w:rPr>
-          <w:rFonts w:ascii="Open Sans" w:eastAsia="Open Sans" w:hAnsi="Open Sans" w:cs="Open Sans"/>
-        </w:rPr>
-        <w:t>1</w:t>
+        <w:t>Since the data violates 1</w:t>
       </w:r>
       <w:r>
         <w:rPr>
@@ -2038,7 +1901,6 @@
         </w:rPr>
         <w:t>st</w:t>
       </w:r>
-      <w:proofErr w:type="gramEnd"/>
       <w:r>
         <w:rPr>
           <w:rFonts w:ascii="Open Sans" w:eastAsia="Open Sans" w:hAnsi="Open Sans" w:cs="Open Sans"/>
@@ -2209,21 +2071,7 @@
         <w:rPr>
           <w:rFonts w:ascii="Open Sans" w:eastAsia="Open Sans" w:hAnsi="Open Sans" w:cs="Open Sans"/>
         </w:rPr>
-        <w:t xml:space="preserve">I also see that we </w:t>
-      </w:r>
-      <w:proofErr w:type="gramStart"/>
-      <w:r>
-        <w:rPr>
-          <w:rFonts w:ascii="Open Sans" w:eastAsia="Open Sans" w:hAnsi="Open Sans" w:cs="Open Sans"/>
-        </w:rPr>
-        <w:t>don’t</w:t>
-      </w:r>
-      <w:proofErr w:type="gramEnd"/>
-      <w:r>
-        <w:rPr>
-          <w:rFonts w:ascii="Open Sans" w:eastAsia="Open Sans" w:hAnsi="Open Sans" w:cs="Open Sans"/>
-        </w:rPr>
-        <w:t xml:space="preserve"> have any constraints, we can add more constraints based on current business rules.</w:t>
+        <w:t>I also see that we don’t have any constraints, we can add more constraints based on current business rules.</w:t>
       </w:r>
     </w:p>
     <w:p>
@@ -2264,21 +2112,7 @@
         <w:rPr>
           <w:rFonts w:ascii="Open Sans" w:eastAsia="Open Sans" w:hAnsi="Open Sans" w:cs="Open Sans"/>
         </w:rPr>
-        <w:t xml:space="preserve">. Your new schema should at least reflect fixes to the shortcomings you pointed to in the previous exercise. To help you create the new schema, </w:t>
-      </w:r>
-      <w:proofErr w:type="gramStart"/>
-      <w:r>
-        <w:rPr>
-          <w:rFonts w:ascii="Open Sans" w:eastAsia="Open Sans" w:hAnsi="Open Sans" w:cs="Open Sans"/>
-        </w:rPr>
-        <w:t>a few</w:t>
-      </w:r>
-      <w:proofErr w:type="gramEnd"/>
-      <w:r>
-        <w:rPr>
-          <w:rFonts w:ascii="Open Sans" w:eastAsia="Open Sans" w:hAnsi="Open Sans" w:cs="Open Sans"/>
-        </w:rPr>
-        <w:t xml:space="preserve"> guidelines are provided to you:</w:t>
+        <w:t>. Your new schema should at least reflect fixes to the shortcomings you pointed to in the previous exercise. To help you create the new schema, a few guidelines are provided to you:</w:t>
       </w:r>
     </w:p>
     <w:p>
@@ -2345,21 +2179,7 @@
         <w:rPr>
           <w:rFonts w:ascii="Open Sans" w:eastAsia="Open Sans" w:hAnsi="Open Sans" w:cs="Open Sans"/>
         </w:rPr>
-        <w:t xml:space="preserve">Allow </w:t>
-      </w:r>
-      <w:proofErr w:type="gramStart"/>
-      <w:r>
-        <w:rPr>
-          <w:rFonts w:ascii="Open Sans" w:eastAsia="Open Sans" w:hAnsi="Open Sans" w:cs="Open Sans"/>
-        </w:rPr>
-        <w:t>new users</w:t>
-      </w:r>
-      <w:proofErr w:type="gramEnd"/>
-      <w:r>
-        <w:rPr>
-          <w:rFonts w:ascii="Open Sans" w:eastAsia="Open Sans" w:hAnsi="Open Sans" w:cs="Open Sans"/>
-        </w:rPr>
-        <w:t xml:space="preserve"> to register:</w:t>
+        <w:t>Allow new users to register:</w:t>
       </w:r>
     </w:p>
     <w:p>
@@ -2376,21 +2196,7 @@
         <w:rPr>
           <w:rFonts w:ascii="Open Sans" w:eastAsia="Open Sans" w:hAnsi="Open Sans" w:cs="Open Sans"/>
         </w:rPr>
-        <w:t xml:space="preserve">Each username </w:t>
-      </w:r>
-      <w:proofErr w:type="gramStart"/>
-      <w:r>
-        <w:rPr>
-          <w:rFonts w:ascii="Open Sans" w:eastAsia="Open Sans" w:hAnsi="Open Sans" w:cs="Open Sans"/>
-        </w:rPr>
-        <w:t>has to</w:t>
-      </w:r>
-      <w:proofErr w:type="gramEnd"/>
-      <w:r>
-        <w:rPr>
-          <w:rFonts w:ascii="Open Sans" w:eastAsia="Open Sans" w:hAnsi="Open Sans" w:cs="Open Sans"/>
-        </w:rPr>
-        <w:t xml:space="preserve"> be unique</w:t>
+        <w:t>Each username has to be unique</w:t>
       </w:r>
     </w:p>
     <w:p>
@@ -2407,21 +2213,7 @@
         <w:rPr>
           <w:rFonts w:ascii="Open Sans" w:eastAsia="Open Sans" w:hAnsi="Open Sans" w:cs="Open Sans"/>
         </w:rPr>
-        <w:t xml:space="preserve">Usernames can be composed of at most </w:t>
-      </w:r>
-      <w:proofErr w:type="gramStart"/>
-      <w:r>
-        <w:rPr>
-          <w:rFonts w:ascii="Open Sans" w:eastAsia="Open Sans" w:hAnsi="Open Sans" w:cs="Open Sans"/>
-        </w:rPr>
-        <w:t>25</w:t>
-      </w:r>
-      <w:proofErr w:type="gramEnd"/>
-      <w:r>
-        <w:rPr>
-          <w:rFonts w:ascii="Open Sans" w:eastAsia="Open Sans" w:hAnsi="Open Sans" w:cs="Open Sans"/>
-        </w:rPr>
-        <w:t xml:space="preserve"> characters</w:t>
+        <w:t>Usernames can be composed of at most 25 characters</w:t>
       </w:r>
     </w:p>
     <w:p>
@@ -2438,21 +2230,7 @@
         <w:rPr>
           <w:rFonts w:ascii="Open Sans" w:eastAsia="Open Sans" w:hAnsi="Open Sans" w:cs="Open Sans"/>
         </w:rPr>
-        <w:t xml:space="preserve">Usernames </w:t>
-      </w:r>
-      <w:proofErr w:type="gramStart"/>
-      <w:r>
-        <w:rPr>
-          <w:rFonts w:ascii="Open Sans" w:eastAsia="Open Sans" w:hAnsi="Open Sans" w:cs="Open Sans"/>
-        </w:rPr>
-        <w:t>can’t</w:t>
-      </w:r>
-      <w:proofErr w:type="gramEnd"/>
-      <w:r>
-        <w:rPr>
-          <w:rFonts w:ascii="Open Sans" w:eastAsia="Open Sans" w:hAnsi="Open Sans" w:cs="Open Sans"/>
-        </w:rPr>
-        <w:t xml:space="preserve"> be empty</w:t>
+        <w:t>Usernames can’t be empty</w:t>
       </w:r>
     </w:p>
     <w:p>
@@ -2469,21 +2247,7 @@
         <w:rPr>
           <w:rFonts w:ascii="Open Sans" w:eastAsia="Open Sans" w:hAnsi="Open Sans" w:cs="Open Sans"/>
         </w:rPr>
-        <w:t xml:space="preserve">We </w:t>
-      </w:r>
-      <w:proofErr w:type="gramStart"/>
-      <w:r>
-        <w:rPr>
-          <w:rFonts w:ascii="Open Sans" w:eastAsia="Open Sans" w:hAnsi="Open Sans" w:cs="Open Sans"/>
-        </w:rPr>
-        <w:t>won’t</w:t>
-      </w:r>
-      <w:proofErr w:type="gramEnd"/>
-      <w:r>
-        <w:rPr>
-          <w:rFonts w:ascii="Open Sans" w:eastAsia="Open Sans" w:hAnsi="Open Sans" w:cs="Open Sans"/>
-        </w:rPr>
-        <w:t xml:space="preserve"> worry about user passwords for this project</w:t>
+        <w:t>We won’t worry about user passwords for this project</w:t>
       </w:r>
     </w:p>
     <w:p>
@@ -2517,21 +2281,7 @@
         <w:rPr>
           <w:rFonts w:ascii="Open Sans" w:eastAsia="Open Sans" w:hAnsi="Open Sans" w:cs="Open Sans"/>
         </w:rPr>
-        <w:t xml:space="preserve">Topic names </w:t>
-      </w:r>
-      <w:proofErr w:type="gramStart"/>
-      <w:r>
-        <w:rPr>
-          <w:rFonts w:ascii="Open Sans" w:eastAsia="Open Sans" w:hAnsi="Open Sans" w:cs="Open Sans"/>
-        </w:rPr>
-        <w:t>have to</w:t>
-      </w:r>
-      <w:proofErr w:type="gramEnd"/>
-      <w:r>
-        <w:rPr>
-          <w:rFonts w:ascii="Open Sans" w:eastAsia="Open Sans" w:hAnsi="Open Sans" w:cs="Open Sans"/>
-        </w:rPr>
-        <w:t xml:space="preserve"> be unique.</w:t>
+        <w:t>Topic names have to be unique.</w:t>
       </w:r>
     </w:p>
     <w:p>
@@ -2548,21 +2298,7 @@
         <w:rPr>
           <w:rFonts w:ascii="Open Sans" w:eastAsia="Open Sans" w:hAnsi="Open Sans" w:cs="Open Sans"/>
         </w:rPr>
-        <w:t xml:space="preserve">The topic’s name is at most </w:t>
-      </w:r>
-      <w:proofErr w:type="gramStart"/>
-      <w:r>
-        <w:rPr>
-          <w:rFonts w:ascii="Open Sans" w:eastAsia="Open Sans" w:hAnsi="Open Sans" w:cs="Open Sans"/>
-        </w:rPr>
-        <w:t>30</w:t>
-      </w:r>
-      <w:proofErr w:type="gramEnd"/>
-      <w:r>
-        <w:rPr>
-          <w:rFonts w:ascii="Open Sans" w:eastAsia="Open Sans" w:hAnsi="Open Sans" w:cs="Open Sans"/>
-        </w:rPr>
-        <w:t xml:space="preserve"> characters</w:t>
+        <w:t>The topic’s name is at most 30 characters</w:t>
       </w:r>
     </w:p>
     <w:p>
@@ -2579,21 +2315,7 @@
         <w:rPr>
           <w:rFonts w:ascii="Open Sans" w:eastAsia="Open Sans" w:hAnsi="Open Sans" w:cs="Open Sans"/>
         </w:rPr>
-        <w:t xml:space="preserve">The topic’s name </w:t>
-      </w:r>
-      <w:proofErr w:type="gramStart"/>
-      <w:r>
-        <w:rPr>
-          <w:rFonts w:ascii="Open Sans" w:eastAsia="Open Sans" w:hAnsi="Open Sans" w:cs="Open Sans"/>
-        </w:rPr>
-        <w:t>can’t</w:t>
-      </w:r>
-      <w:proofErr w:type="gramEnd"/>
-      <w:r>
-        <w:rPr>
-          <w:rFonts w:ascii="Open Sans" w:eastAsia="Open Sans" w:hAnsi="Open Sans" w:cs="Open Sans"/>
-        </w:rPr>
-        <w:t xml:space="preserve"> be empty</w:t>
+        <w:t>The topic’s name can’t be empty</w:t>
       </w:r>
     </w:p>
     <w:p>
@@ -2610,21 +2332,7 @@
         <w:rPr>
           <w:rFonts w:ascii="Open Sans" w:eastAsia="Open Sans" w:hAnsi="Open Sans" w:cs="Open Sans"/>
         </w:rPr>
-        <w:t xml:space="preserve">Topics can have an optional description of at most </w:t>
-      </w:r>
-      <w:proofErr w:type="gramStart"/>
-      <w:r>
-        <w:rPr>
-          <w:rFonts w:ascii="Open Sans" w:eastAsia="Open Sans" w:hAnsi="Open Sans" w:cs="Open Sans"/>
-        </w:rPr>
-        <w:t>500</w:t>
-      </w:r>
-      <w:proofErr w:type="gramEnd"/>
-      <w:r>
-        <w:rPr>
-          <w:rFonts w:ascii="Open Sans" w:eastAsia="Open Sans" w:hAnsi="Open Sans" w:cs="Open Sans"/>
-        </w:rPr>
-        <w:t xml:space="preserve"> characters.</w:t>
+        <w:t>Topics can have an optional description of at most 500 characters.</w:t>
       </w:r>
     </w:p>
     <w:p>
@@ -2658,21 +2366,7 @@
         <w:rPr>
           <w:rFonts w:ascii="Open Sans" w:eastAsia="Open Sans" w:hAnsi="Open Sans" w:cs="Open Sans"/>
         </w:rPr>
-        <w:t xml:space="preserve">Posts have a required title of at most </w:t>
-      </w:r>
-      <w:proofErr w:type="gramStart"/>
-      <w:r>
-        <w:rPr>
-          <w:rFonts w:ascii="Open Sans" w:eastAsia="Open Sans" w:hAnsi="Open Sans" w:cs="Open Sans"/>
-        </w:rPr>
-        <w:t>100</w:t>
-      </w:r>
-      <w:proofErr w:type="gramEnd"/>
-      <w:r>
-        <w:rPr>
-          <w:rFonts w:ascii="Open Sans" w:eastAsia="Open Sans" w:hAnsi="Open Sans" w:cs="Open Sans"/>
-        </w:rPr>
-        <w:t xml:space="preserve"> characters</w:t>
+        <w:t>Posts have a required title of at most 100 characters</w:t>
       </w:r>
     </w:p>
     <w:p>
@@ -2689,21 +2383,7 @@
         <w:rPr>
           <w:rFonts w:ascii="Open Sans" w:eastAsia="Open Sans" w:hAnsi="Open Sans" w:cs="Open Sans"/>
         </w:rPr>
-        <w:t xml:space="preserve">The title of a post </w:t>
-      </w:r>
-      <w:proofErr w:type="gramStart"/>
-      <w:r>
-        <w:rPr>
-          <w:rFonts w:ascii="Open Sans" w:eastAsia="Open Sans" w:hAnsi="Open Sans" w:cs="Open Sans"/>
-        </w:rPr>
-        <w:t>can’t</w:t>
-      </w:r>
-      <w:proofErr w:type="gramEnd"/>
-      <w:r>
-        <w:rPr>
-          <w:rFonts w:ascii="Open Sans" w:eastAsia="Open Sans" w:hAnsi="Open Sans" w:cs="Open Sans"/>
-        </w:rPr>
-        <w:t xml:space="preserve"> be empty.</w:t>
+        <w:t>The title of a post can’t be empty.</w:t>
       </w:r>
     </w:p>
     <w:p>
@@ -2763,21 +2443,7 @@
         <w:rPr>
           <w:rFonts w:ascii="Open Sans" w:eastAsia="Open Sans" w:hAnsi="Open Sans" w:cs="Open Sans"/>
         </w:rPr>
-        <w:t xml:space="preserve"> associated with it should </w:t>
-      </w:r>
-      <w:proofErr w:type="gramStart"/>
-      <w:r>
-        <w:rPr>
-          <w:rFonts w:ascii="Open Sans" w:eastAsia="Open Sans" w:hAnsi="Open Sans" w:cs="Open Sans"/>
-        </w:rPr>
-        <w:t>be automatically deleted</w:t>
-      </w:r>
-      <w:proofErr w:type="gramEnd"/>
-      <w:r>
-        <w:rPr>
-          <w:rFonts w:ascii="Open Sans" w:eastAsia="Open Sans" w:hAnsi="Open Sans" w:cs="Open Sans"/>
-        </w:rPr>
-        <w:t xml:space="preserve"> too.</w:t>
+        <w:t xml:space="preserve"> associated with it should be automatically deleted too.</w:t>
       </w:r>
     </w:p>
     <w:p>
@@ -2828,21 +2494,7 @@
         <w:rPr>
           <w:rFonts w:ascii="Open Sans" w:eastAsia="Open Sans" w:hAnsi="Open Sans" w:cs="Open Sans"/>
         </w:rPr>
-        <w:t xml:space="preserve">A comment’s text content </w:t>
-      </w:r>
-      <w:proofErr w:type="gramStart"/>
-      <w:r>
-        <w:rPr>
-          <w:rFonts w:ascii="Open Sans" w:eastAsia="Open Sans" w:hAnsi="Open Sans" w:cs="Open Sans"/>
-        </w:rPr>
-        <w:t>can’t</w:t>
-      </w:r>
-      <w:proofErr w:type="gramEnd"/>
-      <w:r>
-        <w:rPr>
-          <w:rFonts w:ascii="Open Sans" w:eastAsia="Open Sans" w:hAnsi="Open Sans" w:cs="Open Sans"/>
-        </w:rPr>
-        <w:t xml:space="preserve"> be empty.</w:t>
+        <w:t>A comment’s text content can’t be empty.</w:t>
       </w:r>
     </w:p>
     <w:p>
@@ -2876,21 +2528,7 @@
         <w:rPr>
           <w:rFonts w:ascii="Open Sans" w:eastAsia="Open Sans" w:hAnsi="Open Sans" w:cs="Open Sans"/>
         </w:rPr>
-        <w:t xml:space="preserve">If a post gets deleted, all comments associated with it should </w:t>
-      </w:r>
-      <w:proofErr w:type="gramStart"/>
-      <w:r>
-        <w:rPr>
-          <w:rFonts w:ascii="Open Sans" w:eastAsia="Open Sans" w:hAnsi="Open Sans" w:cs="Open Sans"/>
-        </w:rPr>
-        <w:t>be automatically deleted</w:t>
-      </w:r>
-      <w:proofErr w:type="gramEnd"/>
-      <w:r>
-        <w:rPr>
-          <w:rFonts w:ascii="Open Sans" w:eastAsia="Open Sans" w:hAnsi="Open Sans" w:cs="Open Sans"/>
-        </w:rPr>
-        <w:t xml:space="preserve"> too.</w:t>
+        <w:t>If a post gets deleted, all comments associated with it should be automatically deleted too.</w:t>
       </w:r>
     </w:p>
     <w:p>
@@ -2924,21 +2562,7 @@
         <w:rPr>
           <w:rFonts w:ascii="Open Sans" w:eastAsia="Open Sans" w:hAnsi="Open Sans" w:cs="Open Sans"/>
         </w:rPr>
-        <w:t xml:space="preserve">If a comment gets deleted, then all its descendants in the thread structure should </w:t>
-      </w:r>
-      <w:proofErr w:type="gramStart"/>
-      <w:r>
-        <w:rPr>
-          <w:rFonts w:ascii="Open Sans" w:eastAsia="Open Sans" w:hAnsi="Open Sans" w:cs="Open Sans"/>
-        </w:rPr>
-        <w:t>be automatically deleted</w:t>
-      </w:r>
-      <w:proofErr w:type="gramEnd"/>
-      <w:r>
-        <w:rPr>
-          <w:rFonts w:ascii="Open Sans" w:eastAsia="Open Sans" w:hAnsi="Open Sans" w:cs="Open Sans"/>
-        </w:rPr>
-        <w:t xml:space="preserve"> too.</w:t>
+        <w:t>If a comment gets deleted, then all its descendants in the thread structure should be automatically deleted too.</w:t>
       </w:r>
     </w:p>
     <w:p>
@@ -3006,21 +2630,7 @@
         <w:rPr>
           <w:rFonts w:ascii="Open Sans" w:eastAsia="Open Sans" w:hAnsi="Open Sans" w:cs="Open Sans"/>
         </w:rPr>
-        <w:t xml:space="preserve">If a post gets deleted, then all the votes for that post should </w:t>
-      </w:r>
-      <w:proofErr w:type="gramStart"/>
-      <w:r>
-        <w:rPr>
-          <w:rFonts w:ascii="Open Sans" w:eastAsia="Open Sans" w:hAnsi="Open Sans" w:cs="Open Sans"/>
-        </w:rPr>
-        <w:t>be automatically deleted</w:t>
-      </w:r>
-      <w:proofErr w:type="gramEnd"/>
-      <w:r>
-        <w:rPr>
-          <w:rFonts w:ascii="Open Sans" w:eastAsia="Open Sans" w:hAnsi="Open Sans" w:cs="Open Sans"/>
-        </w:rPr>
-        <w:t xml:space="preserve"> too.</w:t>
+        <w:t>If a post gets deleted, then all the votes for that post should be automatically deleted too.</w:t>
       </w:r>
     </w:p>
     <w:p>
@@ -3059,35 +2669,7 @@
         <w:rPr>
           <w:rFonts w:ascii="Open Sans" w:eastAsia="Open Sans" w:hAnsi="Open Sans" w:cs="Open Sans"/>
         </w:rPr>
-        <w:t xml:space="preserve"> needs </w:t>
-      </w:r>
-      <w:proofErr w:type="gramStart"/>
-      <w:r>
-        <w:rPr>
-          <w:rFonts w:ascii="Open Sans" w:eastAsia="Open Sans" w:hAnsi="Open Sans" w:cs="Open Sans"/>
-        </w:rPr>
-        <w:t>in order to</w:t>
-      </w:r>
-      <w:proofErr w:type="gramEnd"/>
-      <w:r>
-        <w:rPr>
-          <w:rFonts w:ascii="Open Sans" w:eastAsia="Open Sans" w:hAnsi="Open Sans" w:cs="Open Sans"/>
-        </w:rPr>
-        <w:t xml:space="preserve"> support its website and administrative interface. Note that you </w:t>
-      </w:r>
-      <w:proofErr w:type="gramStart"/>
-      <w:r>
-        <w:rPr>
-          <w:rFonts w:ascii="Open Sans" w:eastAsia="Open Sans" w:hAnsi="Open Sans" w:cs="Open Sans"/>
-        </w:rPr>
-        <w:t>don’t</w:t>
-      </w:r>
-      <w:proofErr w:type="gramEnd"/>
-      <w:r>
-        <w:rPr>
-          <w:rFonts w:ascii="Open Sans" w:eastAsia="Open Sans" w:hAnsi="Open Sans" w:cs="Open Sans"/>
-        </w:rPr>
-        <w:t xml:space="preserve"> need to produce the DQL for those queries: they are only provided to guide the design of your new database schema.</w:t>
+        <w:t xml:space="preserve"> needs in order to support its website and administrative interface. Note that you don’t need to produce the DQL for those queries: they are only provided to guide the design of your new database schema.</w:t>
       </w:r>
     </w:p>
     <w:p>
@@ -3104,21 +2686,7 @@
         <w:rPr>
           <w:rFonts w:ascii="Open Sans" w:eastAsia="Open Sans" w:hAnsi="Open Sans" w:cs="Open Sans"/>
         </w:rPr>
-        <w:t xml:space="preserve">List all users who </w:t>
-      </w:r>
-      <w:proofErr w:type="gramStart"/>
-      <w:r>
-        <w:rPr>
-          <w:rFonts w:ascii="Open Sans" w:eastAsia="Open Sans" w:hAnsi="Open Sans" w:cs="Open Sans"/>
-        </w:rPr>
-        <w:t>haven’t</w:t>
-      </w:r>
-      <w:proofErr w:type="gramEnd"/>
-      <w:r>
-        <w:rPr>
-          <w:rFonts w:ascii="Open Sans" w:eastAsia="Open Sans" w:hAnsi="Open Sans" w:cs="Open Sans"/>
-        </w:rPr>
-        <w:t xml:space="preserve"> logged in in the last year.</w:t>
+        <w:t>List all users who haven’t logged in in the last year.</w:t>
       </w:r>
     </w:p>
     <w:p>
@@ -3135,21 +2703,7 @@
         <w:rPr>
           <w:rFonts w:ascii="Open Sans" w:eastAsia="Open Sans" w:hAnsi="Open Sans" w:cs="Open Sans"/>
         </w:rPr>
-        <w:t xml:space="preserve">List all users who </w:t>
-      </w:r>
-      <w:proofErr w:type="gramStart"/>
-      <w:r>
-        <w:rPr>
-          <w:rFonts w:ascii="Open Sans" w:eastAsia="Open Sans" w:hAnsi="Open Sans" w:cs="Open Sans"/>
-        </w:rPr>
-        <w:t>haven’t</w:t>
-      </w:r>
-      <w:proofErr w:type="gramEnd"/>
-      <w:r>
-        <w:rPr>
-          <w:rFonts w:ascii="Open Sans" w:eastAsia="Open Sans" w:hAnsi="Open Sans" w:cs="Open Sans"/>
-        </w:rPr>
-        <w:t xml:space="preserve"> created any </w:t>
+        <w:t xml:space="preserve">List all users who haven’t created any </w:t>
       </w:r>
       <w:r>
         <w:rPr>
@@ -3195,21 +2749,7 @@
         <w:rPr>
           <w:rFonts w:ascii="Open Sans" w:eastAsia="Open Sans" w:hAnsi="Open Sans" w:cs="Open Sans"/>
         </w:rPr>
-        <w:t xml:space="preserve">List all topics that </w:t>
-      </w:r>
-      <w:proofErr w:type="gramStart"/>
-      <w:r>
-        <w:rPr>
-          <w:rFonts w:ascii="Open Sans" w:eastAsia="Open Sans" w:hAnsi="Open Sans" w:cs="Open Sans"/>
-        </w:rPr>
-        <w:t>don’t</w:t>
-      </w:r>
-      <w:proofErr w:type="gramEnd"/>
-      <w:r>
-        <w:rPr>
-          <w:rFonts w:ascii="Open Sans" w:eastAsia="Open Sans" w:hAnsi="Open Sans" w:cs="Open Sans"/>
-        </w:rPr>
-        <w:t xml:space="preserve"> have any posts.</w:t>
+        <w:t>List all topics that don’t have any posts.</w:t>
       </w:r>
     </w:p>
     <w:p>
@@ -3243,21 +2783,7 @@
         <w:rPr>
           <w:rFonts w:ascii="Open Sans" w:eastAsia="Open Sans" w:hAnsi="Open Sans" w:cs="Open Sans"/>
         </w:rPr>
-        <w:t xml:space="preserve">List the latest </w:t>
-      </w:r>
-      <w:proofErr w:type="gramStart"/>
-      <w:r>
-        <w:rPr>
-          <w:rFonts w:ascii="Open Sans" w:eastAsia="Open Sans" w:hAnsi="Open Sans" w:cs="Open Sans"/>
-        </w:rPr>
-        <w:t>20</w:t>
-      </w:r>
-      <w:proofErr w:type="gramEnd"/>
-      <w:r>
-        <w:rPr>
-          <w:rFonts w:ascii="Open Sans" w:eastAsia="Open Sans" w:hAnsi="Open Sans" w:cs="Open Sans"/>
-        </w:rPr>
-        <w:t xml:space="preserve"> posts for a given topic.</w:t>
+        <w:t>List the latest 20 posts for a given topic.</w:t>
       </w:r>
     </w:p>
     <w:p>
@@ -3274,21 +2800,7 @@
         <w:rPr>
           <w:rFonts w:ascii="Open Sans" w:eastAsia="Open Sans" w:hAnsi="Open Sans" w:cs="Open Sans"/>
         </w:rPr>
-        <w:t xml:space="preserve">List the latest </w:t>
-      </w:r>
-      <w:proofErr w:type="gramStart"/>
-      <w:r>
-        <w:rPr>
-          <w:rFonts w:ascii="Open Sans" w:eastAsia="Open Sans" w:hAnsi="Open Sans" w:cs="Open Sans"/>
-        </w:rPr>
-        <w:t>20</w:t>
-      </w:r>
-      <w:proofErr w:type="gramEnd"/>
-      <w:r>
-        <w:rPr>
-          <w:rFonts w:ascii="Open Sans" w:eastAsia="Open Sans" w:hAnsi="Open Sans" w:cs="Open Sans"/>
-        </w:rPr>
-        <w:t xml:space="preserve"> posts made by a given user.</w:t>
+        <w:t>List the latest 20 posts made by a given user.</w:t>
       </w:r>
     </w:p>
     <w:p>
@@ -3322,21 +2834,7 @@
         <w:rPr>
           <w:rFonts w:ascii="Open Sans" w:eastAsia="Open Sans" w:hAnsi="Open Sans" w:cs="Open Sans"/>
         </w:rPr>
-        <w:t xml:space="preserve">List all the top-level comments (those that </w:t>
-      </w:r>
-      <w:proofErr w:type="gramStart"/>
-      <w:r>
-        <w:rPr>
-          <w:rFonts w:ascii="Open Sans" w:eastAsia="Open Sans" w:hAnsi="Open Sans" w:cs="Open Sans"/>
-        </w:rPr>
-        <w:t>don’t</w:t>
-      </w:r>
-      <w:proofErr w:type="gramEnd"/>
-      <w:r>
-        <w:rPr>
-          <w:rFonts w:ascii="Open Sans" w:eastAsia="Open Sans" w:hAnsi="Open Sans" w:cs="Open Sans"/>
-        </w:rPr>
-        <w:t xml:space="preserve"> have a parent comment) for a given post.</w:t>
+        <w:t>List all the top-level comments (those that don’t have a parent comment) for a given post.</w:t>
       </w:r>
     </w:p>
     <w:p>
@@ -3371,21 +2869,7 @@
         <w:rPr>
           <w:rFonts w:ascii="Open Sans" w:eastAsia="Open Sans" w:hAnsi="Open Sans" w:cs="Open Sans"/>
         </w:rPr>
-        <w:t xml:space="preserve">List the latest </w:t>
-      </w:r>
-      <w:proofErr w:type="gramStart"/>
-      <w:r>
-        <w:rPr>
-          <w:rFonts w:ascii="Open Sans" w:eastAsia="Open Sans" w:hAnsi="Open Sans" w:cs="Open Sans"/>
-        </w:rPr>
-        <w:t>20</w:t>
-      </w:r>
-      <w:proofErr w:type="gramEnd"/>
-      <w:r>
-        <w:rPr>
-          <w:rFonts w:ascii="Open Sans" w:eastAsia="Open Sans" w:hAnsi="Open Sans" w:cs="Open Sans"/>
-        </w:rPr>
-        <w:t xml:space="preserve"> comments made by a given user.</w:t>
+        <w:t>List the latest 20 comments made by a given user.</w:t>
       </w:r>
     </w:p>
     <w:p>
@@ -3427,21 +2911,7 @@
         <w:rPr>
           <w:rFonts w:ascii="Open Sans" w:eastAsia="Open Sans" w:hAnsi="Open Sans" w:cs="Open Sans"/>
         </w:rPr>
-        <w:t xml:space="preserve">Guideline #3: </w:t>
-      </w:r>
-      <w:proofErr w:type="gramStart"/>
-      <w:r>
-        <w:rPr>
-          <w:rFonts w:ascii="Open Sans" w:eastAsia="Open Sans" w:hAnsi="Open Sans" w:cs="Open Sans"/>
-        </w:rPr>
-        <w:t>you’ll</w:t>
-      </w:r>
-      <w:proofErr w:type="gramEnd"/>
-      <w:r>
-        <w:rPr>
-          <w:rFonts w:ascii="Open Sans" w:eastAsia="Open Sans" w:hAnsi="Open Sans" w:cs="Open Sans"/>
-        </w:rPr>
-        <w:t xml:space="preserve"> need to use normalization, various constraints, as well as indexes in your new database schema. You should use named constraints and indexes to make your schema cleaner.</w:t>
+        <w:t>Guideline #3: you’ll need to use normalization, various constraints, as well as indexes in your new database schema. You should use named constraints and indexes to make your schema cleaner.</w:t>
       </w:r>
     </w:p>
     <w:p>
@@ -3486,21 +2956,7 @@
         <w:rPr>
           <w:rFonts w:ascii="Open Sans" w:eastAsia="Open Sans" w:hAnsi="Open Sans" w:cs="Open Sans"/>
         </w:rPr>
-        <w:t xml:space="preserve">Once </w:t>
-      </w:r>
-      <w:proofErr w:type="gramStart"/>
-      <w:r>
-        <w:rPr>
-          <w:rFonts w:ascii="Open Sans" w:eastAsia="Open Sans" w:hAnsi="Open Sans" w:cs="Open Sans"/>
-        </w:rPr>
-        <w:t>you’ve</w:t>
-      </w:r>
-      <w:proofErr w:type="gramEnd"/>
-      <w:r>
-        <w:rPr>
-          <w:rFonts w:ascii="Open Sans" w:eastAsia="Open Sans" w:hAnsi="Open Sans" w:cs="Open Sans"/>
-        </w:rPr>
-        <w:t xml:space="preserve"> taken the time to think about your new schema, write the DDL for it in the space provided here:</w:t>
+        <w:t>Once you’ve taken the time to think about your new schema, write the DDL for it in the space provided here:</w:t>
       </w:r>
     </w:p>
     <w:p>
@@ -4928,49 +4384,7 @@
         <w:rPr>
           <w:rFonts w:ascii="Open Sans" w:eastAsia="Open Sans" w:hAnsi="Open Sans" w:cs="Open Sans"/>
         </w:rPr>
-        <w:t xml:space="preserve">Now that your new schema is created, </w:t>
-      </w:r>
-      <w:proofErr w:type="gramStart"/>
-      <w:r>
-        <w:rPr>
-          <w:rFonts w:ascii="Open Sans" w:eastAsia="Open Sans" w:hAnsi="Open Sans" w:cs="Open Sans"/>
-        </w:rPr>
-        <w:t>it’s</w:t>
-      </w:r>
-      <w:proofErr w:type="gramEnd"/>
-      <w:r>
-        <w:rPr>
-          <w:rFonts w:ascii="Open Sans" w:eastAsia="Open Sans" w:hAnsi="Open Sans" w:cs="Open Sans"/>
-        </w:rPr>
-        <w:t xml:space="preserve"> time to migrate the data from the provided schema in the project’s SQL Workspace to your own schema. This will allow you to review some DML and DQL concepts, as </w:t>
-      </w:r>
-      <w:proofErr w:type="gramStart"/>
-      <w:r>
-        <w:rPr>
-          <w:rFonts w:ascii="Open Sans" w:eastAsia="Open Sans" w:hAnsi="Open Sans" w:cs="Open Sans"/>
-        </w:rPr>
-        <w:t>you’ll</w:t>
-      </w:r>
-      <w:proofErr w:type="gramEnd"/>
-      <w:r>
-        <w:rPr>
-          <w:rFonts w:ascii="Open Sans" w:eastAsia="Open Sans" w:hAnsi="Open Sans" w:cs="Open Sans"/>
-        </w:rPr>
-        <w:t xml:space="preserve"> be using INSERT...SELECT queries to do so. Here are </w:t>
-      </w:r>
-      <w:proofErr w:type="gramStart"/>
-      <w:r>
-        <w:rPr>
-          <w:rFonts w:ascii="Open Sans" w:eastAsia="Open Sans" w:hAnsi="Open Sans" w:cs="Open Sans"/>
-        </w:rPr>
-        <w:t>a few</w:t>
-      </w:r>
-      <w:proofErr w:type="gramEnd"/>
-      <w:r>
-        <w:rPr>
-          <w:rFonts w:ascii="Open Sans" w:eastAsia="Open Sans" w:hAnsi="Open Sans" w:cs="Open Sans"/>
-        </w:rPr>
-        <w:t xml:space="preserve"> guidelines to help you in this process:</w:t>
+        <w:t>Now that your new schema is created, it’s time to migrate the data from the provided schema in the project’s SQL Workspace to your own schema. This will allow you to review some DML and DQL concepts, as you’ll be using INSERT...SELECT queries to do so. Here are a few guidelines to help you in this process:</w:t>
       </w:r>
     </w:p>
     <w:p>
@@ -5011,21 +4425,7 @@
         <w:rPr>
           <w:rFonts w:ascii="Open Sans" w:eastAsia="Open Sans" w:hAnsi="Open Sans" w:cs="Open Sans"/>
         </w:rPr>
-        <w:t xml:space="preserve">Since the bad_comments table </w:t>
-      </w:r>
-      <w:proofErr w:type="gramStart"/>
-      <w:r>
-        <w:rPr>
-          <w:rFonts w:ascii="Open Sans" w:eastAsia="Open Sans" w:hAnsi="Open Sans" w:cs="Open Sans"/>
-        </w:rPr>
-        <w:t>doesn’t</w:t>
-      </w:r>
-      <w:proofErr w:type="gramEnd"/>
-      <w:r>
-        <w:rPr>
-          <w:rFonts w:ascii="Open Sans" w:eastAsia="Open Sans" w:hAnsi="Open Sans" w:cs="Open Sans"/>
-        </w:rPr>
-        <w:t xml:space="preserve"> have the threading feature, you can migrate all comments as top-level comments, i.e. without a parent</w:t>
+        <w:t>Since the bad_comments table doesn’t have the threading feature, you can migrate all comments as top-level comments, i.e. without a parent</w:t>
       </w:r>
     </w:p>
     <w:p>
@@ -5072,35 +4472,19 @@
         <w:rPr>
           <w:rFonts w:ascii="Open Sans" w:eastAsia="Open Sans" w:hAnsi="Open Sans" w:cs="Open Sans"/>
         </w:rPr>
-        <w:t xml:space="preserve">Don’t forget that some users only vote or </w:t>
-      </w:r>
-      <w:proofErr w:type="gramStart"/>
-      <w:r>
-        <w:rPr>
-          <w:rFonts w:ascii="Open Sans" w:eastAsia="Open Sans" w:hAnsi="Open Sans" w:cs="Open Sans"/>
-        </w:rPr>
-        <w:t>comment, and</w:t>
-      </w:r>
-      <w:proofErr w:type="gramEnd"/>
-      <w:r>
-        <w:rPr>
-          <w:rFonts w:ascii="Open Sans" w:eastAsia="Open Sans" w:hAnsi="Open Sans" w:cs="Open Sans"/>
-        </w:rPr>
-        <w:t xml:space="preserve"> haven’t created any posts. </w:t>
-      </w:r>
-      <w:proofErr w:type="gramStart"/>
-      <w:r>
-        <w:rPr>
-          <w:rFonts w:ascii="Open Sans" w:eastAsia="Open Sans" w:hAnsi="Open Sans" w:cs="Open Sans"/>
-        </w:rPr>
-        <w:t>You’ll</w:t>
-      </w:r>
-      <w:proofErr w:type="gramEnd"/>
-      <w:r>
-        <w:rPr>
-          <w:rFonts w:ascii="Open Sans" w:eastAsia="Open Sans" w:hAnsi="Open Sans" w:cs="Open Sans"/>
-        </w:rPr>
-        <w:t xml:space="preserve"> have to create those users too.</w:t>
+        <w:t xml:space="preserve">Don’t forget that some users only vote or comment, </w:t>
+      </w:r>
+      <w:r>
+        <w:rPr>
+          <w:rFonts w:ascii="Open Sans" w:eastAsia="Open Sans" w:hAnsi="Open Sans" w:cs="Open Sans"/>
+        </w:rPr>
+        <w:t xml:space="preserve"> </w:t>
+      </w:r>
+      <w:r>
+        <w:rPr>
+          <w:rFonts w:ascii="Open Sans" w:eastAsia="Open Sans" w:hAnsi="Open Sans" w:cs="Open Sans"/>
+        </w:rPr>
+        <w:t>and haven’t created any posts. You’ll have to create those users too.</w:t>
       </w:r>
     </w:p>
     <w:p>
@@ -5117,21 +4501,7 @@
         <w:rPr>
           <w:rFonts w:ascii="Open Sans" w:eastAsia="Open Sans" w:hAnsi="Open Sans" w:cs="Open Sans"/>
         </w:rPr>
-        <w:t xml:space="preserve">The order of your migrations matter! For example, since posts depend on users and topics, </w:t>
-      </w:r>
-      <w:proofErr w:type="gramStart"/>
-      <w:r>
-        <w:rPr>
-          <w:rFonts w:ascii="Open Sans" w:eastAsia="Open Sans" w:hAnsi="Open Sans" w:cs="Open Sans"/>
-        </w:rPr>
-        <w:t>you’ll</w:t>
-      </w:r>
-      <w:proofErr w:type="gramEnd"/>
-      <w:r>
-        <w:rPr>
-          <w:rFonts w:ascii="Open Sans" w:eastAsia="Open Sans" w:hAnsi="Open Sans" w:cs="Open Sans"/>
-        </w:rPr>
-        <w:t xml:space="preserve"> have to migrate the latter first.</w:t>
+        <w:t>The order of your migrations matter! For example, since posts depend on users and topics, you’ll have to migrate the latter first.</w:t>
       </w:r>
     </w:p>
     <w:p>
@@ -5227,6 +4597,14 @@
       <w:tblPr>
         <w:tblStyle w:val="a2"/>
         <w:tblW w:w="9360" w:type="dxa"/>
+        <w:tblBorders>
+          <w:top w:val="single" w:sz="4" w:space="0" w:color="auto"/>
+          <w:left w:val="single" w:sz="4" w:space="0" w:color="auto"/>
+          <w:bottom w:val="single" w:sz="4" w:space="0" w:color="auto"/>
+          <w:right w:val="single" w:sz="4" w:space="0" w:color="auto"/>
+          <w:insideH w:val="single" w:sz="4" w:space="0" w:color="auto"/>
+          <w:insideV w:val="single" w:sz="4" w:space="0" w:color="auto"/>
+        </w:tblBorders>
         <w:tblLayout w:type="fixed"/>
         <w:tblLook w:val="0600" w:firstRow="0" w:lastRow="0" w:firstColumn="0" w:lastColumn="0" w:noHBand="1" w:noVBand="1"/>
       </w:tblPr>
@@ -5237,7 +4615,7 @@
         <w:tc>
           <w:tcPr>
             <w:tcW w:w="9360" w:type="dxa"/>
-            <w:shd w:val="clear" w:color="auto" w:fill="000000"/>
+            <w:shd w:val="clear" w:color="auto" w:fill="FFFFFF" w:themeFill="background1"/>
             <w:tcMar>
               <w:top w:w="100" w:type="dxa"/>
               <w:left w:w="100" w:type="dxa"/>
@@ -5247,7 +4625,2572 @@
           </w:tcPr>
           <w:p>
             <w:pPr>
+              <w:pStyle w:val="HTMLPreformatted"/>
+              <w:shd w:val="clear" w:color="auto" w:fill="FFFFFF"/>
+              <w:spacing w:after="240"/>
+              <w:rPr>
+                <w:color w:val="080808"/>
+              </w:rPr>
+            </w:pPr>
+            <w:r>
+              <w:rPr>
+                <w:color w:val="0033B3"/>
+              </w:rPr>
+              <w:t xml:space="preserve">INSERT INTO </w:t>
+            </w:r>
+            <w:r>
+              <w:rPr>
+                <w:color w:val="000000"/>
+              </w:rPr>
+              <w:t xml:space="preserve">users </w:t>
+            </w:r>
+            <w:r>
+              <w:rPr>
+                <w:color w:val="080808"/>
+              </w:rPr>
+              <w:t>(</w:t>
+            </w:r>
+            <w:r>
+              <w:rPr>
+                <w:color w:val="871094"/>
+              </w:rPr>
+              <w:t>username</w:t>
+            </w:r>
+            <w:r>
+              <w:rPr>
+                <w:color w:val="080808"/>
+              </w:rPr>
+              <w:t>)</w:t>
+            </w:r>
+            <w:r>
+              <w:rPr>
+                <w:color w:val="080808"/>
+              </w:rPr>
+              <w:br/>
+            </w:r>
+            <w:r>
+              <w:rPr>
+                <w:color w:val="0033B3"/>
+              </w:rPr>
+              <w:t xml:space="preserve">SELECT DISTINCT </w:t>
+            </w:r>
+            <w:r>
+              <w:rPr>
+                <w:color w:val="871094"/>
+              </w:rPr>
+              <w:t>username</w:t>
+            </w:r>
+            <w:r>
+              <w:rPr>
+                <w:color w:val="871094"/>
+              </w:rPr>
+              <w:br/>
+            </w:r>
+            <w:r>
+              <w:rPr>
+                <w:color w:val="0033B3"/>
+              </w:rPr>
+              <w:t xml:space="preserve">FROM </w:t>
+            </w:r>
+            <w:r>
+              <w:rPr>
+                <w:color w:val="000000"/>
+              </w:rPr>
+              <w:t>bad_comments</w:t>
+            </w:r>
+            <w:r>
+              <w:rPr>
+                <w:color w:val="000000"/>
+              </w:rPr>
+              <w:br/>
+            </w:r>
+            <w:r>
+              <w:rPr>
+                <w:color w:val="0033B3"/>
+              </w:rPr>
+              <w:t>UNION</w:t>
+            </w:r>
+            <w:r>
+              <w:rPr>
+                <w:color w:val="0033B3"/>
+              </w:rPr>
+              <w:br/>
+              <w:t xml:space="preserve">SELECT DISTINCT </w:t>
+            </w:r>
+            <w:r>
+              <w:rPr>
+                <w:color w:val="871094"/>
+              </w:rPr>
+              <w:t>username</w:t>
+            </w:r>
+            <w:r>
+              <w:rPr>
+                <w:color w:val="871094"/>
+              </w:rPr>
+              <w:br/>
+            </w:r>
+            <w:r>
+              <w:rPr>
+                <w:color w:val="0033B3"/>
+              </w:rPr>
+              <w:t xml:space="preserve">FROM </w:t>
+            </w:r>
+            <w:proofErr w:type="spellStart"/>
+            <w:r>
+              <w:rPr>
+                <w:color w:val="000000"/>
+              </w:rPr>
+              <w:t>bad_posts</w:t>
+            </w:r>
+            <w:proofErr w:type="spellEnd"/>
+            <w:r>
+              <w:rPr>
+                <w:color w:val="080808"/>
+              </w:rPr>
+              <w:t>;</w:t>
+            </w:r>
+            <w:r>
+              <w:rPr>
+                <w:color w:val="080808"/>
+              </w:rPr>
+              <w:br/>
+            </w:r>
+            <w:r>
+              <w:rPr>
+                <w:color w:val="080808"/>
+              </w:rPr>
+              <w:br/>
+            </w:r>
+            <w:r>
+              <w:rPr>
+                <w:color w:val="0033B3"/>
+              </w:rPr>
+              <w:t xml:space="preserve">INSERT INTO </w:t>
+            </w:r>
+            <w:r>
+              <w:rPr>
+                <w:color w:val="000000"/>
+              </w:rPr>
+              <w:t xml:space="preserve">topics </w:t>
+            </w:r>
+            <w:r>
+              <w:rPr>
+                <w:color w:val="080808"/>
+              </w:rPr>
+              <w:t>(</w:t>
+            </w:r>
+            <w:r>
+              <w:rPr>
+                <w:color w:val="871094"/>
+              </w:rPr>
+              <w:t>name</w:t>
+            </w:r>
+            <w:r>
+              <w:rPr>
+                <w:color w:val="080808"/>
+              </w:rPr>
+              <w:t xml:space="preserve">, </w:t>
+            </w:r>
+            <w:r>
+              <w:rPr>
+                <w:color w:val="871094"/>
+              </w:rPr>
+              <w:t>user_id</w:t>
+            </w:r>
+            <w:r>
+              <w:rPr>
+                <w:color w:val="080808"/>
+              </w:rPr>
+              <w:t>)</w:t>
+            </w:r>
+            <w:r>
+              <w:rPr>
+                <w:color w:val="080808"/>
+              </w:rPr>
+              <w:br/>
+            </w:r>
+            <w:r>
+              <w:rPr>
+                <w:color w:val="0033B3"/>
+              </w:rPr>
+              <w:t xml:space="preserve">SELECT DISTINCT ON </w:t>
+            </w:r>
+            <w:r>
+              <w:rPr>
+                <w:color w:val="080808"/>
+              </w:rPr>
+              <w:t>(</w:t>
+            </w:r>
+            <w:r>
+              <w:rPr>
+                <w:color w:val="871094"/>
+              </w:rPr>
+              <w:t>topic</w:t>
+            </w:r>
+            <w:r>
+              <w:rPr>
+                <w:color w:val="080808"/>
+              </w:rPr>
+              <w:t xml:space="preserve">) </w:t>
+            </w:r>
+            <w:proofErr w:type="spellStart"/>
+            <w:r>
+              <w:rPr>
+                <w:color w:val="000000"/>
+              </w:rPr>
+              <w:t>bp</w:t>
+            </w:r>
+            <w:r>
+              <w:rPr>
+                <w:color w:val="080808"/>
+              </w:rPr>
+              <w:t>.</w:t>
+            </w:r>
+            <w:r>
+              <w:rPr>
+                <w:color w:val="871094"/>
+              </w:rPr>
+              <w:t>topic</w:t>
+            </w:r>
+            <w:proofErr w:type="spellEnd"/>
+            <w:r>
+              <w:rPr>
+                <w:color w:val="080808"/>
+              </w:rPr>
+              <w:t xml:space="preserve">, </w:t>
+            </w:r>
+            <w:r>
+              <w:rPr>
+                <w:color w:val="000000"/>
+              </w:rPr>
+              <w:t>u</w:t>
+            </w:r>
+            <w:r>
+              <w:rPr>
+                <w:color w:val="080808"/>
+              </w:rPr>
+              <w:t>.</w:t>
+            </w:r>
+            <w:r>
+              <w:rPr>
+                <w:color w:val="871094"/>
+              </w:rPr>
+              <w:t>id</w:t>
+            </w:r>
+            <w:r>
+              <w:rPr>
+                <w:color w:val="871094"/>
+              </w:rPr>
+              <w:br/>
+            </w:r>
+            <w:r>
+              <w:rPr>
+                <w:color w:val="0033B3"/>
+              </w:rPr>
+              <w:t xml:space="preserve">FROM </w:t>
+            </w:r>
+            <w:r>
+              <w:rPr>
+                <w:color w:val="000000"/>
+              </w:rPr>
+              <w:t xml:space="preserve">users </w:t>
+            </w:r>
+            <w:r>
+              <w:rPr>
+                <w:color w:val="0033B3"/>
+              </w:rPr>
+              <w:t xml:space="preserve">AS </w:t>
+            </w:r>
+            <w:r>
+              <w:rPr>
+                <w:color w:val="000000"/>
+              </w:rPr>
+              <w:t>u</w:t>
+            </w:r>
+            <w:r>
+              <w:rPr>
+                <w:color w:val="000000"/>
+              </w:rPr>
+              <w:br/>
+              <w:t xml:space="preserve">         </w:t>
+            </w:r>
+            <w:r>
+              <w:rPr>
+                <w:color w:val="0033B3"/>
+              </w:rPr>
+              <w:t xml:space="preserve">JOIN </w:t>
+            </w:r>
+            <w:proofErr w:type="spellStart"/>
+            <w:r>
+              <w:rPr>
+                <w:color w:val="000000"/>
+              </w:rPr>
+              <w:t>bad_posts</w:t>
+            </w:r>
+            <w:proofErr w:type="spellEnd"/>
+            <w:r>
+              <w:rPr>
+                <w:color w:val="000000"/>
+              </w:rPr>
+              <w:t xml:space="preserve"> </w:t>
+            </w:r>
+            <w:r>
+              <w:rPr>
+                <w:color w:val="0033B3"/>
+              </w:rPr>
+              <w:t xml:space="preserve">AS </w:t>
+            </w:r>
+            <w:r>
+              <w:rPr>
+                <w:color w:val="000000"/>
+              </w:rPr>
+              <w:t>bp</w:t>
+            </w:r>
+            <w:r>
+              <w:rPr>
+                <w:color w:val="000000"/>
+              </w:rPr>
+              <w:br/>
+              <w:t xml:space="preserve">              </w:t>
+            </w:r>
+            <w:r>
+              <w:rPr>
+                <w:color w:val="0033B3"/>
+              </w:rPr>
+              <w:t xml:space="preserve">ON </w:t>
+            </w:r>
+            <w:proofErr w:type="spellStart"/>
+            <w:r>
+              <w:rPr>
+                <w:color w:val="000000"/>
+              </w:rPr>
+              <w:t>u</w:t>
+            </w:r>
+            <w:r>
+              <w:rPr>
+                <w:color w:val="080808"/>
+              </w:rPr>
+              <w:t>.</w:t>
+            </w:r>
+            <w:r>
+              <w:rPr>
+                <w:color w:val="871094"/>
+              </w:rPr>
+              <w:t>username</w:t>
+            </w:r>
+            <w:proofErr w:type="spellEnd"/>
+            <w:r>
+              <w:rPr>
+                <w:color w:val="871094"/>
+              </w:rPr>
+              <w:t xml:space="preserve"> </w:t>
+            </w:r>
+            <w:r>
+              <w:rPr>
+                <w:color w:val="080808"/>
+              </w:rPr>
+              <w:t xml:space="preserve">= </w:t>
+            </w:r>
+            <w:proofErr w:type="spellStart"/>
+            <w:r>
+              <w:rPr>
+                <w:color w:val="000000"/>
+              </w:rPr>
+              <w:t>bp</w:t>
+            </w:r>
+            <w:r>
+              <w:rPr>
+                <w:color w:val="080808"/>
+              </w:rPr>
+              <w:t>.</w:t>
+            </w:r>
+            <w:r>
+              <w:rPr>
+                <w:color w:val="871094"/>
+              </w:rPr>
+              <w:t>username</w:t>
+            </w:r>
+            <w:proofErr w:type="spellEnd"/>
+            <w:r>
+              <w:rPr>
+                <w:color w:val="871094"/>
+              </w:rPr>
+              <w:br/>
+            </w:r>
+            <w:r>
+              <w:rPr>
+                <w:color w:val="0033B3"/>
+              </w:rPr>
+              <w:t xml:space="preserve">GROUP BY </w:t>
+            </w:r>
+            <w:r>
+              <w:rPr>
+                <w:color w:val="000000"/>
+              </w:rPr>
+              <w:t>1</w:t>
+            </w:r>
+            <w:r>
+              <w:rPr>
+                <w:color w:val="080808"/>
+              </w:rPr>
+              <w:t xml:space="preserve">, </w:t>
+            </w:r>
+            <w:r>
+              <w:rPr>
+                <w:color w:val="000000"/>
+              </w:rPr>
+              <w:t>2</w:t>
+            </w:r>
+            <w:r>
+              <w:rPr>
+                <w:color w:val="080808"/>
+              </w:rPr>
+              <w:t>;</w:t>
+            </w:r>
+            <w:r>
+              <w:rPr>
+                <w:color w:val="080808"/>
+              </w:rPr>
+              <w:br/>
+            </w:r>
+            <w:r>
+              <w:rPr>
+                <w:color w:val="080808"/>
+              </w:rPr>
+              <w:br/>
+            </w:r>
+            <w:r>
+              <w:rPr>
+                <w:color w:val="0033B3"/>
+              </w:rPr>
+              <w:t xml:space="preserve">INSERT INTO </w:t>
+            </w:r>
+            <w:r>
+              <w:rPr>
+                <w:color w:val="000000"/>
+              </w:rPr>
+              <w:t xml:space="preserve">posts </w:t>
+            </w:r>
+            <w:r>
+              <w:rPr>
+                <w:color w:val="080808"/>
+              </w:rPr>
+              <w:t>(</w:t>
+            </w:r>
+            <w:r>
+              <w:rPr>
+                <w:color w:val="871094"/>
+              </w:rPr>
+              <w:t>title</w:t>
+            </w:r>
+            <w:r>
+              <w:rPr>
+                <w:color w:val="080808"/>
+              </w:rPr>
+              <w:t xml:space="preserve">, </w:t>
+            </w:r>
+            <w:r>
+              <w:rPr>
+                <w:color w:val="871094"/>
+              </w:rPr>
+              <w:t>url</w:t>
+            </w:r>
+            <w:r>
+              <w:rPr>
+                <w:color w:val="080808"/>
+              </w:rPr>
+              <w:t xml:space="preserve">, </w:t>
+            </w:r>
+            <w:r>
+              <w:rPr>
+                <w:color w:val="871094"/>
+              </w:rPr>
+              <w:t>content</w:t>
+            </w:r>
+            <w:r>
+              <w:rPr>
+                <w:color w:val="080808"/>
+              </w:rPr>
+              <w:t xml:space="preserve">, </w:t>
+            </w:r>
+            <w:r>
+              <w:rPr>
+                <w:color w:val="871094"/>
+              </w:rPr>
+              <w:t>topic_id</w:t>
+            </w:r>
+            <w:r>
+              <w:rPr>
+                <w:color w:val="080808"/>
+              </w:rPr>
+              <w:t xml:space="preserve">, </w:t>
+            </w:r>
+            <w:r>
+              <w:rPr>
+                <w:color w:val="871094"/>
+              </w:rPr>
+              <w:t>user_id</w:t>
+            </w:r>
+            <w:r>
+              <w:rPr>
+                <w:color w:val="080808"/>
+              </w:rPr>
+              <w:t>)</w:t>
+            </w:r>
+            <w:r>
+              <w:rPr>
+                <w:color w:val="080808"/>
+              </w:rPr>
+              <w:br/>
+            </w:r>
+            <w:r>
+              <w:rPr>
+                <w:color w:val="0033B3"/>
+              </w:rPr>
+              <w:t xml:space="preserve">SELECT </w:t>
+            </w:r>
+            <w:r>
+              <w:rPr>
+                <w:i/>
+                <w:iCs/>
+                <w:color w:val="00627A"/>
+              </w:rPr>
+              <w:t>LEFT</w:t>
+            </w:r>
+            <w:r>
+              <w:rPr>
+                <w:color w:val="080808"/>
+              </w:rPr>
+              <w:t>(</w:t>
+            </w:r>
+            <w:proofErr w:type="spellStart"/>
+            <w:r>
+              <w:rPr>
+                <w:color w:val="000000"/>
+              </w:rPr>
+              <w:t>bp</w:t>
+            </w:r>
+            <w:r>
+              <w:rPr>
+                <w:color w:val="080808"/>
+              </w:rPr>
+              <w:t>.</w:t>
+            </w:r>
+            <w:r>
+              <w:rPr>
+                <w:color w:val="871094"/>
+              </w:rPr>
+              <w:t>title</w:t>
+            </w:r>
+            <w:proofErr w:type="spellEnd"/>
+            <w:r>
+              <w:rPr>
+                <w:color w:val="080808"/>
+              </w:rPr>
+              <w:t xml:space="preserve">, </w:t>
+            </w:r>
+            <w:r>
+              <w:rPr>
+                <w:color w:val="1750EB"/>
+              </w:rPr>
+              <w:t>100</w:t>
+            </w:r>
+            <w:r>
+              <w:rPr>
+                <w:color w:val="080808"/>
+              </w:rPr>
+              <w:t xml:space="preserve">), </w:t>
+            </w:r>
+            <w:r>
+              <w:rPr>
+                <w:color w:val="000000"/>
+              </w:rPr>
+              <w:t>bp</w:t>
+            </w:r>
+            <w:r>
+              <w:rPr>
+                <w:color w:val="080808"/>
+              </w:rPr>
+              <w:t>.</w:t>
+            </w:r>
+            <w:r>
+              <w:rPr>
+                <w:color w:val="871094"/>
+              </w:rPr>
+              <w:t>url</w:t>
+            </w:r>
+            <w:r>
+              <w:rPr>
+                <w:color w:val="080808"/>
+              </w:rPr>
+              <w:t xml:space="preserve">, </w:t>
+            </w:r>
+            <w:proofErr w:type="spellStart"/>
+            <w:r>
+              <w:rPr>
+                <w:color w:val="000000"/>
+              </w:rPr>
+              <w:t>bp</w:t>
+            </w:r>
+            <w:r>
+              <w:rPr>
+                <w:color w:val="080808"/>
+              </w:rPr>
+              <w:t>.</w:t>
+            </w:r>
+            <w:r>
+              <w:rPr>
+                <w:color w:val="871094"/>
+              </w:rPr>
+              <w:t>text_content</w:t>
+            </w:r>
+            <w:proofErr w:type="spellEnd"/>
+            <w:r>
+              <w:rPr>
+                <w:color w:val="080808"/>
+              </w:rPr>
+              <w:t xml:space="preserve">, </w:t>
+            </w:r>
+            <w:r>
+              <w:rPr>
+                <w:color w:val="000000"/>
+              </w:rPr>
+              <w:t>t</w:t>
+            </w:r>
+            <w:r>
+              <w:rPr>
+                <w:color w:val="080808"/>
+              </w:rPr>
+              <w:t>.</w:t>
+            </w:r>
+            <w:r>
+              <w:rPr>
+                <w:color w:val="871094"/>
+              </w:rPr>
+              <w:t>id</w:t>
+            </w:r>
+            <w:r>
+              <w:rPr>
+                <w:color w:val="080808"/>
+              </w:rPr>
+              <w:t xml:space="preserve">, </w:t>
+            </w:r>
+            <w:r>
+              <w:rPr>
+                <w:color w:val="000000"/>
+              </w:rPr>
+              <w:t>u</w:t>
+            </w:r>
+            <w:r>
+              <w:rPr>
+                <w:color w:val="080808"/>
+              </w:rPr>
+              <w:t>.</w:t>
+            </w:r>
+            <w:r>
+              <w:rPr>
+                <w:color w:val="871094"/>
+              </w:rPr>
+              <w:t>id</w:t>
+            </w:r>
+            <w:r>
+              <w:rPr>
+                <w:color w:val="871094"/>
+              </w:rPr>
+              <w:br/>
+            </w:r>
+            <w:r>
+              <w:rPr>
+                <w:color w:val="0033B3"/>
+              </w:rPr>
+              <w:lastRenderedPageBreak/>
+              <w:t xml:space="preserve">FROM </w:t>
+            </w:r>
+            <w:proofErr w:type="spellStart"/>
+            <w:r>
+              <w:rPr>
+                <w:color w:val="000000"/>
+              </w:rPr>
+              <w:t>bad_posts</w:t>
+            </w:r>
+            <w:proofErr w:type="spellEnd"/>
+            <w:r>
+              <w:rPr>
+                <w:color w:val="000000"/>
+              </w:rPr>
+              <w:t xml:space="preserve"> </w:t>
+            </w:r>
+            <w:r>
+              <w:rPr>
+                <w:color w:val="0033B3"/>
+              </w:rPr>
+              <w:t xml:space="preserve">AS </w:t>
+            </w:r>
+            <w:r>
+              <w:rPr>
+                <w:color w:val="000000"/>
+              </w:rPr>
+              <w:t>bp</w:t>
+            </w:r>
+            <w:r>
+              <w:rPr>
+                <w:color w:val="000000"/>
+              </w:rPr>
+              <w:br/>
+              <w:t xml:space="preserve">         </w:t>
+            </w:r>
+            <w:r>
+              <w:rPr>
+                <w:color w:val="0033B3"/>
+              </w:rPr>
+              <w:t xml:space="preserve">JOIN </w:t>
+            </w:r>
+            <w:r>
+              <w:rPr>
+                <w:color w:val="000000"/>
+              </w:rPr>
+              <w:t xml:space="preserve">users </w:t>
+            </w:r>
+            <w:r>
+              <w:rPr>
+                <w:color w:val="0033B3"/>
+              </w:rPr>
+              <w:t xml:space="preserve">AS </w:t>
+            </w:r>
+            <w:r>
+              <w:rPr>
+                <w:color w:val="000000"/>
+              </w:rPr>
+              <w:t>u</w:t>
+            </w:r>
+            <w:r>
+              <w:rPr>
+                <w:color w:val="000000"/>
+              </w:rPr>
+              <w:br/>
+              <w:t xml:space="preserve">              </w:t>
+            </w:r>
+            <w:r>
+              <w:rPr>
+                <w:color w:val="0033B3"/>
+              </w:rPr>
+              <w:t xml:space="preserve">ON </w:t>
+            </w:r>
+            <w:proofErr w:type="spellStart"/>
+            <w:r>
+              <w:rPr>
+                <w:color w:val="000000"/>
+              </w:rPr>
+              <w:t>bp</w:t>
+            </w:r>
+            <w:r>
+              <w:rPr>
+                <w:color w:val="080808"/>
+              </w:rPr>
+              <w:t>.</w:t>
+            </w:r>
+            <w:r>
+              <w:rPr>
+                <w:color w:val="871094"/>
+              </w:rPr>
+              <w:t>username</w:t>
+            </w:r>
+            <w:proofErr w:type="spellEnd"/>
+            <w:r>
+              <w:rPr>
+                <w:color w:val="871094"/>
+              </w:rPr>
+              <w:t xml:space="preserve"> </w:t>
+            </w:r>
+            <w:r>
+              <w:rPr>
+                <w:color w:val="080808"/>
+              </w:rPr>
+              <w:t xml:space="preserve">= </w:t>
+            </w:r>
+            <w:proofErr w:type="spellStart"/>
+            <w:r>
+              <w:rPr>
+                <w:color w:val="000000"/>
+              </w:rPr>
+              <w:t>u</w:t>
+            </w:r>
+            <w:r>
+              <w:rPr>
+                <w:color w:val="080808"/>
+              </w:rPr>
+              <w:t>.</w:t>
+            </w:r>
+            <w:r>
+              <w:rPr>
+                <w:color w:val="871094"/>
+              </w:rPr>
+              <w:t>username</w:t>
+            </w:r>
+            <w:proofErr w:type="spellEnd"/>
+            <w:r>
+              <w:rPr>
+                <w:color w:val="871094"/>
+              </w:rPr>
+              <w:br/>
+              <w:t xml:space="preserve">         </w:t>
+            </w:r>
+            <w:r>
+              <w:rPr>
+                <w:color w:val="0033B3"/>
+              </w:rPr>
+              <w:t xml:space="preserve">JOIN </w:t>
+            </w:r>
+            <w:r>
+              <w:rPr>
+                <w:color w:val="000000"/>
+              </w:rPr>
+              <w:t xml:space="preserve">topics </w:t>
+            </w:r>
+            <w:r>
+              <w:rPr>
+                <w:color w:val="0033B3"/>
+              </w:rPr>
+              <w:t xml:space="preserve">AS </w:t>
+            </w:r>
+            <w:r>
+              <w:rPr>
+                <w:color w:val="000000"/>
+              </w:rPr>
+              <w:t>t</w:t>
+            </w:r>
+            <w:r>
+              <w:rPr>
+                <w:color w:val="000000"/>
+              </w:rPr>
+              <w:br/>
+              <w:t xml:space="preserve">              </w:t>
+            </w:r>
+            <w:r>
+              <w:rPr>
+                <w:color w:val="0033B3"/>
+              </w:rPr>
+              <w:t xml:space="preserve">ON </w:t>
+            </w:r>
+            <w:proofErr w:type="spellStart"/>
+            <w:r>
+              <w:rPr>
+                <w:color w:val="000000"/>
+              </w:rPr>
+              <w:t>bp</w:t>
+            </w:r>
+            <w:r>
+              <w:rPr>
+                <w:color w:val="080808"/>
+              </w:rPr>
+              <w:t>.</w:t>
+            </w:r>
+            <w:r>
+              <w:rPr>
+                <w:color w:val="871094"/>
+              </w:rPr>
+              <w:t>topic</w:t>
+            </w:r>
+            <w:proofErr w:type="spellEnd"/>
+            <w:r>
+              <w:rPr>
+                <w:color w:val="871094"/>
+              </w:rPr>
+              <w:t xml:space="preserve"> </w:t>
+            </w:r>
+            <w:r>
+              <w:rPr>
+                <w:color w:val="080808"/>
+              </w:rPr>
+              <w:t xml:space="preserve">= </w:t>
+            </w:r>
+            <w:r>
+              <w:rPr>
+                <w:color w:val="000000"/>
+              </w:rPr>
+              <w:t>t</w:t>
+            </w:r>
+            <w:r>
+              <w:rPr>
+                <w:color w:val="080808"/>
+              </w:rPr>
+              <w:t>.</w:t>
+            </w:r>
+            <w:r>
+              <w:rPr>
+                <w:color w:val="871094"/>
+              </w:rPr>
+              <w:t>name</w:t>
+            </w:r>
+            <w:r>
+              <w:rPr>
+                <w:color w:val="871094"/>
+              </w:rPr>
+              <w:br/>
+            </w:r>
+            <w:r>
+              <w:rPr>
+                <w:color w:val="0033B3"/>
+              </w:rPr>
+              <w:t xml:space="preserve">ORDER BY </w:t>
+            </w:r>
+            <w:r>
+              <w:rPr>
+                <w:color w:val="000000"/>
+              </w:rPr>
+              <w:t>u</w:t>
+            </w:r>
+            <w:r>
+              <w:rPr>
+                <w:color w:val="080808"/>
+              </w:rPr>
+              <w:t>.</w:t>
+            </w:r>
+            <w:r>
+              <w:rPr>
+                <w:color w:val="871094"/>
+              </w:rPr>
+              <w:t>id</w:t>
+            </w:r>
+            <w:r>
+              <w:rPr>
+                <w:color w:val="080808"/>
+              </w:rPr>
+              <w:t>;</w:t>
+            </w:r>
+            <w:r>
+              <w:rPr>
+                <w:color w:val="080808"/>
+              </w:rPr>
+              <w:br/>
+            </w:r>
+            <w:r>
+              <w:rPr>
+                <w:color w:val="080808"/>
+              </w:rPr>
+              <w:br/>
+            </w:r>
+            <w:r>
+              <w:rPr>
+                <w:color w:val="0033B3"/>
+              </w:rPr>
+              <w:t xml:space="preserve">INSERT INTO </w:t>
+            </w:r>
+            <w:r>
+              <w:rPr>
+                <w:color w:val="000000"/>
+              </w:rPr>
+              <w:t>comments</w:t>
+            </w:r>
+            <w:r>
+              <w:rPr>
+                <w:color w:val="080808"/>
+              </w:rPr>
+              <w:t>(</w:t>
+            </w:r>
+            <w:r>
+              <w:rPr>
+                <w:color w:val="871094"/>
+              </w:rPr>
+              <w:t>content</w:t>
+            </w:r>
+            <w:r>
+              <w:rPr>
+                <w:color w:val="080808"/>
+              </w:rPr>
+              <w:t xml:space="preserve">, </w:t>
+            </w:r>
+            <w:r>
+              <w:rPr>
+                <w:color w:val="871094"/>
+              </w:rPr>
+              <w:t>post_id</w:t>
+            </w:r>
+            <w:r>
+              <w:rPr>
+                <w:color w:val="080808"/>
+              </w:rPr>
+              <w:t xml:space="preserve">, </w:t>
+            </w:r>
+            <w:r>
+              <w:rPr>
+                <w:color w:val="871094"/>
+              </w:rPr>
+              <w:t>user_id</w:t>
+            </w:r>
+            <w:r>
+              <w:rPr>
+                <w:color w:val="080808"/>
+              </w:rPr>
+              <w:t>)</w:t>
+            </w:r>
+            <w:r>
+              <w:rPr>
+                <w:color w:val="080808"/>
+              </w:rPr>
+              <w:br/>
+            </w:r>
+            <w:r>
+              <w:rPr>
+                <w:color w:val="0033B3"/>
+              </w:rPr>
+              <w:t xml:space="preserve">SELECT </w:t>
+            </w:r>
+            <w:proofErr w:type="spellStart"/>
+            <w:r>
+              <w:rPr>
+                <w:color w:val="000000"/>
+              </w:rPr>
+              <w:t>bc</w:t>
+            </w:r>
+            <w:r>
+              <w:rPr>
+                <w:color w:val="080808"/>
+              </w:rPr>
+              <w:t>.</w:t>
+            </w:r>
+            <w:r>
+              <w:rPr>
+                <w:color w:val="871094"/>
+              </w:rPr>
+              <w:t>text_content</w:t>
+            </w:r>
+            <w:proofErr w:type="spellEnd"/>
+            <w:r>
+              <w:rPr>
+                <w:color w:val="080808"/>
+              </w:rPr>
+              <w:t xml:space="preserve">, </w:t>
+            </w:r>
+            <w:r>
+              <w:rPr>
+                <w:color w:val="000000"/>
+              </w:rPr>
+              <w:t>p</w:t>
+            </w:r>
+            <w:r>
+              <w:rPr>
+                <w:color w:val="080808"/>
+              </w:rPr>
+              <w:t>.</w:t>
+            </w:r>
+            <w:r>
+              <w:rPr>
+                <w:color w:val="871094"/>
+              </w:rPr>
+              <w:t>id</w:t>
+            </w:r>
+            <w:r>
+              <w:rPr>
+                <w:color w:val="080808"/>
+              </w:rPr>
+              <w:t xml:space="preserve">, </w:t>
+            </w:r>
+            <w:r>
+              <w:rPr>
+                <w:color w:val="000000"/>
+              </w:rPr>
+              <w:t>u</w:t>
+            </w:r>
+            <w:r>
+              <w:rPr>
+                <w:color w:val="080808"/>
+              </w:rPr>
+              <w:t>.</w:t>
+            </w:r>
+            <w:r>
+              <w:rPr>
+                <w:color w:val="871094"/>
+              </w:rPr>
+              <w:t>id</w:t>
+            </w:r>
+            <w:r>
+              <w:rPr>
+                <w:color w:val="871094"/>
+              </w:rPr>
+              <w:br/>
+            </w:r>
+            <w:r>
+              <w:rPr>
+                <w:color w:val="0033B3"/>
+              </w:rPr>
+              <w:t xml:space="preserve">FROM </w:t>
+            </w:r>
+            <w:r>
+              <w:rPr>
+                <w:color w:val="000000"/>
+              </w:rPr>
+              <w:t xml:space="preserve">bad_comments </w:t>
+            </w:r>
+            <w:r>
+              <w:rPr>
+                <w:color w:val="0033B3"/>
+              </w:rPr>
+              <w:t xml:space="preserve">AS </w:t>
+            </w:r>
+            <w:proofErr w:type="spellStart"/>
+            <w:r>
+              <w:rPr>
+                <w:color w:val="000000"/>
+              </w:rPr>
+              <w:t>bc</w:t>
+            </w:r>
+            <w:proofErr w:type="spellEnd"/>
+            <w:r>
+              <w:rPr>
+                <w:color w:val="000000"/>
+              </w:rPr>
+              <w:br/>
+              <w:t xml:space="preserve">         </w:t>
+            </w:r>
+            <w:r>
+              <w:rPr>
+                <w:color w:val="0033B3"/>
+              </w:rPr>
+              <w:t xml:space="preserve">JOIN </w:t>
+            </w:r>
+            <w:proofErr w:type="spellStart"/>
+            <w:r>
+              <w:rPr>
+                <w:color w:val="000000"/>
+              </w:rPr>
+              <w:t>bad_posts</w:t>
+            </w:r>
+            <w:proofErr w:type="spellEnd"/>
+            <w:r>
+              <w:rPr>
+                <w:color w:val="000000"/>
+              </w:rPr>
+              <w:t xml:space="preserve"> </w:t>
+            </w:r>
+            <w:r>
+              <w:rPr>
+                <w:color w:val="0033B3"/>
+              </w:rPr>
+              <w:t xml:space="preserve">AS </w:t>
+            </w:r>
+            <w:r>
+              <w:rPr>
+                <w:color w:val="000000"/>
+              </w:rPr>
+              <w:t>bp</w:t>
+            </w:r>
+            <w:r>
+              <w:rPr>
+                <w:color w:val="000000"/>
+              </w:rPr>
+              <w:br/>
+              <w:t xml:space="preserve">              </w:t>
+            </w:r>
+            <w:r>
+              <w:rPr>
+                <w:color w:val="0033B3"/>
+              </w:rPr>
+              <w:t xml:space="preserve">ON </w:t>
+            </w:r>
+            <w:proofErr w:type="spellStart"/>
+            <w:r>
+              <w:rPr>
+                <w:color w:val="000000"/>
+              </w:rPr>
+              <w:t>bc</w:t>
+            </w:r>
+            <w:r>
+              <w:rPr>
+                <w:color w:val="080808"/>
+              </w:rPr>
+              <w:t>.</w:t>
+            </w:r>
+            <w:r>
+              <w:rPr>
+                <w:color w:val="871094"/>
+              </w:rPr>
+              <w:t>post_id</w:t>
+            </w:r>
+            <w:proofErr w:type="spellEnd"/>
+            <w:r>
+              <w:rPr>
+                <w:color w:val="871094"/>
+              </w:rPr>
+              <w:t xml:space="preserve"> </w:t>
+            </w:r>
+            <w:r>
+              <w:rPr>
+                <w:color w:val="080808"/>
+              </w:rPr>
+              <w:t xml:space="preserve">= </w:t>
+            </w:r>
+            <w:r>
+              <w:rPr>
+                <w:color w:val="000000"/>
+              </w:rPr>
+              <w:t>bp</w:t>
+            </w:r>
+            <w:r>
+              <w:rPr>
+                <w:color w:val="080808"/>
+              </w:rPr>
+              <w:t>.</w:t>
+            </w:r>
+            <w:r>
+              <w:rPr>
+                <w:color w:val="871094"/>
+              </w:rPr>
+              <w:t>id</w:t>
+            </w:r>
+            <w:r>
+              <w:rPr>
+                <w:color w:val="871094"/>
+              </w:rPr>
+              <w:br/>
+              <w:t xml:space="preserve">         </w:t>
+            </w:r>
+            <w:r>
+              <w:rPr>
+                <w:color w:val="0033B3"/>
+              </w:rPr>
+              <w:t xml:space="preserve">JOIN </w:t>
+            </w:r>
+            <w:r>
+              <w:rPr>
+                <w:color w:val="000000"/>
+              </w:rPr>
+              <w:t xml:space="preserve">users </w:t>
+            </w:r>
+            <w:r>
+              <w:rPr>
+                <w:color w:val="0033B3"/>
+              </w:rPr>
+              <w:t xml:space="preserve">AS </w:t>
+            </w:r>
+            <w:r>
+              <w:rPr>
+                <w:color w:val="000000"/>
+              </w:rPr>
+              <w:t>u</w:t>
+            </w:r>
+            <w:r>
+              <w:rPr>
+                <w:color w:val="000000"/>
+              </w:rPr>
+              <w:br/>
+              <w:t xml:space="preserve">              </w:t>
+            </w:r>
+            <w:r>
+              <w:rPr>
+                <w:color w:val="0033B3"/>
+              </w:rPr>
+              <w:t xml:space="preserve">ON </w:t>
+            </w:r>
+            <w:proofErr w:type="spellStart"/>
+            <w:r>
+              <w:rPr>
+                <w:color w:val="000000"/>
+              </w:rPr>
+              <w:t>bc</w:t>
+            </w:r>
+            <w:r>
+              <w:rPr>
+                <w:color w:val="080808"/>
+              </w:rPr>
+              <w:t>.</w:t>
+            </w:r>
+            <w:r>
+              <w:rPr>
+                <w:color w:val="871094"/>
+              </w:rPr>
+              <w:t>username</w:t>
+            </w:r>
+            <w:proofErr w:type="spellEnd"/>
+            <w:r>
+              <w:rPr>
+                <w:color w:val="871094"/>
+              </w:rPr>
+              <w:t xml:space="preserve"> </w:t>
+            </w:r>
+            <w:r>
+              <w:rPr>
+                <w:color w:val="080808"/>
+              </w:rPr>
+              <w:t xml:space="preserve">= </w:t>
+            </w:r>
+            <w:proofErr w:type="spellStart"/>
+            <w:r>
+              <w:rPr>
+                <w:color w:val="000000"/>
+              </w:rPr>
+              <w:t>u</w:t>
+            </w:r>
+            <w:r>
+              <w:rPr>
+                <w:color w:val="080808"/>
+              </w:rPr>
+              <w:t>.</w:t>
+            </w:r>
+            <w:r>
+              <w:rPr>
+                <w:color w:val="871094"/>
+              </w:rPr>
+              <w:t>username</w:t>
+            </w:r>
+            <w:proofErr w:type="spellEnd"/>
+            <w:r>
+              <w:rPr>
+                <w:color w:val="871094"/>
+              </w:rPr>
+              <w:br/>
+              <w:t xml:space="preserve">         </w:t>
+            </w:r>
+            <w:r>
+              <w:rPr>
+                <w:color w:val="0033B3"/>
+              </w:rPr>
+              <w:t xml:space="preserve">JOIN </w:t>
+            </w:r>
+            <w:r>
+              <w:rPr>
+                <w:color w:val="000000"/>
+              </w:rPr>
+              <w:t xml:space="preserve">posts </w:t>
+            </w:r>
+            <w:r>
+              <w:rPr>
+                <w:color w:val="0033B3"/>
+              </w:rPr>
+              <w:t xml:space="preserve">AS </w:t>
+            </w:r>
+            <w:r>
+              <w:rPr>
+                <w:color w:val="000000"/>
+              </w:rPr>
+              <w:t>p</w:t>
+            </w:r>
+            <w:r>
+              <w:rPr>
+                <w:color w:val="000000"/>
+              </w:rPr>
+              <w:br/>
+              <w:t xml:space="preserve">              </w:t>
+            </w:r>
+            <w:r>
+              <w:rPr>
+                <w:color w:val="0033B3"/>
+              </w:rPr>
+              <w:t xml:space="preserve">ON </w:t>
+            </w:r>
+            <w:proofErr w:type="spellStart"/>
+            <w:r>
+              <w:rPr>
+                <w:color w:val="000000"/>
+              </w:rPr>
+              <w:t>bp</w:t>
+            </w:r>
+            <w:r>
+              <w:rPr>
+                <w:color w:val="080808"/>
+              </w:rPr>
+              <w:t>.</w:t>
+            </w:r>
+            <w:r>
+              <w:rPr>
+                <w:color w:val="871094"/>
+              </w:rPr>
+              <w:t>title</w:t>
+            </w:r>
+            <w:proofErr w:type="spellEnd"/>
+            <w:r>
+              <w:rPr>
+                <w:color w:val="871094"/>
+              </w:rPr>
+              <w:t xml:space="preserve"> </w:t>
+            </w:r>
+            <w:r>
+              <w:rPr>
+                <w:color w:val="080808"/>
+              </w:rPr>
+              <w:t xml:space="preserve">= </w:t>
+            </w:r>
+            <w:proofErr w:type="spellStart"/>
+            <w:r>
+              <w:rPr>
+                <w:color w:val="000000"/>
+              </w:rPr>
+              <w:t>p</w:t>
+            </w:r>
+            <w:r>
+              <w:rPr>
+                <w:color w:val="080808"/>
+              </w:rPr>
+              <w:t>.</w:t>
+            </w:r>
+            <w:r>
+              <w:rPr>
+                <w:color w:val="871094"/>
+              </w:rPr>
+              <w:t>title</w:t>
+            </w:r>
+            <w:proofErr w:type="spellEnd"/>
+            <w:r>
+              <w:rPr>
+                <w:color w:val="871094"/>
+              </w:rPr>
+              <w:br/>
+            </w:r>
+            <w:r>
+              <w:rPr>
+                <w:color w:val="0033B3"/>
+              </w:rPr>
+              <w:t xml:space="preserve">ORDER BY </w:t>
+            </w:r>
+            <w:r>
+              <w:rPr>
+                <w:color w:val="000000"/>
+              </w:rPr>
+              <w:t>u</w:t>
+            </w:r>
+            <w:r>
+              <w:rPr>
+                <w:color w:val="080808"/>
+              </w:rPr>
+              <w:t>.</w:t>
+            </w:r>
+            <w:r>
+              <w:rPr>
+                <w:color w:val="871094"/>
+              </w:rPr>
+              <w:t>id</w:t>
+            </w:r>
+            <w:r>
+              <w:rPr>
+                <w:color w:val="080808"/>
+              </w:rPr>
+              <w:t>;</w:t>
+            </w:r>
+            <w:r>
+              <w:rPr>
+                <w:color w:val="080808"/>
+              </w:rPr>
+              <w:br/>
+            </w:r>
+            <w:r>
+              <w:rPr>
+                <w:color w:val="080808"/>
+              </w:rPr>
+              <w:br/>
+            </w:r>
+            <w:r>
+              <w:rPr>
+                <w:color w:val="0033B3"/>
+              </w:rPr>
+              <w:t xml:space="preserve">WITH </w:t>
+            </w:r>
+            <w:r>
+              <w:rPr>
+                <w:color w:val="000000"/>
+              </w:rPr>
+              <w:t xml:space="preserve">t1 </w:t>
+            </w:r>
+            <w:r>
+              <w:rPr>
+                <w:color w:val="0033B3"/>
+              </w:rPr>
+              <w:t>AS</w:t>
+            </w:r>
+            <w:r>
+              <w:rPr>
+                <w:color w:val="0033B3"/>
+              </w:rPr>
+              <w:br/>
+              <w:t xml:space="preserve">         </w:t>
+            </w:r>
+            <w:r>
+              <w:rPr>
+                <w:color w:val="080808"/>
+              </w:rPr>
+              <w:t>(</w:t>
+            </w:r>
+            <w:r>
+              <w:rPr>
+                <w:color w:val="0033B3"/>
+              </w:rPr>
+              <w:t xml:space="preserve">SELECT </w:t>
+            </w:r>
+            <w:r>
+              <w:rPr>
+                <w:color w:val="871094"/>
+              </w:rPr>
+              <w:t xml:space="preserve">title </w:t>
+            </w:r>
+            <w:r>
+              <w:rPr>
+                <w:color w:val="0033B3"/>
+              </w:rPr>
+              <w:t xml:space="preserve">AS </w:t>
+            </w:r>
+            <w:r>
+              <w:rPr>
+                <w:color w:val="000000"/>
+              </w:rPr>
+              <w:t>title</w:t>
+            </w:r>
+            <w:r>
+              <w:rPr>
+                <w:color w:val="080808"/>
+              </w:rPr>
+              <w:t xml:space="preserve">, </w:t>
+            </w:r>
+            <w:r>
+              <w:rPr>
+                <w:i/>
+                <w:iCs/>
+                <w:color w:val="00627A"/>
+              </w:rPr>
+              <w:t>regexp_split_to_table</w:t>
+            </w:r>
+            <w:r>
+              <w:rPr>
+                <w:color w:val="080808"/>
+              </w:rPr>
+              <w:t>(</w:t>
+            </w:r>
+            <w:r>
+              <w:rPr>
+                <w:color w:val="871094"/>
+              </w:rPr>
+              <w:t>upvotes</w:t>
+            </w:r>
+            <w:r>
+              <w:rPr>
+                <w:color w:val="080808"/>
+              </w:rPr>
+              <w:t xml:space="preserve">, </w:t>
+            </w:r>
+            <w:r>
+              <w:rPr>
+                <w:color w:val="067D17"/>
+              </w:rPr>
+              <w:t>'</w:t>
+            </w:r>
+            <w:r>
+              <w:rPr>
+                <w:color w:val="067D17"/>
+                <w:shd w:val="clear" w:color="auto" w:fill="EDFCED"/>
+              </w:rPr>
+              <w:t>,</w:t>
+            </w:r>
+            <w:r>
+              <w:rPr>
+                <w:color w:val="067D17"/>
+              </w:rPr>
+              <w:t>'</w:t>
+            </w:r>
+            <w:r>
+              <w:rPr>
+                <w:color w:val="080808"/>
+              </w:rPr>
+              <w:t xml:space="preserve">) </w:t>
+            </w:r>
+            <w:r>
+              <w:rPr>
+                <w:color w:val="0033B3"/>
+              </w:rPr>
+              <w:t xml:space="preserve">AS </w:t>
+            </w:r>
+            <w:r>
+              <w:rPr>
+                <w:color w:val="000000"/>
+              </w:rPr>
+              <w:t>username</w:t>
+            </w:r>
+            <w:r>
+              <w:rPr>
+                <w:color w:val="000000"/>
+              </w:rPr>
+              <w:br/>
+              <w:t xml:space="preserve">          </w:t>
+            </w:r>
+            <w:r>
+              <w:rPr>
+                <w:color w:val="0033B3"/>
+              </w:rPr>
+              <w:t xml:space="preserve">FROM </w:t>
+            </w:r>
+            <w:proofErr w:type="spellStart"/>
+            <w:r>
+              <w:rPr>
+                <w:color w:val="000000"/>
+              </w:rPr>
+              <w:t>bad_posts</w:t>
+            </w:r>
+            <w:proofErr w:type="spellEnd"/>
+            <w:r>
+              <w:rPr>
+                <w:color w:val="080808"/>
+              </w:rPr>
+              <w:t>)</w:t>
+            </w:r>
+            <w:r>
+              <w:rPr>
+                <w:color w:val="080808"/>
+              </w:rPr>
+              <w:br/>
+            </w:r>
+            <w:r>
+              <w:rPr>
+                <w:color w:val="0033B3"/>
+              </w:rPr>
+              <w:t>INSERT</w:t>
+            </w:r>
+            <w:r>
+              <w:rPr>
+                <w:color w:val="0033B3"/>
+              </w:rPr>
+              <w:br/>
+              <w:t xml:space="preserve">INTO </w:t>
+            </w:r>
+            <w:r>
+              <w:rPr>
+                <w:color w:val="000000"/>
+              </w:rPr>
+              <w:t xml:space="preserve">votes </w:t>
+            </w:r>
+            <w:r>
+              <w:rPr>
+                <w:color w:val="080808"/>
+              </w:rPr>
+              <w:t>(</w:t>
+            </w:r>
+            <w:r>
+              <w:rPr>
+                <w:color w:val="871094"/>
+              </w:rPr>
+              <w:t>vote</w:t>
+            </w:r>
+            <w:r>
+              <w:rPr>
+                <w:color w:val="080808"/>
+              </w:rPr>
+              <w:t xml:space="preserve">, </w:t>
+            </w:r>
+            <w:r>
+              <w:rPr>
+                <w:color w:val="871094"/>
+              </w:rPr>
+              <w:t>user_id</w:t>
+            </w:r>
+            <w:r>
+              <w:rPr>
+                <w:color w:val="080808"/>
+              </w:rPr>
+              <w:t xml:space="preserve">, </w:t>
+            </w:r>
+            <w:r>
+              <w:rPr>
+                <w:color w:val="871094"/>
+              </w:rPr>
+              <w:t>post_id</w:t>
+            </w:r>
+            <w:r>
+              <w:rPr>
+                <w:color w:val="080808"/>
+              </w:rPr>
+              <w:t>)</w:t>
+            </w:r>
+            <w:r>
+              <w:rPr>
+                <w:color w:val="080808"/>
+              </w:rPr>
+              <w:br/>
+            </w:r>
+            <w:r>
+              <w:rPr>
+                <w:color w:val="0033B3"/>
+              </w:rPr>
+              <w:t xml:space="preserve">SELECT </w:t>
+            </w:r>
+            <w:r>
+              <w:rPr>
+                <w:color w:val="1750EB"/>
+              </w:rPr>
+              <w:t>1</w:t>
+            </w:r>
+            <w:r>
+              <w:rPr>
+                <w:color w:val="080808"/>
+              </w:rPr>
+              <w:t xml:space="preserve">, </w:t>
+            </w:r>
+            <w:r>
+              <w:rPr>
+                <w:color w:val="000000"/>
+              </w:rPr>
+              <w:t>u</w:t>
+            </w:r>
+            <w:r>
+              <w:rPr>
+                <w:color w:val="080808"/>
+              </w:rPr>
+              <w:t>.</w:t>
+            </w:r>
+            <w:r>
+              <w:rPr>
+                <w:color w:val="871094"/>
+              </w:rPr>
+              <w:t>id</w:t>
+            </w:r>
+            <w:r>
+              <w:rPr>
+                <w:color w:val="080808"/>
+              </w:rPr>
+              <w:t xml:space="preserve">, </w:t>
+            </w:r>
+            <w:r>
+              <w:rPr>
+                <w:color w:val="000000"/>
+              </w:rPr>
+              <w:t>p</w:t>
+            </w:r>
+            <w:r>
+              <w:rPr>
+                <w:color w:val="080808"/>
+              </w:rPr>
+              <w:t>.</w:t>
+            </w:r>
+            <w:r>
+              <w:rPr>
+                <w:color w:val="871094"/>
+              </w:rPr>
+              <w:t>id</w:t>
+            </w:r>
+            <w:r>
+              <w:rPr>
+                <w:color w:val="871094"/>
+              </w:rPr>
+              <w:br/>
+            </w:r>
+            <w:r>
+              <w:rPr>
+                <w:color w:val="0033B3"/>
+              </w:rPr>
+              <w:t xml:space="preserve">FROM </w:t>
+            </w:r>
+            <w:r>
+              <w:rPr>
+                <w:color w:val="000000"/>
+              </w:rPr>
+              <w:t xml:space="preserve">t1 </w:t>
+            </w:r>
+            <w:r>
+              <w:rPr>
+                <w:color w:val="0033B3"/>
+              </w:rPr>
+              <w:t xml:space="preserve">AS </w:t>
+            </w:r>
+            <w:proofErr w:type="spellStart"/>
+            <w:r>
+              <w:rPr>
+                <w:color w:val="000000"/>
+              </w:rPr>
+              <w:t>up_vote_list</w:t>
+            </w:r>
+            <w:proofErr w:type="spellEnd"/>
+            <w:r>
+              <w:rPr>
+                <w:color w:val="000000"/>
+              </w:rPr>
+              <w:br/>
+              <w:t xml:space="preserve">         </w:t>
+            </w:r>
+            <w:r>
+              <w:rPr>
+                <w:color w:val="0033B3"/>
+              </w:rPr>
+              <w:t xml:space="preserve">JOIN </w:t>
+            </w:r>
+            <w:r>
+              <w:rPr>
+                <w:color w:val="000000"/>
+              </w:rPr>
+              <w:t xml:space="preserve">users </w:t>
+            </w:r>
+            <w:r>
+              <w:rPr>
+                <w:color w:val="0033B3"/>
+              </w:rPr>
+              <w:t xml:space="preserve">AS </w:t>
+            </w:r>
+            <w:r>
+              <w:rPr>
+                <w:color w:val="000000"/>
+              </w:rPr>
+              <w:t>u</w:t>
+            </w:r>
+            <w:r>
+              <w:rPr>
+                <w:color w:val="000000"/>
+              </w:rPr>
+              <w:br/>
+              <w:t xml:space="preserve">              </w:t>
+            </w:r>
+            <w:r>
+              <w:rPr>
+                <w:color w:val="0033B3"/>
+              </w:rPr>
+              <w:t xml:space="preserve">ON </w:t>
+            </w:r>
+            <w:proofErr w:type="spellStart"/>
+            <w:r>
+              <w:rPr>
+                <w:color w:val="000000"/>
+              </w:rPr>
+              <w:t>u</w:t>
+            </w:r>
+            <w:r>
+              <w:rPr>
+                <w:color w:val="080808"/>
+              </w:rPr>
+              <w:t>.</w:t>
+            </w:r>
+            <w:r>
+              <w:rPr>
+                <w:color w:val="871094"/>
+              </w:rPr>
+              <w:t>username</w:t>
+            </w:r>
+            <w:proofErr w:type="spellEnd"/>
+            <w:r>
+              <w:rPr>
+                <w:color w:val="871094"/>
+              </w:rPr>
+              <w:t xml:space="preserve"> </w:t>
+            </w:r>
+            <w:r>
+              <w:rPr>
+                <w:color w:val="080808"/>
+              </w:rPr>
+              <w:t xml:space="preserve">= </w:t>
+            </w:r>
+            <w:proofErr w:type="spellStart"/>
+            <w:r>
+              <w:rPr>
+                <w:color w:val="000000"/>
+              </w:rPr>
+              <w:t>up_vote_list</w:t>
+            </w:r>
+            <w:r>
+              <w:rPr>
+                <w:color w:val="080808"/>
+              </w:rPr>
+              <w:t>.</w:t>
+            </w:r>
+            <w:r>
+              <w:rPr>
+                <w:color w:val="000000"/>
+              </w:rPr>
+              <w:t>username</w:t>
+            </w:r>
+            <w:proofErr w:type="spellEnd"/>
+            <w:r>
+              <w:rPr>
+                <w:color w:val="000000"/>
+              </w:rPr>
+              <w:br/>
+              <w:t xml:space="preserve">         </w:t>
+            </w:r>
+            <w:r>
+              <w:rPr>
+                <w:color w:val="0033B3"/>
+              </w:rPr>
+              <w:t xml:space="preserve">JOIN </w:t>
+            </w:r>
+            <w:r>
+              <w:rPr>
+                <w:color w:val="000000"/>
+              </w:rPr>
+              <w:t xml:space="preserve">posts </w:t>
+            </w:r>
+            <w:r>
+              <w:rPr>
+                <w:color w:val="0033B3"/>
+              </w:rPr>
+              <w:t xml:space="preserve">AS </w:t>
+            </w:r>
+            <w:r>
+              <w:rPr>
+                <w:color w:val="000000"/>
+              </w:rPr>
+              <w:t>p</w:t>
+            </w:r>
+            <w:r>
+              <w:rPr>
+                <w:color w:val="000000"/>
+              </w:rPr>
+              <w:br/>
+              <w:t xml:space="preserve">              </w:t>
+            </w:r>
+            <w:r>
+              <w:rPr>
+                <w:color w:val="0033B3"/>
+              </w:rPr>
+              <w:t xml:space="preserve">ON </w:t>
+            </w:r>
+            <w:proofErr w:type="spellStart"/>
+            <w:r>
+              <w:rPr>
+                <w:color w:val="000000"/>
+              </w:rPr>
+              <w:t>up_vote_list</w:t>
+            </w:r>
+            <w:r>
+              <w:rPr>
+                <w:color w:val="080808"/>
+              </w:rPr>
+              <w:t>.</w:t>
+            </w:r>
+            <w:r>
+              <w:rPr>
+                <w:color w:val="000000"/>
+              </w:rPr>
+              <w:t>title</w:t>
+            </w:r>
+            <w:proofErr w:type="spellEnd"/>
+            <w:r>
+              <w:rPr>
+                <w:color w:val="000000"/>
+              </w:rPr>
+              <w:t xml:space="preserve"> </w:t>
+            </w:r>
+            <w:r>
+              <w:rPr>
+                <w:color w:val="080808"/>
+              </w:rPr>
+              <w:t xml:space="preserve">= </w:t>
+            </w:r>
+            <w:proofErr w:type="spellStart"/>
+            <w:r>
+              <w:rPr>
+                <w:color w:val="000000"/>
+              </w:rPr>
+              <w:t>p</w:t>
+            </w:r>
+            <w:r>
+              <w:rPr>
+                <w:color w:val="080808"/>
+              </w:rPr>
+              <w:t>.</w:t>
+            </w:r>
+            <w:r>
+              <w:rPr>
+                <w:color w:val="871094"/>
+              </w:rPr>
+              <w:t>title</w:t>
+            </w:r>
+            <w:proofErr w:type="spellEnd"/>
+            <w:r>
+              <w:rPr>
+                <w:color w:val="871094"/>
+              </w:rPr>
+              <w:br/>
+            </w:r>
+            <w:r>
+              <w:rPr>
+                <w:color w:val="0033B3"/>
+              </w:rPr>
+              <w:t xml:space="preserve">ORDER BY </w:t>
+            </w:r>
+            <w:r>
+              <w:rPr>
+                <w:color w:val="000000"/>
+              </w:rPr>
+              <w:t>u</w:t>
+            </w:r>
+            <w:r>
+              <w:rPr>
+                <w:color w:val="080808"/>
+              </w:rPr>
+              <w:t>.</w:t>
+            </w:r>
+            <w:r>
+              <w:rPr>
+                <w:color w:val="871094"/>
+              </w:rPr>
+              <w:t>id</w:t>
+            </w:r>
+            <w:r>
+              <w:rPr>
+                <w:color w:val="080808"/>
+              </w:rPr>
+              <w:t>;</w:t>
+            </w:r>
+            <w:r>
+              <w:rPr>
+                <w:color w:val="080808"/>
+              </w:rPr>
+              <w:br/>
+            </w:r>
+            <w:r>
+              <w:rPr>
+                <w:color w:val="080808"/>
+              </w:rPr>
+              <w:br/>
+            </w:r>
+            <w:r>
+              <w:rPr>
+                <w:color w:val="0033B3"/>
+              </w:rPr>
+              <w:t xml:space="preserve">WITH </w:t>
+            </w:r>
+            <w:r>
+              <w:rPr>
+                <w:color w:val="000000"/>
+              </w:rPr>
+              <w:t xml:space="preserve">t2 </w:t>
+            </w:r>
+            <w:r>
+              <w:rPr>
+                <w:color w:val="0033B3"/>
+              </w:rPr>
+              <w:t>AS</w:t>
+            </w:r>
+            <w:r>
+              <w:rPr>
+                <w:color w:val="0033B3"/>
+              </w:rPr>
+              <w:br/>
+              <w:t xml:space="preserve">         </w:t>
+            </w:r>
+            <w:r>
+              <w:rPr>
+                <w:color w:val="080808"/>
+              </w:rPr>
+              <w:t>(</w:t>
+            </w:r>
+            <w:r>
+              <w:rPr>
+                <w:color w:val="0033B3"/>
+              </w:rPr>
+              <w:t xml:space="preserve">SELECT </w:t>
+            </w:r>
+            <w:r>
+              <w:rPr>
+                <w:color w:val="871094"/>
+              </w:rPr>
+              <w:t xml:space="preserve">title </w:t>
+            </w:r>
+            <w:r>
+              <w:rPr>
+                <w:color w:val="0033B3"/>
+              </w:rPr>
+              <w:t xml:space="preserve">AS </w:t>
+            </w:r>
+            <w:r>
+              <w:rPr>
+                <w:color w:val="000000"/>
+              </w:rPr>
+              <w:t>title</w:t>
+            </w:r>
+            <w:r>
+              <w:rPr>
+                <w:color w:val="080808"/>
+              </w:rPr>
+              <w:t xml:space="preserve">, </w:t>
+            </w:r>
+            <w:r>
+              <w:rPr>
+                <w:i/>
+                <w:iCs/>
+                <w:color w:val="00627A"/>
+              </w:rPr>
+              <w:t>regexp_split_to_table</w:t>
+            </w:r>
+            <w:r>
+              <w:rPr>
+                <w:color w:val="080808"/>
+              </w:rPr>
+              <w:t>(</w:t>
+            </w:r>
+            <w:r>
+              <w:rPr>
+                <w:color w:val="871094"/>
+              </w:rPr>
+              <w:t>downvotes</w:t>
+            </w:r>
+            <w:r>
+              <w:rPr>
+                <w:color w:val="080808"/>
+              </w:rPr>
+              <w:t xml:space="preserve">, </w:t>
+            </w:r>
+            <w:r>
+              <w:rPr>
+                <w:color w:val="067D17"/>
+              </w:rPr>
+              <w:t>'</w:t>
+            </w:r>
+            <w:r>
+              <w:rPr>
+                <w:color w:val="067D17"/>
+                <w:shd w:val="clear" w:color="auto" w:fill="EDFCED"/>
+              </w:rPr>
+              <w:t>,</w:t>
+            </w:r>
+            <w:r>
+              <w:rPr>
+                <w:color w:val="067D17"/>
+              </w:rPr>
+              <w:t>'</w:t>
+            </w:r>
+            <w:r>
+              <w:rPr>
+                <w:color w:val="080808"/>
+              </w:rPr>
+              <w:t xml:space="preserve">) </w:t>
+            </w:r>
+            <w:r>
+              <w:rPr>
+                <w:color w:val="0033B3"/>
+              </w:rPr>
+              <w:t xml:space="preserve">AS </w:t>
+            </w:r>
+            <w:r>
+              <w:rPr>
+                <w:color w:val="000000"/>
+              </w:rPr>
+              <w:t>username</w:t>
+            </w:r>
+            <w:r>
+              <w:rPr>
+                <w:color w:val="000000"/>
+              </w:rPr>
+              <w:br/>
+              <w:t xml:space="preserve">          </w:t>
+            </w:r>
+            <w:r>
+              <w:rPr>
+                <w:color w:val="0033B3"/>
+              </w:rPr>
+              <w:t xml:space="preserve">FROM </w:t>
+            </w:r>
+            <w:proofErr w:type="spellStart"/>
+            <w:r>
+              <w:rPr>
+                <w:color w:val="000000"/>
+              </w:rPr>
+              <w:t>bad_posts</w:t>
+            </w:r>
+            <w:proofErr w:type="spellEnd"/>
+            <w:r>
+              <w:rPr>
+                <w:color w:val="080808"/>
+              </w:rPr>
+              <w:t>)</w:t>
+            </w:r>
+            <w:r>
+              <w:rPr>
+                <w:color w:val="080808"/>
+              </w:rPr>
+              <w:br/>
+            </w:r>
+            <w:r>
+              <w:rPr>
+                <w:color w:val="0033B3"/>
+              </w:rPr>
+              <w:t>INSERT</w:t>
+            </w:r>
+            <w:r>
+              <w:rPr>
+                <w:color w:val="0033B3"/>
+              </w:rPr>
+              <w:br/>
+              <w:t xml:space="preserve">INTO </w:t>
+            </w:r>
+            <w:r>
+              <w:rPr>
+                <w:color w:val="000000"/>
+              </w:rPr>
+              <w:t xml:space="preserve">votes </w:t>
+            </w:r>
+            <w:r>
+              <w:rPr>
+                <w:color w:val="080808"/>
+              </w:rPr>
+              <w:t>(</w:t>
+            </w:r>
+            <w:r>
+              <w:rPr>
+                <w:color w:val="871094"/>
+              </w:rPr>
+              <w:t>vote</w:t>
+            </w:r>
+            <w:r>
+              <w:rPr>
+                <w:color w:val="080808"/>
+              </w:rPr>
+              <w:t xml:space="preserve">, </w:t>
+            </w:r>
+            <w:r>
+              <w:rPr>
+                <w:color w:val="871094"/>
+              </w:rPr>
+              <w:t>user_id</w:t>
+            </w:r>
+            <w:r>
+              <w:rPr>
+                <w:color w:val="080808"/>
+              </w:rPr>
+              <w:t xml:space="preserve">, </w:t>
+            </w:r>
+            <w:r>
+              <w:rPr>
+                <w:color w:val="871094"/>
+              </w:rPr>
+              <w:t>post_id</w:t>
+            </w:r>
+            <w:r>
+              <w:rPr>
+                <w:color w:val="080808"/>
+              </w:rPr>
+              <w:t>)</w:t>
+            </w:r>
+            <w:r>
+              <w:rPr>
+                <w:color w:val="080808"/>
+              </w:rPr>
+              <w:br/>
+            </w:r>
+            <w:r>
+              <w:rPr>
+                <w:color w:val="0033B3"/>
+              </w:rPr>
+              <w:t xml:space="preserve">SELECT </w:t>
+            </w:r>
+            <w:r>
+              <w:rPr>
+                <w:color w:val="080808"/>
+              </w:rPr>
+              <w:t>-</w:t>
+            </w:r>
+            <w:r>
+              <w:rPr>
+                <w:color w:val="1750EB"/>
+              </w:rPr>
+              <w:t>1</w:t>
+            </w:r>
+            <w:r>
+              <w:rPr>
+                <w:color w:val="080808"/>
+              </w:rPr>
+              <w:t xml:space="preserve">, </w:t>
+            </w:r>
+            <w:r>
+              <w:rPr>
+                <w:color w:val="000000"/>
+              </w:rPr>
+              <w:t>u</w:t>
+            </w:r>
+            <w:r>
+              <w:rPr>
+                <w:color w:val="080808"/>
+              </w:rPr>
+              <w:t>.</w:t>
+            </w:r>
+            <w:r>
+              <w:rPr>
+                <w:color w:val="871094"/>
+              </w:rPr>
+              <w:t>id</w:t>
+            </w:r>
+            <w:r>
+              <w:rPr>
+                <w:color w:val="080808"/>
+              </w:rPr>
+              <w:t xml:space="preserve">, </w:t>
+            </w:r>
+            <w:r>
+              <w:rPr>
+                <w:color w:val="000000"/>
+              </w:rPr>
+              <w:t>p</w:t>
+            </w:r>
+            <w:r>
+              <w:rPr>
+                <w:color w:val="080808"/>
+              </w:rPr>
+              <w:t>.</w:t>
+            </w:r>
+            <w:r>
+              <w:rPr>
+                <w:color w:val="871094"/>
+              </w:rPr>
+              <w:t>id</w:t>
+            </w:r>
+            <w:r>
+              <w:rPr>
+                <w:color w:val="871094"/>
+              </w:rPr>
+              <w:br/>
+            </w:r>
+            <w:r>
+              <w:rPr>
+                <w:color w:val="0033B3"/>
+              </w:rPr>
+              <w:t xml:space="preserve">FROM </w:t>
+            </w:r>
+            <w:r>
+              <w:rPr>
+                <w:color w:val="000000"/>
+              </w:rPr>
+              <w:t xml:space="preserve">t2 </w:t>
+            </w:r>
+            <w:r>
+              <w:rPr>
+                <w:color w:val="0033B3"/>
+              </w:rPr>
+              <w:t xml:space="preserve">AS </w:t>
+            </w:r>
+            <w:proofErr w:type="spellStart"/>
+            <w:r>
+              <w:rPr>
+                <w:color w:val="000000"/>
+              </w:rPr>
+              <w:t>down_vote_list</w:t>
+            </w:r>
+            <w:proofErr w:type="spellEnd"/>
+            <w:r>
+              <w:rPr>
+                <w:color w:val="000000"/>
+              </w:rPr>
+              <w:br/>
+              <w:t xml:space="preserve">         </w:t>
+            </w:r>
+            <w:r>
+              <w:rPr>
+                <w:color w:val="0033B3"/>
+              </w:rPr>
+              <w:t xml:space="preserve">JOIN </w:t>
+            </w:r>
+            <w:r>
+              <w:rPr>
+                <w:color w:val="000000"/>
+              </w:rPr>
+              <w:t xml:space="preserve">users </w:t>
+            </w:r>
+            <w:r>
+              <w:rPr>
+                <w:color w:val="0033B3"/>
+              </w:rPr>
+              <w:t xml:space="preserve">AS </w:t>
+            </w:r>
+            <w:r>
+              <w:rPr>
+                <w:color w:val="000000"/>
+              </w:rPr>
+              <w:t>u</w:t>
+            </w:r>
+            <w:r>
+              <w:rPr>
+                <w:color w:val="000000"/>
+              </w:rPr>
+              <w:br/>
+              <w:t xml:space="preserve">              </w:t>
+            </w:r>
+            <w:r>
+              <w:rPr>
+                <w:color w:val="0033B3"/>
+              </w:rPr>
+              <w:t xml:space="preserve">ON </w:t>
+            </w:r>
+            <w:proofErr w:type="spellStart"/>
+            <w:r>
+              <w:rPr>
+                <w:color w:val="000000"/>
+              </w:rPr>
+              <w:t>u</w:t>
+            </w:r>
+            <w:r>
+              <w:rPr>
+                <w:color w:val="080808"/>
+              </w:rPr>
+              <w:t>.</w:t>
+            </w:r>
+            <w:r>
+              <w:rPr>
+                <w:color w:val="871094"/>
+              </w:rPr>
+              <w:t>username</w:t>
+            </w:r>
+            <w:proofErr w:type="spellEnd"/>
+            <w:r>
+              <w:rPr>
+                <w:color w:val="871094"/>
+              </w:rPr>
+              <w:t xml:space="preserve"> </w:t>
+            </w:r>
+            <w:r>
+              <w:rPr>
+                <w:color w:val="080808"/>
+              </w:rPr>
+              <w:t xml:space="preserve">= </w:t>
+            </w:r>
+            <w:proofErr w:type="spellStart"/>
+            <w:r>
+              <w:rPr>
+                <w:color w:val="000000"/>
+              </w:rPr>
+              <w:t>down_vote_list</w:t>
+            </w:r>
+            <w:r>
+              <w:rPr>
+                <w:color w:val="080808"/>
+              </w:rPr>
+              <w:t>.</w:t>
+            </w:r>
+            <w:r>
+              <w:rPr>
+                <w:color w:val="000000"/>
+              </w:rPr>
+              <w:t>username</w:t>
+            </w:r>
+            <w:proofErr w:type="spellEnd"/>
+            <w:r>
+              <w:rPr>
+                <w:color w:val="000000"/>
+              </w:rPr>
+              <w:br/>
+              <w:t xml:space="preserve">         </w:t>
+            </w:r>
+            <w:r>
+              <w:rPr>
+                <w:color w:val="0033B3"/>
+              </w:rPr>
+              <w:t xml:space="preserve">JOIN </w:t>
+            </w:r>
+            <w:r>
+              <w:rPr>
+                <w:color w:val="000000"/>
+              </w:rPr>
+              <w:t xml:space="preserve">posts </w:t>
+            </w:r>
+            <w:r>
+              <w:rPr>
+                <w:color w:val="0033B3"/>
+              </w:rPr>
+              <w:t xml:space="preserve">AS </w:t>
+            </w:r>
+            <w:r>
+              <w:rPr>
+                <w:color w:val="000000"/>
+              </w:rPr>
+              <w:t>p</w:t>
+            </w:r>
+            <w:r>
+              <w:rPr>
+                <w:color w:val="000000"/>
+              </w:rPr>
+              <w:br/>
+              <w:t xml:space="preserve">              </w:t>
+            </w:r>
+            <w:r>
+              <w:rPr>
+                <w:color w:val="0033B3"/>
+              </w:rPr>
+              <w:t xml:space="preserve">ON </w:t>
+            </w:r>
+            <w:proofErr w:type="spellStart"/>
+            <w:r>
+              <w:rPr>
+                <w:color w:val="000000"/>
+              </w:rPr>
+              <w:t>down_vote_list</w:t>
+            </w:r>
+            <w:r>
+              <w:rPr>
+                <w:color w:val="080808"/>
+              </w:rPr>
+              <w:t>.</w:t>
+            </w:r>
+            <w:r>
+              <w:rPr>
+                <w:color w:val="000000"/>
+              </w:rPr>
+              <w:t>title</w:t>
+            </w:r>
+            <w:proofErr w:type="spellEnd"/>
+            <w:r>
+              <w:rPr>
+                <w:color w:val="000000"/>
+              </w:rPr>
+              <w:t xml:space="preserve"> </w:t>
+            </w:r>
+            <w:r>
+              <w:rPr>
+                <w:color w:val="080808"/>
+              </w:rPr>
+              <w:t xml:space="preserve">= </w:t>
+            </w:r>
+            <w:proofErr w:type="spellStart"/>
+            <w:r>
+              <w:rPr>
+                <w:color w:val="000000"/>
+              </w:rPr>
+              <w:t>p</w:t>
+            </w:r>
+            <w:r>
+              <w:rPr>
+                <w:color w:val="080808"/>
+              </w:rPr>
+              <w:t>.</w:t>
+            </w:r>
+            <w:r>
+              <w:rPr>
+                <w:color w:val="871094"/>
+              </w:rPr>
+              <w:t>title</w:t>
+            </w:r>
+            <w:proofErr w:type="spellEnd"/>
+            <w:r>
+              <w:rPr>
+                <w:color w:val="871094"/>
+              </w:rPr>
+              <w:br/>
+            </w:r>
+            <w:r>
+              <w:rPr>
+                <w:color w:val="0033B3"/>
+              </w:rPr>
+              <w:t xml:space="preserve">ORDER BY </w:t>
+            </w:r>
+            <w:r>
+              <w:rPr>
+                <w:color w:val="000000"/>
+              </w:rPr>
+              <w:t>u</w:t>
+            </w:r>
+            <w:r>
+              <w:rPr>
+                <w:color w:val="080808"/>
+              </w:rPr>
+              <w:t>.</w:t>
+            </w:r>
+            <w:r>
+              <w:rPr>
+                <w:color w:val="871094"/>
+              </w:rPr>
+              <w:t>id</w:t>
+            </w:r>
+            <w:r>
+              <w:rPr>
+                <w:color w:val="080808"/>
+              </w:rPr>
+              <w:t>;</w:t>
+            </w:r>
+          </w:p>
+          <w:p>
+            <w:pPr>
               <w:widowControl w:val="0"/>
+              <w:tabs>
+                <w:tab w:val="left" w:pos="1252"/>
+              </w:tabs>
               <w:spacing w:line="240" w:lineRule="auto"/>
               <w:rPr>
                 <w:rFonts w:ascii="Roboto Mono" w:eastAsia="Roboto Mono" w:hAnsi="Roboto Mono" w:cs="Roboto Mono"/>

</xml_diff>

<commit_message>
feat: incorporated project review feedback.
</commit_message>
<xml_diff>
--- a/udiddit-a-social-news-aggregator.docx
+++ b/udiddit-a-social-news-aggregator.docx
@@ -3104,7 +3104,144 @@
               <w:rPr>
                 <w:color w:val="0033B3"/>
               </w:rPr>
-              <w:t>UNIQUE NOT NULL</w:t>
+              <w:t xml:space="preserve">UNIQUE NOT NULL CHECK </w:t>
+            </w:r>
+            <w:r>
+              <w:rPr>
+                <w:color w:val="080808"/>
+              </w:rPr>
+              <w:t>(</w:t>
+            </w:r>
+            <w:r>
+              <w:rPr>
+                <w:i/>
+                <w:iCs/>
+                <w:color w:val="00627A"/>
+              </w:rPr>
+              <w:t>Length</w:t>
+            </w:r>
+            <w:r>
+              <w:rPr>
+                <w:color w:val="080808"/>
+              </w:rPr>
+              <w:t>(</w:t>
+            </w:r>
+            <w:r>
+              <w:rPr>
+                <w:i/>
+                <w:iCs/>
+                <w:color w:val="00627A"/>
+              </w:rPr>
+              <w:t>Trim</w:t>
+            </w:r>
+            <w:r>
+              <w:rPr>
+                <w:color w:val="080808"/>
+              </w:rPr>
+              <w:t>(</w:t>
+            </w:r>
+            <w:r>
+              <w:rPr>
+                <w:color w:val="871094"/>
+              </w:rPr>
+              <w:t>"username"</w:t>
+            </w:r>
+            <w:r>
+              <w:rPr>
+                <w:color w:val="080808"/>
+              </w:rPr>
+              <w:t xml:space="preserve">)) &gt; </w:t>
+            </w:r>
+            <w:r>
+              <w:rPr>
+                <w:color w:val="1750EB"/>
+              </w:rPr>
+              <w:t>0</w:t>
+            </w:r>
+            <w:r>
+              <w:rPr>
+                <w:color w:val="080808"/>
+              </w:rPr>
+              <w:t>),</w:t>
+            </w:r>
+            <w:r>
+              <w:rPr>
+                <w:color w:val="080808"/>
+              </w:rPr>
+              <w:br/>
+              <w:t xml:space="preserve">    </w:t>
+            </w:r>
+            <w:r>
+              <w:rPr>
+                <w:color w:val="871094"/>
+              </w:rPr>
+              <w:t xml:space="preserve">"last_login" </w:t>
+            </w:r>
+            <w:r>
+              <w:rPr>
+                <w:color w:val="0033B3"/>
+              </w:rPr>
+              <w:t>TIMESTAMP</w:t>
+            </w:r>
+            <w:r>
+              <w:rPr>
+                <w:color w:val="0033B3"/>
+              </w:rPr>
+              <w:br/>
+            </w:r>
+            <w:r>
+              <w:rPr>
+                <w:color w:val="080808"/>
+              </w:rPr>
+              <w:t>);</w:t>
+            </w:r>
+            <w:r>
+              <w:rPr>
+                <w:color w:val="080808"/>
+              </w:rPr>
+              <w:br/>
+            </w:r>
+            <w:r>
+              <w:rPr>
+                <w:color w:val="080808"/>
+              </w:rPr>
+              <w:br/>
+            </w:r>
+            <w:r>
+              <w:rPr>
+                <w:color w:val="0033B3"/>
+              </w:rPr>
+              <w:t xml:space="preserve">CREATE INDEX IF NOT EXISTS </w:t>
+            </w:r>
+            <w:r>
+              <w:rPr>
+                <w:color w:val="080808"/>
+              </w:rPr>
+              <w:t xml:space="preserve">"find_users_by_last_login" </w:t>
+            </w:r>
+            <w:r>
+              <w:rPr>
+                <w:color w:val="0033B3"/>
+              </w:rPr>
+              <w:t xml:space="preserve">ON </w:t>
+            </w:r>
+            <w:r>
+              <w:rPr>
+                <w:color w:val="000000"/>
+              </w:rPr>
+              <w:t xml:space="preserve">"users" </w:t>
+            </w:r>
+            <w:r>
+              <w:rPr>
+                <w:color w:val="080808"/>
+              </w:rPr>
+              <w:t>(</w:t>
+            </w:r>
+            <w:r>
+              <w:rPr>
+                <w:color w:val="871094"/>
+              </w:rPr>
+              <w:t>"username"</w:t>
             </w:r>
             <w:r>
               <w:rPr>
@@ -3117,30 +3254,278 @@
                 <w:color w:val="080808"/>
               </w:rPr>
               <w:br/>
+            </w:r>
+            <w:r>
+              <w:rPr>
+                <w:color w:val="871094"/>
+              </w:rPr>
+              <w:t>"last_login"</w:t>
+            </w:r>
+            <w:r>
+              <w:rPr>
+                <w:color w:val="080808"/>
+              </w:rPr>
+              <w:t>);</w:t>
+            </w:r>
+            <w:r>
+              <w:rPr>
+                <w:color w:val="080808"/>
+              </w:rPr>
+              <w:br/>
+            </w:r>
+            <w:r>
+              <w:rPr>
+                <w:color w:val="080808"/>
+              </w:rPr>
+              <w:br/>
+            </w:r>
+            <w:r>
+              <w:rPr>
+                <w:color w:val="080808"/>
+              </w:rPr>
+              <w:br/>
+            </w:r>
+            <w:r>
+              <w:rPr>
+                <w:color w:val="0033B3"/>
+              </w:rPr>
+              <w:t xml:space="preserve">CREATE TABLE IF NOT EXISTS </w:t>
+            </w:r>
+            <w:r>
+              <w:rPr>
+                <w:color w:val="000000"/>
+              </w:rPr>
+              <w:t>"topics"</w:t>
+            </w:r>
+            <w:r>
+              <w:rPr>
+                <w:color w:val="000000"/>
+              </w:rPr>
+              <w:br/>
+            </w:r>
+            <w:r>
+              <w:rPr>
+                <w:color w:val="080808"/>
+              </w:rPr>
+              <w:t>(</w:t>
+            </w:r>
+            <w:r>
+              <w:rPr>
+                <w:color w:val="080808"/>
+              </w:rPr>
+              <w:br/>
               <w:t xml:space="preserve">    </w:t>
             </w:r>
             <w:r>
               <w:rPr>
                 <w:color w:val="871094"/>
               </w:rPr>
-              <w:t xml:space="preserve">"last_login" </w:t>
-            </w:r>
-            <w:r>
-              <w:rPr>
-                <w:color w:val="0033B3"/>
-              </w:rPr>
-              <w:t>TIMESTAMP</w:t>
-            </w:r>
-            <w:r>
-              <w:rPr>
-                <w:color w:val="0033B3"/>
-              </w:rPr>
-              <w:br/>
-            </w:r>
-            <w:r>
-              <w:rPr>
-                <w:color w:val="080808"/>
-              </w:rPr>
+              <w:t xml:space="preserve">"id"          </w:t>
+            </w:r>
+            <w:r>
+              <w:rPr>
+                <w:color w:val="0033B3"/>
+              </w:rPr>
+              <w:t>BIGSERIAL PRIMARY KEY</w:t>
+            </w:r>
+            <w:r>
+              <w:rPr>
+                <w:color w:val="080808"/>
+              </w:rPr>
+              <w:t>,</w:t>
+            </w:r>
+            <w:r>
+              <w:rPr>
+                <w:color w:val="080808"/>
+              </w:rPr>
+              <w:br/>
+              <w:t xml:space="preserve">    </w:t>
+            </w:r>
+            <w:r>
+              <w:rPr>
+                <w:color w:val="871094"/>
+              </w:rPr>
+              <w:t xml:space="preserve">"name"        </w:t>
+            </w:r>
+            <w:r>
+              <w:rPr>
+                <w:color w:val="0033B3"/>
+              </w:rPr>
+              <w:t>VARCHAR</w:t>
+            </w:r>
+            <w:r>
+              <w:rPr>
+                <w:color w:val="080808"/>
+              </w:rPr>
+              <w:t>(</w:t>
+            </w:r>
+            <w:r>
+              <w:rPr>
+                <w:color w:val="1750EB"/>
+              </w:rPr>
+              <w:t>30</w:t>
+            </w:r>
+            <w:r>
+              <w:rPr>
+                <w:color w:val="080808"/>
+              </w:rPr>
+              <w:t xml:space="preserve">) </w:t>
+            </w:r>
+            <w:r>
+              <w:rPr>
+                <w:color w:val="0033B3"/>
+              </w:rPr>
+              <w:t xml:space="preserve">UNIQUE NOT NULL CHECK </w:t>
+            </w:r>
+            <w:r>
+              <w:rPr>
+                <w:color w:val="080808"/>
+              </w:rPr>
+              <w:t>(</w:t>
+            </w:r>
+            <w:r>
+              <w:rPr>
+                <w:i/>
+                <w:iCs/>
+                <w:color w:val="00627A"/>
+              </w:rPr>
+              <w:t>Length</w:t>
+            </w:r>
+            <w:r>
+              <w:rPr>
+                <w:color w:val="080808"/>
+              </w:rPr>
+              <w:t>(</w:t>
+            </w:r>
+            <w:r>
+              <w:rPr>
+                <w:i/>
+                <w:iCs/>
+                <w:color w:val="00627A"/>
+              </w:rPr>
+              <w:t>Trim</w:t>
+            </w:r>
+            <w:r>
+              <w:rPr>
+                <w:color w:val="080808"/>
+              </w:rPr>
+              <w:t>(</w:t>
+            </w:r>
+            <w:r>
+              <w:rPr>
+                <w:color w:val="871094"/>
+              </w:rPr>
+              <w:t>"name"</w:t>
+            </w:r>
+            <w:r>
+              <w:rPr>
+                <w:color w:val="080808"/>
+              </w:rPr>
+              <w:t xml:space="preserve">)) &gt; </w:t>
+            </w:r>
+            <w:r>
+              <w:rPr>
+                <w:color w:val="1750EB"/>
+              </w:rPr>
+              <w:t>0</w:t>
+            </w:r>
+            <w:r>
+              <w:rPr>
+                <w:color w:val="080808"/>
+              </w:rPr>
+              <w:t>),</w:t>
+            </w:r>
+            <w:r>
+              <w:rPr>
+                <w:color w:val="080808"/>
+              </w:rPr>
+              <w:br/>
+              <w:t xml:space="preserve">    </w:t>
+            </w:r>
+            <w:r>
+              <w:rPr>
+                <w:color w:val="871094"/>
+              </w:rPr>
+              <w:t xml:space="preserve">"description" </w:t>
+            </w:r>
+            <w:r>
+              <w:rPr>
+                <w:color w:val="0033B3"/>
+              </w:rPr>
+              <w:t>VARCHAR</w:t>
+            </w:r>
+            <w:r>
+              <w:rPr>
+                <w:color w:val="080808"/>
+              </w:rPr>
+              <w:t>(</w:t>
+            </w:r>
+            <w:r>
+              <w:rPr>
+                <w:color w:val="1750EB"/>
+              </w:rPr>
+              <w:t>500</w:t>
+            </w:r>
+            <w:r>
+              <w:rPr>
+                <w:color w:val="080808"/>
+              </w:rPr>
+              <w:t>),</w:t>
+            </w:r>
+            <w:r>
+              <w:rPr>
+                <w:color w:val="080808"/>
+              </w:rPr>
+              <w:br/>
+              <w:t xml:space="preserve">    </w:t>
+            </w:r>
+            <w:r>
+              <w:rPr>
+                <w:color w:val="871094"/>
+              </w:rPr>
+              <w:t xml:space="preserve">"user_id"     </w:t>
+            </w:r>
+            <w:r>
+              <w:rPr>
+                <w:color w:val="0033B3"/>
+              </w:rPr>
+              <w:t xml:space="preserve">BIGINT REFERENCES </w:t>
+            </w:r>
+            <w:r>
+              <w:rPr>
+                <w:color w:val="000000"/>
+              </w:rPr>
+              <w:t xml:space="preserve">"users" </w:t>
+            </w:r>
+            <w:r>
+              <w:rPr>
+                <w:color w:val="080808"/>
+              </w:rPr>
+              <w:t>(</w:t>
+            </w:r>
+            <w:r>
+              <w:rPr>
+                <w:color w:val="871094"/>
+              </w:rPr>
+              <w:t>"id"</w:t>
+            </w:r>
+            <w:r>
+              <w:rPr>
+                <w:color w:val="080808"/>
+              </w:rPr>
+              <w:t>)</w:t>
+            </w:r>
+            <w:r>
+              <w:rPr>
+                <w:color w:val="080808"/>
+              </w:rPr>
+              <w:br/>
+            </w:r>
+            <w:r>
+              <w:rPr>
+                <w:color w:val="080808"/>
+              </w:rPr>
+              <w:br/>
               <w:t>);</w:t>
             </w:r>
             <w:r>
@@ -3151,6 +3536,60 @@
             </w:r>
             <w:r>
               <w:rPr>
+                <w:color w:val="0033B3"/>
+              </w:rPr>
+              <w:t xml:space="preserve">CREATE INDEX IF NOT EXISTS </w:t>
+            </w:r>
+            <w:r>
+              <w:rPr>
+                <w:color w:val="080808"/>
+              </w:rPr>
+              <w:t xml:space="preserve">"find_topics_by_user_id" </w:t>
+            </w:r>
+            <w:r>
+              <w:rPr>
+                <w:color w:val="0033B3"/>
+              </w:rPr>
+              <w:t xml:space="preserve">ON </w:t>
+            </w:r>
+            <w:r>
+              <w:rPr>
+                <w:color w:val="000000"/>
+              </w:rPr>
+              <w:t xml:space="preserve">"topics" </w:t>
+            </w:r>
+            <w:r>
+              <w:rPr>
+                <w:color w:val="080808"/>
+              </w:rPr>
+              <w:t>(</w:t>
+            </w:r>
+            <w:r>
+              <w:rPr>
+                <w:color w:val="871094"/>
+              </w:rPr>
+              <w:t>"user_id"</w:t>
+            </w:r>
+            <w:r>
+              <w:rPr>
+                <w:color w:val="080808"/>
+              </w:rPr>
+              <w:t>);</w:t>
+            </w:r>
+            <w:r>
+              <w:rPr>
+                <w:color w:val="080808"/>
+              </w:rPr>
+              <w:br/>
+            </w:r>
+            <w:r>
+              <w:rPr>
+                <w:color w:val="080808"/>
+              </w:rPr>
+              <w:br/>
+            </w:r>
+            <w:r>
+              <w:rPr>
                 <w:color w:val="080808"/>
               </w:rPr>
               <w:br/>
@@ -3165,7 +3604,7 @@
               <w:rPr>
                 <w:color w:val="000000"/>
               </w:rPr>
-              <w:t>"topics"</w:t>
+              <w:t>"posts"</w:t>
             </w:r>
             <w:r>
               <w:rPr>
@@ -3190,7 +3629,7 @@
               <w:rPr>
                 <w:color w:val="871094"/>
               </w:rPr>
-              <w:t xml:space="preserve">"id"          </w:t>
+              <w:t xml:space="preserve">"id"       </w:t>
             </w:r>
             <w:r>
               <w:rPr>
@@ -3215,7 +3654,7 @@
               <w:rPr>
                 <w:color w:val="871094"/>
               </w:rPr>
-              <w:t xml:space="preserve">"name"        </w:t>
+              <w:t xml:space="preserve">"title"    </w:t>
             </w:r>
             <w:r>
               <w:rPr>
@@ -3233,7 +3672,7 @@
               <w:rPr>
                 <w:color w:val="1750EB"/>
               </w:rPr>
-              <w:t>30</w:t>
+              <w:t>100</w:t>
             </w:r>
             <w:r>
               <w:rPr>
@@ -3245,7 +3684,84 @@
               <w:rPr>
                 <w:color w:val="0033B3"/>
               </w:rPr>
-              <w:t>UNIQUE NOT NULL</w:t>
+              <w:t xml:space="preserve">NOT NULL CHECK </w:t>
+            </w:r>
+            <w:r>
+              <w:rPr>
+                <w:color w:val="080808"/>
+              </w:rPr>
+              <w:t>(</w:t>
+            </w:r>
+            <w:r>
+              <w:rPr>
+                <w:i/>
+                <w:iCs/>
+                <w:color w:val="00627A"/>
+              </w:rPr>
+              <w:t>Length</w:t>
+            </w:r>
+            <w:r>
+              <w:rPr>
+                <w:color w:val="080808"/>
+              </w:rPr>
+              <w:t>(</w:t>
+            </w:r>
+            <w:r>
+              <w:rPr>
+                <w:i/>
+                <w:iCs/>
+                <w:color w:val="00627A"/>
+              </w:rPr>
+              <w:t>Trim</w:t>
+            </w:r>
+            <w:r>
+              <w:rPr>
+                <w:color w:val="080808"/>
+              </w:rPr>
+              <w:t>(</w:t>
+            </w:r>
+            <w:r>
+              <w:rPr>
+                <w:color w:val="871094"/>
+              </w:rPr>
+              <w:t>"title"</w:t>
+            </w:r>
+            <w:r>
+              <w:rPr>
+                <w:color w:val="080808"/>
+              </w:rPr>
+              <w:t xml:space="preserve">)) &gt; </w:t>
+            </w:r>
+            <w:r>
+              <w:rPr>
+                <w:color w:val="1750EB"/>
+              </w:rPr>
+              <w:t>0</w:t>
+            </w:r>
+            <w:r>
+              <w:rPr>
+                <w:color w:val="080808"/>
+              </w:rPr>
+              <w:t>),</w:t>
+            </w:r>
+            <w:r>
+              <w:rPr>
+                <w:color w:val="080808"/>
+              </w:rPr>
+              <w:br/>
+              <w:t xml:space="preserve">    </w:t>
+            </w:r>
+            <w:r>
+              <w:rPr>
+                <w:color w:val="871094"/>
+              </w:rPr>
+              <w:t xml:space="preserve">"url"      </w:t>
+            </w:r>
+            <w:r>
+              <w:rPr>
+                <w:color w:val="0033B3"/>
+              </w:rPr>
+              <w:t>TEXT</w:t>
             </w:r>
             <w:r>
               <w:rPr>
@@ -3264,13 +3780,44 @@
               <w:rPr>
                 <w:color w:val="871094"/>
               </w:rPr>
-              <w:t xml:space="preserve">"description" </w:t>
-            </w:r>
-            <w:r>
-              <w:rPr>
-                <w:color w:val="0033B3"/>
-              </w:rPr>
-              <w:t>VARCHAR</w:t>
+              <w:t xml:space="preserve">"content"  </w:t>
+            </w:r>
+            <w:r>
+              <w:rPr>
+                <w:color w:val="0033B3"/>
+              </w:rPr>
+              <w:t>TEXT</w:t>
+            </w:r>
+            <w:r>
+              <w:rPr>
+                <w:color w:val="080808"/>
+              </w:rPr>
+              <w:t>,</w:t>
+            </w:r>
+            <w:r>
+              <w:rPr>
+                <w:color w:val="080808"/>
+              </w:rPr>
+              <w:br/>
+              <w:t xml:space="preserve">    </w:t>
+            </w:r>
+            <w:r>
+              <w:rPr>
+                <w:color w:val="871094"/>
+              </w:rPr>
+              <w:t xml:space="preserve">"topic_id" </w:t>
+            </w:r>
+            <w:r>
+              <w:rPr>
+                <w:color w:val="0033B3"/>
+              </w:rPr>
+              <w:t xml:space="preserve">BIGINT REFERENCES </w:t>
+            </w:r>
+            <w:r>
+              <w:rPr>
+                <w:color w:val="000000"/>
+              </w:rPr>
+              <w:t xml:space="preserve">"topics" </w:t>
             </w:r>
             <w:r>
               <w:rPr>
@@ -3280,49 +3827,6 @@
             </w:r>
             <w:r>
               <w:rPr>
-                <w:color w:val="1750EB"/>
-              </w:rPr>
-              <w:t>500</w:t>
-            </w:r>
-            <w:r>
-              <w:rPr>
-                <w:color w:val="080808"/>
-              </w:rPr>
-              <w:t>),</w:t>
-            </w:r>
-            <w:r>
-              <w:rPr>
-                <w:color w:val="080808"/>
-              </w:rPr>
-              <w:br/>
-              <w:t xml:space="preserve">    </w:t>
-            </w:r>
-            <w:r>
-              <w:rPr>
-                <w:color w:val="871094"/>
-              </w:rPr>
-              <w:t xml:space="preserve">"user_id"     </w:t>
-            </w:r>
-            <w:r>
-              <w:rPr>
-                <w:color w:val="0033B3"/>
-              </w:rPr>
-              <w:t xml:space="preserve">BIGINT             NOT NULL REFERENCES </w:t>
-            </w:r>
-            <w:r>
-              <w:rPr>
-                <w:color w:val="000000"/>
-              </w:rPr>
-              <w:t xml:space="preserve">"users" </w:t>
-            </w:r>
-            <w:r>
-              <w:rPr>
-                <w:color w:val="080808"/>
-              </w:rPr>
-              <w:t>(</w:t>
-            </w:r>
-            <w:r>
-              <w:rPr>
                 <w:color w:val="871094"/>
               </w:rPr>
               <w:t>"id"</w:t>
@@ -3331,456 +3835,13 @@
               <w:rPr>
                 <w:color w:val="080808"/>
               </w:rPr>
-              <w:t>)</w:t>
-            </w:r>
-            <w:r>
-              <w:rPr>
-                <w:color w:val="080808"/>
-              </w:rPr>
-              <w:br/>
-              <w:t>);</w:t>
-            </w:r>
-            <w:r>
-              <w:rPr>
-                <w:color w:val="080808"/>
-              </w:rPr>
-              <w:br/>
-            </w:r>
-            <w:r>
-              <w:rPr>
-                <w:color w:val="0033B3"/>
-              </w:rPr>
-              <w:t xml:space="preserve">CREATE TABLE IF NOT EXISTS </w:t>
-            </w:r>
-            <w:r>
-              <w:rPr>
-                <w:color w:val="000000"/>
-              </w:rPr>
-              <w:t>"posts"</w:t>
-            </w:r>
-            <w:r>
-              <w:rPr>
-                <w:color w:val="000000"/>
-              </w:rPr>
-              <w:br/>
-            </w:r>
-            <w:r>
-              <w:rPr>
-                <w:color w:val="080808"/>
-              </w:rPr>
-              <w:t>(</w:t>
-            </w:r>
-            <w:r>
-              <w:rPr>
-                <w:color w:val="080808"/>
-              </w:rPr>
-              <w:br/>
-              <w:t xml:space="preserve">    </w:t>
-            </w:r>
-            <w:r>
-              <w:rPr>
-                <w:color w:val="871094"/>
-              </w:rPr>
-              <w:t xml:space="preserve">"id"       </w:t>
-            </w:r>
-            <w:r>
-              <w:rPr>
-                <w:color w:val="0033B3"/>
-              </w:rPr>
-              <w:t>BIGSERIAL PRIMARY KEY</w:t>
-            </w:r>
-            <w:r>
-              <w:rPr>
-                <w:color w:val="080808"/>
-              </w:rPr>
-              <w:t>,</w:t>
-            </w:r>
-            <w:r>
-              <w:rPr>
-                <w:color w:val="080808"/>
-              </w:rPr>
-              <w:br/>
-              <w:t xml:space="preserve">    </w:t>
-            </w:r>
-            <w:r>
-              <w:rPr>
-                <w:color w:val="871094"/>
-              </w:rPr>
-              <w:t xml:space="preserve">"title"    </w:t>
-            </w:r>
-            <w:r>
-              <w:rPr>
-                <w:color w:val="0033B3"/>
-              </w:rPr>
-              <w:t>VARCHAR</w:t>
-            </w:r>
-            <w:r>
-              <w:rPr>
-                <w:color w:val="080808"/>
-              </w:rPr>
-              <w:t>(</w:t>
-            </w:r>
-            <w:r>
-              <w:rPr>
-                <w:color w:val="1750EB"/>
-              </w:rPr>
-              <w:t>100</w:t>
-            </w:r>
-            <w:r>
-              <w:rPr>
-                <w:color w:val="080808"/>
-              </w:rPr>
               <w:t xml:space="preserve">) </w:t>
             </w:r>
             <w:r>
               <w:rPr>
                 <w:color w:val="0033B3"/>
               </w:rPr>
-              <w:t>NOT NULL</w:t>
-            </w:r>
-            <w:r>
-              <w:rPr>
-                <w:color w:val="080808"/>
-              </w:rPr>
-              <w:t>,</w:t>
-            </w:r>
-            <w:r>
-              <w:rPr>
-                <w:color w:val="080808"/>
-              </w:rPr>
-              <w:br/>
-              <w:t xml:space="preserve">    </w:t>
-            </w:r>
-            <w:r>
-              <w:rPr>
-                <w:color w:val="871094"/>
-              </w:rPr>
-              <w:t xml:space="preserve">"url"      </w:t>
-            </w:r>
-            <w:r>
-              <w:rPr>
-                <w:color w:val="0033B3"/>
-              </w:rPr>
-              <w:t>TEXT</w:t>
-            </w:r>
-            <w:r>
-              <w:rPr>
-                <w:color w:val="080808"/>
-              </w:rPr>
-              <w:t>,</w:t>
-            </w:r>
-            <w:r>
-              <w:rPr>
-                <w:color w:val="080808"/>
-              </w:rPr>
-              <w:br/>
-              <w:t xml:space="preserve">    </w:t>
-            </w:r>
-            <w:r>
-              <w:rPr>
-                <w:color w:val="871094"/>
-              </w:rPr>
-              <w:t xml:space="preserve">"content"  </w:t>
-            </w:r>
-            <w:r>
-              <w:rPr>
-                <w:color w:val="0033B3"/>
-              </w:rPr>
-              <w:t>TEXT</w:t>
-            </w:r>
-            <w:r>
-              <w:rPr>
-                <w:color w:val="080808"/>
-              </w:rPr>
-              <w:t>,</w:t>
-            </w:r>
-            <w:r>
-              <w:rPr>
-                <w:color w:val="080808"/>
-              </w:rPr>
-              <w:br/>
-              <w:t xml:space="preserve">    </w:t>
-            </w:r>
-            <w:r>
-              <w:rPr>
-                <w:color w:val="0033B3"/>
-              </w:rPr>
-              <w:t xml:space="preserve">CONSTRAINT </w:t>
-            </w:r>
-            <w:r>
-              <w:rPr>
-                <w:color w:val="080808"/>
-              </w:rPr>
-              <w:t>either_url_or_content</w:t>
-            </w:r>
-            <w:r>
-              <w:rPr>
-                <w:color w:val="080808"/>
-              </w:rPr>
-              <w:br/>
-              <w:t xml:space="preserve">        </w:t>
-            </w:r>
-            <w:r>
-              <w:rPr>
-                <w:color w:val="0033B3"/>
-              </w:rPr>
-              <w:t xml:space="preserve">CHECK </w:t>
-            </w:r>
-            <w:r>
-              <w:rPr>
-                <w:color w:val="080808"/>
-              </w:rPr>
-              <w:t>((</w:t>
-            </w:r>
-            <w:r>
-              <w:rPr>
-                <w:color w:val="871094"/>
-              </w:rPr>
-              <w:t xml:space="preserve">"url" </w:t>
-            </w:r>
-            <w:r>
-              <w:rPr>
-                <w:color w:val="0033B3"/>
-              </w:rPr>
-              <w:t xml:space="preserve">IS NOT NULL AND </w:t>
-            </w:r>
-            <w:r>
-              <w:rPr>
-                <w:color w:val="871094"/>
-              </w:rPr>
-              <w:t xml:space="preserve">content </w:t>
-            </w:r>
-            <w:r>
-              <w:rPr>
-                <w:color w:val="0033B3"/>
-              </w:rPr>
-              <w:t>IS NULL</w:t>
-            </w:r>
-            <w:r>
-              <w:rPr>
-                <w:color w:val="080808"/>
-              </w:rPr>
-              <w:t>)</w:t>
-            </w:r>
-            <w:r>
-              <w:rPr>
-                <w:color w:val="080808"/>
-              </w:rPr>
-              <w:br/>
-              <w:t xml:space="preserve">            </w:t>
-            </w:r>
-            <w:r>
-              <w:rPr>
-                <w:color w:val="0033B3"/>
-              </w:rPr>
-              <w:t xml:space="preserve">OR </w:t>
-            </w:r>
-            <w:r>
-              <w:rPr>
-                <w:color w:val="080808"/>
-              </w:rPr>
-              <w:t>(</w:t>
-            </w:r>
-            <w:r>
-              <w:rPr>
-                <w:color w:val="871094"/>
-              </w:rPr>
-              <w:t xml:space="preserve">content </w:t>
-            </w:r>
-            <w:r>
-              <w:rPr>
-                <w:color w:val="0033B3"/>
-              </w:rPr>
-              <w:t xml:space="preserve">IS NOT NULL AND </w:t>
-            </w:r>
-            <w:r>
-              <w:rPr>
-                <w:color w:val="871094"/>
-              </w:rPr>
-              <w:t xml:space="preserve">"url" </w:t>
-            </w:r>
-            <w:r>
-              <w:rPr>
-                <w:color w:val="0033B3"/>
-              </w:rPr>
-              <w:t>IS NULL</w:t>
-            </w:r>
-            <w:r>
-              <w:rPr>
-                <w:color w:val="080808"/>
-              </w:rPr>
-              <w:t>)),</w:t>
-            </w:r>
-            <w:r>
-              <w:rPr>
-                <w:color w:val="080808"/>
-              </w:rPr>
-              <w:br/>
-              <w:t xml:space="preserve">    </w:t>
-            </w:r>
-            <w:r>
-              <w:rPr>
-                <w:color w:val="871094"/>
-              </w:rPr>
-              <w:t xml:space="preserve">"topic_id" </w:t>
-            </w:r>
-            <w:r>
-              <w:rPr>
-                <w:color w:val="0033B3"/>
-              </w:rPr>
-              <w:t xml:space="preserve">BIGINT       NOT NULL REFERENCES </w:t>
-            </w:r>
-            <w:r>
-              <w:rPr>
-                <w:color w:val="000000"/>
-              </w:rPr>
-              <w:t xml:space="preserve">"topics" </w:t>
-            </w:r>
-            <w:r>
-              <w:rPr>
-                <w:color w:val="080808"/>
-              </w:rPr>
-              <w:t>(</w:t>
-            </w:r>
-            <w:r>
-              <w:rPr>
-                <w:color w:val="871094"/>
-              </w:rPr>
-              <w:t>"id"</w:t>
-            </w:r>
-            <w:r>
-              <w:rPr>
-                <w:color w:val="080808"/>
-              </w:rPr>
-              <w:t xml:space="preserve">) </w:t>
-            </w:r>
-            <w:r>
-              <w:rPr>
-                <w:color w:val="0033B3"/>
-              </w:rPr>
               <w:t>ON DELETE CASCADE</w:t>
-            </w:r>
-            <w:r>
-              <w:rPr>
-                <w:color w:val="080808"/>
-              </w:rPr>
-              <w:t>,</w:t>
-            </w:r>
-            <w:r>
-              <w:rPr>
-                <w:color w:val="080808"/>
-              </w:rPr>
-              <w:br/>
-              <w:t xml:space="preserve">    </w:t>
-            </w:r>
-            <w:r>
-              <w:rPr>
-                <w:color w:val="871094"/>
-              </w:rPr>
-              <w:t xml:space="preserve">"user_id"  </w:t>
-            </w:r>
-            <w:r>
-              <w:rPr>
-                <w:color w:val="0033B3"/>
-              </w:rPr>
-              <w:t xml:space="preserve">BIGINT       NOT NULL REFERENCES </w:t>
-            </w:r>
-            <w:r>
-              <w:rPr>
-                <w:color w:val="000000"/>
-              </w:rPr>
-              <w:t xml:space="preserve">"users" </w:t>
-            </w:r>
-            <w:r>
-              <w:rPr>
-                <w:color w:val="080808"/>
-              </w:rPr>
-              <w:t>(</w:t>
-            </w:r>
-            <w:r>
-              <w:rPr>
-                <w:color w:val="871094"/>
-              </w:rPr>
-              <w:t>"id"</w:t>
-            </w:r>
-            <w:r>
-              <w:rPr>
-                <w:color w:val="080808"/>
-              </w:rPr>
-              <w:t xml:space="preserve">) </w:t>
-            </w:r>
-            <w:r>
-              <w:rPr>
-                <w:color w:val="0033B3"/>
-              </w:rPr>
-              <w:t>ON DELETE SET NULL</w:t>
-            </w:r>
-            <w:r>
-              <w:rPr>
-                <w:color w:val="0033B3"/>
-              </w:rPr>
-              <w:br/>
-            </w:r>
-            <w:r>
-              <w:rPr>
-                <w:color w:val="080808"/>
-              </w:rPr>
-              <w:t>);</w:t>
-            </w:r>
-            <w:r>
-              <w:rPr>
-                <w:color w:val="080808"/>
-              </w:rPr>
-              <w:br/>
-            </w:r>
-            <w:r>
-              <w:rPr>
-                <w:color w:val="080808"/>
-              </w:rPr>
-              <w:br/>
-            </w:r>
-            <w:r>
-              <w:rPr>
-                <w:color w:val="0033B3"/>
-              </w:rPr>
-              <w:t xml:space="preserve">CREATE TABLE IF NOT EXISTS </w:t>
-            </w:r>
-            <w:r>
-              <w:rPr>
-                <w:color w:val="000000"/>
-              </w:rPr>
-              <w:t>"comments"</w:t>
-            </w:r>
-            <w:r>
-              <w:rPr>
-                <w:color w:val="000000"/>
-              </w:rPr>
-              <w:br/>
-            </w:r>
-            <w:r>
-              <w:rPr>
-                <w:color w:val="080808"/>
-              </w:rPr>
-              <w:t>(</w:t>
-            </w:r>
-            <w:r>
-              <w:rPr>
-                <w:color w:val="080808"/>
-              </w:rPr>
-              <w:br/>
-              <w:t xml:space="preserve">    </w:t>
-            </w:r>
-            <w:r>
-              <w:rPr>
-                <w:color w:val="871094"/>
-              </w:rPr>
-              <w:t xml:space="preserve">"id"                </w:t>
-            </w:r>
-            <w:r>
-              <w:rPr>
-                <w:color w:val="0033B3"/>
-              </w:rPr>
-              <w:t>BIGSERIAL PRIMARY KEY</w:t>
             </w:r>
             <w:r>
               <w:rPr>
@@ -3805,13 +3866,545 @@
               <w:rPr>
                 <w:color w:val="871094"/>
               </w:rPr>
+              <w:t xml:space="preserve">"user_id"  </w:t>
+            </w:r>
+            <w:r>
+              <w:rPr>
+                <w:color w:val="0033B3"/>
+              </w:rPr>
+              <w:t xml:space="preserve">BIGINT REFERENCES </w:t>
+            </w:r>
+            <w:r>
+              <w:rPr>
+                <w:color w:val="000000"/>
+              </w:rPr>
+              <w:t xml:space="preserve">"users" </w:t>
+            </w:r>
+            <w:r>
+              <w:rPr>
+                <w:color w:val="080808"/>
+              </w:rPr>
+              <w:t>(</w:t>
+            </w:r>
+            <w:r>
+              <w:rPr>
+                <w:color w:val="871094"/>
+              </w:rPr>
+              <w:t>"id"</w:t>
+            </w:r>
+            <w:r>
+              <w:rPr>
+                <w:color w:val="080808"/>
+              </w:rPr>
+              <w:t xml:space="preserve">) </w:t>
+            </w:r>
+            <w:r>
+              <w:rPr>
+                <w:color w:val="0033B3"/>
+              </w:rPr>
+              <w:t>ON DELETE SET NULL</w:t>
+            </w:r>
+            <w:r>
+              <w:rPr>
+                <w:color w:val="080808"/>
+              </w:rPr>
+              <w:t>,</w:t>
+            </w:r>
+            <w:r>
+              <w:rPr>
+                <w:color w:val="080808"/>
+              </w:rPr>
+              <w:br/>
+              <w:t xml:space="preserve">    </w:t>
+            </w:r>
+            <w:r>
+              <w:rPr>
+                <w:color w:val="0033B3"/>
+              </w:rPr>
+              <w:t xml:space="preserve">CONSTRAINT </w:t>
+            </w:r>
+            <w:r>
+              <w:rPr>
+                <w:color w:val="080808"/>
+              </w:rPr>
+              <w:t>either_url_or_content_should_be_empty</w:t>
+            </w:r>
+            <w:r>
+              <w:rPr>
+                <w:color w:val="080808"/>
+              </w:rPr>
+              <w:br/>
+              <w:t xml:space="preserve">        </w:t>
+            </w:r>
+            <w:r>
+              <w:rPr>
+                <w:color w:val="0033B3"/>
+              </w:rPr>
+              <w:t xml:space="preserve">CHECK </w:t>
+            </w:r>
+            <w:r>
+              <w:rPr>
+                <w:color w:val="080808"/>
+              </w:rPr>
+              <w:t>((</w:t>
+            </w:r>
+            <w:r>
+              <w:rPr>
+                <w:color w:val="871094"/>
+              </w:rPr>
+              <w:t xml:space="preserve">"url" </w:t>
+            </w:r>
+            <w:r>
+              <w:rPr>
+                <w:color w:val="0033B3"/>
+              </w:rPr>
+              <w:t xml:space="preserve">IS NOT NULL AND </w:t>
+            </w:r>
+            <w:r>
+              <w:rPr>
+                <w:color w:val="871094"/>
+              </w:rPr>
+              <w:t xml:space="preserve">content </w:t>
+            </w:r>
+            <w:r>
+              <w:rPr>
+                <w:color w:val="0033B3"/>
+              </w:rPr>
+              <w:t>IS NULL</w:t>
+            </w:r>
+            <w:r>
+              <w:rPr>
+                <w:color w:val="080808"/>
+              </w:rPr>
+              <w:t>)</w:t>
+            </w:r>
+            <w:r>
+              <w:rPr>
+                <w:color w:val="080808"/>
+              </w:rPr>
+              <w:br/>
+              <w:t xml:space="preserve">            </w:t>
+            </w:r>
+            <w:r>
+              <w:rPr>
+                <w:color w:val="0033B3"/>
+              </w:rPr>
+              <w:t xml:space="preserve">OR </w:t>
+            </w:r>
+            <w:r>
+              <w:rPr>
+                <w:color w:val="080808"/>
+              </w:rPr>
+              <w:t>(</w:t>
+            </w:r>
+            <w:r>
+              <w:rPr>
+                <w:color w:val="871094"/>
+              </w:rPr>
+              <w:t xml:space="preserve">content </w:t>
+            </w:r>
+            <w:r>
+              <w:rPr>
+                <w:color w:val="0033B3"/>
+              </w:rPr>
+              <w:t xml:space="preserve">IS NOT NULL AND </w:t>
+            </w:r>
+            <w:r>
+              <w:rPr>
+                <w:color w:val="871094"/>
+              </w:rPr>
+              <w:t xml:space="preserve">"url" </w:t>
+            </w:r>
+            <w:r>
+              <w:rPr>
+                <w:color w:val="0033B3"/>
+              </w:rPr>
+              <w:t>IS NULL</w:t>
+            </w:r>
+            <w:r>
+              <w:rPr>
+                <w:color w:val="080808"/>
+              </w:rPr>
+              <w:t>)),</w:t>
+            </w:r>
+            <w:r>
+              <w:rPr>
+                <w:color w:val="080808"/>
+              </w:rPr>
+              <w:br/>
+              <w:t xml:space="preserve">    </w:t>
+            </w:r>
+            <w:r>
+              <w:rPr>
+                <w:color w:val="0033B3"/>
+              </w:rPr>
+              <w:t xml:space="preserve">CONSTRAINT </w:t>
+            </w:r>
+            <w:r>
+              <w:rPr>
+                <w:color w:val="080808"/>
+              </w:rPr>
+              <w:t xml:space="preserve">"check_title_length_is_not_zero" </w:t>
+            </w:r>
+            <w:r>
+              <w:rPr>
+                <w:color w:val="0033B3"/>
+              </w:rPr>
+              <w:t xml:space="preserve">CHECK </w:t>
+            </w:r>
+            <w:r>
+              <w:rPr>
+                <w:color w:val="080808"/>
+              </w:rPr>
+              <w:t>(</w:t>
+            </w:r>
+            <w:r>
+              <w:rPr>
+                <w:i/>
+                <w:iCs/>
+                <w:color w:val="00627A"/>
+              </w:rPr>
+              <w:t>Length</w:t>
+            </w:r>
+            <w:r>
+              <w:rPr>
+                <w:color w:val="080808"/>
+              </w:rPr>
+              <w:t>(</w:t>
+            </w:r>
+            <w:r>
+              <w:rPr>
+                <w:i/>
+                <w:iCs/>
+                <w:color w:val="00627A"/>
+              </w:rPr>
+              <w:t>Trim</w:t>
+            </w:r>
+            <w:r>
+              <w:rPr>
+                <w:color w:val="080808"/>
+              </w:rPr>
+              <w:t>(</w:t>
+            </w:r>
+            <w:r>
+              <w:rPr>
+                <w:color w:val="871094"/>
+              </w:rPr>
+              <w:t>"title"</w:t>
+            </w:r>
+            <w:r>
+              <w:rPr>
+                <w:color w:val="080808"/>
+              </w:rPr>
+              <w:t xml:space="preserve">)) &gt; </w:t>
+            </w:r>
+            <w:r>
+              <w:rPr>
+                <w:color w:val="1750EB"/>
+              </w:rPr>
+              <w:t>0</w:t>
+            </w:r>
+            <w:r>
+              <w:rPr>
+                <w:color w:val="080808"/>
+              </w:rPr>
+              <w:t>)</w:t>
+            </w:r>
+            <w:r>
+              <w:rPr>
+                <w:color w:val="080808"/>
+              </w:rPr>
+              <w:br/>
+              <w:t>);</w:t>
+            </w:r>
+            <w:r>
+              <w:rPr>
+                <w:color w:val="080808"/>
+              </w:rPr>
+              <w:br/>
+            </w:r>
+            <w:r>
+              <w:rPr>
+                <w:color w:val="080808"/>
+              </w:rPr>
+              <w:br/>
+            </w:r>
+            <w:r>
+              <w:rPr>
+                <w:color w:val="0033B3"/>
+              </w:rPr>
+              <w:t xml:space="preserve">CREATE INDEX IF NOT EXISTS </w:t>
+            </w:r>
+            <w:r>
+              <w:rPr>
+                <w:color w:val="080808"/>
+              </w:rPr>
+              <w:t xml:space="preserve">"find_posts_by_topic_id" </w:t>
+            </w:r>
+            <w:r>
+              <w:rPr>
+                <w:color w:val="0033B3"/>
+              </w:rPr>
+              <w:t xml:space="preserve">ON </w:t>
+            </w:r>
+            <w:r>
+              <w:rPr>
+                <w:color w:val="000000"/>
+              </w:rPr>
+              <w:t>"posts"</w:t>
+            </w:r>
+            <w:r>
+              <w:rPr>
+                <w:color w:val="080808"/>
+              </w:rPr>
+              <w:t>(</w:t>
+            </w:r>
+            <w:r>
+              <w:rPr>
+                <w:color w:val="871094"/>
+              </w:rPr>
+              <w:t>"topic_id"</w:t>
+            </w:r>
+            <w:r>
+              <w:rPr>
+                <w:color w:val="080808"/>
+              </w:rPr>
+              <w:t>);</w:t>
+            </w:r>
+            <w:r>
+              <w:rPr>
+                <w:color w:val="080808"/>
+              </w:rPr>
+              <w:br/>
+            </w:r>
+            <w:r>
+              <w:rPr>
+                <w:color w:val="0033B3"/>
+              </w:rPr>
+              <w:t xml:space="preserve">CREATE INDEX IF NOT EXISTS </w:t>
+            </w:r>
+            <w:r>
+              <w:rPr>
+                <w:color w:val="080808"/>
+              </w:rPr>
+              <w:t xml:space="preserve">"find_posts_by_user_id" </w:t>
+            </w:r>
+            <w:r>
+              <w:rPr>
+                <w:color w:val="0033B3"/>
+              </w:rPr>
+              <w:t xml:space="preserve">ON </w:t>
+            </w:r>
+            <w:r>
+              <w:rPr>
+                <w:color w:val="000000"/>
+              </w:rPr>
+              <w:t>"posts"</w:t>
+            </w:r>
+            <w:r>
+              <w:rPr>
+                <w:color w:val="080808"/>
+              </w:rPr>
+              <w:t>(</w:t>
+            </w:r>
+            <w:r>
+              <w:rPr>
+                <w:color w:val="871094"/>
+              </w:rPr>
+              <w:t>"user_id"</w:t>
+            </w:r>
+            <w:r>
+              <w:rPr>
+                <w:color w:val="080808"/>
+              </w:rPr>
+              <w:t>);</w:t>
+            </w:r>
+            <w:r>
+              <w:rPr>
+                <w:color w:val="080808"/>
+              </w:rPr>
+              <w:br/>
+            </w:r>
+            <w:r>
+              <w:rPr>
+                <w:color w:val="080808"/>
+              </w:rPr>
+              <w:br/>
+            </w:r>
+            <w:r>
+              <w:rPr>
+                <w:color w:val="0033B3"/>
+              </w:rPr>
+              <w:t xml:space="preserve">CREATE TABLE IF NOT EXISTS </w:t>
+            </w:r>
+            <w:r>
+              <w:rPr>
+                <w:color w:val="000000"/>
+              </w:rPr>
+              <w:t>"comments"</w:t>
+            </w:r>
+            <w:r>
+              <w:rPr>
+                <w:color w:val="000000"/>
+              </w:rPr>
+              <w:br/>
+            </w:r>
+            <w:r>
+              <w:rPr>
+                <w:color w:val="080808"/>
+              </w:rPr>
+              <w:t>(</w:t>
+            </w:r>
+            <w:r>
+              <w:rPr>
+                <w:color w:val="080808"/>
+              </w:rPr>
+              <w:br/>
+              <w:t xml:space="preserve">    </w:t>
+            </w:r>
+            <w:r>
+              <w:rPr>
+                <w:color w:val="871094"/>
+              </w:rPr>
+              <w:t xml:space="preserve">"id"                </w:t>
+            </w:r>
+            <w:r>
+              <w:rPr>
+                <w:color w:val="0033B3"/>
+              </w:rPr>
+              <w:t>BIGSERIAL PRIMARY KEY</w:t>
+            </w:r>
+            <w:r>
+              <w:rPr>
+                <w:color w:val="080808"/>
+              </w:rPr>
+              <w:t>,</w:t>
+            </w:r>
+            <w:r>
+              <w:rPr>
+                <w:color w:val="080808"/>
+              </w:rPr>
+              <w:br/>
+              <w:t xml:space="preserve">    </w:t>
+            </w:r>
+            <w:r>
+              <w:rPr>
+                <w:color w:val="871094"/>
+              </w:rPr>
               <w:t xml:space="preserve">"content"           </w:t>
             </w:r>
             <w:r>
               <w:rPr>
                 <w:color w:val="0033B3"/>
               </w:rPr>
-              <w:t>TEXT   NOT NULL</w:t>
+              <w:t xml:space="preserve">TEXT   NOT NULL CHECK </w:t>
+            </w:r>
+            <w:r>
+              <w:rPr>
+                <w:color w:val="080808"/>
+              </w:rPr>
+              <w:t>(</w:t>
+            </w:r>
+            <w:r>
+              <w:rPr>
+                <w:i/>
+                <w:iCs/>
+                <w:color w:val="00627A"/>
+              </w:rPr>
+              <w:t>Length</w:t>
+            </w:r>
+            <w:r>
+              <w:rPr>
+                <w:color w:val="080808"/>
+              </w:rPr>
+              <w:t>(</w:t>
+            </w:r>
+            <w:r>
+              <w:rPr>
+                <w:i/>
+                <w:iCs/>
+                <w:color w:val="00627A"/>
+              </w:rPr>
+              <w:t>Trim</w:t>
+            </w:r>
+            <w:r>
+              <w:rPr>
+                <w:color w:val="080808"/>
+              </w:rPr>
+              <w:t>(</w:t>
+            </w:r>
+            <w:r>
+              <w:rPr>
+                <w:color w:val="871094"/>
+              </w:rPr>
+              <w:t>"content"</w:t>
+            </w:r>
+            <w:r>
+              <w:rPr>
+                <w:color w:val="080808"/>
+              </w:rPr>
+              <w:t xml:space="preserve">)) &gt; </w:t>
+            </w:r>
+            <w:r>
+              <w:rPr>
+                <w:color w:val="1750EB"/>
+              </w:rPr>
+              <w:t xml:space="preserve">0 </w:t>
+            </w:r>
+            <w:r>
+              <w:rPr>
+                <w:color w:val="080808"/>
+              </w:rPr>
+              <w:t>),</w:t>
+            </w:r>
+            <w:r>
+              <w:rPr>
+                <w:color w:val="080808"/>
+              </w:rPr>
+              <w:br/>
+              <w:t xml:space="preserve">    </w:t>
+            </w:r>
+            <w:r>
+              <w:rPr>
+                <w:color w:val="871094"/>
+              </w:rPr>
+              <w:t xml:space="preserve">"user_id"           </w:t>
+            </w:r>
+            <w:r>
+              <w:rPr>
+                <w:color w:val="0033B3"/>
+              </w:rPr>
+              <w:t xml:space="preserve">BIGINT  REFERENCES </w:t>
+            </w:r>
+            <w:r>
+              <w:rPr>
+                <w:color w:val="000000"/>
+              </w:rPr>
+              <w:t xml:space="preserve">"users" </w:t>
+            </w:r>
+            <w:r>
+              <w:rPr>
+                <w:color w:val="080808"/>
+              </w:rPr>
+              <w:t>(</w:t>
+            </w:r>
+            <w:r>
+              <w:rPr>
+                <w:color w:val="871094"/>
+              </w:rPr>
+              <w:t>"id"</w:t>
+            </w:r>
+            <w:r>
+              <w:rPr>
+                <w:color w:val="080808"/>
+              </w:rPr>
+              <w:t xml:space="preserve">) </w:t>
+            </w:r>
+            <w:r>
+              <w:rPr>
+                <w:color w:val="0033B3"/>
+              </w:rPr>
+              <w:t>ON DELETE SET NULL</w:t>
             </w:r>
             <w:r>
               <w:rPr>
@@ -3830,13 +4423,68 @@
               <w:rPr>
                 <w:color w:val="871094"/>
               </w:rPr>
+              <w:t xml:space="preserve">"topic_id"          </w:t>
+            </w:r>
+            <w:r>
+              <w:rPr>
+                <w:color w:val="0033B3"/>
+              </w:rPr>
+              <w:t xml:space="preserve">BIGINT REFERENCES </w:t>
+            </w:r>
+            <w:r>
+              <w:rPr>
+                <w:color w:val="000000"/>
+              </w:rPr>
+              <w:t xml:space="preserve">"topics" </w:t>
+            </w:r>
+            <w:r>
+              <w:rPr>
+                <w:color w:val="080808"/>
+              </w:rPr>
+              <w:t>(</w:t>
+            </w:r>
+            <w:r>
+              <w:rPr>
+                <w:color w:val="871094"/>
+              </w:rPr>
+              <w:t>"id"</w:t>
+            </w:r>
+            <w:r>
+              <w:rPr>
+                <w:color w:val="080808"/>
+              </w:rPr>
+              <w:t xml:space="preserve">) </w:t>
+            </w:r>
+            <w:r>
+              <w:rPr>
+                <w:color w:val="0033B3"/>
+              </w:rPr>
+              <w:t>ON DELETE CASCADE</w:t>
+            </w:r>
+            <w:r>
+              <w:rPr>
+                <w:color w:val="080808"/>
+              </w:rPr>
+              <w:t>,</w:t>
+            </w:r>
+            <w:r>
+              <w:rPr>
+                <w:color w:val="080808"/>
+              </w:rPr>
+              <w:br/>
+              <w:t xml:space="preserve">    </w:t>
+            </w:r>
+            <w:r>
+              <w:rPr>
+                <w:color w:val="871094"/>
+              </w:rPr>
               <w:t xml:space="preserve">"post_id"           </w:t>
             </w:r>
             <w:r>
               <w:rPr>
                 <w:color w:val="0033B3"/>
               </w:rPr>
-              <w:t xml:space="preserve">BIGINT NOT NULL REFERENCES </w:t>
+              <w:t xml:space="preserve">BIGINT  REFERENCES </w:t>
             </w:r>
             <w:r>
               <w:rPr>
@@ -3885,13 +4533,310 @@
               <w:rPr>
                 <w:color w:val="871094"/>
               </w:rPr>
-              <w:t xml:space="preserve">"user_id"           </w:t>
-            </w:r>
-            <w:r>
-              <w:rPr>
-                <w:color w:val="0033B3"/>
-              </w:rPr>
-              <w:t xml:space="preserve">BIGINT NOT NULL REFERENCES </w:t>
+              <w:t xml:space="preserve">"parent_comment_id" </w:t>
+            </w:r>
+            <w:r>
+              <w:rPr>
+                <w:color w:val="0033B3"/>
+              </w:rPr>
+              <w:t xml:space="preserve">BIGINT  DEFAULT NULL  REFERENCES </w:t>
+            </w:r>
+            <w:r>
+              <w:rPr>
+                <w:color w:val="000000"/>
+              </w:rPr>
+              <w:t xml:space="preserve">"comments" </w:t>
+            </w:r>
+            <w:r>
+              <w:rPr>
+                <w:color w:val="080808"/>
+              </w:rPr>
+              <w:t>(</w:t>
+            </w:r>
+            <w:r>
+              <w:rPr>
+                <w:color w:val="871094"/>
+              </w:rPr>
+              <w:t>"id"</w:t>
+            </w:r>
+            <w:r>
+              <w:rPr>
+                <w:color w:val="080808"/>
+              </w:rPr>
+              <w:t xml:space="preserve">) </w:t>
+            </w:r>
+            <w:r>
+              <w:rPr>
+                <w:color w:val="0033B3"/>
+              </w:rPr>
+              <w:t>ON DELETE CASCADE</w:t>
+            </w:r>
+            <w:r>
+              <w:rPr>
+                <w:color w:val="0033B3"/>
+              </w:rPr>
+              <w:br/>
+            </w:r>
+            <w:r>
+              <w:rPr>
+                <w:color w:val="080808"/>
+              </w:rPr>
+              <w:t>);</w:t>
+            </w:r>
+            <w:r>
+              <w:rPr>
+                <w:color w:val="080808"/>
+              </w:rPr>
+              <w:br/>
+            </w:r>
+            <w:r>
+              <w:rPr>
+                <w:color w:val="0033B3"/>
+              </w:rPr>
+              <w:t xml:space="preserve">CREATE INDEX IF NOT EXISTS </w:t>
+            </w:r>
+            <w:r>
+              <w:rPr>
+                <w:color w:val="080808"/>
+              </w:rPr>
+              <w:t xml:space="preserve">"find_comments_by_post_id" </w:t>
+            </w:r>
+            <w:r>
+              <w:rPr>
+                <w:color w:val="0033B3"/>
+              </w:rPr>
+              <w:t xml:space="preserve">ON </w:t>
+            </w:r>
+            <w:r>
+              <w:rPr>
+                <w:color w:val="000000"/>
+              </w:rPr>
+              <w:t>"comments"</w:t>
+            </w:r>
+            <w:r>
+              <w:rPr>
+                <w:color w:val="080808"/>
+              </w:rPr>
+              <w:t>(</w:t>
+            </w:r>
+            <w:r>
+              <w:rPr>
+                <w:color w:val="871094"/>
+              </w:rPr>
+              <w:t>"post_id"</w:t>
+            </w:r>
+            <w:r>
+              <w:rPr>
+                <w:color w:val="080808"/>
+              </w:rPr>
+              <w:t>);</w:t>
+            </w:r>
+            <w:r>
+              <w:rPr>
+                <w:color w:val="080808"/>
+              </w:rPr>
+              <w:br/>
+            </w:r>
+            <w:r>
+              <w:rPr>
+                <w:color w:val="0033B3"/>
+              </w:rPr>
+              <w:t xml:space="preserve">CREATE INDEX IF NOT EXISTS </w:t>
+            </w:r>
+            <w:r>
+              <w:rPr>
+                <w:color w:val="080808"/>
+              </w:rPr>
+              <w:t xml:space="preserve">"find_comments_by_user_id" </w:t>
+            </w:r>
+            <w:r>
+              <w:rPr>
+                <w:color w:val="0033B3"/>
+              </w:rPr>
+              <w:t xml:space="preserve">ON </w:t>
+            </w:r>
+            <w:r>
+              <w:rPr>
+                <w:color w:val="000000"/>
+              </w:rPr>
+              <w:t>"comments"</w:t>
+            </w:r>
+            <w:r>
+              <w:rPr>
+                <w:color w:val="080808"/>
+              </w:rPr>
+              <w:t>(</w:t>
+            </w:r>
+            <w:r>
+              <w:rPr>
+                <w:color w:val="871094"/>
+              </w:rPr>
+              <w:t>"user_id"</w:t>
+            </w:r>
+            <w:r>
+              <w:rPr>
+                <w:color w:val="080808"/>
+              </w:rPr>
+              <w:t>);</w:t>
+            </w:r>
+            <w:r>
+              <w:rPr>
+                <w:color w:val="080808"/>
+              </w:rPr>
+              <w:br/>
+            </w:r>
+            <w:r>
+              <w:rPr>
+                <w:color w:val="080808"/>
+              </w:rPr>
+              <w:br/>
+            </w:r>
+            <w:r>
+              <w:rPr>
+                <w:color w:val="080808"/>
+              </w:rPr>
+              <w:br/>
+            </w:r>
+            <w:r>
+              <w:rPr>
+                <w:color w:val="0033B3"/>
+              </w:rPr>
+              <w:t xml:space="preserve">CREATE TABLE IF NOT EXISTS </w:t>
+            </w:r>
+            <w:r>
+              <w:rPr>
+                <w:color w:val="000000"/>
+              </w:rPr>
+              <w:t>"votes"</w:t>
+            </w:r>
+            <w:r>
+              <w:rPr>
+                <w:color w:val="000000"/>
+              </w:rPr>
+              <w:br/>
+            </w:r>
+            <w:r>
+              <w:rPr>
+                <w:color w:val="080808"/>
+              </w:rPr>
+              <w:t>(</w:t>
+            </w:r>
+            <w:r>
+              <w:rPr>
+                <w:color w:val="080808"/>
+              </w:rPr>
+              <w:br/>
+              <w:t xml:space="preserve">    </w:t>
+            </w:r>
+            <w:r>
+              <w:rPr>
+                <w:color w:val="871094"/>
+              </w:rPr>
+              <w:t xml:space="preserve">"id"      </w:t>
+            </w:r>
+            <w:r>
+              <w:rPr>
+                <w:color w:val="0033B3"/>
+              </w:rPr>
+              <w:t>BIGSERIAL PRIMARY KEY</w:t>
+            </w:r>
+            <w:r>
+              <w:rPr>
+                <w:color w:val="080808"/>
+              </w:rPr>
+              <w:t>,</w:t>
+            </w:r>
+            <w:r>
+              <w:rPr>
+                <w:color w:val="080808"/>
+              </w:rPr>
+              <w:br/>
+              <w:t xml:space="preserve">    </w:t>
+            </w:r>
+            <w:r>
+              <w:rPr>
+                <w:color w:val="871094"/>
+              </w:rPr>
+              <w:t xml:space="preserve">"vote"    </w:t>
+            </w:r>
+            <w:r>
+              <w:rPr>
+                <w:color w:val="0033B3"/>
+              </w:rPr>
+              <w:t xml:space="preserve">SMALLINT NOT NULL CHECK </w:t>
+            </w:r>
+            <w:r>
+              <w:rPr>
+                <w:color w:val="080808"/>
+              </w:rPr>
+              <w:t>(</w:t>
+            </w:r>
+            <w:r>
+              <w:rPr>
+                <w:color w:val="871094"/>
+              </w:rPr>
+              <w:t xml:space="preserve">vote </w:t>
+            </w:r>
+            <w:r>
+              <w:rPr>
+                <w:color w:val="080808"/>
+              </w:rPr>
+              <w:t xml:space="preserve">= </w:t>
+            </w:r>
+            <w:r>
+              <w:rPr>
+                <w:color w:val="1750EB"/>
+              </w:rPr>
+              <w:t xml:space="preserve">1 </w:t>
+            </w:r>
+            <w:r>
+              <w:rPr>
+                <w:color w:val="0033B3"/>
+              </w:rPr>
+              <w:t xml:space="preserve">or </w:t>
+            </w:r>
+            <w:r>
+              <w:rPr>
+                <w:color w:val="871094"/>
+              </w:rPr>
+              <w:t xml:space="preserve">vote </w:t>
+            </w:r>
+            <w:r>
+              <w:rPr>
+                <w:color w:val="080808"/>
+              </w:rPr>
+              <w:t>= -</w:t>
+            </w:r>
+            <w:r>
+              <w:rPr>
+                <w:color w:val="1750EB"/>
+              </w:rPr>
+              <w:t>1</w:t>
+            </w:r>
+            <w:r>
+              <w:rPr>
+                <w:color w:val="080808"/>
+              </w:rPr>
+              <w:t>),</w:t>
+            </w:r>
+            <w:r>
+              <w:rPr>
+                <w:color w:val="080808"/>
+              </w:rPr>
+              <w:br/>
+              <w:t xml:space="preserve">    </w:t>
+            </w:r>
+            <w:r>
+              <w:rPr>
+                <w:color w:val="871094"/>
+              </w:rPr>
+              <w:t xml:space="preserve">"user_id" </w:t>
+            </w:r>
+            <w:r>
+              <w:rPr>
+                <w:color w:val="0033B3"/>
+              </w:rPr>
+              <w:t xml:space="preserve">BIGINT   REFERENCES </w:t>
             </w:r>
             <w:r>
               <w:rPr>
@@ -3940,19 +4885,19 @@
               <w:rPr>
                 <w:color w:val="871094"/>
               </w:rPr>
-              <w:t xml:space="preserve">"parent_comment_id" </w:t>
-            </w:r>
-            <w:r>
-              <w:rPr>
-                <w:color w:val="0033B3"/>
-              </w:rPr>
-              <w:t xml:space="preserve">BIGINT REFERENCES </w:t>
-            </w:r>
-            <w:r>
-              <w:rPr>
-                <w:color w:val="000000"/>
-              </w:rPr>
-              <w:t xml:space="preserve">"comments" </w:t>
+              <w:t xml:space="preserve">"post_id" </w:t>
+            </w:r>
+            <w:r>
+              <w:rPr>
+                <w:color w:val="0033B3"/>
+              </w:rPr>
+              <w:t xml:space="preserve">BIGINT   REFERENCES </w:t>
+            </w:r>
+            <w:r>
+              <w:rPr>
+                <w:color w:val="000000"/>
+              </w:rPr>
+              <w:t xml:space="preserve">"posts" </w:t>
             </w:r>
             <w:r>
               <w:rPr>
@@ -3986,6 +4931,12 @@
             </w:r>
             <w:r>
               <w:rPr>
+                <w:color w:val="0033B3"/>
+              </w:rPr>
+              <w:br/>
+            </w:r>
+            <w:r>
+              <w:rPr>
                 <w:color w:val="080808"/>
               </w:rPr>
               <w:t>);</w:t>
@@ -4006,7 +4957,19 @@
               <w:rPr>
                 <w:color w:val="0033B3"/>
               </w:rPr>
-              <w:t xml:space="preserve">CREATE TABLE IF NOT EXISTS </w:t>
+              <w:t xml:space="preserve">CREATE INDEX IF NOT EXISTS </w:t>
+            </w:r>
+            <w:r>
+              <w:rPr>
+                <w:color w:val="080808"/>
+              </w:rPr>
+              <w:t xml:space="preserve">"find_votes_by_post_id" </w:t>
+            </w:r>
+            <w:r>
+              <w:rPr>
+                <w:color w:val="0033B3"/>
+              </w:rPr>
+              <w:t xml:space="preserve">ON </w:t>
             </w:r>
             <w:r>
               <w:rPr>
@@ -4016,59 +4979,51 @@
             </w:r>
             <w:r>
               <w:rPr>
-                <w:color w:val="000000"/>
-              </w:rPr>
-              <w:br/>
-            </w:r>
-            <w:r>
-              <w:rPr>
                 <w:color w:val="080808"/>
               </w:rPr>
               <w:t>(</w:t>
             </w:r>
             <w:r>
               <w:rPr>
-                <w:color w:val="080808"/>
-              </w:rPr>
-              <w:br/>
-              <w:t xml:space="preserve">    </w:t>
-            </w:r>
-            <w:r>
-              <w:rPr>
-                <w:color w:val="871094"/>
-              </w:rPr>
-              <w:t xml:space="preserve">"id"      </w:t>
-            </w:r>
-            <w:r>
-              <w:rPr>
-                <w:color w:val="0033B3"/>
-              </w:rPr>
-              <w:t>BIGSERIAL PRIMARY KEY</w:t>
-            </w:r>
-            <w:r>
-              <w:rPr>
-                <w:color w:val="080808"/>
-              </w:rPr>
-              <w:t>,</w:t>
-            </w:r>
-            <w:r>
-              <w:rPr>
-                <w:color w:val="080808"/>
-              </w:rPr>
-              <w:br/>
-              <w:t xml:space="preserve">    </w:t>
-            </w:r>
-            <w:r>
-              <w:rPr>
-                <w:color w:val="871094"/>
-              </w:rPr>
-              <w:t xml:space="preserve">"vote"    </w:t>
-            </w:r>
-            <w:r>
-              <w:rPr>
-                <w:color w:val="0033B3"/>
-              </w:rPr>
-              <w:t xml:space="preserve">SMALLINT  CHECK </w:t>
+                <w:color w:val="871094"/>
+              </w:rPr>
+              <w:t>"post_id"</w:t>
+            </w:r>
+            <w:r>
+              <w:rPr>
+                <w:color w:val="080808"/>
+              </w:rPr>
+              <w:t>);</w:t>
+            </w:r>
+            <w:r>
+              <w:rPr>
+                <w:color w:val="080808"/>
+              </w:rPr>
+              <w:br/>
+            </w:r>
+            <w:r>
+              <w:rPr>
+                <w:color w:val="0033B3"/>
+              </w:rPr>
+              <w:t xml:space="preserve">CREATE INDEX IF NOT EXISTS </w:t>
+            </w:r>
+            <w:r>
+              <w:rPr>
+                <w:color w:val="080808"/>
+              </w:rPr>
+              <w:t xml:space="preserve">"find_votes_by_user_id" </w:t>
+            </w:r>
+            <w:r>
+              <w:rPr>
+                <w:color w:val="0033B3"/>
+              </w:rPr>
+              <w:t xml:space="preserve">ON </w:t>
+            </w:r>
+            <w:r>
+              <w:rPr>
+                <w:color w:val="000000"/>
+              </w:rPr>
+              <w:t>"votes"</w:t>
             </w:r>
             <w:r>
               <w:rPr>
@@ -4080,165 +5035,7 @@
               <w:rPr>
                 <w:color w:val="871094"/>
               </w:rPr>
-              <w:t xml:space="preserve">vote </w:t>
-            </w:r>
-            <w:r>
-              <w:rPr>
-                <w:color w:val="080808"/>
-              </w:rPr>
-              <w:t xml:space="preserve">= </w:t>
-            </w:r>
-            <w:r>
-              <w:rPr>
-                <w:color w:val="1750EB"/>
-              </w:rPr>
-              <w:t xml:space="preserve">1 </w:t>
-            </w:r>
-            <w:r>
-              <w:rPr>
-                <w:color w:val="0033B3"/>
-              </w:rPr>
-              <w:t xml:space="preserve">or </w:t>
-            </w:r>
-            <w:r>
-              <w:rPr>
-                <w:color w:val="871094"/>
-              </w:rPr>
-              <w:t xml:space="preserve">vote </w:t>
-            </w:r>
-            <w:r>
-              <w:rPr>
-                <w:color w:val="080808"/>
-              </w:rPr>
-              <w:t>= -</w:t>
-            </w:r>
-            <w:r>
-              <w:rPr>
-                <w:color w:val="1750EB"/>
-              </w:rPr>
-              <w:t>1</w:t>
-            </w:r>
-            <w:r>
-              <w:rPr>
-                <w:color w:val="080808"/>
-              </w:rPr>
-              <w:t>),</w:t>
-            </w:r>
-            <w:r>
-              <w:rPr>
-                <w:color w:val="080808"/>
-              </w:rPr>
-              <w:br/>
-              <w:t xml:space="preserve">    </w:t>
-            </w:r>
-            <w:r>
-              <w:rPr>
-                <w:color w:val="871094"/>
-              </w:rPr>
-              <w:t xml:space="preserve">"user_id" </w:t>
-            </w:r>
-            <w:r>
-              <w:rPr>
-                <w:color w:val="0033B3"/>
-              </w:rPr>
-              <w:t xml:space="preserve">BIGINT NOT NULL REFERENCES </w:t>
-            </w:r>
-            <w:r>
-              <w:rPr>
-                <w:color w:val="000000"/>
-              </w:rPr>
-              <w:t xml:space="preserve">"users" </w:t>
-            </w:r>
-            <w:r>
-              <w:rPr>
-                <w:color w:val="080808"/>
-              </w:rPr>
-              <w:t>(</w:t>
-            </w:r>
-            <w:r>
-              <w:rPr>
-                <w:color w:val="871094"/>
-              </w:rPr>
-              <w:t>"id"</w:t>
-            </w:r>
-            <w:r>
-              <w:rPr>
-                <w:color w:val="080808"/>
-              </w:rPr>
-              <w:t xml:space="preserve">) </w:t>
-            </w:r>
-            <w:r>
-              <w:rPr>
-                <w:color w:val="0033B3"/>
-              </w:rPr>
-              <w:t>ON DELETE SET NULL</w:t>
-            </w:r>
-            <w:r>
-              <w:rPr>
-                <w:color w:val="080808"/>
-              </w:rPr>
-              <w:t>,</w:t>
-            </w:r>
-            <w:r>
-              <w:rPr>
-                <w:color w:val="080808"/>
-              </w:rPr>
-              <w:br/>
-              <w:t xml:space="preserve">    </w:t>
-            </w:r>
-            <w:r>
-              <w:rPr>
-                <w:color w:val="871094"/>
-              </w:rPr>
-              <w:t xml:space="preserve">"post_id" </w:t>
-            </w:r>
-            <w:r>
-              <w:rPr>
-                <w:color w:val="0033B3"/>
-              </w:rPr>
-              <w:t xml:space="preserve">BIGINT NOT NULL REFERENCES </w:t>
-            </w:r>
-            <w:r>
-              <w:rPr>
-                <w:color w:val="000000"/>
-              </w:rPr>
-              <w:t xml:space="preserve">"posts" </w:t>
-            </w:r>
-            <w:r>
-              <w:rPr>
-                <w:color w:val="080808"/>
-              </w:rPr>
-              <w:t>(</w:t>
-            </w:r>
-            <w:r>
-              <w:rPr>
-                <w:color w:val="871094"/>
-              </w:rPr>
-              <w:t>"id"</w:t>
-            </w:r>
-            <w:r>
-              <w:rPr>
-                <w:color w:val="080808"/>
-              </w:rPr>
-              <w:t xml:space="preserve">) </w:t>
-            </w:r>
-            <w:r>
-              <w:rPr>
-                <w:color w:val="0033B3"/>
-              </w:rPr>
-              <w:t>ON DELETE CASCADE</w:t>
-            </w:r>
-            <w:r>
-              <w:rPr>
-                <w:color w:val="0033B3"/>
-              </w:rPr>
-              <w:br/>
-            </w:r>
-            <w:r>
-              <w:rPr>
-                <w:color w:val="0033B3"/>
-              </w:rPr>
-              <w:br/>
+              <w:t>"user_id"</w:t>
             </w:r>
             <w:r>
               <w:rPr>
@@ -4331,18 +5128,6 @@
               </w:rPr>
             </w:pPr>
           </w:p>
-          <w:p>
-            <w:pPr>
-              <w:widowControl w:val="0"/>
-              <w:spacing w:line="240" w:lineRule="auto"/>
-              <w:rPr>
-                <w:rFonts w:ascii="Roboto Mono" w:eastAsia="Roboto Mono" w:hAnsi="Roboto Mono" w:cs="Roboto Mono"/>
-                <w:color w:val="FFFFFF"/>
-                <w:sz w:val="20"/>
-                <w:szCs w:val="20"/>
-              </w:rPr>
-            </w:pPr>
-          </w:p>
         </w:tc>
       </w:tr>
     </w:tbl>
@@ -4576,7 +5361,21 @@
         <w:rPr>
           <w:rFonts w:ascii="Open Sans" w:eastAsia="Open Sans" w:hAnsi="Open Sans" w:cs="Open Sans"/>
         </w:rPr>
-        <w:t xml:space="preserve"> and bad_comments to your new database schema:</w:t>
+        <w:t xml:space="preserve"> and </w:t>
+      </w:r>
+      <w:proofErr w:type="spellStart"/>
+      <w:r>
+        <w:rPr>
+          <w:rFonts w:ascii="Open Sans" w:eastAsia="Open Sans" w:hAnsi="Open Sans" w:cs="Open Sans"/>
+        </w:rPr>
+        <w:t>bad_comments</w:t>
+      </w:r>
+      <w:proofErr w:type="spellEnd"/>
+      <w:r>
+        <w:rPr>
+          <w:rFonts w:ascii="Open Sans" w:eastAsia="Open Sans" w:hAnsi="Open Sans" w:cs="Open Sans"/>
+        </w:rPr>
+        <w:t xml:space="preserve"> to your new database schema:</w:t>
       </w:r>
     </w:p>
     <w:p>
@@ -4692,12 +5491,14 @@
               </w:rPr>
               <w:t xml:space="preserve">FROM </w:t>
             </w:r>
+            <w:proofErr w:type="spellStart"/>
             <w:r>
               <w:rPr>
                 <w:color w:val="000000"/>
               </w:rPr>
               <w:t>bad_comments</w:t>
             </w:r>
+            <w:proofErr w:type="spellEnd"/>
             <w:r>
               <w:rPr>
                 <w:color w:val="000000"/>
@@ -5716,11 +6517,19 @@
               </w:rPr>
               <w:t xml:space="preserve">FROM </w:t>
             </w:r>
-            <w:r>
-              <w:rPr>
-                <w:color w:val="000000"/>
-              </w:rPr>
-              <w:t xml:space="preserve">bad_comments </w:t>
+            <w:proofErr w:type="spellStart"/>
+            <w:r>
+              <w:rPr>
+                <w:color w:val="000000"/>
+              </w:rPr>
+              <w:t>bad_comments</w:t>
+            </w:r>
+            <w:proofErr w:type="spellEnd"/>
+            <w:r>
+              <w:rPr>
+                <w:color w:val="000000"/>
+              </w:rPr>
+              <w:t xml:space="preserve"> </w:t>
             </w:r>
             <w:r>
               <w:rPr>
@@ -6139,6 +6948,7 @@
               </w:rPr>
               <w:t xml:space="preserve">, </w:t>
             </w:r>
+            <w:proofErr w:type="spellStart"/>
             <w:r>
               <w:rPr>
                 <w:i/>
@@ -6147,6 +6957,7 @@
               </w:rPr>
               <w:t>regexp_split_to_table</w:t>
             </w:r>
+            <w:proofErr w:type="spellEnd"/>
             <w:r>
               <w:rPr>
                 <w:color w:val="080808"/>
@@ -6695,6 +7506,7 @@
               </w:rPr>
               <w:t xml:space="preserve">, </w:t>
             </w:r>
+            <w:proofErr w:type="spellStart"/>
             <w:r>
               <w:rPr>
                 <w:i/>
@@ -6703,6 +7515,7 @@
               </w:rPr>
               <w:t>regexp_split_to_table</w:t>
             </w:r>
+            <w:proofErr w:type="spellEnd"/>
             <w:r>
               <w:rPr>
                 <w:color w:val="080808"/>

</xml_diff>

<commit_message>
feat: incorporated project review 2 feedback.
</commit_message>
<xml_diff>
--- a/udiddit-a-social-news-aggregator.docx
+++ b/udiddit-a-social-news-aggregator.docx
@@ -3811,7 +3811,7 @@
               <w:rPr>
                 <w:color w:val="0033B3"/>
               </w:rPr>
-              <w:t xml:space="preserve">BIGINT REFERENCES </w:t>
+              <w:t xml:space="preserve">BIGINT NOT NULL REFERENCES </w:t>
             </w:r>
             <w:r>
               <w:rPr>
@@ -4233,6 +4233,12 @@
             </w:r>
             <w:r>
               <w:rPr>
+                <w:color w:val="080808"/>
+              </w:rPr>
+              <w:br/>
+            </w:r>
+            <w:r>
+              <w:rPr>
                 <w:color w:val="0033B3"/>
               </w:rPr>
               <w:t xml:space="preserve">CREATE TABLE IF NOT EXISTS </w:t>
@@ -4647,7 +4653,21 @@
               <w:rPr>
                 <w:color w:val="080808"/>
               </w:rPr>
-              <w:t xml:space="preserve">"find_comments_by_user_id" </w:t>
+              <w:t>"</w:t>
+            </w:r>
+            <w:proofErr w:type="spellStart"/>
+            <w:r>
+              <w:rPr>
+                <w:color w:val="080808"/>
+              </w:rPr>
+              <w:t>find_comments_by_user_id</w:t>
+            </w:r>
+            <w:proofErr w:type="spellEnd"/>
+            <w:r>
+              <w:rPr>
+                <w:color w:val="080808"/>
+              </w:rPr>
+              <w:t xml:space="preserve">" </w:t>
             </w:r>
             <w:r>
               <w:rPr>
@@ -4925,20 +4945,90 @@
             </w:r>
             <w:r>
               <w:rPr>
-                <w:color w:val="0033B3"/>
-              </w:rPr>
-              <w:br/>
-            </w:r>
-            <w:r>
-              <w:rPr>
-                <w:color w:val="0033B3"/>
-              </w:rPr>
-              <w:br/>
-            </w:r>
-            <w:r>
-              <w:rPr>
-                <w:color w:val="080808"/>
-              </w:rPr>
+                <w:color w:val="080808"/>
+              </w:rPr>
+              <w:t>,</w:t>
+            </w:r>
+            <w:r>
+              <w:rPr>
+                <w:color w:val="080808"/>
+              </w:rPr>
+              <w:br/>
+              <w:t xml:space="preserve">     </w:t>
+            </w:r>
+            <w:r>
+              <w:rPr>
+                <w:color w:val="0033B3"/>
+              </w:rPr>
+              <w:t xml:space="preserve">CONSTRAINT </w:t>
+            </w:r>
+            <w:r>
+              <w:rPr>
+                <w:color w:val="080808"/>
+              </w:rPr>
+              <w:t>"</w:t>
+            </w:r>
+            <w:proofErr w:type="spellStart"/>
+            <w:r>
+              <w:rPr>
+                <w:color w:val="080808"/>
+              </w:rPr>
+              <w:t>no_multiple_votes</w:t>
+            </w:r>
+            <w:proofErr w:type="spellEnd"/>
+            <w:r>
+              <w:rPr>
+                <w:color w:val="080808"/>
+              </w:rPr>
+              <w:t xml:space="preserve">" </w:t>
+            </w:r>
+            <w:r>
+              <w:rPr>
+                <w:color w:val="0033B3"/>
+              </w:rPr>
+              <w:t xml:space="preserve">Unique </w:t>
+            </w:r>
+            <w:r>
+              <w:rPr>
+                <w:color w:val="080808"/>
+              </w:rPr>
+              <w:t>(</w:t>
+            </w:r>
+            <w:r>
+              <w:rPr>
+                <w:color w:val="871094"/>
+              </w:rPr>
+              <w:t>"user_id"</w:t>
+            </w:r>
+            <w:r>
+              <w:rPr>
+                <w:color w:val="080808"/>
+              </w:rPr>
+              <w:t xml:space="preserve">, </w:t>
+            </w:r>
+            <w:r>
+              <w:rPr>
+                <w:color w:val="871094"/>
+              </w:rPr>
+              <w:t>"post_id"</w:t>
+            </w:r>
+            <w:r>
+              <w:rPr>
+                <w:color w:val="080808"/>
+              </w:rPr>
+              <w:t>)</w:t>
+            </w:r>
+            <w:r>
+              <w:rPr>
+                <w:color w:val="080808"/>
+              </w:rPr>
+              <w:br/>
+            </w:r>
+            <w:r>
+              <w:rPr>
+                <w:color w:val="080808"/>
+              </w:rPr>
+              <w:br/>
               <w:t>);</w:t>
             </w:r>
             <w:r>
@@ -5043,78 +5133,6 @@
               </w:rPr>
               <w:t>);</w:t>
             </w:r>
-          </w:p>
-          <w:p>
-            <w:pPr>
-              <w:widowControl w:val="0"/>
-              <w:spacing w:line="240" w:lineRule="auto"/>
-              <w:rPr>
-                <w:rFonts w:ascii="Roboto Mono" w:eastAsia="Roboto Mono" w:hAnsi="Roboto Mono" w:cs="Roboto Mono"/>
-                <w:color w:val="FFFFFF"/>
-                <w:sz w:val="20"/>
-                <w:szCs w:val="20"/>
-              </w:rPr>
-            </w:pPr>
-          </w:p>
-          <w:p>
-            <w:pPr>
-              <w:widowControl w:val="0"/>
-              <w:spacing w:line="240" w:lineRule="auto"/>
-              <w:rPr>
-                <w:rFonts w:ascii="Roboto Mono" w:eastAsia="Roboto Mono" w:hAnsi="Roboto Mono" w:cs="Roboto Mono"/>
-                <w:color w:val="FFFFFF"/>
-                <w:sz w:val="20"/>
-                <w:szCs w:val="20"/>
-              </w:rPr>
-            </w:pPr>
-          </w:p>
-          <w:p>
-            <w:pPr>
-              <w:widowControl w:val="0"/>
-              <w:spacing w:line="240" w:lineRule="auto"/>
-              <w:rPr>
-                <w:rFonts w:ascii="Roboto Mono" w:eastAsia="Roboto Mono" w:hAnsi="Roboto Mono" w:cs="Roboto Mono"/>
-                <w:color w:val="FFFFFF"/>
-                <w:sz w:val="20"/>
-                <w:szCs w:val="20"/>
-              </w:rPr>
-            </w:pPr>
-          </w:p>
-          <w:p>
-            <w:pPr>
-              <w:widowControl w:val="0"/>
-              <w:spacing w:line="240" w:lineRule="auto"/>
-              <w:rPr>
-                <w:rFonts w:ascii="Roboto Mono" w:eastAsia="Roboto Mono" w:hAnsi="Roboto Mono" w:cs="Roboto Mono"/>
-                <w:color w:val="FFFFFF"/>
-                <w:sz w:val="20"/>
-                <w:szCs w:val="20"/>
-              </w:rPr>
-            </w:pPr>
-          </w:p>
-          <w:p>
-            <w:pPr>
-              <w:widowControl w:val="0"/>
-              <w:spacing w:line="240" w:lineRule="auto"/>
-              <w:rPr>
-                <w:rFonts w:ascii="Roboto Mono" w:eastAsia="Roboto Mono" w:hAnsi="Roboto Mono" w:cs="Roboto Mono"/>
-                <w:color w:val="FFFFFF"/>
-                <w:sz w:val="20"/>
-                <w:szCs w:val="20"/>
-              </w:rPr>
-            </w:pPr>
-          </w:p>
-          <w:p>
-            <w:pPr>
-              <w:widowControl w:val="0"/>
-              <w:spacing w:line="240" w:lineRule="auto"/>
-              <w:rPr>
-                <w:rFonts w:ascii="Roboto Mono" w:eastAsia="Roboto Mono" w:hAnsi="Roboto Mono" w:cs="Roboto Mono"/>
-                <w:color w:val="FFFFFF"/>
-                <w:sz w:val="20"/>
-                <w:szCs w:val="20"/>
-              </w:rPr>
-            </w:pPr>
           </w:p>
           <w:p>
             <w:pPr>
@@ -5441,7 +5459,7 @@
               <w:rPr>
                 <w:color w:val="000000"/>
               </w:rPr>
-              <w:t xml:space="preserve">users </w:t>
+              <w:t xml:space="preserve">"users" </w:t>
             </w:r>
             <w:r>
               <w:rPr>
@@ -5453,7 +5471,7 @@
               <w:rPr>
                 <w:color w:val="871094"/>
               </w:rPr>
-              <w:t>username</w:t>
+              <w:t>"username"</w:t>
             </w:r>
             <w:r>
               <w:rPr>
@@ -5471,1482 +5489,213 @@
               <w:rPr>
                 <w:color w:val="0033B3"/>
               </w:rPr>
+              <w:t xml:space="preserve">SELECT </w:t>
+            </w:r>
+            <w:r>
+              <w:rPr>
+                <w:color w:val="871094"/>
+              </w:rPr>
+              <w:t>"username"</w:t>
+            </w:r>
+            <w:r>
+              <w:rPr>
+                <w:color w:val="871094"/>
+              </w:rPr>
+              <w:br/>
+            </w:r>
+            <w:r>
+              <w:rPr>
+                <w:color w:val="0033B3"/>
+              </w:rPr>
+              <w:t xml:space="preserve">FROM </w:t>
+            </w:r>
+            <w:r>
+              <w:rPr>
+                <w:color w:val="000000"/>
+              </w:rPr>
+              <w:t>"</w:t>
+            </w:r>
+            <w:proofErr w:type="spellStart"/>
+            <w:r>
+              <w:rPr>
+                <w:color w:val="000000"/>
+              </w:rPr>
+              <w:t>bad_comments</w:t>
+            </w:r>
+            <w:proofErr w:type="spellEnd"/>
+            <w:r>
+              <w:rPr>
+                <w:color w:val="000000"/>
+              </w:rPr>
+              <w:t>"</w:t>
+            </w:r>
+            <w:r>
+              <w:rPr>
+                <w:color w:val="000000"/>
+              </w:rPr>
+              <w:br/>
+            </w:r>
+            <w:r>
+              <w:rPr>
+                <w:color w:val="0033B3"/>
+              </w:rPr>
+              <w:t>UNION</w:t>
+            </w:r>
+            <w:r>
+              <w:rPr>
+                <w:color w:val="0033B3"/>
+              </w:rPr>
+              <w:br/>
+              <w:t xml:space="preserve">SELECT </w:t>
+            </w:r>
+            <w:r>
+              <w:rPr>
+                <w:color w:val="871094"/>
+              </w:rPr>
+              <w:t>"username"</w:t>
+            </w:r>
+            <w:r>
+              <w:rPr>
+                <w:color w:val="871094"/>
+              </w:rPr>
+              <w:br/>
+            </w:r>
+            <w:r>
+              <w:rPr>
+                <w:color w:val="0033B3"/>
+              </w:rPr>
+              <w:t xml:space="preserve">FROM </w:t>
+            </w:r>
+            <w:r>
+              <w:rPr>
+                <w:color w:val="000000"/>
+              </w:rPr>
+              <w:t>"</w:t>
+            </w:r>
+            <w:proofErr w:type="spellStart"/>
+            <w:r>
+              <w:rPr>
+                <w:color w:val="000000"/>
+              </w:rPr>
+              <w:t>bad_posts</w:t>
+            </w:r>
+            <w:proofErr w:type="spellEnd"/>
+            <w:r>
+              <w:rPr>
+                <w:color w:val="000000"/>
+              </w:rPr>
+              <w:t>"</w:t>
+            </w:r>
+            <w:r>
+              <w:rPr>
+                <w:color w:val="000000"/>
+              </w:rPr>
+              <w:br/>
+            </w:r>
+            <w:r>
+              <w:rPr>
+                <w:color w:val="0033B3"/>
+              </w:rPr>
+              <w:t>UNION</w:t>
+            </w:r>
+            <w:r>
+              <w:rPr>
+                <w:color w:val="0033B3"/>
+              </w:rPr>
+              <w:br/>
               <w:t xml:space="preserve">SELECT DISTINCT </w:t>
             </w:r>
-            <w:r>
-              <w:rPr>
-                <w:color w:val="871094"/>
-              </w:rPr>
-              <w:t>username</w:t>
-            </w:r>
-            <w:r>
-              <w:rPr>
-                <w:color w:val="871094"/>
-              </w:rPr>
-              <w:br/>
-            </w:r>
-            <w:r>
-              <w:rPr>
-                <w:color w:val="0033B3"/>
-              </w:rPr>
-              <w:t xml:space="preserve">FROM </w:t>
-            </w:r>
             <w:proofErr w:type="spellStart"/>
-            <w:r>
-              <w:rPr>
-                <w:color w:val="000000"/>
-              </w:rPr>
-              <w:t>bad_comments</w:t>
-            </w:r>
-            <w:proofErr w:type="spellEnd"/>
-            <w:r>
-              <w:rPr>
-                <w:color w:val="000000"/>
-              </w:rPr>
-              <w:br/>
-            </w:r>
-            <w:r>
-              <w:rPr>
-                <w:color w:val="0033B3"/>
-              </w:rPr>
-              <w:t>UNION</w:t>
-            </w:r>
-            <w:r>
-              <w:rPr>
-                <w:color w:val="0033B3"/>
-              </w:rPr>
-              <w:br/>
-              <w:t xml:space="preserve">SELECT DISTINCT </w:t>
-            </w:r>
-            <w:r>
-              <w:rPr>
-                <w:color w:val="871094"/>
-              </w:rPr>
-              <w:t>username</w:t>
-            </w:r>
-            <w:r>
-              <w:rPr>
-                <w:color w:val="871094"/>
-              </w:rPr>
-              <w:br/>
-            </w:r>
-            <w:r>
-              <w:rPr>
-                <w:color w:val="0033B3"/>
-              </w:rPr>
-              <w:t xml:space="preserve">FROM </w:t>
-            </w:r>
-            <w:proofErr w:type="spellStart"/>
-            <w:r>
-              <w:rPr>
-                <w:color w:val="000000"/>
-              </w:rPr>
-              <w:t>bad_posts</w:t>
-            </w:r>
-            <w:proofErr w:type="spellEnd"/>
-            <w:r>
-              <w:rPr>
-                <w:color w:val="080808"/>
-              </w:rPr>
-              <w:t>;</w:t>
-            </w:r>
-            <w:r>
-              <w:rPr>
-                <w:color w:val="080808"/>
-              </w:rPr>
-              <w:br/>
-            </w:r>
-            <w:r>
-              <w:rPr>
-                <w:color w:val="080808"/>
-              </w:rPr>
-              <w:br/>
-            </w:r>
-            <w:r>
-              <w:rPr>
-                <w:color w:val="0033B3"/>
-              </w:rPr>
-              <w:t xml:space="preserve">INSERT INTO </w:t>
-            </w:r>
-            <w:r>
-              <w:rPr>
-                <w:color w:val="000000"/>
-              </w:rPr>
-              <w:t xml:space="preserve">topics </w:t>
-            </w:r>
-            <w:r>
-              <w:rPr>
-                <w:color w:val="080808"/>
-              </w:rPr>
-              <w:t>(</w:t>
-            </w:r>
-            <w:r>
-              <w:rPr>
-                <w:color w:val="871094"/>
-              </w:rPr>
-              <w:t>name</w:t>
-            </w:r>
-            <w:r>
-              <w:rPr>
-                <w:color w:val="080808"/>
-              </w:rPr>
-              <w:t xml:space="preserve">, </w:t>
-            </w:r>
-            <w:r>
-              <w:rPr>
-                <w:color w:val="871094"/>
-              </w:rPr>
-              <w:t>user_id</w:t>
-            </w:r>
-            <w:r>
-              <w:rPr>
-                <w:color w:val="080808"/>
-              </w:rPr>
-              <w:t>)</w:t>
-            </w:r>
-            <w:r>
-              <w:rPr>
-                <w:color w:val="080808"/>
-              </w:rPr>
-              <w:br/>
-            </w:r>
-            <w:r>
-              <w:rPr>
-                <w:color w:val="0033B3"/>
-              </w:rPr>
-              <w:t xml:space="preserve">SELECT DISTINCT ON </w:t>
-            </w:r>
-            <w:r>
-              <w:rPr>
-                <w:color w:val="080808"/>
-              </w:rPr>
-              <w:t>(</w:t>
-            </w:r>
-            <w:r>
-              <w:rPr>
-                <w:color w:val="871094"/>
-              </w:rPr>
-              <w:t>topic</w:t>
-            </w:r>
-            <w:r>
-              <w:rPr>
-                <w:color w:val="080808"/>
-              </w:rPr>
-              <w:t xml:space="preserve">) </w:t>
-            </w:r>
-            <w:proofErr w:type="spellStart"/>
-            <w:r>
-              <w:rPr>
-                <w:color w:val="000000"/>
-              </w:rPr>
-              <w:t>bp</w:t>
-            </w:r>
-            <w:r>
-              <w:rPr>
-                <w:color w:val="080808"/>
-              </w:rPr>
-              <w:t>.</w:t>
-            </w:r>
-            <w:r>
-              <w:rPr>
-                <w:color w:val="871094"/>
-              </w:rPr>
-              <w:t>topic</w:t>
-            </w:r>
-            <w:proofErr w:type="spellEnd"/>
-            <w:r>
-              <w:rPr>
-                <w:color w:val="080808"/>
-              </w:rPr>
-              <w:t xml:space="preserve">, </w:t>
-            </w:r>
-            <w:r>
-              <w:rPr>
-                <w:color w:val="000000"/>
-              </w:rPr>
-              <w:t>u</w:t>
-            </w:r>
-            <w:r>
-              <w:rPr>
-                <w:color w:val="080808"/>
-              </w:rPr>
-              <w:t>.</w:t>
-            </w:r>
-            <w:r>
-              <w:rPr>
-                <w:color w:val="871094"/>
-              </w:rPr>
-              <w:t>id</w:t>
-            </w:r>
-            <w:r>
-              <w:rPr>
-                <w:color w:val="871094"/>
-              </w:rPr>
-              <w:br/>
-            </w:r>
-            <w:r>
-              <w:rPr>
-                <w:color w:val="0033B3"/>
-              </w:rPr>
-              <w:t xml:space="preserve">FROM </w:t>
-            </w:r>
-            <w:r>
-              <w:rPr>
-                <w:color w:val="000000"/>
-              </w:rPr>
-              <w:t xml:space="preserve">users </w:t>
-            </w:r>
-            <w:r>
-              <w:rPr>
-                <w:color w:val="0033B3"/>
-              </w:rPr>
-              <w:t xml:space="preserve">AS </w:t>
-            </w:r>
-            <w:r>
-              <w:rPr>
-                <w:color w:val="000000"/>
-              </w:rPr>
-              <w:t>u</w:t>
-            </w:r>
-            <w:r>
-              <w:rPr>
-                <w:color w:val="000000"/>
-              </w:rPr>
-              <w:br/>
-              <w:t xml:space="preserve">         </w:t>
-            </w:r>
-            <w:r>
-              <w:rPr>
-                <w:color w:val="0033B3"/>
-              </w:rPr>
-              <w:t xml:space="preserve">JOIN </w:t>
-            </w:r>
-            <w:proofErr w:type="spellStart"/>
-            <w:r>
-              <w:rPr>
-                <w:color w:val="000000"/>
-              </w:rPr>
-              <w:t>bad_posts</w:t>
-            </w:r>
-            <w:proofErr w:type="spellEnd"/>
-            <w:r>
-              <w:rPr>
-                <w:color w:val="000000"/>
-              </w:rPr>
-              <w:t xml:space="preserve"> </w:t>
-            </w:r>
-            <w:r>
-              <w:rPr>
-                <w:color w:val="0033B3"/>
-              </w:rPr>
-              <w:t xml:space="preserve">AS </w:t>
-            </w:r>
-            <w:r>
-              <w:rPr>
-                <w:color w:val="000000"/>
-              </w:rPr>
-              <w:t>bp</w:t>
-            </w:r>
-            <w:r>
-              <w:rPr>
-                <w:color w:val="000000"/>
-              </w:rPr>
-              <w:br/>
-              <w:t xml:space="preserve">              </w:t>
-            </w:r>
-            <w:r>
-              <w:rPr>
-                <w:color w:val="0033B3"/>
-              </w:rPr>
-              <w:t xml:space="preserve">ON </w:t>
-            </w:r>
-            <w:proofErr w:type="spellStart"/>
-            <w:r>
-              <w:rPr>
-                <w:color w:val="000000"/>
-              </w:rPr>
-              <w:t>u</w:t>
-            </w:r>
-            <w:r>
-              <w:rPr>
-                <w:color w:val="080808"/>
-              </w:rPr>
-              <w:t>.</w:t>
-            </w:r>
-            <w:r>
-              <w:rPr>
-                <w:color w:val="871094"/>
-              </w:rPr>
-              <w:t>username</w:t>
-            </w:r>
-            <w:proofErr w:type="spellEnd"/>
-            <w:r>
-              <w:rPr>
-                <w:color w:val="871094"/>
-              </w:rPr>
-              <w:t xml:space="preserve"> </w:t>
-            </w:r>
-            <w:r>
-              <w:rPr>
-                <w:color w:val="080808"/>
-              </w:rPr>
-              <w:t xml:space="preserve">= </w:t>
-            </w:r>
-            <w:proofErr w:type="spellStart"/>
-            <w:r>
-              <w:rPr>
-                <w:color w:val="000000"/>
-              </w:rPr>
-              <w:t>bp</w:t>
-            </w:r>
-            <w:r>
-              <w:rPr>
-                <w:color w:val="080808"/>
-              </w:rPr>
-              <w:t>.</w:t>
-            </w:r>
-            <w:r>
-              <w:rPr>
-                <w:color w:val="871094"/>
-              </w:rPr>
-              <w:t>username</w:t>
-            </w:r>
-            <w:proofErr w:type="spellEnd"/>
-            <w:r>
-              <w:rPr>
-                <w:color w:val="871094"/>
-              </w:rPr>
-              <w:br/>
-            </w:r>
-            <w:r>
-              <w:rPr>
-                <w:color w:val="0033B3"/>
-              </w:rPr>
-              <w:t xml:space="preserve">GROUP BY </w:t>
-            </w:r>
-            <w:r>
-              <w:rPr>
-                <w:color w:val="000000"/>
-              </w:rPr>
-              <w:t>1</w:t>
-            </w:r>
-            <w:r>
-              <w:rPr>
-                <w:color w:val="080808"/>
-              </w:rPr>
-              <w:t xml:space="preserve">, </w:t>
-            </w:r>
-            <w:r>
-              <w:rPr>
-                <w:color w:val="000000"/>
-              </w:rPr>
-              <w:t>2</w:t>
-            </w:r>
-            <w:r>
-              <w:rPr>
-                <w:color w:val="080808"/>
-              </w:rPr>
-              <w:t>;</w:t>
-            </w:r>
-            <w:r>
-              <w:rPr>
-                <w:color w:val="080808"/>
-              </w:rPr>
-              <w:br/>
-            </w:r>
-            <w:r>
-              <w:rPr>
-                <w:color w:val="080808"/>
-              </w:rPr>
-              <w:br/>
-            </w:r>
-            <w:r>
-              <w:rPr>
-                <w:color w:val="0033B3"/>
-              </w:rPr>
-              <w:t xml:space="preserve">INSERT INTO </w:t>
-            </w:r>
-            <w:r>
-              <w:rPr>
-                <w:color w:val="000000"/>
-              </w:rPr>
-              <w:t xml:space="preserve">posts </w:t>
-            </w:r>
-            <w:r>
-              <w:rPr>
-                <w:color w:val="080808"/>
-              </w:rPr>
-              <w:t>(</w:t>
-            </w:r>
-            <w:r>
-              <w:rPr>
-                <w:color w:val="871094"/>
-              </w:rPr>
-              <w:t>title</w:t>
-            </w:r>
-            <w:r>
-              <w:rPr>
-                <w:color w:val="080808"/>
-              </w:rPr>
-              <w:t xml:space="preserve">, </w:t>
-            </w:r>
-            <w:r>
-              <w:rPr>
-                <w:color w:val="871094"/>
-              </w:rPr>
-              <w:t>url</w:t>
-            </w:r>
-            <w:r>
-              <w:rPr>
-                <w:color w:val="080808"/>
-              </w:rPr>
-              <w:t xml:space="preserve">, </w:t>
-            </w:r>
-            <w:r>
-              <w:rPr>
-                <w:color w:val="871094"/>
-              </w:rPr>
-              <w:t>content</w:t>
-            </w:r>
-            <w:r>
-              <w:rPr>
-                <w:color w:val="080808"/>
-              </w:rPr>
-              <w:t xml:space="preserve">, </w:t>
-            </w:r>
-            <w:r>
-              <w:rPr>
-                <w:color w:val="871094"/>
-              </w:rPr>
-              <w:t>topic_id</w:t>
-            </w:r>
-            <w:r>
-              <w:rPr>
-                <w:color w:val="080808"/>
-              </w:rPr>
-              <w:t xml:space="preserve">, </w:t>
-            </w:r>
-            <w:r>
-              <w:rPr>
-                <w:color w:val="871094"/>
-              </w:rPr>
-              <w:t>user_id</w:t>
-            </w:r>
-            <w:r>
-              <w:rPr>
-                <w:color w:val="080808"/>
-              </w:rPr>
-              <w:t>)</w:t>
-            </w:r>
-            <w:r>
-              <w:rPr>
-                <w:color w:val="080808"/>
-              </w:rPr>
-              <w:br/>
-            </w:r>
-            <w:r>
-              <w:rPr>
-                <w:color w:val="0033B3"/>
-              </w:rPr>
-              <w:t xml:space="preserve">SELECT </w:t>
-            </w:r>
             <w:r>
               <w:rPr>
                 <w:i/>
                 <w:iCs/>
                 <w:color w:val="00627A"/>
               </w:rPr>
-              <w:t>LEFT</w:t>
-            </w:r>
+              <w:t>regexp_split_to_table</w:t>
+            </w:r>
+            <w:proofErr w:type="spellEnd"/>
             <w:r>
               <w:rPr>
                 <w:color w:val="080808"/>
               </w:rPr>
               <w:t>(</w:t>
             </w:r>
+            <w:r>
+              <w:rPr>
+                <w:color w:val="871094"/>
+              </w:rPr>
+              <w:t>downvotes</w:t>
+            </w:r>
+            <w:r>
+              <w:rPr>
+                <w:color w:val="080808"/>
+              </w:rPr>
+              <w:t xml:space="preserve">, </w:t>
+            </w:r>
+            <w:r>
+              <w:rPr>
+                <w:color w:val="067D17"/>
+              </w:rPr>
+              <w:t>'</w:t>
+            </w:r>
+            <w:r>
+              <w:rPr>
+                <w:color w:val="067D17"/>
+                <w:shd w:val="clear" w:color="auto" w:fill="EDFCED"/>
+              </w:rPr>
+              <w:t>,</w:t>
+            </w:r>
+            <w:r>
+              <w:rPr>
+                <w:color w:val="067D17"/>
+              </w:rPr>
+              <w:t>'</w:t>
+            </w:r>
+            <w:r>
+              <w:rPr>
+                <w:color w:val="080808"/>
+              </w:rPr>
+              <w:t>)</w:t>
+            </w:r>
+            <w:r>
+              <w:rPr>
+                <w:color w:val="080808"/>
+              </w:rPr>
+              <w:br/>
+            </w:r>
+            <w:r>
+              <w:rPr>
+                <w:color w:val="0033B3"/>
+              </w:rPr>
+              <w:t xml:space="preserve">FROM </w:t>
+            </w:r>
             <w:proofErr w:type="spellStart"/>
             <w:r>
               <w:rPr>
                 <w:color w:val="000000"/>
               </w:rPr>
-              <w:t>bp</w:t>
-            </w:r>
-            <w:r>
-              <w:rPr>
-                <w:color w:val="080808"/>
-              </w:rPr>
-              <w:t>.</w:t>
-            </w:r>
-            <w:r>
-              <w:rPr>
-                <w:color w:val="871094"/>
-              </w:rPr>
-              <w:t>title</w:t>
+              <w:t>bad_posts</w:t>
             </w:r>
             <w:proofErr w:type="spellEnd"/>
             <w:r>
               <w:rPr>
-                <w:color w:val="080808"/>
-              </w:rPr>
-              <w:t xml:space="preserve">, </w:t>
-            </w:r>
-            <w:r>
-              <w:rPr>
-                <w:color w:val="1750EB"/>
-              </w:rPr>
-              <w:t>100</w:t>
-            </w:r>
-            <w:r>
-              <w:rPr>
-                <w:color w:val="080808"/>
-              </w:rPr>
-              <w:t xml:space="preserve">), </w:t>
-            </w:r>
-            <w:r>
-              <w:rPr>
-                <w:color w:val="000000"/>
-              </w:rPr>
-              <w:t>bp</w:t>
-            </w:r>
-            <w:r>
-              <w:rPr>
-                <w:color w:val="080808"/>
-              </w:rPr>
-              <w:t>.</w:t>
-            </w:r>
-            <w:r>
-              <w:rPr>
-                <w:color w:val="871094"/>
-              </w:rPr>
-              <w:t>url</w:t>
-            </w:r>
-            <w:r>
-              <w:rPr>
-                <w:color w:val="080808"/>
-              </w:rPr>
-              <w:t xml:space="preserve">, </w:t>
-            </w:r>
-            <w:proofErr w:type="spellStart"/>
-            <w:r>
-              <w:rPr>
-                <w:color w:val="000000"/>
-              </w:rPr>
-              <w:t>bp</w:t>
-            </w:r>
-            <w:r>
-              <w:rPr>
-                <w:color w:val="080808"/>
-              </w:rPr>
-              <w:t>.</w:t>
-            </w:r>
-            <w:r>
-              <w:rPr>
-                <w:color w:val="871094"/>
-              </w:rPr>
-              <w:t>text_content</w:t>
-            </w:r>
-            <w:proofErr w:type="spellEnd"/>
-            <w:r>
-              <w:rPr>
-                <w:color w:val="080808"/>
-              </w:rPr>
-              <w:t xml:space="preserve">, </w:t>
-            </w:r>
-            <w:r>
-              <w:rPr>
-                <w:color w:val="000000"/>
-              </w:rPr>
-              <w:t>t</w:t>
-            </w:r>
-            <w:r>
-              <w:rPr>
-                <w:color w:val="080808"/>
-              </w:rPr>
-              <w:t>.</w:t>
-            </w:r>
-            <w:r>
-              <w:rPr>
-                <w:color w:val="871094"/>
-              </w:rPr>
-              <w:t>id</w:t>
-            </w:r>
-            <w:r>
-              <w:rPr>
-                <w:color w:val="080808"/>
-              </w:rPr>
-              <w:t xml:space="preserve">, </w:t>
-            </w:r>
-            <w:r>
-              <w:rPr>
-                <w:color w:val="000000"/>
-              </w:rPr>
-              <w:t>u</w:t>
-            </w:r>
-            <w:r>
-              <w:rPr>
-                <w:color w:val="080808"/>
-              </w:rPr>
-              <w:t>.</w:t>
-            </w:r>
-            <w:r>
-              <w:rPr>
-                <w:color w:val="871094"/>
-              </w:rPr>
-              <w:t>id</w:t>
-            </w:r>
-            <w:r>
-              <w:rPr>
-                <w:color w:val="871094"/>
-              </w:rPr>
-              <w:br/>
-            </w:r>
-            <w:r>
-              <w:rPr>
-                <w:color w:val="0033B3"/>
-              </w:rPr>
-              <w:lastRenderedPageBreak/>
-              <w:t xml:space="preserve">FROM </w:t>
-            </w:r>
-            <w:proofErr w:type="spellStart"/>
-            <w:r>
-              <w:rPr>
-                <w:color w:val="000000"/>
-              </w:rPr>
-              <w:t>bad_posts</w:t>
-            </w:r>
-            <w:proofErr w:type="spellEnd"/>
-            <w:r>
-              <w:rPr>
-                <w:color w:val="000000"/>
-              </w:rPr>
-              <w:t xml:space="preserve"> </w:t>
-            </w:r>
-            <w:r>
-              <w:rPr>
-                <w:color w:val="0033B3"/>
-              </w:rPr>
-              <w:t xml:space="preserve">AS </w:t>
-            </w:r>
-            <w:r>
-              <w:rPr>
-                <w:color w:val="000000"/>
-              </w:rPr>
-              <w:t>bp</w:t>
-            </w:r>
-            <w:r>
-              <w:rPr>
-                <w:color w:val="000000"/>
-              </w:rPr>
-              <w:br/>
-              <w:t xml:space="preserve">         </w:t>
-            </w:r>
-            <w:r>
-              <w:rPr>
-                <w:color w:val="0033B3"/>
-              </w:rPr>
-              <w:t xml:space="preserve">JOIN </w:t>
-            </w:r>
-            <w:r>
-              <w:rPr>
-                <w:color w:val="000000"/>
-              </w:rPr>
-              <w:t xml:space="preserve">users </w:t>
-            </w:r>
-            <w:r>
-              <w:rPr>
-                <w:color w:val="0033B3"/>
-              </w:rPr>
-              <w:t xml:space="preserve">AS </w:t>
-            </w:r>
-            <w:r>
-              <w:rPr>
-                <w:color w:val="000000"/>
-              </w:rPr>
-              <w:t>u</w:t>
-            </w:r>
-            <w:r>
-              <w:rPr>
-                <w:color w:val="000000"/>
-              </w:rPr>
-              <w:br/>
-              <w:t xml:space="preserve">              </w:t>
-            </w:r>
-            <w:r>
-              <w:rPr>
-                <w:color w:val="0033B3"/>
-              </w:rPr>
-              <w:t xml:space="preserve">ON </w:t>
-            </w:r>
-            <w:proofErr w:type="spellStart"/>
-            <w:r>
-              <w:rPr>
-                <w:color w:val="000000"/>
-              </w:rPr>
-              <w:t>bp</w:t>
-            </w:r>
-            <w:r>
-              <w:rPr>
-                <w:color w:val="080808"/>
-              </w:rPr>
-              <w:t>.</w:t>
-            </w:r>
-            <w:r>
-              <w:rPr>
-                <w:color w:val="871094"/>
-              </w:rPr>
-              <w:t>username</w:t>
-            </w:r>
-            <w:proofErr w:type="spellEnd"/>
-            <w:r>
-              <w:rPr>
-                <w:color w:val="871094"/>
-              </w:rPr>
-              <w:t xml:space="preserve"> </w:t>
-            </w:r>
-            <w:r>
-              <w:rPr>
-                <w:color w:val="080808"/>
-              </w:rPr>
-              <w:t xml:space="preserve">= </w:t>
-            </w:r>
-            <w:proofErr w:type="spellStart"/>
-            <w:r>
-              <w:rPr>
-                <w:color w:val="000000"/>
-              </w:rPr>
-              <w:t>u</w:t>
-            </w:r>
-            <w:r>
-              <w:rPr>
-                <w:color w:val="080808"/>
-              </w:rPr>
-              <w:t>.</w:t>
-            </w:r>
-            <w:r>
-              <w:rPr>
-                <w:color w:val="871094"/>
-              </w:rPr>
-              <w:t>username</w:t>
-            </w:r>
-            <w:proofErr w:type="spellEnd"/>
-            <w:r>
-              <w:rPr>
-                <w:color w:val="871094"/>
-              </w:rPr>
-              <w:br/>
-              <w:t xml:space="preserve">         </w:t>
-            </w:r>
-            <w:r>
-              <w:rPr>
-                <w:color w:val="0033B3"/>
-              </w:rPr>
-              <w:t xml:space="preserve">JOIN </w:t>
-            </w:r>
-            <w:r>
-              <w:rPr>
-                <w:color w:val="000000"/>
-              </w:rPr>
-              <w:t xml:space="preserve">topics </w:t>
-            </w:r>
-            <w:r>
-              <w:rPr>
-                <w:color w:val="0033B3"/>
-              </w:rPr>
-              <w:t xml:space="preserve">AS </w:t>
-            </w:r>
-            <w:r>
-              <w:rPr>
-                <w:color w:val="000000"/>
-              </w:rPr>
-              <w:t>t</w:t>
-            </w:r>
-            <w:r>
-              <w:rPr>
-                <w:color w:val="000000"/>
-              </w:rPr>
-              <w:br/>
-              <w:t xml:space="preserve">              </w:t>
-            </w:r>
-            <w:r>
-              <w:rPr>
-                <w:color w:val="0033B3"/>
-              </w:rPr>
-              <w:t xml:space="preserve">ON </w:t>
-            </w:r>
-            <w:proofErr w:type="spellStart"/>
-            <w:r>
-              <w:rPr>
-                <w:color w:val="000000"/>
-              </w:rPr>
-              <w:t>bp</w:t>
-            </w:r>
-            <w:r>
-              <w:rPr>
-                <w:color w:val="080808"/>
-              </w:rPr>
-              <w:t>.</w:t>
-            </w:r>
-            <w:r>
-              <w:rPr>
-                <w:color w:val="871094"/>
-              </w:rPr>
-              <w:t>topic</w:t>
-            </w:r>
-            <w:proofErr w:type="spellEnd"/>
-            <w:r>
-              <w:rPr>
-                <w:color w:val="871094"/>
-              </w:rPr>
-              <w:t xml:space="preserve"> </w:t>
-            </w:r>
-            <w:r>
-              <w:rPr>
-                <w:color w:val="080808"/>
-              </w:rPr>
-              <w:t xml:space="preserve">= </w:t>
-            </w:r>
-            <w:r>
-              <w:rPr>
-                <w:color w:val="000000"/>
-              </w:rPr>
-              <w:t>t</w:t>
-            </w:r>
-            <w:r>
-              <w:rPr>
-                <w:color w:val="080808"/>
-              </w:rPr>
-              <w:t>.</w:t>
-            </w:r>
-            <w:r>
-              <w:rPr>
-                <w:color w:val="871094"/>
-              </w:rPr>
-              <w:t>name</w:t>
-            </w:r>
-            <w:r>
-              <w:rPr>
-                <w:color w:val="871094"/>
-              </w:rPr>
-              <w:br/>
-            </w:r>
-            <w:r>
-              <w:rPr>
-                <w:color w:val="0033B3"/>
-              </w:rPr>
-              <w:t xml:space="preserve">ORDER BY </w:t>
-            </w:r>
-            <w:r>
-              <w:rPr>
-                <w:color w:val="000000"/>
-              </w:rPr>
-              <w:t>u</w:t>
-            </w:r>
-            <w:r>
-              <w:rPr>
-                <w:color w:val="080808"/>
-              </w:rPr>
-              <w:t>.</w:t>
-            </w:r>
-            <w:r>
-              <w:rPr>
-                <w:color w:val="871094"/>
-              </w:rPr>
-              <w:t>id</w:t>
-            </w:r>
-            <w:r>
-              <w:rPr>
-                <w:color w:val="080808"/>
-              </w:rPr>
-              <w:t>;</w:t>
-            </w:r>
-            <w:r>
-              <w:rPr>
-                <w:color w:val="080808"/>
-              </w:rPr>
-              <w:br/>
-            </w:r>
-            <w:r>
-              <w:rPr>
-                <w:color w:val="080808"/>
-              </w:rPr>
-              <w:br/>
-            </w:r>
-            <w:r>
-              <w:rPr>
-                <w:color w:val="0033B3"/>
-              </w:rPr>
-              <w:t xml:space="preserve">INSERT INTO </w:t>
-            </w:r>
-            <w:r>
-              <w:rPr>
-                <w:color w:val="000000"/>
-              </w:rPr>
-              <w:t>comments</w:t>
-            </w:r>
-            <w:r>
-              <w:rPr>
-                <w:color w:val="080808"/>
-              </w:rPr>
-              <w:t>(</w:t>
-            </w:r>
-            <w:r>
-              <w:rPr>
-                <w:color w:val="871094"/>
-              </w:rPr>
-              <w:t>content</w:t>
-            </w:r>
-            <w:r>
-              <w:rPr>
-                <w:color w:val="080808"/>
-              </w:rPr>
-              <w:t xml:space="preserve">, </w:t>
-            </w:r>
-            <w:r>
-              <w:rPr>
-                <w:color w:val="871094"/>
-              </w:rPr>
-              <w:t>post_id</w:t>
-            </w:r>
-            <w:r>
-              <w:rPr>
-                <w:color w:val="080808"/>
-              </w:rPr>
-              <w:t xml:space="preserve">, </w:t>
-            </w:r>
-            <w:r>
-              <w:rPr>
-                <w:color w:val="871094"/>
-              </w:rPr>
-              <w:t>user_id</w:t>
-            </w:r>
-            <w:r>
-              <w:rPr>
-                <w:color w:val="080808"/>
-              </w:rPr>
-              <w:t>)</w:t>
-            </w:r>
-            <w:r>
-              <w:rPr>
-                <w:color w:val="080808"/>
-              </w:rPr>
-              <w:br/>
-            </w:r>
-            <w:r>
-              <w:rPr>
-                <w:color w:val="0033B3"/>
-              </w:rPr>
-              <w:t xml:space="preserve">SELECT </w:t>
-            </w:r>
-            <w:proofErr w:type="spellStart"/>
-            <w:r>
-              <w:rPr>
-                <w:color w:val="000000"/>
-              </w:rPr>
-              <w:t>bc</w:t>
-            </w:r>
-            <w:r>
-              <w:rPr>
-                <w:color w:val="080808"/>
-              </w:rPr>
-              <w:t>.</w:t>
-            </w:r>
-            <w:r>
-              <w:rPr>
-                <w:color w:val="871094"/>
-              </w:rPr>
-              <w:t>text_content</w:t>
-            </w:r>
-            <w:proofErr w:type="spellEnd"/>
-            <w:r>
-              <w:rPr>
-                <w:color w:val="080808"/>
-              </w:rPr>
-              <w:t xml:space="preserve">, </w:t>
-            </w:r>
-            <w:r>
-              <w:rPr>
-                <w:color w:val="000000"/>
-              </w:rPr>
-              <w:t>p</w:t>
-            </w:r>
-            <w:r>
-              <w:rPr>
-                <w:color w:val="080808"/>
-              </w:rPr>
-              <w:t>.</w:t>
-            </w:r>
-            <w:r>
-              <w:rPr>
-                <w:color w:val="871094"/>
-              </w:rPr>
-              <w:t>id</w:t>
-            </w:r>
-            <w:r>
-              <w:rPr>
-                <w:color w:val="080808"/>
-              </w:rPr>
-              <w:t xml:space="preserve">, </w:t>
-            </w:r>
-            <w:r>
-              <w:rPr>
-                <w:color w:val="000000"/>
-              </w:rPr>
-              <w:t>u</w:t>
-            </w:r>
-            <w:r>
-              <w:rPr>
-                <w:color w:val="080808"/>
-              </w:rPr>
-              <w:t>.</w:t>
-            </w:r>
-            <w:r>
-              <w:rPr>
-                <w:color w:val="871094"/>
-              </w:rPr>
-              <w:t>id</w:t>
-            </w:r>
-            <w:r>
-              <w:rPr>
-                <w:color w:val="871094"/>
-              </w:rPr>
-              <w:br/>
-            </w:r>
-            <w:r>
-              <w:rPr>
-                <w:color w:val="0033B3"/>
-              </w:rPr>
-              <w:t xml:space="preserve">FROM </w:t>
-            </w:r>
-            <w:proofErr w:type="spellStart"/>
-            <w:r>
-              <w:rPr>
-                <w:color w:val="000000"/>
-              </w:rPr>
-              <w:t>bad_comments</w:t>
-            </w:r>
-            <w:proofErr w:type="spellEnd"/>
-            <w:r>
-              <w:rPr>
-                <w:color w:val="000000"/>
-              </w:rPr>
-              <w:t xml:space="preserve"> </w:t>
-            </w:r>
-            <w:r>
-              <w:rPr>
-                <w:color w:val="0033B3"/>
-              </w:rPr>
-              <w:t xml:space="preserve">AS </w:t>
-            </w:r>
-            <w:proofErr w:type="spellStart"/>
-            <w:r>
-              <w:rPr>
-                <w:color w:val="000000"/>
-              </w:rPr>
-              <w:t>bc</w:t>
-            </w:r>
-            <w:proofErr w:type="spellEnd"/>
-            <w:r>
-              <w:rPr>
-                <w:color w:val="000000"/>
-              </w:rPr>
-              <w:br/>
-              <w:t xml:space="preserve">         </w:t>
-            </w:r>
-            <w:r>
-              <w:rPr>
-                <w:color w:val="0033B3"/>
-              </w:rPr>
-              <w:t xml:space="preserve">JOIN </w:t>
-            </w:r>
-            <w:proofErr w:type="spellStart"/>
-            <w:r>
-              <w:rPr>
-                <w:color w:val="000000"/>
-              </w:rPr>
-              <w:t>bad_posts</w:t>
-            </w:r>
-            <w:proofErr w:type="spellEnd"/>
-            <w:r>
-              <w:rPr>
-                <w:color w:val="000000"/>
-              </w:rPr>
-              <w:t xml:space="preserve"> </w:t>
-            </w:r>
-            <w:r>
-              <w:rPr>
-                <w:color w:val="0033B3"/>
-              </w:rPr>
-              <w:t xml:space="preserve">AS </w:t>
-            </w:r>
-            <w:r>
-              <w:rPr>
-                <w:color w:val="000000"/>
-              </w:rPr>
-              <w:t>bp</w:t>
-            </w:r>
-            <w:r>
-              <w:rPr>
-                <w:color w:val="000000"/>
-              </w:rPr>
-              <w:br/>
-              <w:t xml:space="preserve">              </w:t>
-            </w:r>
-            <w:r>
-              <w:rPr>
-                <w:color w:val="0033B3"/>
-              </w:rPr>
-              <w:t xml:space="preserve">ON </w:t>
-            </w:r>
-            <w:proofErr w:type="spellStart"/>
-            <w:r>
-              <w:rPr>
-                <w:color w:val="000000"/>
-              </w:rPr>
-              <w:t>bc</w:t>
-            </w:r>
-            <w:r>
-              <w:rPr>
-                <w:color w:val="080808"/>
-              </w:rPr>
-              <w:t>.</w:t>
-            </w:r>
-            <w:r>
-              <w:rPr>
-                <w:color w:val="871094"/>
-              </w:rPr>
-              <w:t>post_id</w:t>
-            </w:r>
-            <w:proofErr w:type="spellEnd"/>
-            <w:r>
-              <w:rPr>
-                <w:color w:val="871094"/>
-              </w:rPr>
-              <w:t xml:space="preserve"> </w:t>
-            </w:r>
-            <w:r>
-              <w:rPr>
-                <w:color w:val="080808"/>
-              </w:rPr>
-              <w:t xml:space="preserve">= </w:t>
-            </w:r>
-            <w:r>
-              <w:rPr>
-                <w:color w:val="000000"/>
-              </w:rPr>
-              <w:t>bp</w:t>
-            </w:r>
-            <w:r>
-              <w:rPr>
-                <w:color w:val="080808"/>
-              </w:rPr>
-              <w:t>.</w:t>
-            </w:r>
-            <w:r>
-              <w:rPr>
-                <w:color w:val="871094"/>
-              </w:rPr>
-              <w:t>id</w:t>
-            </w:r>
-            <w:r>
-              <w:rPr>
-                <w:color w:val="871094"/>
-              </w:rPr>
-              <w:br/>
-              <w:t xml:space="preserve">         </w:t>
-            </w:r>
-            <w:r>
-              <w:rPr>
-                <w:color w:val="0033B3"/>
-              </w:rPr>
-              <w:t xml:space="preserve">JOIN </w:t>
-            </w:r>
-            <w:r>
-              <w:rPr>
-                <w:color w:val="000000"/>
-              </w:rPr>
-              <w:t xml:space="preserve">users </w:t>
-            </w:r>
-            <w:r>
-              <w:rPr>
-                <w:color w:val="0033B3"/>
-              </w:rPr>
-              <w:t xml:space="preserve">AS </w:t>
-            </w:r>
-            <w:r>
-              <w:rPr>
-                <w:color w:val="000000"/>
-              </w:rPr>
-              <w:t>u</w:t>
-            </w:r>
-            <w:r>
-              <w:rPr>
-                <w:color w:val="000000"/>
-              </w:rPr>
-              <w:br/>
-              <w:t xml:space="preserve">              </w:t>
-            </w:r>
-            <w:r>
-              <w:rPr>
-                <w:color w:val="0033B3"/>
-              </w:rPr>
-              <w:t xml:space="preserve">ON </w:t>
-            </w:r>
-            <w:proofErr w:type="spellStart"/>
-            <w:r>
-              <w:rPr>
-                <w:color w:val="000000"/>
-              </w:rPr>
-              <w:t>bc</w:t>
-            </w:r>
-            <w:r>
-              <w:rPr>
-                <w:color w:val="080808"/>
-              </w:rPr>
-              <w:t>.</w:t>
-            </w:r>
-            <w:r>
-              <w:rPr>
-                <w:color w:val="871094"/>
-              </w:rPr>
-              <w:t>username</w:t>
-            </w:r>
-            <w:proofErr w:type="spellEnd"/>
-            <w:r>
-              <w:rPr>
-                <w:color w:val="871094"/>
-              </w:rPr>
-              <w:t xml:space="preserve"> </w:t>
-            </w:r>
-            <w:r>
-              <w:rPr>
-                <w:color w:val="080808"/>
-              </w:rPr>
-              <w:t xml:space="preserve">= </w:t>
-            </w:r>
-            <w:proofErr w:type="spellStart"/>
-            <w:r>
-              <w:rPr>
-                <w:color w:val="000000"/>
-              </w:rPr>
-              <w:t>u</w:t>
-            </w:r>
-            <w:r>
-              <w:rPr>
-                <w:color w:val="080808"/>
-              </w:rPr>
-              <w:t>.</w:t>
-            </w:r>
-            <w:r>
-              <w:rPr>
-                <w:color w:val="871094"/>
-              </w:rPr>
-              <w:t>username</w:t>
-            </w:r>
-            <w:proofErr w:type="spellEnd"/>
-            <w:r>
-              <w:rPr>
-                <w:color w:val="871094"/>
-              </w:rPr>
-              <w:br/>
-              <w:t xml:space="preserve">         </w:t>
-            </w:r>
-            <w:r>
-              <w:rPr>
-                <w:color w:val="0033B3"/>
-              </w:rPr>
-              <w:t xml:space="preserve">JOIN </w:t>
-            </w:r>
-            <w:r>
-              <w:rPr>
-                <w:color w:val="000000"/>
-              </w:rPr>
-              <w:t xml:space="preserve">posts </w:t>
-            </w:r>
-            <w:r>
-              <w:rPr>
-                <w:color w:val="0033B3"/>
-              </w:rPr>
-              <w:t xml:space="preserve">AS </w:t>
-            </w:r>
-            <w:r>
-              <w:rPr>
-                <w:color w:val="000000"/>
-              </w:rPr>
-              <w:t>p</w:t>
-            </w:r>
-            <w:r>
-              <w:rPr>
-                <w:color w:val="000000"/>
-              </w:rPr>
-              <w:br/>
-              <w:t xml:space="preserve">              </w:t>
-            </w:r>
-            <w:r>
-              <w:rPr>
-                <w:color w:val="0033B3"/>
-              </w:rPr>
-              <w:t xml:space="preserve">ON </w:t>
-            </w:r>
-            <w:proofErr w:type="spellStart"/>
-            <w:r>
-              <w:rPr>
-                <w:color w:val="000000"/>
-              </w:rPr>
-              <w:t>bp</w:t>
-            </w:r>
-            <w:r>
-              <w:rPr>
-                <w:color w:val="080808"/>
-              </w:rPr>
-              <w:t>.</w:t>
-            </w:r>
-            <w:r>
-              <w:rPr>
-                <w:color w:val="871094"/>
-              </w:rPr>
-              <w:t>title</w:t>
-            </w:r>
-            <w:proofErr w:type="spellEnd"/>
-            <w:r>
-              <w:rPr>
-                <w:color w:val="871094"/>
-              </w:rPr>
-              <w:t xml:space="preserve"> </w:t>
-            </w:r>
-            <w:r>
-              <w:rPr>
-                <w:color w:val="080808"/>
-              </w:rPr>
-              <w:t xml:space="preserve">= </w:t>
-            </w:r>
-            <w:proofErr w:type="spellStart"/>
-            <w:r>
-              <w:rPr>
-                <w:color w:val="000000"/>
-              </w:rPr>
-              <w:t>p</w:t>
-            </w:r>
-            <w:r>
-              <w:rPr>
-                <w:color w:val="080808"/>
-              </w:rPr>
-              <w:t>.</w:t>
-            </w:r>
-            <w:r>
-              <w:rPr>
-                <w:color w:val="871094"/>
-              </w:rPr>
-              <w:t>title</w:t>
-            </w:r>
-            <w:proofErr w:type="spellEnd"/>
-            <w:r>
-              <w:rPr>
-                <w:color w:val="871094"/>
-              </w:rPr>
-              <w:br/>
-            </w:r>
-            <w:r>
-              <w:rPr>
-                <w:color w:val="0033B3"/>
-              </w:rPr>
-              <w:t xml:space="preserve">ORDER BY </w:t>
-            </w:r>
-            <w:r>
-              <w:rPr>
-                <w:color w:val="000000"/>
-              </w:rPr>
-              <w:t>u</w:t>
-            </w:r>
-            <w:r>
-              <w:rPr>
-                <w:color w:val="080808"/>
-              </w:rPr>
-              <w:t>.</w:t>
-            </w:r>
-            <w:r>
-              <w:rPr>
-                <w:color w:val="871094"/>
-              </w:rPr>
-              <w:t>id</w:t>
-            </w:r>
-            <w:r>
-              <w:rPr>
-                <w:color w:val="080808"/>
-              </w:rPr>
-              <w:t>;</w:t>
-            </w:r>
-            <w:r>
-              <w:rPr>
-                <w:color w:val="080808"/>
-              </w:rPr>
-              <w:br/>
-            </w:r>
-            <w:r>
-              <w:rPr>
-                <w:color w:val="080808"/>
-              </w:rPr>
-              <w:br/>
-            </w:r>
-            <w:r>
-              <w:rPr>
-                <w:color w:val="0033B3"/>
-              </w:rPr>
-              <w:t xml:space="preserve">WITH </w:t>
-            </w:r>
-            <w:r>
-              <w:rPr>
-                <w:color w:val="000000"/>
-              </w:rPr>
-              <w:t xml:space="preserve">t1 </w:t>
-            </w:r>
-            <w:r>
-              <w:rPr>
-                <w:color w:val="0033B3"/>
-              </w:rPr>
-              <w:t>AS</w:t>
-            </w:r>
-            <w:r>
-              <w:rPr>
-                <w:color w:val="0033B3"/>
-              </w:rPr>
-              <w:br/>
-              <w:t xml:space="preserve">         </w:t>
-            </w:r>
-            <w:r>
-              <w:rPr>
-                <w:color w:val="080808"/>
-              </w:rPr>
-              <w:t>(</w:t>
-            </w:r>
-            <w:r>
-              <w:rPr>
-                <w:color w:val="0033B3"/>
-              </w:rPr>
-              <w:t xml:space="preserve">SELECT </w:t>
-            </w:r>
-            <w:r>
-              <w:rPr>
-                <w:color w:val="871094"/>
-              </w:rPr>
-              <w:t xml:space="preserve">title </w:t>
-            </w:r>
-            <w:r>
-              <w:rPr>
-                <w:color w:val="0033B3"/>
-              </w:rPr>
-              <w:t xml:space="preserve">AS </w:t>
-            </w:r>
-            <w:r>
-              <w:rPr>
-                <w:color w:val="000000"/>
-              </w:rPr>
-              <w:t>title</w:t>
-            </w:r>
-            <w:r>
-              <w:rPr>
-                <w:color w:val="080808"/>
-              </w:rPr>
-              <w:t xml:space="preserve">, </w:t>
+                <w:color w:val="000000"/>
+              </w:rPr>
+              <w:br/>
+            </w:r>
+            <w:r>
+              <w:rPr>
+                <w:color w:val="0033B3"/>
+              </w:rPr>
+              <w:t>UNION</w:t>
+            </w:r>
+            <w:r>
+              <w:rPr>
+                <w:color w:val="0033B3"/>
+              </w:rPr>
+              <w:br/>
+              <w:t xml:space="preserve">SELECT DISTINCT </w:t>
             </w:r>
             <w:proofErr w:type="spellStart"/>
             <w:r>
@@ -6999,8 +5748,187 @@
               <w:rPr>
                 <w:color w:val="080808"/>
               </w:rPr>
+              <w:t>)</w:t>
+            </w:r>
+            <w:r>
+              <w:rPr>
+                <w:color w:val="080808"/>
+              </w:rPr>
+              <w:br/>
+            </w:r>
+            <w:r>
+              <w:rPr>
+                <w:color w:val="0033B3"/>
+              </w:rPr>
+              <w:t xml:space="preserve">FROM </w:t>
+            </w:r>
+            <w:proofErr w:type="spellStart"/>
+            <w:r>
+              <w:rPr>
+                <w:color w:val="000000"/>
+              </w:rPr>
+              <w:t>bad_posts</w:t>
+            </w:r>
+            <w:proofErr w:type="spellEnd"/>
+            <w:r>
+              <w:rPr>
+                <w:color w:val="080808"/>
+              </w:rPr>
+              <w:t>;</w:t>
+            </w:r>
+            <w:r>
+              <w:rPr>
+                <w:color w:val="080808"/>
+              </w:rPr>
+              <w:br/>
+            </w:r>
+            <w:r>
+              <w:rPr>
+                <w:color w:val="080808"/>
+              </w:rPr>
+              <w:br/>
+            </w:r>
+            <w:r>
+              <w:rPr>
+                <w:color w:val="080808"/>
+              </w:rPr>
+              <w:br/>
+            </w:r>
+            <w:r>
+              <w:rPr>
+                <w:color w:val="0033B3"/>
+              </w:rPr>
+              <w:t xml:space="preserve">INSERT INTO </w:t>
+            </w:r>
+            <w:r>
+              <w:rPr>
+                <w:color w:val="000000"/>
+              </w:rPr>
+              <w:t xml:space="preserve">topics </w:t>
+            </w:r>
+            <w:r>
+              <w:rPr>
+                <w:color w:val="080808"/>
+              </w:rPr>
+              <w:t>(</w:t>
+            </w:r>
+            <w:r>
+              <w:rPr>
+                <w:color w:val="871094"/>
+              </w:rPr>
+              <w:t>name</w:t>
+            </w:r>
+            <w:r>
+              <w:rPr>
+                <w:color w:val="080808"/>
+              </w:rPr>
+              <w:t xml:space="preserve">, </w:t>
+            </w:r>
+            <w:r>
+              <w:rPr>
+                <w:color w:val="871094"/>
+              </w:rPr>
+              <w:t>user_id</w:t>
+            </w:r>
+            <w:r>
+              <w:rPr>
+                <w:color w:val="080808"/>
+              </w:rPr>
+              <w:t>)</w:t>
+            </w:r>
+            <w:r>
+              <w:rPr>
+                <w:color w:val="080808"/>
+              </w:rPr>
+              <w:br/>
+            </w:r>
+            <w:r>
+              <w:rPr>
+                <w:color w:val="0033B3"/>
+              </w:rPr>
+              <w:t xml:space="preserve">SELECT DISTINCT ON </w:t>
+            </w:r>
+            <w:r>
+              <w:rPr>
+                <w:color w:val="080808"/>
+              </w:rPr>
+              <w:t>(</w:t>
+            </w:r>
+            <w:r>
+              <w:rPr>
+                <w:color w:val="871094"/>
+              </w:rPr>
+              <w:t>topic</w:t>
+            </w:r>
+            <w:r>
+              <w:rPr>
+                <w:color w:val="080808"/>
+              </w:rPr>
               <w:t xml:space="preserve">) </w:t>
             </w:r>
+            <w:proofErr w:type="spellStart"/>
+            <w:r>
+              <w:rPr>
+                <w:color w:val="000000"/>
+              </w:rPr>
+              <w:t>bp</w:t>
+            </w:r>
+            <w:r>
+              <w:rPr>
+                <w:color w:val="080808"/>
+              </w:rPr>
+              <w:t>.</w:t>
+            </w:r>
+            <w:r>
+              <w:rPr>
+                <w:color w:val="871094"/>
+              </w:rPr>
+              <w:t>topic</w:t>
+            </w:r>
+            <w:proofErr w:type="spellEnd"/>
+            <w:r>
+              <w:rPr>
+                <w:color w:val="080808"/>
+              </w:rPr>
+              <w:t xml:space="preserve">, </w:t>
+            </w:r>
+            <w:r>
+              <w:rPr>
+                <w:color w:val="000000"/>
+              </w:rPr>
+              <w:t>u</w:t>
+            </w:r>
+            <w:r>
+              <w:rPr>
+                <w:color w:val="080808"/>
+              </w:rPr>
+              <w:t>.</w:t>
+            </w:r>
+            <w:r>
+              <w:rPr>
+                <w:color w:val="871094"/>
+              </w:rPr>
+              <w:t>id</w:t>
+            </w:r>
+            <w:r>
+              <w:rPr>
+                <w:color w:val="871094"/>
+              </w:rPr>
+              <w:br/>
+            </w:r>
+            <w:r>
+              <w:rPr>
+                <w:color w:val="0033B3"/>
+              </w:rPr>
+              <w:lastRenderedPageBreak/>
+              <w:t xml:space="preserve">FROM </w:t>
+            </w:r>
+            <w:r>
+              <w:rPr>
+                <w:color w:val="000000"/>
+              </w:rPr>
+              <w:t xml:space="preserve">users </w:t>
+            </w:r>
             <w:r>
               <w:rPr>
                 <w:color w:val="0033B3"/>
@@ -7011,31 +5939,234 @@
               <w:rPr>
                 <w:color w:val="000000"/>
               </w:rPr>
+              <w:t>u</w:t>
+            </w:r>
+            <w:r>
+              <w:rPr>
+                <w:color w:val="000000"/>
+              </w:rPr>
+              <w:br/>
+              <w:t xml:space="preserve">         </w:t>
+            </w:r>
+            <w:r>
+              <w:rPr>
+                <w:color w:val="0033B3"/>
+              </w:rPr>
+              <w:t xml:space="preserve">JOIN </w:t>
+            </w:r>
+            <w:proofErr w:type="spellStart"/>
+            <w:r>
+              <w:rPr>
+                <w:color w:val="000000"/>
+              </w:rPr>
+              <w:t>bad_posts</w:t>
+            </w:r>
+            <w:proofErr w:type="spellEnd"/>
+            <w:r>
+              <w:rPr>
+                <w:color w:val="000000"/>
+              </w:rPr>
+              <w:t xml:space="preserve"> </w:t>
+            </w:r>
+            <w:r>
+              <w:rPr>
+                <w:color w:val="0033B3"/>
+              </w:rPr>
+              <w:t xml:space="preserve">AS </w:t>
+            </w:r>
+            <w:r>
+              <w:rPr>
+                <w:color w:val="000000"/>
+              </w:rPr>
+              <w:t>bp</w:t>
+            </w:r>
+            <w:r>
+              <w:rPr>
+                <w:color w:val="000000"/>
+              </w:rPr>
+              <w:br/>
+              <w:t xml:space="preserve">              </w:t>
+            </w:r>
+            <w:r>
+              <w:rPr>
+                <w:color w:val="0033B3"/>
+              </w:rPr>
+              <w:t xml:space="preserve">ON </w:t>
+            </w:r>
+            <w:proofErr w:type="spellStart"/>
+            <w:r>
+              <w:rPr>
+                <w:color w:val="000000"/>
+              </w:rPr>
+              <w:t>u</w:t>
+            </w:r>
+            <w:r>
+              <w:rPr>
+                <w:color w:val="080808"/>
+              </w:rPr>
+              <w:t>.</w:t>
+            </w:r>
+            <w:r>
+              <w:rPr>
+                <w:color w:val="871094"/>
+              </w:rPr>
               <w:t>username</w:t>
             </w:r>
-            <w:r>
-              <w:rPr>
-                <w:color w:val="000000"/>
-              </w:rPr>
-              <w:br/>
-              <w:t xml:space="preserve">          </w:t>
-            </w:r>
-            <w:r>
-              <w:rPr>
-                <w:color w:val="0033B3"/>
-              </w:rPr>
-              <w:t xml:space="preserve">FROM </w:t>
+            <w:proofErr w:type="spellEnd"/>
+            <w:r>
+              <w:rPr>
+                <w:color w:val="871094"/>
+              </w:rPr>
+              <w:t xml:space="preserve"> </w:t>
+            </w:r>
+            <w:r>
+              <w:rPr>
+                <w:color w:val="080808"/>
+              </w:rPr>
+              <w:t xml:space="preserve">= </w:t>
             </w:r>
             <w:proofErr w:type="spellStart"/>
             <w:r>
               <w:rPr>
                 <w:color w:val="000000"/>
               </w:rPr>
-              <w:t>bad_posts</w:t>
+              <w:t>bp</w:t>
+            </w:r>
+            <w:r>
+              <w:rPr>
+                <w:color w:val="080808"/>
+              </w:rPr>
+              <w:t>.</w:t>
+            </w:r>
+            <w:r>
+              <w:rPr>
+                <w:color w:val="871094"/>
+              </w:rPr>
+              <w:t>username</w:t>
             </w:r>
             <w:proofErr w:type="spellEnd"/>
             <w:r>
               <w:rPr>
+                <w:color w:val="871094"/>
+              </w:rPr>
+              <w:br/>
+            </w:r>
+            <w:r>
+              <w:rPr>
+                <w:color w:val="0033B3"/>
+              </w:rPr>
+              <w:t xml:space="preserve">GROUP BY </w:t>
+            </w:r>
+            <w:r>
+              <w:rPr>
+                <w:color w:val="000000"/>
+              </w:rPr>
+              <w:t>1</w:t>
+            </w:r>
+            <w:r>
+              <w:rPr>
+                <w:color w:val="080808"/>
+              </w:rPr>
+              <w:t xml:space="preserve">, </w:t>
+            </w:r>
+            <w:r>
+              <w:rPr>
+                <w:color w:val="000000"/>
+              </w:rPr>
+              <w:t>2</w:t>
+            </w:r>
+            <w:r>
+              <w:rPr>
+                <w:color w:val="080808"/>
+              </w:rPr>
+              <w:t>;</w:t>
+            </w:r>
+            <w:r>
+              <w:rPr>
+                <w:color w:val="080808"/>
+              </w:rPr>
+              <w:br/>
+            </w:r>
+            <w:r>
+              <w:rPr>
+                <w:color w:val="080808"/>
+              </w:rPr>
+              <w:br/>
+            </w:r>
+            <w:r>
+              <w:rPr>
+                <w:color w:val="0033B3"/>
+              </w:rPr>
+              <w:t xml:space="preserve">INSERT INTO </w:t>
+            </w:r>
+            <w:r>
+              <w:rPr>
+                <w:color w:val="000000"/>
+              </w:rPr>
+              <w:t xml:space="preserve">posts </w:t>
+            </w:r>
+            <w:r>
+              <w:rPr>
+                <w:color w:val="080808"/>
+              </w:rPr>
+              <w:t>(</w:t>
+            </w:r>
+            <w:r>
+              <w:rPr>
+                <w:color w:val="871094"/>
+              </w:rPr>
+              <w:t>title</w:t>
+            </w:r>
+            <w:r>
+              <w:rPr>
+                <w:color w:val="080808"/>
+              </w:rPr>
+              <w:t xml:space="preserve">, </w:t>
+            </w:r>
+            <w:r>
+              <w:rPr>
+                <w:color w:val="871094"/>
+              </w:rPr>
+              <w:t>url</w:t>
+            </w:r>
+            <w:r>
+              <w:rPr>
+                <w:color w:val="080808"/>
+              </w:rPr>
+              <w:t xml:space="preserve">, </w:t>
+            </w:r>
+            <w:r>
+              <w:rPr>
+                <w:color w:val="871094"/>
+              </w:rPr>
+              <w:t>content</w:t>
+            </w:r>
+            <w:r>
+              <w:rPr>
+                <w:color w:val="080808"/>
+              </w:rPr>
+              <w:t xml:space="preserve">, </w:t>
+            </w:r>
+            <w:r>
+              <w:rPr>
+                <w:color w:val="871094"/>
+              </w:rPr>
+              <w:t>topic_id</w:t>
+            </w:r>
+            <w:r>
+              <w:rPr>
+                <w:color w:val="080808"/>
+              </w:rPr>
+              <w:t xml:space="preserve">, </w:t>
+            </w:r>
+            <w:r>
+              <w:rPr>
+                <w:color w:val="871094"/>
+              </w:rPr>
+              <w:t>user_id</w:t>
+            </w:r>
+            <w:r>
+              <w:rPr>
                 <w:color w:val="080808"/>
               </w:rPr>
               <w:t>)</w:t>
@@ -7050,469 +6181,1054 @@
               <w:rPr>
                 <w:color w:val="0033B3"/>
               </w:rPr>
-              <w:t>INSERT</w:t>
-            </w:r>
-            <w:r>
-              <w:rPr>
-                <w:color w:val="0033B3"/>
-              </w:rPr>
-              <w:br/>
-              <w:t xml:space="preserve">INTO </w:t>
-            </w:r>
-            <w:r>
-              <w:rPr>
-                <w:color w:val="000000"/>
-              </w:rPr>
-              <w:t xml:space="preserve">votes </w:t>
-            </w:r>
-            <w:r>
-              <w:rPr>
-                <w:color w:val="080808"/>
-              </w:rPr>
-              <w:t>(</w:t>
-            </w:r>
-            <w:r>
-              <w:rPr>
-                <w:color w:val="871094"/>
-              </w:rPr>
-              <w:t>vote</w:t>
-            </w:r>
-            <w:r>
-              <w:rPr>
-                <w:color w:val="080808"/>
-              </w:rPr>
-              <w:t xml:space="preserve">, </w:t>
-            </w:r>
-            <w:r>
-              <w:rPr>
-                <w:color w:val="871094"/>
-              </w:rPr>
-              <w:t>user_id</w:t>
-            </w:r>
-            <w:r>
-              <w:rPr>
-                <w:color w:val="080808"/>
-              </w:rPr>
-              <w:t xml:space="preserve">, </w:t>
-            </w:r>
-            <w:r>
-              <w:rPr>
-                <w:color w:val="871094"/>
-              </w:rPr>
-              <w:t>post_id</w:t>
-            </w:r>
-            <w:r>
-              <w:rPr>
-                <w:color w:val="080808"/>
-              </w:rPr>
-              <w:t>)</w:t>
-            </w:r>
-            <w:r>
-              <w:rPr>
-                <w:color w:val="080808"/>
-              </w:rPr>
-              <w:br/>
-            </w:r>
-            <w:r>
-              <w:rPr>
-                <w:color w:val="0033B3"/>
-              </w:rPr>
               <w:t xml:space="preserve">SELECT </w:t>
             </w:r>
-            <w:r>
-              <w:rPr>
-                <w:color w:val="1750EB"/>
-              </w:rPr>
-              <w:t>1</w:t>
-            </w:r>
-            <w:r>
-              <w:rPr>
-                <w:color w:val="080808"/>
-              </w:rPr>
-              <w:t xml:space="preserve">, </w:t>
-            </w:r>
-            <w:r>
-              <w:rPr>
-                <w:color w:val="000000"/>
-              </w:rPr>
-              <w:t>u</w:t>
-            </w:r>
-            <w:r>
-              <w:rPr>
-                <w:color w:val="080808"/>
-              </w:rPr>
-              <w:t>.</w:t>
-            </w:r>
-            <w:r>
-              <w:rPr>
-                <w:color w:val="871094"/>
-              </w:rPr>
-              <w:t>id</w:t>
-            </w:r>
-            <w:r>
-              <w:rPr>
-                <w:color w:val="080808"/>
-              </w:rPr>
-              <w:t xml:space="preserve">, </w:t>
-            </w:r>
-            <w:r>
-              <w:rPr>
-                <w:color w:val="000000"/>
-              </w:rPr>
-              <w:t>p</w:t>
-            </w:r>
-            <w:r>
-              <w:rPr>
-                <w:color w:val="080808"/>
-              </w:rPr>
-              <w:t>.</w:t>
-            </w:r>
-            <w:r>
-              <w:rPr>
-                <w:color w:val="871094"/>
-              </w:rPr>
-              <w:t>id</w:t>
-            </w:r>
-            <w:r>
-              <w:rPr>
-                <w:color w:val="871094"/>
-              </w:rPr>
-              <w:br/>
-            </w:r>
-            <w:r>
-              <w:rPr>
-                <w:color w:val="0033B3"/>
-              </w:rPr>
-              <w:t xml:space="preserve">FROM </w:t>
-            </w:r>
-            <w:r>
-              <w:rPr>
-                <w:color w:val="000000"/>
-              </w:rPr>
-              <w:t xml:space="preserve">t1 </w:t>
-            </w:r>
-            <w:r>
-              <w:rPr>
-                <w:color w:val="0033B3"/>
-              </w:rPr>
-              <w:t xml:space="preserve">AS </w:t>
-            </w:r>
-            <w:proofErr w:type="spellStart"/>
-            <w:r>
-              <w:rPr>
-                <w:color w:val="000000"/>
-              </w:rPr>
-              <w:t>up_vote_list</w:t>
-            </w:r>
-            <w:proofErr w:type="spellEnd"/>
-            <w:r>
-              <w:rPr>
-                <w:color w:val="000000"/>
-              </w:rPr>
-              <w:br/>
-              <w:t xml:space="preserve">         </w:t>
-            </w:r>
-            <w:r>
-              <w:rPr>
-                <w:color w:val="0033B3"/>
-              </w:rPr>
-              <w:t xml:space="preserve">JOIN </w:t>
-            </w:r>
-            <w:r>
-              <w:rPr>
-                <w:color w:val="000000"/>
-              </w:rPr>
-              <w:t xml:space="preserve">users </w:t>
-            </w:r>
-            <w:r>
-              <w:rPr>
-                <w:color w:val="0033B3"/>
-              </w:rPr>
-              <w:t xml:space="preserve">AS </w:t>
-            </w:r>
-            <w:r>
-              <w:rPr>
-                <w:color w:val="000000"/>
-              </w:rPr>
-              <w:t>u</w:t>
-            </w:r>
-            <w:r>
-              <w:rPr>
-                <w:color w:val="000000"/>
-              </w:rPr>
-              <w:br/>
-              <w:t xml:space="preserve">              </w:t>
-            </w:r>
-            <w:r>
-              <w:rPr>
-                <w:color w:val="0033B3"/>
-              </w:rPr>
-              <w:t xml:space="preserve">ON </w:t>
-            </w:r>
-            <w:proofErr w:type="spellStart"/>
-            <w:r>
-              <w:rPr>
-                <w:color w:val="000000"/>
-              </w:rPr>
-              <w:t>u</w:t>
-            </w:r>
-            <w:r>
-              <w:rPr>
-                <w:color w:val="080808"/>
-              </w:rPr>
-              <w:t>.</w:t>
-            </w:r>
-            <w:r>
-              <w:rPr>
-                <w:color w:val="871094"/>
-              </w:rPr>
-              <w:t>username</w:t>
-            </w:r>
-            <w:proofErr w:type="spellEnd"/>
-            <w:r>
-              <w:rPr>
-                <w:color w:val="871094"/>
-              </w:rPr>
-              <w:t xml:space="preserve"> </w:t>
-            </w:r>
-            <w:r>
-              <w:rPr>
-                <w:color w:val="080808"/>
-              </w:rPr>
-              <w:t xml:space="preserve">= </w:t>
-            </w:r>
-            <w:proofErr w:type="spellStart"/>
-            <w:r>
-              <w:rPr>
-                <w:color w:val="000000"/>
-              </w:rPr>
-              <w:t>up_vote_list</w:t>
-            </w:r>
-            <w:r>
-              <w:rPr>
-                <w:color w:val="080808"/>
-              </w:rPr>
-              <w:t>.</w:t>
-            </w:r>
-            <w:r>
-              <w:rPr>
-                <w:color w:val="000000"/>
-              </w:rPr>
-              <w:t>username</w:t>
-            </w:r>
-            <w:proofErr w:type="spellEnd"/>
-            <w:r>
-              <w:rPr>
-                <w:color w:val="000000"/>
-              </w:rPr>
-              <w:br/>
-              <w:t xml:space="preserve">         </w:t>
-            </w:r>
-            <w:r>
-              <w:rPr>
-                <w:color w:val="0033B3"/>
-              </w:rPr>
-              <w:t xml:space="preserve">JOIN </w:t>
-            </w:r>
-            <w:r>
-              <w:rPr>
-                <w:color w:val="000000"/>
-              </w:rPr>
-              <w:t xml:space="preserve">posts </w:t>
-            </w:r>
-            <w:r>
-              <w:rPr>
-                <w:color w:val="0033B3"/>
-              </w:rPr>
-              <w:t xml:space="preserve">AS </w:t>
-            </w:r>
-            <w:r>
-              <w:rPr>
-                <w:color w:val="000000"/>
-              </w:rPr>
-              <w:t>p</w:t>
-            </w:r>
-            <w:r>
-              <w:rPr>
-                <w:color w:val="000000"/>
-              </w:rPr>
-              <w:br/>
-              <w:t xml:space="preserve">              </w:t>
-            </w:r>
-            <w:r>
-              <w:rPr>
-                <w:color w:val="0033B3"/>
-              </w:rPr>
-              <w:t xml:space="preserve">ON </w:t>
-            </w:r>
-            <w:proofErr w:type="spellStart"/>
-            <w:r>
-              <w:rPr>
-                <w:color w:val="000000"/>
-              </w:rPr>
-              <w:t>up_vote_list</w:t>
-            </w:r>
-            <w:r>
-              <w:rPr>
-                <w:color w:val="080808"/>
-              </w:rPr>
-              <w:t>.</w:t>
-            </w:r>
-            <w:r>
-              <w:rPr>
-                <w:color w:val="000000"/>
-              </w:rPr>
-              <w:t>title</w:t>
-            </w:r>
-            <w:proofErr w:type="spellEnd"/>
-            <w:r>
-              <w:rPr>
-                <w:color w:val="000000"/>
-              </w:rPr>
-              <w:t xml:space="preserve"> </w:t>
-            </w:r>
-            <w:r>
-              <w:rPr>
-                <w:color w:val="080808"/>
-              </w:rPr>
-              <w:t xml:space="preserve">= </w:t>
-            </w:r>
-            <w:proofErr w:type="spellStart"/>
-            <w:r>
-              <w:rPr>
-                <w:color w:val="000000"/>
-              </w:rPr>
-              <w:t>p</w:t>
-            </w:r>
-            <w:r>
-              <w:rPr>
-                <w:color w:val="080808"/>
-              </w:rPr>
-              <w:t>.</w:t>
-            </w:r>
-            <w:r>
-              <w:rPr>
-                <w:color w:val="871094"/>
-              </w:rPr>
-              <w:t>title</w:t>
-            </w:r>
-            <w:proofErr w:type="spellEnd"/>
-            <w:r>
-              <w:rPr>
-                <w:color w:val="871094"/>
-              </w:rPr>
-              <w:br/>
-            </w:r>
-            <w:r>
-              <w:rPr>
-                <w:color w:val="0033B3"/>
-              </w:rPr>
-              <w:t xml:space="preserve">ORDER BY </w:t>
-            </w:r>
-            <w:r>
-              <w:rPr>
-                <w:color w:val="000000"/>
-              </w:rPr>
-              <w:t>u</w:t>
-            </w:r>
-            <w:r>
-              <w:rPr>
-                <w:color w:val="080808"/>
-              </w:rPr>
-              <w:t>.</w:t>
-            </w:r>
-            <w:r>
-              <w:rPr>
-                <w:color w:val="871094"/>
-              </w:rPr>
-              <w:t>id</w:t>
-            </w:r>
-            <w:r>
-              <w:rPr>
-                <w:color w:val="080808"/>
-              </w:rPr>
-              <w:t>;</w:t>
-            </w:r>
-            <w:r>
-              <w:rPr>
-                <w:color w:val="080808"/>
-              </w:rPr>
-              <w:br/>
-            </w:r>
-            <w:r>
-              <w:rPr>
-                <w:color w:val="080808"/>
-              </w:rPr>
-              <w:br/>
-            </w:r>
-            <w:r>
-              <w:rPr>
-                <w:color w:val="0033B3"/>
-              </w:rPr>
-              <w:t xml:space="preserve">WITH </w:t>
-            </w:r>
-            <w:r>
-              <w:rPr>
-                <w:color w:val="000000"/>
-              </w:rPr>
-              <w:t xml:space="preserve">t2 </w:t>
-            </w:r>
-            <w:r>
-              <w:rPr>
-                <w:color w:val="0033B3"/>
-              </w:rPr>
-              <w:t>AS</w:t>
-            </w:r>
-            <w:r>
-              <w:rPr>
-                <w:color w:val="0033B3"/>
-              </w:rPr>
-              <w:br/>
-              <w:t xml:space="preserve">         </w:t>
-            </w:r>
-            <w:r>
-              <w:rPr>
-                <w:color w:val="080808"/>
-              </w:rPr>
-              <w:t>(</w:t>
-            </w:r>
-            <w:r>
-              <w:rPr>
-                <w:color w:val="0033B3"/>
-              </w:rPr>
-              <w:t xml:space="preserve">SELECT </w:t>
-            </w:r>
-            <w:r>
-              <w:rPr>
-                <w:color w:val="871094"/>
-              </w:rPr>
-              <w:t xml:space="preserve">title </w:t>
-            </w:r>
-            <w:r>
-              <w:rPr>
-                <w:color w:val="0033B3"/>
-              </w:rPr>
-              <w:t xml:space="preserve">AS </w:t>
-            </w:r>
-            <w:r>
-              <w:rPr>
-                <w:color w:val="000000"/>
-              </w:rPr>
-              <w:t>title</w:t>
-            </w:r>
-            <w:r>
-              <w:rPr>
-                <w:color w:val="080808"/>
-              </w:rPr>
-              <w:t xml:space="preserve">, </w:t>
-            </w:r>
-            <w:proofErr w:type="spellStart"/>
             <w:r>
               <w:rPr>
                 <w:i/>
                 <w:iCs/>
                 <w:color w:val="00627A"/>
               </w:rPr>
+              <w:t>LEFT</w:t>
+            </w:r>
+            <w:r>
+              <w:rPr>
+                <w:color w:val="080808"/>
+              </w:rPr>
+              <w:t>(</w:t>
+            </w:r>
+            <w:proofErr w:type="spellStart"/>
+            <w:r>
+              <w:rPr>
+                <w:color w:val="000000"/>
+              </w:rPr>
+              <w:t>bp</w:t>
+            </w:r>
+            <w:r>
+              <w:rPr>
+                <w:color w:val="080808"/>
+              </w:rPr>
+              <w:t>.</w:t>
+            </w:r>
+            <w:r>
+              <w:rPr>
+                <w:color w:val="871094"/>
+              </w:rPr>
+              <w:t>title</w:t>
+            </w:r>
+            <w:proofErr w:type="spellEnd"/>
+            <w:r>
+              <w:rPr>
+                <w:color w:val="080808"/>
+              </w:rPr>
+              <w:t xml:space="preserve">, </w:t>
+            </w:r>
+            <w:r>
+              <w:rPr>
+                <w:color w:val="1750EB"/>
+              </w:rPr>
+              <w:t>100</w:t>
+            </w:r>
+            <w:r>
+              <w:rPr>
+                <w:color w:val="080808"/>
+              </w:rPr>
+              <w:t>),</w:t>
+            </w:r>
+            <w:r>
+              <w:rPr>
+                <w:color w:val="080808"/>
+              </w:rPr>
+              <w:br/>
+              <w:t xml:space="preserve">       </w:t>
+            </w:r>
+            <w:r>
+              <w:rPr>
+                <w:color w:val="000000"/>
+              </w:rPr>
+              <w:t>bp</w:t>
+            </w:r>
+            <w:r>
+              <w:rPr>
+                <w:color w:val="080808"/>
+              </w:rPr>
+              <w:t>.</w:t>
+            </w:r>
+            <w:r>
+              <w:rPr>
+                <w:color w:val="871094"/>
+              </w:rPr>
+              <w:t>url</w:t>
+            </w:r>
+            <w:r>
+              <w:rPr>
+                <w:color w:val="080808"/>
+              </w:rPr>
+              <w:t>,</w:t>
+            </w:r>
+            <w:r>
+              <w:rPr>
+                <w:color w:val="080808"/>
+              </w:rPr>
+              <w:br/>
+              <w:t xml:space="preserve">       </w:t>
+            </w:r>
+            <w:proofErr w:type="spellStart"/>
+            <w:r>
+              <w:rPr>
+                <w:color w:val="000000"/>
+              </w:rPr>
+              <w:t>bp</w:t>
+            </w:r>
+            <w:r>
+              <w:rPr>
+                <w:color w:val="080808"/>
+              </w:rPr>
+              <w:t>.</w:t>
+            </w:r>
+            <w:r>
+              <w:rPr>
+                <w:color w:val="871094"/>
+              </w:rPr>
+              <w:t>text_content</w:t>
+            </w:r>
+            <w:proofErr w:type="spellEnd"/>
+            <w:r>
+              <w:rPr>
+                <w:color w:val="080808"/>
+              </w:rPr>
+              <w:t>,</w:t>
+            </w:r>
+            <w:r>
+              <w:rPr>
+                <w:color w:val="080808"/>
+              </w:rPr>
+              <w:br/>
+              <w:t xml:space="preserve">       </w:t>
+            </w:r>
+            <w:r>
+              <w:rPr>
+                <w:color w:val="000000"/>
+              </w:rPr>
+              <w:t>t</w:t>
+            </w:r>
+            <w:r>
+              <w:rPr>
+                <w:color w:val="080808"/>
+              </w:rPr>
+              <w:t>.</w:t>
+            </w:r>
+            <w:r>
+              <w:rPr>
+                <w:color w:val="871094"/>
+              </w:rPr>
+              <w:t>id</w:t>
+            </w:r>
+            <w:r>
+              <w:rPr>
+                <w:color w:val="080808"/>
+              </w:rPr>
+              <w:t>,</w:t>
+            </w:r>
+            <w:r>
+              <w:rPr>
+                <w:color w:val="080808"/>
+              </w:rPr>
+              <w:br/>
+              <w:t xml:space="preserve">       </w:t>
+            </w:r>
+            <w:r>
+              <w:rPr>
+                <w:color w:val="000000"/>
+              </w:rPr>
+              <w:t>u</w:t>
+            </w:r>
+            <w:r>
+              <w:rPr>
+                <w:color w:val="080808"/>
+              </w:rPr>
+              <w:t>.</w:t>
+            </w:r>
+            <w:r>
+              <w:rPr>
+                <w:color w:val="871094"/>
+              </w:rPr>
+              <w:t>id</w:t>
+            </w:r>
+            <w:r>
+              <w:rPr>
+                <w:color w:val="871094"/>
+              </w:rPr>
+              <w:br/>
+            </w:r>
+            <w:r>
+              <w:rPr>
+                <w:color w:val="0033B3"/>
+              </w:rPr>
+              <w:t xml:space="preserve">FROM </w:t>
+            </w:r>
+            <w:proofErr w:type="spellStart"/>
+            <w:r>
+              <w:rPr>
+                <w:color w:val="000000"/>
+              </w:rPr>
+              <w:t>bad_posts</w:t>
+            </w:r>
+            <w:proofErr w:type="spellEnd"/>
+            <w:r>
+              <w:rPr>
+                <w:color w:val="000000"/>
+              </w:rPr>
+              <w:t xml:space="preserve"> </w:t>
+            </w:r>
+            <w:r>
+              <w:rPr>
+                <w:color w:val="0033B3"/>
+              </w:rPr>
+              <w:t xml:space="preserve">AS </w:t>
+            </w:r>
+            <w:r>
+              <w:rPr>
+                <w:color w:val="000000"/>
+              </w:rPr>
+              <w:t>bp</w:t>
+            </w:r>
+            <w:r>
+              <w:rPr>
+                <w:color w:val="000000"/>
+              </w:rPr>
+              <w:br/>
+              <w:t xml:space="preserve">         </w:t>
+            </w:r>
+            <w:r>
+              <w:rPr>
+                <w:color w:val="0033B3"/>
+              </w:rPr>
+              <w:t xml:space="preserve">JOIN </w:t>
+            </w:r>
+            <w:r>
+              <w:rPr>
+                <w:color w:val="000000"/>
+              </w:rPr>
+              <w:t xml:space="preserve">users </w:t>
+            </w:r>
+            <w:r>
+              <w:rPr>
+                <w:color w:val="0033B3"/>
+              </w:rPr>
+              <w:t xml:space="preserve">AS </w:t>
+            </w:r>
+            <w:r>
+              <w:rPr>
+                <w:color w:val="000000"/>
+              </w:rPr>
+              <w:t>u</w:t>
+            </w:r>
+            <w:r>
+              <w:rPr>
+                <w:color w:val="000000"/>
+              </w:rPr>
+              <w:br/>
+              <w:t xml:space="preserve">              </w:t>
+            </w:r>
+            <w:r>
+              <w:rPr>
+                <w:color w:val="0033B3"/>
+              </w:rPr>
+              <w:t xml:space="preserve">ON </w:t>
+            </w:r>
+            <w:proofErr w:type="spellStart"/>
+            <w:r>
+              <w:rPr>
+                <w:color w:val="000000"/>
+              </w:rPr>
+              <w:t>bp</w:t>
+            </w:r>
+            <w:r>
+              <w:rPr>
+                <w:color w:val="080808"/>
+              </w:rPr>
+              <w:t>.</w:t>
+            </w:r>
+            <w:r>
+              <w:rPr>
+                <w:color w:val="871094"/>
+              </w:rPr>
+              <w:t>username</w:t>
+            </w:r>
+            <w:proofErr w:type="spellEnd"/>
+            <w:r>
+              <w:rPr>
+                <w:color w:val="871094"/>
+              </w:rPr>
+              <w:t xml:space="preserve"> </w:t>
+            </w:r>
+            <w:r>
+              <w:rPr>
+                <w:color w:val="080808"/>
+              </w:rPr>
+              <w:t xml:space="preserve">= </w:t>
+            </w:r>
+            <w:proofErr w:type="spellStart"/>
+            <w:r>
+              <w:rPr>
+                <w:color w:val="000000"/>
+              </w:rPr>
+              <w:t>u</w:t>
+            </w:r>
+            <w:r>
+              <w:rPr>
+                <w:color w:val="080808"/>
+              </w:rPr>
+              <w:t>.</w:t>
+            </w:r>
+            <w:r>
+              <w:rPr>
+                <w:color w:val="871094"/>
+              </w:rPr>
+              <w:t>username</w:t>
+            </w:r>
+            <w:proofErr w:type="spellEnd"/>
+            <w:r>
+              <w:rPr>
+                <w:color w:val="871094"/>
+              </w:rPr>
+              <w:br/>
+              <w:t xml:space="preserve">         </w:t>
+            </w:r>
+            <w:r>
+              <w:rPr>
+                <w:color w:val="0033B3"/>
+              </w:rPr>
+              <w:t xml:space="preserve">JOIN </w:t>
+            </w:r>
+            <w:r>
+              <w:rPr>
+                <w:color w:val="000000"/>
+              </w:rPr>
+              <w:t xml:space="preserve">topics </w:t>
+            </w:r>
+            <w:r>
+              <w:rPr>
+                <w:color w:val="0033B3"/>
+              </w:rPr>
+              <w:t xml:space="preserve">AS </w:t>
+            </w:r>
+            <w:r>
+              <w:rPr>
+                <w:color w:val="000000"/>
+              </w:rPr>
+              <w:t>t</w:t>
+            </w:r>
+            <w:r>
+              <w:rPr>
+                <w:color w:val="000000"/>
+              </w:rPr>
+              <w:br/>
+              <w:t xml:space="preserve">              </w:t>
+            </w:r>
+            <w:r>
+              <w:rPr>
+                <w:color w:val="0033B3"/>
+              </w:rPr>
+              <w:t xml:space="preserve">ON </w:t>
+            </w:r>
+            <w:proofErr w:type="spellStart"/>
+            <w:r>
+              <w:rPr>
+                <w:color w:val="000000"/>
+              </w:rPr>
+              <w:t>bp</w:t>
+            </w:r>
+            <w:r>
+              <w:rPr>
+                <w:color w:val="080808"/>
+              </w:rPr>
+              <w:t>.</w:t>
+            </w:r>
+            <w:r>
+              <w:rPr>
+                <w:color w:val="871094"/>
+              </w:rPr>
+              <w:t>topic</w:t>
+            </w:r>
+            <w:proofErr w:type="spellEnd"/>
+            <w:r>
+              <w:rPr>
+                <w:color w:val="871094"/>
+              </w:rPr>
+              <w:t xml:space="preserve"> </w:t>
+            </w:r>
+            <w:r>
+              <w:rPr>
+                <w:color w:val="080808"/>
+              </w:rPr>
+              <w:t xml:space="preserve">= </w:t>
+            </w:r>
+            <w:r>
+              <w:rPr>
+                <w:color w:val="000000"/>
+              </w:rPr>
+              <w:t>t</w:t>
+            </w:r>
+            <w:r>
+              <w:rPr>
+                <w:color w:val="080808"/>
+              </w:rPr>
+              <w:t>.</w:t>
+            </w:r>
+            <w:r>
+              <w:rPr>
+                <w:color w:val="871094"/>
+              </w:rPr>
+              <w:t>name</w:t>
+            </w:r>
+            <w:r>
+              <w:rPr>
+                <w:color w:val="871094"/>
+              </w:rPr>
+              <w:br/>
+            </w:r>
+            <w:r>
+              <w:rPr>
+                <w:color w:val="0033B3"/>
+              </w:rPr>
+              <w:t xml:space="preserve">ORDER BY </w:t>
+            </w:r>
+            <w:r>
+              <w:rPr>
+                <w:color w:val="000000"/>
+              </w:rPr>
+              <w:t>u</w:t>
+            </w:r>
+            <w:r>
+              <w:rPr>
+                <w:color w:val="080808"/>
+              </w:rPr>
+              <w:t>.</w:t>
+            </w:r>
+            <w:r>
+              <w:rPr>
+                <w:color w:val="871094"/>
+              </w:rPr>
+              <w:t>id</w:t>
+            </w:r>
+            <w:r>
+              <w:rPr>
+                <w:color w:val="080808"/>
+              </w:rPr>
+              <w:t>;</w:t>
+            </w:r>
+            <w:r>
+              <w:rPr>
+                <w:color w:val="080808"/>
+              </w:rPr>
+              <w:br/>
+            </w:r>
+            <w:r>
+              <w:rPr>
+                <w:color w:val="080808"/>
+              </w:rPr>
+              <w:br/>
+            </w:r>
+            <w:r>
+              <w:rPr>
+                <w:color w:val="0033B3"/>
+              </w:rPr>
+              <w:t xml:space="preserve">INSERT INTO </w:t>
+            </w:r>
+            <w:r>
+              <w:rPr>
+                <w:color w:val="000000"/>
+              </w:rPr>
+              <w:t>comments</w:t>
+            </w:r>
+            <w:r>
+              <w:rPr>
+                <w:color w:val="080808"/>
+              </w:rPr>
+              <w:t>(</w:t>
+            </w:r>
+            <w:r>
+              <w:rPr>
+                <w:color w:val="871094"/>
+              </w:rPr>
+              <w:t>content</w:t>
+            </w:r>
+            <w:r>
+              <w:rPr>
+                <w:color w:val="080808"/>
+              </w:rPr>
+              <w:t xml:space="preserve">, </w:t>
+            </w:r>
+            <w:r>
+              <w:rPr>
+                <w:color w:val="871094"/>
+              </w:rPr>
+              <w:t>post_id</w:t>
+            </w:r>
+            <w:r>
+              <w:rPr>
+                <w:color w:val="080808"/>
+              </w:rPr>
+              <w:t xml:space="preserve">, </w:t>
+            </w:r>
+            <w:r>
+              <w:rPr>
+                <w:color w:val="871094"/>
+              </w:rPr>
+              <w:t>user_id</w:t>
+            </w:r>
+            <w:r>
+              <w:rPr>
+                <w:color w:val="080808"/>
+              </w:rPr>
+              <w:t>)</w:t>
+            </w:r>
+            <w:r>
+              <w:rPr>
+                <w:color w:val="080808"/>
+              </w:rPr>
+              <w:br/>
+            </w:r>
+            <w:r>
+              <w:rPr>
+                <w:color w:val="0033B3"/>
+              </w:rPr>
+              <w:t xml:space="preserve">SELECT </w:t>
+            </w:r>
+            <w:proofErr w:type="spellStart"/>
+            <w:r>
+              <w:rPr>
+                <w:color w:val="000000"/>
+              </w:rPr>
+              <w:t>bc</w:t>
+            </w:r>
+            <w:r>
+              <w:rPr>
+                <w:color w:val="080808"/>
+              </w:rPr>
+              <w:t>.</w:t>
+            </w:r>
+            <w:r>
+              <w:rPr>
+                <w:color w:val="871094"/>
+              </w:rPr>
+              <w:t>text_content</w:t>
+            </w:r>
+            <w:proofErr w:type="spellEnd"/>
+            <w:r>
+              <w:rPr>
+                <w:color w:val="080808"/>
+              </w:rPr>
+              <w:t>,</w:t>
+            </w:r>
+            <w:r>
+              <w:rPr>
+                <w:color w:val="080808"/>
+              </w:rPr>
+              <w:br/>
+              <w:t xml:space="preserve">       </w:t>
+            </w:r>
+            <w:r>
+              <w:rPr>
+                <w:color w:val="000000"/>
+              </w:rPr>
+              <w:t>p</w:t>
+            </w:r>
+            <w:r>
+              <w:rPr>
+                <w:color w:val="080808"/>
+              </w:rPr>
+              <w:t>.</w:t>
+            </w:r>
+            <w:r>
+              <w:rPr>
+                <w:color w:val="871094"/>
+              </w:rPr>
+              <w:t>id</w:t>
+            </w:r>
+            <w:r>
+              <w:rPr>
+                <w:color w:val="080808"/>
+              </w:rPr>
+              <w:t>,</w:t>
+            </w:r>
+            <w:r>
+              <w:rPr>
+                <w:color w:val="080808"/>
+              </w:rPr>
+              <w:br/>
+              <w:t xml:space="preserve">       </w:t>
+            </w:r>
+            <w:r>
+              <w:rPr>
+                <w:color w:val="000000"/>
+              </w:rPr>
+              <w:t>u</w:t>
+            </w:r>
+            <w:r>
+              <w:rPr>
+                <w:color w:val="080808"/>
+              </w:rPr>
+              <w:t>.</w:t>
+            </w:r>
+            <w:r>
+              <w:rPr>
+                <w:color w:val="871094"/>
+              </w:rPr>
+              <w:t>id</w:t>
+            </w:r>
+            <w:r>
+              <w:rPr>
+                <w:color w:val="871094"/>
+              </w:rPr>
+              <w:br/>
+            </w:r>
+            <w:r>
+              <w:rPr>
+                <w:color w:val="0033B3"/>
+              </w:rPr>
+              <w:t xml:space="preserve">FROM </w:t>
+            </w:r>
+            <w:proofErr w:type="spellStart"/>
+            <w:r>
+              <w:rPr>
+                <w:color w:val="000000"/>
+              </w:rPr>
+              <w:t>bad_comments</w:t>
+            </w:r>
+            <w:proofErr w:type="spellEnd"/>
+            <w:r>
+              <w:rPr>
+                <w:color w:val="000000"/>
+              </w:rPr>
+              <w:t xml:space="preserve"> </w:t>
+            </w:r>
+            <w:r>
+              <w:rPr>
+                <w:color w:val="0033B3"/>
+              </w:rPr>
+              <w:t xml:space="preserve">AS </w:t>
+            </w:r>
+            <w:proofErr w:type="spellStart"/>
+            <w:r>
+              <w:rPr>
+                <w:color w:val="000000"/>
+              </w:rPr>
+              <w:t>bc</w:t>
+            </w:r>
+            <w:proofErr w:type="spellEnd"/>
+            <w:r>
+              <w:rPr>
+                <w:color w:val="000000"/>
+              </w:rPr>
+              <w:br/>
+              <w:t xml:space="preserve">         </w:t>
+            </w:r>
+            <w:r>
+              <w:rPr>
+                <w:color w:val="0033B3"/>
+              </w:rPr>
+              <w:t xml:space="preserve">JOIN </w:t>
+            </w:r>
+            <w:proofErr w:type="spellStart"/>
+            <w:r>
+              <w:rPr>
+                <w:color w:val="000000"/>
+              </w:rPr>
+              <w:t>bad_posts</w:t>
+            </w:r>
+            <w:proofErr w:type="spellEnd"/>
+            <w:r>
+              <w:rPr>
+                <w:color w:val="000000"/>
+              </w:rPr>
+              <w:t xml:space="preserve"> </w:t>
+            </w:r>
+            <w:r>
+              <w:rPr>
+                <w:color w:val="0033B3"/>
+              </w:rPr>
+              <w:t xml:space="preserve">AS </w:t>
+            </w:r>
+            <w:r>
+              <w:rPr>
+                <w:color w:val="000000"/>
+              </w:rPr>
+              <w:t>bp</w:t>
+            </w:r>
+            <w:r>
+              <w:rPr>
+                <w:color w:val="000000"/>
+              </w:rPr>
+              <w:br/>
+              <w:t xml:space="preserve">              </w:t>
+            </w:r>
+            <w:r>
+              <w:rPr>
+                <w:color w:val="0033B3"/>
+              </w:rPr>
+              <w:t xml:space="preserve">ON </w:t>
+            </w:r>
+            <w:proofErr w:type="spellStart"/>
+            <w:r>
+              <w:rPr>
+                <w:color w:val="000000"/>
+              </w:rPr>
+              <w:t>bc</w:t>
+            </w:r>
+            <w:r>
+              <w:rPr>
+                <w:color w:val="080808"/>
+              </w:rPr>
+              <w:t>.</w:t>
+            </w:r>
+            <w:r>
+              <w:rPr>
+                <w:color w:val="871094"/>
+              </w:rPr>
+              <w:t>post_id</w:t>
+            </w:r>
+            <w:proofErr w:type="spellEnd"/>
+            <w:r>
+              <w:rPr>
+                <w:color w:val="871094"/>
+              </w:rPr>
+              <w:t xml:space="preserve"> </w:t>
+            </w:r>
+            <w:r>
+              <w:rPr>
+                <w:color w:val="080808"/>
+              </w:rPr>
+              <w:t xml:space="preserve">= </w:t>
+            </w:r>
+            <w:r>
+              <w:rPr>
+                <w:color w:val="000000"/>
+              </w:rPr>
+              <w:t>bp</w:t>
+            </w:r>
+            <w:r>
+              <w:rPr>
+                <w:color w:val="080808"/>
+              </w:rPr>
+              <w:t>.</w:t>
+            </w:r>
+            <w:r>
+              <w:rPr>
+                <w:color w:val="871094"/>
+              </w:rPr>
+              <w:t>id</w:t>
+            </w:r>
+            <w:r>
+              <w:rPr>
+                <w:color w:val="871094"/>
+              </w:rPr>
+              <w:br/>
+              <w:t xml:space="preserve">         </w:t>
+            </w:r>
+            <w:r>
+              <w:rPr>
+                <w:color w:val="0033B3"/>
+              </w:rPr>
+              <w:t xml:space="preserve">JOIN </w:t>
+            </w:r>
+            <w:r>
+              <w:rPr>
+                <w:color w:val="000000"/>
+              </w:rPr>
+              <w:t xml:space="preserve">users </w:t>
+            </w:r>
+            <w:r>
+              <w:rPr>
+                <w:color w:val="0033B3"/>
+              </w:rPr>
+              <w:t xml:space="preserve">AS </w:t>
+            </w:r>
+            <w:r>
+              <w:rPr>
+                <w:color w:val="000000"/>
+              </w:rPr>
+              <w:t>u</w:t>
+            </w:r>
+            <w:r>
+              <w:rPr>
+                <w:color w:val="000000"/>
+              </w:rPr>
+              <w:br/>
+              <w:t xml:space="preserve">              </w:t>
+            </w:r>
+            <w:r>
+              <w:rPr>
+                <w:color w:val="0033B3"/>
+              </w:rPr>
+              <w:t xml:space="preserve">ON </w:t>
+            </w:r>
+            <w:proofErr w:type="spellStart"/>
+            <w:r>
+              <w:rPr>
+                <w:color w:val="000000"/>
+              </w:rPr>
+              <w:t>bc</w:t>
+            </w:r>
+            <w:r>
+              <w:rPr>
+                <w:color w:val="080808"/>
+              </w:rPr>
+              <w:t>.</w:t>
+            </w:r>
+            <w:r>
+              <w:rPr>
+                <w:color w:val="871094"/>
+              </w:rPr>
+              <w:t>username</w:t>
+            </w:r>
+            <w:proofErr w:type="spellEnd"/>
+            <w:r>
+              <w:rPr>
+                <w:color w:val="871094"/>
+              </w:rPr>
+              <w:t xml:space="preserve"> </w:t>
+            </w:r>
+            <w:r>
+              <w:rPr>
+                <w:color w:val="080808"/>
+              </w:rPr>
+              <w:t xml:space="preserve">= </w:t>
+            </w:r>
+            <w:proofErr w:type="spellStart"/>
+            <w:r>
+              <w:rPr>
+                <w:color w:val="000000"/>
+              </w:rPr>
+              <w:t>u</w:t>
+            </w:r>
+            <w:r>
+              <w:rPr>
+                <w:color w:val="080808"/>
+              </w:rPr>
+              <w:t>.</w:t>
+            </w:r>
+            <w:r>
+              <w:rPr>
+                <w:color w:val="871094"/>
+              </w:rPr>
+              <w:t>username</w:t>
+            </w:r>
+            <w:proofErr w:type="spellEnd"/>
+            <w:r>
+              <w:rPr>
+                <w:color w:val="871094"/>
+              </w:rPr>
+              <w:br/>
+              <w:t xml:space="preserve">         </w:t>
+            </w:r>
+            <w:r>
+              <w:rPr>
+                <w:color w:val="0033B3"/>
+              </w:rPr>
+              <w:t xml:space="preserve">JOIN </w:t>
+            </w:r>
+            <w:r>
+              <w:rPr>
+                <w:color w:val="000000"/>
+              </w:rPr>
+              <w:t xml:space="preserve">posts </w:t>
+            </w:r>
+            <w:r>
+              <w:rPr>
+                <w:color w:val="0033B3"/>
+              </w:rPr>
+              <w:t xml:space="preserve">AS </w:t>
+            </w:r>
+            <w:r>
+              <w:rPr>
+                <w:color w:val="000000"/>
+              </w:rPr>
+              <w:t>p</w:t>
+            </w:r>
+            <w:r>
+              <w:rPr>
+                <w:color w:val="000000"/>
+              </w:rPr>
+              <w:br/>
+              <w:t xml:space="preserve">              </w:t>
+            </w:r>
+            <w:r>
+              <w:rPr>
+                <w:color w:val="0033B3"/>
+              </w:rPr>
+              <w:t xml:space="preserve">ON </w:t>
+            </w:r>
+            <w:proofErr w:type="spellStart"/>
+            <w:r>
+              <w:rPr>
+                <w:color w:val="000000"/>
+              </w:rPr>
+              <w:t>bp</w:t>
+            </w:r>
+            <w:r>
+              <w:rPr>
+                <w:color w:val="080808"/>
+              </w:rPr>
+              <w:t>.</w:t>
+            </w:r>
+            <w:r>
+              <w:rPr>
+                <w:color w:val="871094"/>
+              </w:rPr>
+              <w:t>title</w:t>
+            </w:r>
+            <w:proofErr w:type="spellEnd"/>
+            <w:r>
+              <w:rPr>
+                <w:color w:val="871094"/>
+              </w:rPr>
+              <w:t xml:space="preserve"> </w:t>
+            </w:r>
+            <w:r>
+              <w:rPr>
+                <w:color w:val="080808"/>
+              </w:rPr>
+              <w:t xml:space="preserve">= </w:t>
+            </w:r>
+            <w:proofErr w:type="spellStart"/>
+            <w:r>
+              <w:rPr>
+                <w:color w:val="000000"/>
+              </w:rPr>
+              <w:t>p</w:t>
+            </w:r>
+            <w:r>
+              <w:rPr>
+                <w:color w:val="080808"/>
+              </w:rPr>
+              <w:t>.</w:t>
+            </w:r>
+            <w:r>
+              <w:rPr>
+                <w:color w:val="871094"/>
+              </w:rPr>
+              <w:t>title</w:t>
+            </w:r>
+            <w:proofErr w:type="spellEnd"/>
+            <w:r>
+              <w:rPr>
+                <w:color w:val="871094"/>
+              </w:rPr>
+              <w:br/>
+            </w:r>
+            <w:r>
+              <w:rPr>
+                <w:color w:val="0033B3"/>
+              </w:rPr>
+              <w:t xml:space="preserve">ORDER BY </w:t>
+            </w:r>
+            <w:r>
+              <w:rPr>
+                <w:color w:val="000000"/>
+              </w:rPr>
+              <w:t>u</w:t>
+            </w:r>
+            <w:r>
+              <w:rPr>
+                <w:color w:val="080808"/>
+              </w:rPr>
+              <w:t>.</w:t>
+            </w:r>
+            <w:r>
+              <w:rPr>
+                <w:color w:val="871094"/>
+              </w:rPr>
+              <w:t>id</w:t>
+            </w:r>
+            <w:r>
+              <w:rPr>
+                <w:color w:val="080808"/>
+              </w:rPr>
+              <w:t>;</w:t>
+            </w:r>
+            <w:r>
+              <w:rPr>
+                <w:color w:val="080808"/>
+              </w:rPr>
+              <w:br/>
+            </w:r>
+            <w:r>
+              <w:rPr>
+                <w:color w:val="080808"/>
+              </w:rPr>
+              <w:br/>
+            </w:r>
+            <w:r>
+              <w:rPr>
+                <w:color w:val="0033B3"/>
+              </w:rPr>
+              <w:t xml:space="preserve">WITH </w:t>
+            </w:r>
+            <w:r>
+              <w:rPr>
+                <w:color w:val="000000"/>
+              </w:rPr>
+              <w:t xml:space="preserve">t1 </w:t>
+            </w:r>
+            <w:r>
+              <w:rPr>
+                <w:color w:val="0033B3"/>
+              </w:rPr>
+              <w:t>AS</w:t>
+            </w:r>
+            <w:r>
+              <w:rPr>
+                <w:color w:val="0033B3"/>
+              </w:rPr>
+              <w:br/>
+              <w:t xml:space="preserve">         </w:t>
+            </w:r>
+            <w:r>
+              <w:rPr>
+                <w:color w:val="080808"/>
+              </w:rPr>
+              <w:t>(</w:t>
+            </w:r>
+            <w:r>
+              <w:rPr>
+                <w:color w:val="0033B3"/>
+              </w:rPr>
+              <w:t xml:space="preserve">SELECT </w:t>
+            </w:r>
+            <w:r>
+              <w:rPr>
+                <w:color w:val="871094"/>
+              </w:rPr>
+              <w:t xml:space="preserve">title </w:t>
+            </w:r>
+            <w:r>
+              <w:rPr>
+                <w:color w:val="0033B3"/>
+              </w:rPr>
+              <w:t xml:space="preserve">AS </w:t>
+            </w:r>
+            <w:r>
+              <w:rPr>
+                <w:color w:val="000000"/>
+              </w:rPr>
+              <w:t>title</w:t>
+            </w:r>
+            <w:r>
+              <w:rPr>
+                <w:color w:val="080808"/>
+              </w:rPr>
+              <w:t xml:space="preserve">, </w:t>
+            </w:r>
+            <w:proofErr w:type="spellStart"/>
+            <w:r>
+              <w:rPr>
+                <w:i/>
+                <w:iCs/>
+                <w:color w:val="00627A"/>
+              </w:rPr>
               <w:t>regexp_split_to_table</w:t>
             </w:r>
             <w:proofErr w:type="spellEnd"/>
@@ -7526,7 +7242,7 @@
               <w:rPr>
                 <w:color w:val="871094"/>
               </w:rPr>
-              <w:t>downvotes</w:t>
+              <w:t>upvotes</w:t>
             </w:r>
             <w:r>
               <w:rPr>
@@ -7679,6 +7395,564 @@
             </w:r>
             <w:r>
               <w:rPr>
+                <w:color w:val="1750EB"/>
+              </w:rPr>
+              <w:t>1</w:t>
+            </w:r>
+            <w:r>
+              <w:rPr>
+                <w:color w:val="080808"/>
+              </w:rPr>
+              <w:t xml:space="preserve">, </w:t>
+            </w:r>
+            <w:r>
+              <w:rPr>
+                <w:color w:val="000000"/>
+              </w:rPr>
+              <w:t>u</w:t>
+            </w:r>
+            <w:r>
+              <w:rPr>
+                <w:color w:val="080808"/>
+              </w:rPr>
+              <w:t>.</w:t>
+            </w:r>
+            <w:r>
+              <w:rPr>
+                <w:color w:val="871094"/>
+              </w:rPr>
+              <w:t>id</w:t>
+            </w:r>
+            <w:r>
+              <w:rPr>
+                <w:color w:val="080808"/>
+              </w:rPr>
+              <w:t xml:space="preserve">, </w:t>
+            </w:r>
+            <w:r>
+              <w:rPr>
+                <w:color w:val="000000"/>
+              </w:rPr>
+              <w:t>p</w:t>
+            </w:r>
+            <w:r>
+              <w:rPr>
+                <w:color w:val="080808"/>
+              </w:rPr>
+              <w:t>.</w:t>
+            </w:r>
+            <w:r>
+              <w:rPr>
+                <w:color w:val="871094"/>
+              </w:rPr>
+              <w:t>id</w:t>
+            </w:r>
+            <w:r>
+              <w:rPr>
+                <w:color w:val="871094"/>
+              </w:rPr>
+              <w:br/>
+            </w:r>
+            <w:r>
+              <w:rPr>
+                <w:color w:val="0033B3"/>
+              </w:rPr>
+              <w:t xml:space="preserve">FROM </w:t>
+            </w:r>
+            <w:r>
+              <w:rPr>
+                <w:color w:val="000000"/>
+              </w:rPr>
+              <w:t xml:space="preserve">t1 </w:t>
+            </w:r>
+            <w:r>
+              <w:rPr>
+                <w:color w:val="0033B3"/>
+              </w:rPr>
+              <w:t xml:space="preserve">AS </w:t>
+            </w:r>
+            <w:proofErr w:type="spellStart"/>
+            <w:r>
+              <w:rPr>
+                <w:color w:val="000000"/>
+              </w:rPr>
+              <w:t>up_vote_list</w:t>
+            </w:r>
+            <w:proofErr w:type="spellEnd"/>
+            <w:r>
+              <w:rPr>
+                <w:color w:val="000000"/>
+              </w:rPr>
+              <w:br/>
+              <w:t xml:space="preserve">         </w:t>
+            </w:r>
+            <w:r>
+              <w:rPr>
+                <w:color w:val="0033B3"/>
+              </w:rPr>
+              <w:t xml:space="preserve">JOIN </w:t>
+            </w:r>
+            <w:r>
+              <w:rPr>
+                <w:color w:val="000000"/>
+              </w:rPr>
+              <w:t xml:space="preserve">users </w:t>
+            </w:r>
+            <w:r>
+              <w:rPr>
+                <w:color w:val="0033B3"/>
+              </w:rPr>
+              <w:t xml:space="preserve">AS </w:t>
+            </w:r>
+            <w:r>
+              <w:rPr>
+                <w:color w:val="000000"/>
+              </w:rPr>
+              <w:t>u</w:t>
+            </w:r>
+            <w:r>
+              <w:rPr>
+                <w:color w:val="000000"/>
+              </w:rPr>
+              <w:br/>
+              <w:t xml:space="preserve">              </w:t>
+            </w:r>
+            <w:r>
+              <w:rPr>
+                <w:color w:val="0033B3"/>
+              </w:rPr>
+              <w:t xml:space="preserve">ON </w:t>
+            </w:r>
+            <w:proofErr w:type="spellStart"/>
+            <w:r>
+              <w:rPr>
+                <w:color w:val="000000"/>
+              </w:rPr>
+              <w:t>u</w:t>
+            </w:r>
+            <w:r>
+              <w:rPr>
+                <w:color w:val="080808"/>
+              </w:rPr>
+              <w:t>.</w:t>
+            </w:r>
+            <w:r>
+              <w:rPr>
+                <w:color w:val="871094"/>
+              </w:rPr>
+              <w:t>username</w:t>
+            </w:r>
+            <w:proofErr w:type="spellEnd"/>
+            <w:r>
+              <w:rPr>
+                <w:color w:val="871094"/>
+              </w:rPr>
+              <w:t xml:space="preserve"> </w:t>
+            </w:r>
+            <w:r>
+              <w:rPr>
+                <w:color w:val="080808"/>
+              </w:rPr>
+              <w:t xml:space="preserve">= </w:t>
+            </w:r>
+            <w:proofErr w:type="spellStart"/>
+            <w:r>
+              <w:rPr>
+                <w:color w:val="000000"/>
+              </w:rPr>
+              <w:t>up_vote_list</w:t>
+            </w:r>
+            <w:r>
+              <w:rPr>
+                <w:color w:val="080808"/>
+              </w:rPr>
+              <w:t>.</w:t>
+            </w:r>
+            <w:r>
+              <w:rPr>
+                <w:color w:val="000000"/>
+              </w:rPr>
+              <w:t>username</w:t>
+            </w:r>
+            <w:proofErr w:type="spellEnd"/>
+            <w:r>
+              <w:rPr>
+                <w:color w:val="000000"/>
+              </w:rPr>
+              <w:br/>
+              <w:t xml:space="preserve">         </w:t>
+            </w:r>
+            <w:r>
+              <w:rPr>
+                <w:color w:val="0033B3"/>
+              </w:rPr>
+              <w:t xml:space="preserve">JOIN </w:t>
+            </w:r>
+            <w:r>
+              <w:rPr>
+                <w:color w:val="000000"/>
+              </w:rPr>
+              <w:t xml:space="preserve">posts </w:t>
+            </w:r>
+            <w:r>
+              <w:rPr>
+                <w:color w:val="0033B3"/>
+              </w:rPr>
+              <w:t xml:space="preserve">AS </w:t>
+            </w:r>
+            <w:r>
+              <w:rPr>
+                <w:color w:val="000000"/>
+              </w:rPr>
+              <w:t>p</w:t>
+            </w:r>
+            <w:r>
+              <w:rPr>
+                <w:color w:val="000000"/>
+              </w:rPr>
+              <w:br/>
+              <w:t xml:space="preserve">              </w:t>
+            </w:r>
+            <w:r>
+              <w:rPr>
+                <w:color w:val="0033B3"/>
+              </w:rPr>
+              <w:t xml:space="preserve">ON </w:t>
+            </w:r>
+            <w:proofErr w:type="spellStart"/>
+            <w:r>
+              <w:rPr>
+                <w:color w:val="000000"/>
+              </w:rPr>
+              <w:t>up_vote_list</w:t>
+            </w:r>
+            <w:r>
+              <w:rPr>
+                <w:color w:val="080808"/>
+              </w:rPr>
+              <w:t>.</w:t>
+            </w:r>
+            <w:r>
+              <w:rPr>
+                <w:color w:val="000000"/>
+              </w:rPr>
+              <w:t>title</w:t>
+            </w:r>
+            <w:proofErr w:type="spellEnd"/>
+            <w:r>
+              <w:rPr>
+                <w:color w:val="000000"/>
+              </w:rPr>
+              <w:t xml:space="preserve"> </w:t>
+            </w:r>
+            <w:r>
+              <w:rPr>
+                <w:color w:val="080808"/>
+              </w:rPr>
+              <w:t xml:space="preserve">= </w:t>
+            </w:r>
+            <w:proofErr w:type="spellStart"/>
+            <w:r>
+              <w:rPr>
+                <w:color w:val="000000"/>
+              </w:rPr>
+              <w:t>p</w:t>
+            </w:r>
+            <w:r>
+              <w:rPr>
+                <w:color w:val="080808"/>
+              </w:rPr>
+              <w:t>.</w:t>
+            </w:r>
+            <w:r>
+              <w:rPr>
+                <w:color w:val="871094"/>
+              </w:rPr>
+              <w:t>title</w:t>
+            </w:r>
+            <w:proofErr w:type="spellEnd"/>
+            <w:r>
+              <w:rPr>
+                <w:color w:val="871094"/>
+              </w:rPr>
+              <w:br/>
+            </w:r>
+            <w:r>
+              <w:rPr>
+                <w:color w:val="0033B3"/>
+              </w:rPr>
+              <w:t xml:space="preserve">ORDER BY </w:t>
+            </w:r>
+            <w:r>
+              <w:rPr>
+                <w:color w:val="000000"/>
+              </w:rPr>
+              <w:t>u</w:t>
+            </w:r>
+            <w:r>
+              <w:rPr>
+                <w:color w:val="080808"/>
+              </w:rPr>
+              <w:t>.</w:t>
+            </w:r>
+            <w:r>
+              <w:rPr>
+                <w:color w:val="871094"/>
+              </w:rPr>
+              <w:t>id</w:t>
+            </w:r>
+            <w:r>
+              <w:rPr>
+                <w:color w:val="080808"/>
+              </w:rPr>
+              <w:t>;</w:t>
+            </w:r>
+            <w:r>
+              <w:rPr>
+                <w:color w:val="080808"/>
+              </w:rPr>
+              <w:br/>
+            </w:r>
+            <w:r>
+              <w:rPr>
+                <w:color w:val="080808"/>
+              </w:rPr>
+              <w:br/>
+            </w:r>
+            <w:r>
+              <w:rPr>
+                <w:color w:val="0033B3"/>
+              </w:rPr>
+              <w:t xml:space="preserve">WITH </w:t>
+            </w:r>
+            <w:r>
+              <w:rPr>
+                <w:color w:val="000000"/>
+              </w:rPr>
+              <w:t xml:space="preserve">t2 </w:t>
+            </w:r>
+            <w:r>
+              <w:rPr>
+                <w:color w:val="0033B3"/>
+              </w:rPr>
+              <w:t>AS</w:t>
+            </w:r>
+            <w:r>
+              <w:rPr>
+                <w:color w:val="0033B3"/>
+              </w:rPr>
+              <w:br/>
+              <w:t xml:space="preserve">         </w:t>
+            </w:r>
+            <w:r>
+              <w:rPr>
+                <w:color w:val="080808"/>
+              </w:rPr>
+              <w:t>(</w:t>
+            </w:r>
+            <w:r>
+              <w:rPr>
+                <w:color w:val="0033B3"/>
+              </w:rPr>
+              <w:t xml:space="preserve">SELECT </w:t>
+            </w:r>
+            <w:r>
+              <w:rPr>
+                <w:color w:val="871094"/>
+              </w:rPr>
+              <w:t xml:space="preserve">title </w:t>
+            </w:r>
+            <w:r>
+              <w:rPr>
+                <w:color w:val="0033B3"/>
+              </w:rPr>
+              <w:t xml:space="preserve">AS </w:t>
+            </w:r>
+            <w:r>
+              <w:rPr>
+                <w:color w:val="000000"/>
+              </w:rPr>
+              <w:t>title</w:t>
+            </w:r>
+            <w:r>
+              <w:rPr>
+                <w:color w:val="080808"/>
+              </w:rPr>
+              <w:t xml:space="preserve">, </w:t>
+            </w:r>
+            <w:proofErr w:type="spellStart"/>
+            <w:r>
+              <w:rPr>
+                <w:i/>
+                <w:iCs/>
+                <w:color w:val="00627A"/>
+              </w:rPr>
+              <w:t>regexp_split_to_table</w:t>
+            </w:r>
+            <w:proofErr w:type="spellEnd"/>
+            <w:r>
+              <w:rPr>
+                <w:color w:val="080808"/>
+              </w:rPr>
+              <w:t>(</w:t>
+            </w:r>
+            <w:r>
+              <w:rPr>
+                <w:color w:val="871094"/>
+              </w:rPr>
+              <w:t>downvotes</w:t>
+            </w:r>
+            <w:r>
+              <w:rPr>
+                <w:color w:val="080808"/>
+              </w:rPr>
+              <w:t xml:space="preserve">, </w:t>
+            </w:r>
+            <w:r>
+              <w:rPr>
+                <w:color w:val="067D17"/>
+              </w:rPr>
+              <w:t>'</w:t>
+            </w:r>
+            <w:r>
+              <w:rPr>
+                <w:color w:val="067D17"/>
+                <w:shd w:val="clear" w:color="auto" w:fill="EDFCED"/>
+              </w:rPr>
+              <w:t>,</w:t>
+            </w:r>
+            <w:r>
+              <w:rPr>
+                <w:color w:val="067D17"/>
+              </w:rPr>
+              <w:t>'</w:t>
+            </w:r>
+            <w:r>
+              <w:rPr>
+                <w:color w:val="080808"/>
+              </w:rPr>
+              <w:t xml:space="preserve">) </w:t>
+            </w:r>
+            <w:r>
+              <w:rPr>
+                <w:color w:val="0033B3"/>
+              </w:rPr>
+              <w:t xml:space="preserve">AS </w:t>
+            </w:r>
+            <w:r>
+              <w:rPr>
+                <w:color w:val="000000"/>
+              </w:rPr>
+              <w:t>username</w:t>
+            </w:r>
+            <w:r>
+              <w:rPr>
+                <w:color w:val="000000"/>
+              </w:rPr>
+              <w:br/>
+              <w:t xml:space="preserve">          </w:t>
+            </w:r>
+            <w:r>
+              <w:rPr>
+                <w:color w:val="0033B3"/>
+              </w:rPr>
+              <w:t xml:space="preserve">FROM </w:t>
+            </w:r>
+            <w:proofErr w:type="spellStart"/>
+            <w:r>
+              <w:rPr>
+                <w:color w:val="000000"/>
+              </w:rPr>
+              <w:t>bad_posts</w:t>
+            </w:r>
+            <w:proofErr w:type="spellEnd"/>
+            <w:r>
+              <w:rPr>
+                <w:color w:val="080808"/>
+              </w:rPr>
+              <w:t>)</w:t>
+            </w:r>
+            <w:r>
+              <w:rPr>
+                <w:color w:val="080808"/>
+              </w:rPr>
+              <w:br/>
+            </w:r>
+            <w:r>
+              <w:rPr>
+                <w:color w:val="0033B3"/>
+              </w:rPr>
+              <w:t>INSERT</w:t>
+            </w:r>
+            <w:r>
+              <w:rPr>
+                <w:color w:val="0033B3"/>
+              </w:rPr>
+              <w:br/>
+              <w:t xml:space="preserve">INTO </w:t>
+            </w:r>
+            <w:r>
+              <w:rPr>
+                <w:color w:val="000000"/>
+              </w:rPr>
+              <w:t xml:space="preserve">votes </w:t>
+            </w:r>
+            <w:r>
+              <w:rPr>
+                <w:color w:val="080808"/>
+              </w:rPr>
+              <w:t>(</w:t>
+            </w:r>
+            <w:r>
+              <w:rPr>
+                <w:color w:val="871094"/>
+              </w:rPr>
+              <w:t>vote</w:t>
+            </w:r>
+            <w:r>
+              <w:rPr>
+                <w:color w:val="080808"/>
+              </w:rPr>
+              <w:t xml:space="preserve">, </w:t>
+            </w:r>
+            <w:r>
+              <w:rPr>
+                <w:color w:val="871094"/>
+              </w:rPr>
+              <w:t>user_id</w:t>
+            </w:r>
+            <w:r>
+              <w:rPr>
+                <w:color w:val="080808"/>
+              </w:rPr>
+              <w:t xml:space="preserve">, </w:t>
+            </w:r>
+            <w:r>
+              <w:rPr>
+                <w:color w:val="871094"/>
+              </w:rPr>
+              <w:t>post_id</w:t>
+            </w:r>
+            <w:r>
+              <w:rPr>
+                <w:color w:val="080808"/>
+              </w:rPr>
+              <w:t>)</w:t>
+            </w:r>
+            <w:r>
+              <w:rPr>
+                <w:color w:val="080808"/>
+              </w:rPr>
+              <w:br/>
+            </w:r>
+            <w:r>
+              <w:rPr>
+                <w:color w:val="0033B3"/>
+              </w:rPr>
+              <w:t xml:space="preserve">SELECT </w:t>
+            </w:r>
+            <w:r>
+              <w:rPr>
                 <w:color w:val="080808"/>
               </w:rPr>
               <w:t>-</w:t>
@@ -7901,6 +8175,12 @@
                 <w:color w:val="000000"/>
               </w:rPr>
               <w:br/>
+            </w:r>
+            <w:r>
+              <w:rPr>
+                <w:color w:val="000000"/>
+              </w:rPr>
+              <w:lastRenderedPageBreak/>
               <w:t xml:space="preserve">              </w:t>
             </w:r>
             <w:r>

</xml_diff>